<commit_message>
Fixed weird arrows on flow diagram, added to report
</commit_message>
<xml_diff>
--- a/Major Project/report/Report.docx
+++ b/Major Project/report/Report.docx
@@ -50,18 +50,8 @@
           <w:sz w:val="36"/>
           <w:lang w:val="en-US"/>
         </w:rPr>
-        <w:t xml:space="preserve"> in </w:t>
-      </w:r>
-      <w:proofErr w:type="spellStart"/>
-      <w:r>
-        <w:rPr>
-          <w:b/>
-          <w:sz w:val="36"/>
-          <w:lang w:val="en-US"/>
-        </w:rPr>
-        <w:t>WebGL</w:t>
-      </w:r>
-      <w:proofErr w:type="spellEnd"/>
+        <w:t xml:space="preserve"> in WebGL</w:t>
+      </w:r>
     </w:p>
     <w:p/>
     <w:p/>
@@ -484,21 +474,7 @@
         <w:rPr>
           <w:lang w:val="en-US"/>
         </w:rPr>
-        <w:t xml:space="preserve"> below, I hereby agree to this dissertation being made available to other students and academic staff of the </w:t>
-      </w:r>
-      <w:proofErr w:type="spellStart"/>
-      <w:r>
-        <w:rPr>
-          <w:lang w:val="en-US"/>
-        </w:rPr>
-        <w:t>Aberystwyth</w:t>
-      </w:r>
-      <w:proofErr w:type="spellEnd"/>
-      <w:r>
-        <w:rPr>
-          <w:lang w:val="en-US"/>
-        </w:rPr>
-        <w:t xml:space="preserve"> Computer Science Department.</w:t>
+        <w:t xml:space="preserve"> below, I hereby agree to this dissertation being made available to other students and academic staff of the Aberystwyth Computer Science Department.</w:t>
       </w:r>
     </w:p>
     <w:p>
@@ -574,38 +550,17 @@
       <w:r>
         <w:t xml:space="preserve">I am grateful to the </w:t>
       </w:r>
-      <w:proofErr w:type="spellStart"/>
       <w:r>
         <w:t>K</w:t>
       </w:r>
       <w:r>
-        <w:t>hronos</w:t>
-      </w:r>
-      <w:proofErr w:type="spellEnd"/>
-      <w:r>
-        <w:t xml:space="preserve"> </w:t>
-      </w:r>
-      <w:r>
-        <w:t xml:space="preserve">group for designing </w:t>
-      </w:r>
-      <w:proofErr w:type="spellStart"/>
-      <w:r>
-        <w:t>WebGL</w:t>
-      </w:r>
-      <w:proofErr w:type="spellEnd"/>
-      <w:r>
-        <w:t xml:space="preserve"> and also to Google and Mozilla for keeping their browsers up to date.</w:t>
-      </w:r>
-      <w:r>
-        <w:t xml:space="preserve"> Mozilla also has a great tutorial series on the basics of </w:t>
-      </w:r>
-      <w:proofErr w:type="spellStart"/>
-      <w:r>
-        <w:t>WebGL</w:t>
-      </w:r>
-      <w:proofErr w:type="spellEnd"/>
-      <w:r>
-        <w:t xml:space="preserve">, including various pages of documentation. </w:t>
+        <w:t xml:space="preserve">hronos </w:t>
+      </w:r>
+      <w:r>
+        <w:t>group for designing WebGL and also to Google and Mozilla for keeping their browsers up to date.</w:t>
+      </w:r>
+      <w:r>
+        <w:t xml:space="preserve"> Mozilla also has a great tutorial series on the basics of WebGL, including various pages of documentation. </w:t>
       </w:r>
     </w:p>
     <w:p/>
@@ -629,15 +584,7 @@
     <w:p/>
     <w:p>
       <w:r>
-        <w:t xml:space="preserve">Last but not least I’d like to thank Greg Tavares for his tutorial series </w:t>
-      </w:r>
-      <w:proofErr w:type="spellStart"/>
-      <w:r>
-        <w:t>WebGL</w:t>
-      </w:r>
-      <w:proofErr w:type="spellEnd"/>
-      <w:r>
-        <w:t xml:space="preserve"> fundamentals and also his m4.js matrix </w:t>
+        <w:t xml:space="preserve">Last but not least I’d like to thank Greg Tavares for his tutorial series WebGL fundamentals and also his m4.js matrix </w:t>
       </w:r>
       <w:r>
         <w:t xml:space="preserve">math </w:t>
@@ -976,21 +923,7 @@
         <w:rPr>
           <w:lang w:val="en-US"/>
         </w:rPr>
-        <w:t xml:space="preserve">A prehistoric scene of Mars created in </w:t>
-      </w:r>
-      <w:proofErr w:type="spellStart"/>
-      <w:r>
-        <w:rPr>
-          <w:lang w:val="en-US"/>
-        </w:rPr>
-        <w:t>WebGL</w:t>
-      </w:r>
-      <w:proofErr w:type="spellEnd"/>
-      <w:r>
-        <w:rPr>
-          <w:lang w:val="en-US"/>
-        </w:rPr>
-        <w:t xml:space="preserve"> (Web Graphics Library), GLSL (OpenGL Shading Language) and JavaScript. </w:t>
+        <w:t xml:space="preserve">A prehistoric scene of Mars created in WebGL (Web Graphics Library), GLSL (OpenGL Shading Language) and JavaScript. </w:t>
       </w:r>
       <w:r>
         <w:rPr>
@@ -1062,21 +995,7 @@
         <w:rPr>
           <w:lang w:val="en-US"/>
         </w:rPr>
-        <w:t xml:space="preserve"> The project uses some features of </w:t>
-      </w:r>
-      <w:proofErr w:type="spellStart"/>
-      <w:r>
-        <w:rPr>
-          <w:lang w:val="en-US"/>
-        </w:rPr>
-        <w:t>WebGL</w:t>
-      </w:r>
-      <w:proofErr w:type="spellEnd"/>
-      <w:r>
-        <w:rPr>
-          <w:lang w:val="en-US"/>
-        </w:rPr>
-        <w:t xml:space="preserve"> (2.0) which are only available in Chrome and Firefox. </w:t>
+        <w:t xml:space="preserve"> The project uses some features of WebGL (2.0) which are only available in Chrome and Firefox. </w:t>
       </w:r>
     </w:p>
     <w:p>
@@ -1286,25 +1205,23 @@
           <w:sz w:val="22"/>
           <w:szCs w:val="22"/>
         </w:rPr>
-        <w:t xml:space="preserve"> At the start of this project I had next to no experience with GLSL and no experience with </w:t>
-      </w:r>
-      <w:proofErr w:type="spellStart"/>
+        <w:t xml:space="preserve"> At the start of this project I had next to no experience with GLSL and no experience with WebGL. Learning these new languages whilst going along was challenging, however my desire to learn outweighed the </w:t>
+      </w:r>
       <w:r>
         <w:rPr>
           <w:rFonts w:ascii="Arial" w:hAnsi="Arial" w:cs="Arial"/>
           <w:sz w:val="22"/>
           <w:szCs w:val="22"/>
         </w:rPr>
-        <w:t>WebGL</w:t>
-      </w:r>
-      <w:proofErr w:type="spellEnd"/>
+        <w:t>problems</w:t>
+      </w:r>
       <w:r>
         <w:rPr>
           <w:rFonts w:ascii="Arial" w:hAnsi="Arial" w:cs="Arial"/>
           <w:sz w:val="22"/>
           <w:szCs w:val="22"/>
         </w:rPr>
-        <w:t xml:space="preserve">. Learning these new languages whilst going along was challenging, however my desire to learn outweighed the </w:t>
+        <w:t xml:space="preserve"> I </w:t>
       </w:r>
       <w:r>
         <w:rPr>
@@ -1312,7 +1229,7 @@
           <w:sz w:val="22"/>
           <w:szCs w:val="22"/>
         </w:rPr>
-        <w:t>problems</w:t>
+        <w:t>faced</w:t>
       </w:r>
       <w:r>
         <w:rPr>
@@ -1320,69 +1237,67 @@
           <w:sz w:val="22"/>
           <w:szCs w:val="22"/>
         </w:rPr>
-        <w:t xml:space="preserve"> I </w:t>
-      </w:r>
-      <w:r>
+        <w:t xml:space="preserve">. </w:t>
+      </w:r>
+    </w:p>
+    <w:p>
+      <w:pPr>
+        <w:pStyle w:val="Default"/>
         <w:rPr>
           <w:rFonts w:ascii="Arial" w:hAnsi="Arial" w:cs="Arial"/>
           <w:sz w:val="22"/>
           <w:szCs w:val="22"/>
         </w:rPr>
-        <w:t>faced</w:t>
-      </w:r>
-      <w:r>
+      </w:pPr>
+    </w:p>
+    <w:p>
+      <w:pPr>
+        <w:pStyle w:val="Default"/>
         <w:rPr>
           <w:rFonts w:ascii="Arial" w:hAnsi="Arial" w:cs="Arial"/>
           <w:sz w:val="22"/>
           <w:szCs w:val="22"/>
         </w:rPr>
-        <w:t xml:space="preserve">. </w:t>
-      </w:r>
-    </w:p>
-    <w:p>
-      <w:pPr>
-        <w:pStyle w:val="Default"/>
+      </w:pPr>
+      <w:r>
         <w:rPr>
           <w:rFonts w:ascii="Arial" w:hAnsi="Arial" w:cs="Arial"/>
           <w:sz w:val="22"/>
           <w:szCs w:val="22"/>
         </w:rPr>
-      </w:pPr>
-    </w:p>
-    <w:p>
-      <w:pPr>
-        <w:pStyle w:val="Default"/>
+        <w:t xml:space="preserve">Programming in WebGL will help me gain </w:t>
+      </w:r>
+      <w:r>
         <w:rPr>
           <w:rFonts w:ascii="Arial" w:hAnsi="Arial" w:cs="Arial"/>
           <w:sz w:val="22"/>
           <w:szCs w:val="22"/>
         </w:rPr>
-      </w:pPr>
+        <w:t xml:space="preserve">an </w:t>
+      </w:r>
       <w:r>
         <w:rPr>
           <w:rFonts w:ascii="Arial" w:hAnsi="Arial" w:cs="Arial"/>
           <w:sz w:val="22"/>
           <w:szCs w:val="22"/>
         </w:rPr>
-        <w:t xml:space="preserve">Programming in </w:t>
-      </w:r>
-      <w:proofErr w:type="spellStart"/>
+        <w:t xml:space="preserve">understanding of what’s actually going on </w:t>
+      </w:r>
       <w:r>
         <w:rPr>
           <w:rFonts w:ascii="Arial" w:hAnsi="Arial" w:cs="Arial"/>
           <w:sz w:val="22"/>
           <w:szCs w:val="22"/>
         </w:rPr>
-        <w:t>WebGL</w:t>
-      </w:r>
-      <w:proofErr w:type="spellEnd"/>
+        <w:t>at the low level,</w:t>
+      </w:r>
       <w:r>
         <w:rPr>
           <w:rFonts w:ascii="Arial" w:hAnsi="Arial" w:cs="Arial"/>
           <w:sz w:val="22"/>
           <w:szCs w:val="22"/>
         </w:rPr>
-        <w:t xml:space="preserve"> will help me gain </w:t>
+        <w:t xml:space="preserve"> to get graphics </w:t>
       </w:r>
       <w:r>
         <w:rPr>
@@ -1390,57 +1305,7 @@
           <w:sz w:val="22"/>
           <w:szCs w:val="22"/>
         </w:rPr>
-        <w:t xml:space="preserve">an </w:t>
-      </w:r>
-      <w:r>
-        <w:rPr>
-          <w:rFonts w:ascii="Arial" w:hAnsi="Arial" w:cs="Arial"/>
-          <w:sz w:val="22"/>
-          <w:szCs w:val="22"/>
-        </w:rPr>
-        <w:t xml:space="preserve">understanding of what’s actually going on </w:t>
-      </w:r>
-      <w:r>
-        <w:rPr>
-          <w:rFonts w:ascii="Arial" w:hAnsi="Arial" w:cs="Arial"/>
-          <w:sz w:val="22"/>
-          <w:szCs w:val="22"/>
-        </w:rPr>
-        <w:t>at the low level,</w:t>
-      </w:r>
-      <w:r>
-        <w:rPr>
-          <w:rFonts w:ascii="Arial" w:hAnsi="Arial" w:cs="Arial"/>
-          <w:sz w:val="22"/>
-          <w:szCs w:val="22"/>
-        </w:rPr>
-        <w:t xml:space="preserve"> to get graphics </w:t>
-      </w:r>
-      <w:r>
-        <w:rPr>
-          <w:rFonts w:ascii="Arial" w:hAnsi="Arial" w:cs="Arial"/>
-          <w:sz w:val="22"/>
-          <w:szCs w:val="22"/>
-        </w:rPr>
-        <w:t xml:space="preserve">to display on the screen. Learning </w:t>
-      </w:r>
-      <w:proofErr w:type="spellStart"/>
-      <w:r>
-        <w:rPr>
-          <w:rFonts w:ascii="Arial" w:hAnsi="Arial" w:cs="Arial"/>
-          <w:sz w:val="22"/>
-          <w:szCs w:val="22"/>
-        </w:rPr>
-        <w:t>WebGL</w:t>
-      </w:r>
-      <w:proofErr w:type="spellEnd"/>
-      <w:r>
-        <w:rPr>
-          <w:rFonts w:ascii="Arial" w:hAnsi="Arial" w:cs="Arial"/>
-          <w:sz w:val="22"/>
-          <w:szCs w:val="22"/>
-        </w:rPr>
-        <w:t xml:space="preserve"> is useful </w:t>
+        <w:t xml:space="preserve">to display on the screen. Learning WebGL is useful </w:t>
       </w:r>
       <w:r>
         <w:rPr>
@@ -3952,39 +3817,7 @@
         <w:jc w:val="both"/>
       </w:pPr>
       <w:r>
-        <w:t xml:space="preserve">As </w:t>
-      </w:r>
-      <w:proofErr w:type="spellStart"/>
-      <w:r>
-        <w:t>WebGL</w:t>
-      </w:r>
-      <w:proofErr w:type="spellEnd"/>
-      <w:r>
-        <w:t xml:space="preserve"> is a very new technology, there haven’t been very many games or projects created in it, at least not from scratch. However as </w:t>
-      </w:r>
-      <w:proofErr w:type="spellStart"/>
-      <w:r>
-        <w:t>WebGL</w:t>
-      </w:r>
-      <w:proofErr w:type="spellEnd"/>
-      <w:r>
-        <w:t xml:space="preserve"> is based off OpenGL, most OpenGL projects are useful learning resources. The main project that inspired this one was a first person game in OpenGL. It was created by the </w:t>
-      </w:r>
-      <w:proofErr w:type="spellStart"/>
-      <w:r>
-        <w:t>youtube</w:t>
-      </w:r>
-      <w:proofErr w:type="spellEnd"/>
-      <w:r>
-        <w:t xml:space="preserve"> user </w:t>
-      </w:r>
-      <w:proofErr w:type="spellStart"/>
-      <w:r>
-        <w:t>OneGoldenCat</w:t>
-      </w:r>
-      <w:proofErr w:type="spellEnd"/>
-      <w:r>
-        <w:t xml:space="preserve">. The great thing about this project is that it is open source and well commented. </w:t>
+        <w:t xml:space="preserve">As WebGL is a very new technology, there haven’t been very many games or projects created in it, at least not from scratch. However as WebGL is based off OpenGL, most OpenGL projects are useful learning resources. The main project that inspired this one was a first person game in OpenGL. It was created by the youtube user OneGoldenCat. The great thing about this project is that it is open source and well commented. </w:t>
       </w:r>
     </w:p>
     <w:p>
@@ -4373,163 +4206,369 @@
         <w:rPr>
           <w:lang w:val="en-US"/>
         </w:rPr>
+        <w:t xml:space="preserve"> WebGL at its back end. </w:t>
+      </w:r>
+      <w:r>
+        <w:rPr>
+          <w:lang w:val="en-US"/>
+        </w:rPr>
+        <w:t>These libraries</w:t>
+      </w:r>
+      <w:r>
+        <w:rPr>
+          <w:lang w:val="en-US"/>
+        </w:rPr>
+        <w:t xml:space="preserve"> are much lighter weight than full game engines, but</w:t>
+      </w:r>
+      <w:r>
+        <w:rPr>
+          <w:lang w:val="en-US"/>
+        </w:rPr>
+        <w:t xml:space="preserve"> still cover up the details of the graphics </w:t>
+      </w:r>
+      <w:r>
+        <w:rPr>
+          <w:lang w:val="en-US"/>
+        </w:rPr>
+        <w:t>get</w:t>
+      </w:r>
+      <w:r>
+        <w:rPr>
+          <w:lang w:val="en-US"/>
+        </w:rPr>
+        <w:t xml:space="preserve"> displayed.</w:t>
+      </w:r>
+      <w:r>
+        <w:rPr>
+          <w:lang w:val="en-US"/>
+        </w:rPr>
         <w:t xml:space="preserve"> </w:t>
       </w:r>
-      <w:proofErr w:type="spellStart"/>
-      <w:r>
-        <w:rPr>
-          <w:lang w:val="en-US"/>
-        </w:rPr>
-        <w:t>WebGL</w:t>
-      </w:r>
-      <w:proofErr w:type="spellEnd"/>
-      <w:r>
-        <w:rPr>
-          <w:lang w:val="en-US"/>
-        </w:rPr>
-        <w:t xml:space="preserve"> at its back end. </w:t>
-      </w:r>
-      <w:r>
-        <w:rPr>
-          <w:lang w:val="en-US"/>
-        </w:rPr>
-        <w:t>These libraries</w:t>
-      </w:r>
-      <w:r>
-        <w:rPr>
-          <w:lang w:val="en-US"/>
-        </w:rPr>
-        <w:t xml:space="preserve"> are much lighter weight than full game engines, but</w:t>
-      </w:r>
-      <w:r>
-        <w:rPr>
-          <w:lang w:val="en-US"/>
-        </w:rPr>
-        <w:t xml:space="preserve"> still cover up the details of the graphics </w:t>
-      </w:r>
-      <w:r>
-        <w:rPr>
-          <w:lang w:val="en-US"/>
-        </w:rPr>
-        <w:t>get</w:t>
-      </w:r>
-      <w:r>
-        <w:rPr>
-          <w:lang w:val="en-US"/>
-        </w:rPr>
-        <w:t xml:space="preserve"> displayed.</w:t>
-      </w:r>
-      <w:r>
-        <w:rPr>
-          <w:lang w:val="en-US"/>
-        </w:rPr>
+    </w:p>
+    <w:p>
+      <w:pPr>
+        <w:jc w:val="both"/>
+      </w:pPr>
+    </w:p>
+    <w:p>
+      <w:pPr>
+        <w:jc w:val="both"/>
+      </w:pPr>
+      <w:r>
+        <w:t>A lower level option was Direct</w:t>
+      </w:r>
+      <w:r>
+        <w:t>3D</w:t>
+      </w:r>
+      <w:r>
+        <w:t>, which</w:t>
+      </w:r>
+      <w:r>
+        <w:t xml:space="preserve"> is an API built to render graphics on Windows</w:t>
+      </w:r>
+      <w:r>
+        <w:t xml:space="preserve"> machines</w:t>
+      </w:r>
+      <w:r>
+        <w:t>.</w:t>
+      </w:r>
+      <w:r>
         <w:t xml:space="preserve"> </w:t>
       </w:r>
-    </w:p>
-    <w:p>
-      <w:pPr>
-        <w:jc w:val="both"/>
-      </w:pPr>
-    </w:p>
-    <w:p>
-      <w:pPr>
-        <w:jc w:val="both"/>
-      </w:pPr>
-      <w:r>
-        <w:t>A lower level option was Direct</w:t>
-      </w:r>
-      <w:r>
-        <w:t>3D</w:t>
-      </w:r>
-      <w:r>
-        <w:t>, which</w:t>
-      </w:r>
-      <w:r>
-        <w:t xml:space="preserve"> is an API built to render graphics on Windows</w:t>
-      </w:r>
-      <w:r>
-        <w:t xml:space="preserve"> machines</w:t>
+      <w:r>
+        <w:t>If you want</w:t>
+      </w:r>
+      <w:r>
+        <w:t>ed</w:t>
+      </w:r>
+      <w:r>
+        <w:t xml:space="preserve"> to create a game</w:t>
+      </w:r>
+      <w:r>
+        <w:t xml:space="preserve"> or display graphics</w:t>
+      </w:r>
+      <w:r>
+        <w:t xml:space="preserve"> with </w:t>
+      </w:r>
+      <w:r>
+        <w:t>this</w:t>
+      </w:r>
+      <w:r>
+        <w:t xml:space="preserve"> </w:t>
+      </w:r>
+      <w:r>
+        <w:t>on</w:t>
+      </w:r>
+      <w:r>
+        <w:t xml:space="preserve"> multiple platforms, you can’t. Still, m</w:t>
+      </w:r>
+      <w:r>
+        <w:t xml:space="preserve">ost games are written in Direct3D due to its solid Microsoft framework and developer toolsets. It can make use of the other DirectX libraries </w:t>
+      </w:r>
+      <w:r>
+        <w:t xml:space="preserve">such as </w:t>
+      </w:r>
+      <w:r>
+        <w:t xml:space="preserve">(DirectSound) </w:t>
+      </w:r>
+      <w:r>
+        <w:t>as well</w:t>
+      </w:r>
+      <w:r>
+        <w:t xml:space="preserve">. </w:t>
+      </w:r>
+      <w:r>
+        <w:t>T</w:t>
+      </w:r>
+      <w:r>
+        <w:t xml:space="preserve">here </w:t>
+      </w:r>
+      <w:r>
+        <w:t>are</w:t>
+      </w:r>
+      <w:r>
+        <w:t xml:space="preserve"> more flexible </w:t>
+      </w:r>
+      <w:r>
+        <w:t>alternatives</w:t>
+      </w:r>
+      <w:r>
+        <w:t xml:space="preserve"> </w:t>
+      </w:r>
+      <w:r>
+        <w:t>than</w:t>
+      </w:r>
+      <w:r>
+        <w:t xml:space="preserve"> Direct3D</w:t>
+      </w:r>
+      <w:r>
+        <w:t xml:space="preserve"> and</w:t>
+      </w:r>
+      <w:r>
+        <w:t xml:space="preserve"> it</w:t>
+      </w:r>
+      <w:r>
+        <w:t xml:space="preserve"> offered no benefits to the project.</w:t>
+      </w:r>
+      <w:r>
+        <w:t xml:space="preserve"> </w:t>
+      </w:r>
+    </w:p>
+    <w:p>
+      <w:pPr>
+        <w:jc w:val="both"/>
+      </w:pPr>
+    </w:p>
+    <w:p>
+      <w:pPr>
+        <w:jc w:val="both"/>
+      </w:pPr>
+      <w:r>
+        <w:t>Vulkan is another API for rendering graphics. It is</w:t>
+      </w:r>
+      <w:r>
+        <w:t xml:space="preserve"> new and</w:t>
+      </w:r>
+      <w:r>
+        <w:t xml:space="preserve"> much lower level than OpenGL</w:t>
+      </w:r>
+      <w:r>
+        <w:t>, meaning it</w:t>
+      </w:r>
+      <w:r>
+        <w:t xml:space="preserve"> will run more efficiently on the hardware. </w:t>
+      </w:r>
+      <w:r>
+        <w:t>It has a much cleaner API than OpenGL</w:t>
+      </w:r>
+      <w:r>
+        <w:t>,</w:t>
+      </w:r>
+      <w:r>
+        <w:t xml:space="preserve"> which has had things thrown on top of it ever </w:t>
+      </w:r>
+      <w:r>
+        <w:t>since its introduction in 1992.</w:t>
+      </w:r>
+      <w:r>
+        <w:t xml:space="preserve"> As Vulkan is very low level, it would be extremely difficult to learn with no real graphics knowledge. Because of this, it wasn’t suitable to use for the project. </w:t>
+      </w:r>
+    </w:p>
+    <w:p>
+      <w:pPr>
+        <w:jc w:val="both"/>
+      </w:pPr>
+    </w:p>
+    <w:p>
+      <w:pPr>
+        <w:jc w:val="both"/>
+      </w:pPr>
+      <w:r>
+        <w:t xml:space="preserve">A </w:t>
+      </w:r>
+      <w:r>
+        <w:t xml:space="preserve">more </w:t>
+      </w:r>
+      <w:r>
+        <w:t>flexible</w:t>
+      </w:r>
+      <w:r>
+        <w:t xml:space="preserve"> alternative is </w:t>
+      </w:r>
+      <w:r>
+        <w:t xml:space="preserve">OpenGL, which is a C API for </w:t>
+      </w:r>
+      <w:r>
+        <w:t>rendering graphics</w:t>
+      </w:r>
+      <w:r>
+        <w:t xml:space="preserve"> on desktops</w:t>
+      </w:r>
+      <w:r>
+        <w:t xml:space="preserve">. </w:t>
+      </w:r>
+      <w:r>
+        <w:t xml:space="preserve">Unlike Direct3D, OpenGL can run on various different operating systems such as: Windows, MacOSX, Linux and </w:t>
+      </w:r>
+      <w:r>
+        <w:t>UNIX</w:t>
       </w:r>
       <w:r>
         <w:t>.</w:t>
       </w:r>
       <w:r>
+        <w:t xml:space="preserve"> This means OpenGL applications are highly portable. This is the biggest reason why OpenGL is the most widely used and supported choice for graphical applications.</w:t>
+      </w:r>
+      <w:r>
         <w:t xml:space="preserve"> </w:t>
       </w:r>
       <w:r>
-        <w:t>If you want</w:t>
-      </w:r>
-      <w:r>
-        <w:t>ed</w:t>
-      </w:r>
-      <w:r>
-        <w:t xml:space="preserve"> to create a game</w:t>
-      </w:r>
-      <w:r>
-        <w:t xml:space="preserve"> or display graphics</w:t>
-      </w:r>
-      <w:r>
-        <w:t xml:space="preserve"> with </w:t>
-      </w:r>
-      <w:r>
-        <w:t>this</w:t>
+        <w:t>O</w:t>
+      </w:r>
+      <w:r>
+        <w:t xml:space="preserve">penGL has been around for 20 </w:t>
+      </w:r>
+      <w:r>
+        <w:t>years</w:t>
+      </w:r>
+      <w:r>
+        <w:t>,</w:t>
       </w:r>
       <w:r>
         <w:t xml:space="preserve"> </w:t>
       </w:r>
       <w:r>
-        <w:t>on</w:t>
-      </w:r>
-      <w:r>
-        <w:t xml:space="preserve"> multiple platforms, you can’t. Still, m</w:t>
-      </w:r>
-      <w:r>
-        <w:t xml:space="preserve">ost games are written in Direct3D due to its solid Microsoft framework and developer toolsets. It can make use of the other DirectX libraries </w:t>
-      </w:r>
-      <w:r>
-        <w:t xml:space="preserve">such as </w:t>
-      </w:r>
-      <w:r>
-        <w:t xml:space="preserve">(DirectSound) </w:t>
-      </w:r>
-      <w:r>
-        <w:t>as well</w:t>
-      </w:r>
-      <w:r>
-        <w:t xml:space="preserve">. </w:t>
-      </w:r>
-      <w:r>
-        <w:t>T</w:t>
-      </w:r>
-      <w:r>
-        <w:t xml:space="preserve">here </w:t>
-      </w:r>
-      <w:r>
-        <w:t>are</w:t>
-      </w:r>
-      <w:r>
-        <w:t xml:space="preserve"> more flexible </w:t>
-      </w:r>
-      <w:r>
-        <w:t>alternatives</w:t>
+        <w:t>having</w:t>
       </w:r>
       <w:r>
         <w:t xml:space="preserve"> </w:t>
       </w:r>
       <w:r>
-        <w:t>than</w:t>
-      </w:r>
-      <w:r>
-        <w:t xml:space="preserve"> Direct3D</w:t>
-      </w:r>
-      <w:r>
-        <w:t xml:space="preserve"> and</w:t>
-      </w:r>
-      <w:r>
-        <w:t xml:space="preserve"> it</w:t>
-      </w:r>
-      <w:r>
-        <w:t xml:space="preserve"> offered no benefits to the project.</w:t>
+        <w:t xml:space="preserve">many </w:t>
+      </w:r>
+      <w:r>
+        <w:t>stable releases</w:t>
+      </w:r>
+      <w:r>
+        <w:t>, good tutorials and</w:t>
+      </w:r>
+      <w:r>
+        <w:t xml:space="preserve"> proper documentation</w:t>
+      </w:r>
+      <w:r>
+        <w:t>.</w:t>
+      </w:r>
+    </w:p>
+    <w:p>
+      <w:pPr>
+        <w:jc w:val="both"/>
+      </w:pPr>
+    </w:p>
+    <w:p>
+      <w:pPr>
+        <w:jc w:val="both"/>
+      </w:pPr>
+      <w:r>
+        <w:t xml:space="preserve">Using </w:t>
+      </w:r>
+      <w:r>
+        <w:t xml:space="preserve">OpenGL </w:t>
+      </w:r>
+      <w:r>
+        <w:t xml:space="preserve">for graphics </w:t>
+      </w:r>
+      <w:r>
+        <w:t>requires</w:t>
+      </w:r>
+      <w:r>
+        <w:t xml:space="preserve"> you to use</w:t>
+      </w:r>
+      <w:r>
+        <w:t xml:space="preserve"> a base language of C++. </w:t>
+      </w:r>
+      <w:r>
+        <w:t>However t</w:t>
+      </w:r>
+      <w:r>
+        <w:t xml:space="preserve">here was an alternative </w:t>
+      </w:r>
+      <w:r>
+        <w:t xml:space="preserve">to OpenGL </w:t>
+      </w:r>
+      <w:r>
+        <w:t xml:space="preserve">called WebGL. </w:t>
+      </w:r>
+      <w:r>
+        <w:t>This</w:t>
+      </w:r>
+      <w:r>
+        <w:t xml:space="preserve"> is a JavaScript API for rendering graphics within a browser</w:t>
+      </w:r>
+      <w:r>
+        <w:t xml:space="preserve"> and is </w:t>
+      </w:r>
+      <w:r>
+        <w:t>based off an older version of OpenGL. This means the base code</w:t>
+      </w:r>
+      <w:r>
+        <w:t xml:space="preserve"> of the project</w:t>
+      </w:r>
+      <w:r>
+        <w:t xml:space="preserve"> would be in JavaScript, rather than the base code being in C++ using OpenGL. </w:t>
+      </w:r>
+    </w:p>
+    <w:p>
+      <w:pPr>
+        <w:jc w:val="both"/>
+      </w:pPr>
+    </w:p>
+    <w:p>
+      <w:pPr>
+        <w:jc w:val="both"/>
+      </w:pPr>
+      <w:r>
+        <w:t xml:space="preserve">The graphics </w:t>
+      </w:r>
+      <w:r>
+        <w:t xml:space="preserve">aspect </w:t>
+      </w:r>
+      <w:r>
+        <w:t xml:space="preserve">alone will be difficult for this project, therefore having a good knowledge of the base language is critical to the project’s success. </w:t>
+      </w:r>
+      <w:r>
+        <w:t xml:space="preserve">If the base code was poor, then the graphics would suffer as well. </w:t>
+      </w:r>
+      <w:r>
+        <w:t xml:space="preserve">C++ is a complex language to use, handling your own memory and pointers are just a few of the main </w:t>
+      </w:r>
+      <w:r>
+        <w:t>examples</w:t>
+      </w:r>
+      <w:r>
+        <w:t xml:space="preserve">. JavaScript on the other hand is a beginner friendly language, meaning the WebGL graphics </w:t>
+      </w:r>
+      <w:r>
+        <w:t>would be easier to write on top of it.</w:t>
       </w:r>
       <w:r>
         <w:t xml:space="preserve"> </w:t>
@@ -4545,250 +4584,6 @@
         <w:jc w:val="both"/>
       </w:pPr>
       <w:r>
-        <w:t>Vulkan is another API for rendering graphics. It is</w:t>
-      </w:r>
-      <w:r>
-        <w:t xml:space="preserve"> new and</w:t>
-      </w:r>
-      <w:r>
-        <w:t xml:space="preserve"> much lower level than OpenGL</w:t>
-      </w:r>
-      <w:r>
-        <w:t>, meaning it</w:t>
-      </w:r>
-      <w:r>
-        <w:t xml:space="preserve"> will run more efficiently on the hardware. </w:t>
-      </w:r>
-      <w:r>
-        <w:t>It has a much cleaner API than OpenGL</w:t>
-      </w:r>
-      <w:r>
-        <w:t>,</w:t>
-      </w:r>
-      <w:r>
-        <w:t xml:space="preserve"> which has had things thrown on top of it ever </w:t>
-      </w:r>
-      <w:r>
-        <w:t>since its introduction in 1992.</w:t>
-      </w:r>
-      <w:r>
-        <w:t xml:space="preserve"> As Vulkan is very low level, it would be extremely difficult to learn with no real graphics knowledge. Because of this, it wasn’t suitable to use for the project. </w:t>
-      </w:r>
-    </w:p>
-    <w:p>
-      <w:pPr>
-        <w:jc w:val="both"/>
-      </w:pPr>
-    </w:p>
-    <w:p>
-      <w:pPr>
-        <w:jc w:val="both"/>
-      </w:pPr>
-      <w:r>
-        <w:t xml:space="preserve">A </w:t>
-      </w:r>
-      <w:r>
-        <w:t xml:space="preserve">more </w:t>
-      </w:r>
-      <w:r>
-        <w:t>flexible</w:t>
-      </w:r>
-      <w:r>
-        <w:t xml:space="preserve"> alternative is </w:t>
-      </w:r>
-      <w:r>
-        <w:t xml:space="preserve">OpenGL, which is a C API for </w:t>
-      </w:r>
-      <w:r>
-        <w:t>rendering graphics</w:t>
-      </w:r>
-      <w:r>
-        <w:t xml:space="preserve"> on desktops</w:t>
-      </w:r>
-      <w:r>
-        <w:t xml:space="preserve">. </w:t>
-      </w:r>
-      <w:r>
-        <w:t xml:space="preserve">Unlike Direct3D, OpenGL can run on various different operating systems such as: Windows, </w:t>
-      </w:r>
-      <w:proofErr w:type="spellStart"/>
-      <w:r>
-        <w:t>MacOSX</w:t>
-      </w:r>
-      <w:proofErr w:type="spellEnd"/>
-      <w:r>
-        <w:t xml:space="preserve">, Linux and </w:t>
-      </w:r>
-      <w:r>
-        <w:t>UNIX</w:t>
-      </w:r>
-      <w:r>
-        <w:t>.</w:t>
-      </w:r>
-      <w:r>
-        <w:t xml:space="preserve"> This means OpenGL applications are highly portable. This is the biggest reason why OpenGL is the most widely used and supported choice for graphical applications.</w:t>
-      </w:r>
-      <w:r>
-        <w:t xml:space="preserve"> </w:t>
-      </w:r>
-      <w:r>
-        <w:t>O</w:t>
-      </w:r>
-      <w:r>
-        <w:t xml:space="preserve">penGL has been around for 20 </w:t>
-      </w:r>
-      <w:r>
-        <w:t>years</w:t>
-      </w:r>
-      <w:r>
-        <w:t>,</w:t>
-      </w:r>
-      <w:r>
-        <w:t xml:space="preserve"> </w:t>
-      </w:r>
-      <w:r>
-        <w:t>having</w:t>
-      </w:r>
-      <w:r>
-        <w:t xml:space="preserve"> </w:t>
-      </w:r>
-      <w:r>
-        <w:t xml:space="preserve">many </w:t>
-      </w:r>
-      <w:r>
-        <w:t>stable releases</w:t>
-      </w:r>
-      <w:r>
-        <w:t>, good tutorials and</w:t>
-      </w:r>
-      <w:r>
-        <w:t xml:space="preserve"> proper documentation</w:t>
-      </w:r>
-      <w:r>
-        <w:t>.</w:t>
-      </w:r>
-    </w:p>
-    <w:p>
-      <w:pPr>
-        <w:jc w:val="both"/>
-      </w:pPr>
-    </w:p>
-    <w:p>
-      <w:pPr>
-        <w:jc w:val="both"/>
-      </w:pPr>
-      <w:r>
-        <w:t xml:space="preserve">Using </w:t>
-      </w:r>
-      <w:r>
-        <w:t xml:space="preserve">OpenGL </w:t>
-      </w:r>
-      <w:r>
-        <w:t xml:space="preserve">for graphics </w:t>
-      </w:r>
-      <w:r>
-        <w:t>requires</w:t>
-      </w:r>
-      <w:r>
-        <w:t xml:space="preserve"> you to use</w:t>
-      </w:r>
-      <w:r>
-        <w:t xml:space="preserve"> a base language of C++. </w:t>
-      </w:r>
-      <w:r>
-        <w:t>However t</w:t>
-      </w:r>
-      <w:r>
-        <w:t xml:space="preserve">here was an alternative </w:t>
-      </w:r>
-      <w:r>
-        <w:t xml:space="preserve">to OpenGL </w:t>
-      </w:r>
-      <w:r>
-        <w:t xml:space="preserve">called </w:t>
-      </w:r>
-      <w:proofErr w:type="spellStart"/>
-      <w:r>
-        <w:t>WebGL</w:t>
-      </w:r>
-      <w:proofErr w:type="spellEnd"/>
-      <w:r>
-        <w:t xml:space="preserve">. </w:t>
-      </w:r>
-      <w:r>
-        <w:t>This</w:t>
-      </w:r>
-      <w:r>
-        <w:t xml:space="preserve"> is a JavaScript API for rendering graphics within a browser</w:t>
-      </w:r>
-      <w:r>
-        <w:t xml:space="preserve"> and is </w:t>
-      </w:r>
-      <w:r>
-        <w:t>based off an older version of OpenGL. This means the base code</w:t>
-      </w:r>
-      <w:r>
-        <w:t xml:space="preserve"> of the project</w:t>
-      </w:r>
-      <w:r>
-        <w:t xml:space="preserve"> would be in JavaScript, rather than the base code being in C++ using OpenGL. </w:t>
-      </w:r>
-    </w:p>
-    <w:p>
-      <w:pPr>
-        <w:jc w:val="both"/>
-      </w:pPr>
-    </w:p>
-    <w:p>
-      <w:pPr>
-        <w:jc w:val="both"/>
-      </w:pPr>
-      <w:r>
-        <w:t xml:space="preserve">The graphics </w:t>
-      </w:r>
-      <w:r>
-        <w:t xml:space="preserve">aspect </w:t>
-      </w:r>
-      <w:r>
-        <w:t xml:space="preserve">alone will be difficult for this project, therefore having a good knowledge of the base language is critical to the project’s success. </w:t>
-      </w:r>
-      <w:r>
-        <w:t xml:space="preserve">If the base code was poor, then the graphics would suffer as well. </w:t>
-      </w:r>
-      <w:r>
-        <w:t xml:space="preserve">C++ is a complex language to use, handling your own memory and pointers are just a few of the main </w:t>
-      </w:r>
-      <w:r>
-        <w:t>examples</w:t>
-      </w:r>
-      <w:r>
-        <w:t xml:space="preserve">. JavaScript on the other hand is a beginner friendly language, meaning the </w:t>
-      </w:r>
-      <w:proofErr w:type="spellStart"/>
-      <w:r>
-        <w:t>WebGL</w:t>
-      </w:r>
-      <w:proofErr w:type="spellEnd"/>
-      <w:r>
-        <w:t xml:space="preserve"> graphics </w:t>
-      </w:r>
-      <w:r>
-        <w:t>would be easier to write on top of it.</w:t>
-      </w:r>
-      <w:r>
-        <w:t xml:space="preserve"> </w:t>
-      </w:r>
-    </w:p>
-    <w:p>
-      <w:pPr>
-        <w:jc w:val="both"/>
-      </w:pPr>
-    </w:p>
-    <w:p>
-      <w:pPr>
-        <w:jc w:val="both"/>
-      </w:pPr>
-      <w:r>
         <w:t xml:space="preserve">The standard </w:t>
       </w:r>
       <w:r>
@@ -4833,31 +4628,7 @@
       </w:pPr>
       <w:r>
         <w:lastRenderedPageBreak/>
-        <w:t xml:space="preserve">All graphics APIs use some form of </w:t>
-      </w:r>
-      <w:proofErr w:type="spellStart"/>
-      <w:r>
-        <w:t>shader</w:t>
-      </w:r>
-      <w:proofErr w:type="spellEnd"/>
-      <w:r>
-        <w:t xml:space="preserve"> language. A </w:t>
-      </w:r>
-      <w:proofErr w:type="spellStart"/>
-      <w:r>
-        <w:t>shader</w:t>
-      </w:r>
-      <w:proofErr w:type="spellEnd"/>
-      <w:r>
-        <w:t xml:space="preserve"> is a program than runs on the GPU, processing data that you give to it. GLSL (OpenGL Shading Language) is used with OpenGL and is therefore used in </w:t>
-      </w:r>
-      <w:proofErr w:type="spellStart"/>
-      <w:r>
-        <w:t>WebGL</w:t>
-      </w:r>
-      <w:proofErr w:type="spellEnd"/>
-      <w:r>
-        <w:t xml:space="preserve">. </w:t>
+        <w:t xml:space="preserve">All graphics APIs use some form of shader language. A shader is a program than runs on the GPU, processing data that you give to it. GLSL (OpenGL Shading Language) is used with OpenGL and is therefore used in WebGL. </w:t>
       </w:r>
     </w:p>
     <w:p>
@@ -4876,15 +4647,7 @@
         <w:t>to use</w:t>
       </w:r>
       <w:r>
-        <w:t xml:space="preserve"> where: </w:t>
-      </w:r>
-      <w:proofErr w:type="spellStart"/>
-      <w:r>
-        <w:t>WebGL</w:t>
-      </w:r>
-      <w:proofErr w:type="spellEnd"/>
-      <w:r>
-        <w:t xml:space="preserve">, GLSL and JavaScript. </w:t>
+        <w:t xml:space="preserve"> where: WebGL, GLSL and JavaScript. </w:t>
       </w:r>
     </w:p>
     <w:p>
@@ -4906,30 +4669,20 @@
       </w:r>
       <w:r>
         <w:tab/>
-        <w:t xml:space="preserve">  </w:t>
-      </w:r>
-      <w:proofErr w:type="spellStart"/>
-      <w:r>
-        <w:t>WebGL</w:t>
-      </w:r>
-      <w:proofErr w:type="spellEnd"/>
-    </w:p>
-    <w:p>
-      <w:pPr>
-        <w:jc w:val="both"/>
-      </w:pPr>
-    </w:p>
-    <w:p>
-      <w:pPr>
-        <w:jc w:val="both"/>
-      </w:pPr>
-      <w:proofErr w:type="spellStart"/>
-      <w:r>
-        <w:t>WebGL</w:t>
-      </w:r>
-      <w:proofErr w:type="spellEnd"/>
-      <w:r>
-        <w:t xml:space="preserve"> is based o</w:t>
+        <w:t xml:space="preserve">  WebGL</w:t>
+      </w:r>
+    </w:p>
+    <w:p>
+      <w:pPr>
+        <w:jc w:val="both"/>
+      </w:pPr>
+    </w:p>
+    <w:p>
+      <w:pPr>
+        <w:jc w:val="both"/>
+      </w:pPr>
+      <w:r>
+        <w:t>WebGL is based o</w:t>
       </w:r>
       <w:r>
         <w:t>ff</w:t>
@@ -4962,13 +4715,8 @@
         <w:t>better documented and have more learning resources</w:t>
       </w:r>
       <w:r>
-        <w:t xml:space="preserve"> than </w:t>
-      </w:r>
-      <w:proofErr w:type="spellStart"/>
-      <w:r>
-        <w:t>WebGL</w:t>
-      </w:r>
-      <w:proofErr w:type="spellEnd"/>
+        <w:t xml:space="preserve"> than WebGL</w:t>
+      </w:r>
       <w:r>
         <w:t>,</w:t>
       </w:r>
@@ -4978,18 +4726,8 @@
       <w:r>
         <w:t xml:space="preserve"> </w:t>
       </w:r>
-      <w:proofErr w:type="spellStart"/>
-      <w:r>
-        <w:t>WebGL</w:t>
-      </w:r>
-      <w:proofErr w:type="spellEnd"/>
-      <w:r>
-        <w:t xml:space="preserve"> was designed to run within browsers, rather than other lib</w:t>
-      </w:r>
-      <w:bookmarkStart w:id="6" w:name="_GoBack"/>
-      <w:bookmarkEnd w:id="6"/>
-      <w:r>
-        <w:t xml:space="preserve">raries which run on desktop. </w:t>
+      <w:r>
+        <w:t xml:space="preserve">WebGL was designed to run within browsers, rather than other libraries which run on desktop. </w:t>
       </w:r>
     </w:p>
     <w:p>
@@ -5014,15 +4752,7 @@
       </w:r>
       <w:r>
         <w:tab/>
-        <w:t xml:space="preserve">  </w:t>
-      </w:r>
-      <w:proofErr w:type="spellStart"/>
-      <w:r>
-        <w:t>WebGL</w:t>
-      </w:r>
-      <w:proofErr w:type="spellEnd"/>
-      <w:r>
-        <w:t xml:space="preserve"> Requir</w:t>
+        <w:t xml:space="preserve">  WebGL Requir</w:t>
       </w:r>
       <w:r>
         <w:t>e</w:t>
@@ -5041,23 +4771,23 @@
         <w:jc w:val="both"/>
       </w:pPr>
       <w:r>
-        <w:t xml:space="preserve">Modern OpenGL can use a GLSL version of up to 4.40. However the more up to date GLSL version used, the more is required from the hardware. This means if a program is using GLSL version 4.40, it will not be supported on as many devices as an older version. As </w:t>
-      </w:r>
-      <w:proofErr w:type="spellStart"/>
-      <w:r>
-        <w:t>WebGL</w:t>
-      </w:r>
-      <w:proofErr w:type="spellEnd"/>
-      <w:r>
-        <w:t xml:space="preserve"> uses GLSL ES version 1.00, it is supported on the vast majority of hardware. </w:t>
-      </w:r>
-      <w:proofErr w:type="spellStart"/>
-      <w:r>
-        <w:t>WebGL</w:t>
-      </w:r>
-      <w:proofErr w:type="spellEnd"/>
-      <w:r>
-        <w:t xml:space="preserve"> was essentially built to run anywhere</w:t>
+        <w:t xml:space="preserve">To run WebGL scenes, up to date hardware and graphics drivers are required. As WebGL runs within a browser, an update to date version of the browser is required. But still, having an update to date browser might not be enough. As WebGL itself is just a specification (not an actual implementation) it is up to browser companies to implement WebGL themselves. </w:t>
+      </w:r>
+    </w:p>
+    <w:p>
+      <w:pPr>
+        <w:jc w:val="both"/>
+      </w:pPr>
+    </w:p>
+    <w:p>
+      <w:pPr>
+        <w:jc w:val="both"/>
+      </w:pPr>
+      <w:r>
+        <w:t xml:space="preserve">Modern OpenGL can use a GLSL version of up to 4.40. However the more up to date GLSL version used, the more is required from the hardware. This means if a program is using GLSL version 4.40, it will not be supported on as many devices as an older version. As WebGL uses GLSL ES version 1.00, it is supported on the vast majority of hardware. </w:t>
+      </w:r>
+      <w:r>
+        <w:t>WebGL was essentially built to run anywhere</w:t>
       </w:r>
       <w:r>
         <w:t xml:space="preserve">. </w:t>
@@ -5093,81 +4823,20 @@
       <w:pPr>
         <w:jc w:val="both"/>
       </w:pPr>
-      <w:proofErr w:type="spellStart"/>
-      <w:r>
-        <w:t>WebGL</w:t>
-      </w:r>
-      <w:proofErr w:type="spellEnd"/>
-      <w:r>
-        <w:t xml:space="preserve"> still</w:t>
-      </w:r>
-      <w:r>
-        <w:t xml:space="preserve"> requires up to date hardware and graphics drivers. As </w:t>
-      </w:r>
-      <w:proofErr w:type="spellStart"/>
-      <w:r>
-        <w:t>WebGL</w:t>
-      </w:r>
-      <w:proofErr w:type="spellEnd"/>
-      <w:r>
-        <w:t xml:space="preserve"> runs within a browser, an update to date version of the browser is required. </w:t>
-      </w:r>
-      <w:r>
-        <w:t xml:space="preserve">But still, having an update to date </w:t>
-      </w:r>
-      <w:r>
-        <w:t>browser</w:t>
-      </w:r>
-      <w:r>
-        <w:t xml:space="preserve"> might not be enough. As </w:t>
-      </w:r>
-      <w:proofErr w:type="spellStart"/>
-      <w:r>
-        <w:t>WebGL</w:t>
-      </w:r>
-      <w:proofErr w:type="spellEnd"/>
-      <w:r>
-        <w:t xml:space="preserve"> itself is just a specification (not an actual implementation) it is up to browser companies to implement </w:t>
-      </w:r>
-      <w:proofErr w:type="spellStart"/>
-      <w:r>
-        <w:t>WebGL</w:t>
-      </w:r>
-      <w:proofErr w:type="spellEnd"/>
-      <w:r>
-        <w:t xml:space="preserve"> themselves. </w:t>
-      </w:r>
-    </w:p>
-    <w:p>
-      <w:pPr>
-        <w:jc w:val="both"/>
-      </w:pPr>
-    </w:p>
-    <w:p>
-      <w:pPr>
-        <w:jc w:val="both"/>
-      </w:pPr>
-      <w:proofErr w:type="spellStart"/>
-      <w:r>
-        <w:t>WebGL</w:t>
-      </w:r>
-      <w:proofErr w:type="spellEnd"/>
-      <w:r>
-        <w:t xml:space="preserve"> 2.0 was officially released in April 2017, therefore most browsers haven’t implemented the full specification properly. </w:t>
+      <w:r>
+        <w:t xml:space="preserve">WebGL 2.0 was officially released in April 2017, therefore most browsers haven’t implemented the full specification </w:t>
+      </w:r>
+      <w:r>
+        <w:t>fully</w:t>
+      </w:r>
+      <w:r>
+        <w:t xml:space="preserve">. </w:t>
       </w:r>
       <w:r>
         <w:t xml:space="preserve">Internet Explorer, Edge and Safari </w:t>
       </w:r>
       <w:r>
-        <w:t xml:space="preserve">are all examples of browsers that lack up to date versions of </w:t>
-      </w:r>
-      <w:proofErr w:type="spellStart"/>
-      <w:r>
-        <w:t>WebGL</w:t>
-      </w:r>
-      <w:proofErr w:type="spellEnd"/>
-      <w:r>
-        <w:t xml:space="preserve">. </w:t>
+        <w:t xml:space="preserve">are all examples of browsers that lack up to date versions of WebGL. </w:t>
       </w:r>
       <w:r>
         <w:t>For this reason, my project only runs in Chrome and Firefox.</w:t>
@@ -5187,33 +4856,20 @@
       </w:r>
       <w:r>
         <w:tab/>
-        <w:t xml:space="preserve">  Benefits of </w:t>
-      </w:r>
-      <w:proofErr w:type="spellStart"/>
-      <w:r>
-        <w:t>WebGL</w:t>
-      </w:r>
-      <w:proofErr w:type="spellEnd"/>
-    </w:p>
-    <w:p>
-      <w:pPr>
-        <w:jc w:val="both"/>
-      </w:pPr>
-    </w:p>
-    <w:p>
-      <w:pPr>
-        <w:jc w:val="both"/>
-      </w:pPr>
-      <w:r>
-        <w:t xml:space="preserve">Although </w:t>
-      </w:r>
-      <w:proofErr w:type="spellStart"/>
-      <w:r>
-        <w:t>WebGL</w:t>
-      </w:r>
-      <w:proofErr w:type="spellEnd"/>
-      <w:r>
-        <w:t xml:space="preserve"> is low </w:t>
+        <w:t xml:space="preserve">  Benefits of WebGL</w:t>
+      </w:r>
+    </w:p>
+    <w:p>
+      <w:pPr>
+        <w:jc w:val="both"/>
+      </w:pPr>
+    </w:p>
+    <w:p>
+      <w:pPr>
+        <w:jc w:val="both"/>
+      </w:pPr>
+      <w:r>
+        <w:t xml:space="preserve">Although WebGL is low </w:t>
       </w:r>
       <w:r>
         <w:t>level, it</w:t>
@@ -5227,37 +4883,24 @@
       <w:r>
         <w:t xml:space="preserve"> full game engine or library. </w:t>
       </w:r>
-    </w:p>
-    <w:p>
-      <w:pPr>
-        <w:jc w:val="both"/>
-      </w:pPr>
-    </w:p>
-    <w:p>
-      <w:pPr>
-        <w:jc w:val="both"/>
-      </w:pPr>
-      <w:r>
-        <w:t xml:space="preserve">As </w:t>
-      </w:r>
-      <w:proofErr w:type="spellStart"/>
-      <w:r>
-        <w:t>WebGL</w:t>
-      </w:r>
-      <w:proofErr w:type="spellEnd"/>
-      <w:r>
-        <w:t xml:space="preserve"> is essentially developing graphics from scratch (or as low level as you would ever want to go), you have to understand what you’re doing to use it effectively. </w:t>
-      </w:r>
-      <w:r>
-        <w:t xml:space="preserve">With game engines, you don’t have to understand how anything works to create some objects in a 3D scene. This means </w:t>
-      </w:r>
-      <w:proofErr w:type="spellStart"/>
-      <w:r>
-        <w:t>WebGL</w:t>
-      </w:r>
-      <w:proofErr w:type="spellEnd"/>
-      <w:r>
-        <w:t xml:space="preserve"> is a great learning tool as you have to learn the most important aspects of graphics first. For example t</w:t>
+      <w:r>
+        <w:t>WebGL requires no installation or heavy loading times, making it much better for the end user.</w:t>
+      </w:r>
+    </w:p>
+    <w:p>
+      <w:pPr>
+        <w:jc w:val="both"/>
+      </w:pPr>
+    </w:p>
+    <w:p>
+      <w:pPr>
+        <w:jc w:val="both"/>
+      </w:pPr>
+      <w:r>
+        <w:t xml:space="preserve">As WebGL is essentially developing graphics from scratch (or as low level as you would ever want to go), you have to understand what you’re doing to use it effectively. </w:t>
+      </w:r>
+      <w:r>
+        <w:t>With game engines, you don’t have to understand how anything works to create some objects in a 3D scene. This means WebGL is a great learning tool as you have to learn the most important aspects of graphics first. For example t</w:t>
       </w:r>
       <w:r>
         <w:t>he engine components of a 3D scene all need to be build</w:t>
@@ -5275,14 +4918,9 @@
       <w:pPr>
         <w:jc w:val="both"/>
       </w:pPr>
-      <w:proofErr w:type="spellStart"/>
       <w:r>
         <w:lastRenderedPageBreak/>
-        <w:t>WebGL</w:t>
-      </w:r>
-      <w:proofErr w:type="spellEnd"/>
-      <w:r>
-        <w:t xml:space="preserve"> (or graphics in general) has many uses such as: games, simulations, augmented reality and data visualization.</w:t>
+        <w:t>WebGL (or graphics in general) has many uses such as: games, simulations, augmented reality and data visualization.</w:t>
       </w:r>
     </w:p>
     <w:p>
@@ -5303,6 +4941,9 @@
         <w:t>1.1.3.3</w:t>
       </w:r>
       <w:r>
+        <w:t>.</w:t>
+      </w:r>
+      <w:r>
         <w:tab/>
         <w:t xml:space="preserve">  Benefits of working within a browser</w:t>
       </w:r>
@@ -5316,19 +4957,32 @@
       <w:pPr>
         <w:jc w:val="both"/>
       </w:pPr>
-      <w:proofErr w:type="spellStart"/>
-      <w:r>
-        <w:t>WebGL</w:t>
-      </w:r>
-      <w:proofErr w:type="spellEnd"/>
-      <w:r>
-        <w:t xml:space="preserve"> runs within a browser. So you also get all of the benefits of working within a browser. </w:t>
+      <w:r>
+        <w:t xml:space="preserve">WebGL runs within a browser. So </w:t>
+      </w:r>
+      <w:r>
+        <w:t xml:space="preserve">when working with WebGL, </w:t>
+      </w:r>
+      <w:r>
+        <w:t xml:space="preserve">you get all of the benefits of working </w:t>
+      </w:r>
+      <w:r>
+        <w:t>within</w:t>
+      </w:r>
+      <w:r>
+        <w:t xml:space="preserve"> a browser. </w:t>
       </w:r>
       <w:r>
         <w:t xml:space="preserve">HTML5 has very easy </w:t>
       </w:r>
       <w:r>
-        <w:t>APIs to tap into such as audio, local storage, text rendering, and</w:t>
+        <w:t>APIs to tap into such as audio</w:t>
+      </w:r>
+      <w:r>
+        <w:t>, local storage, text rendering</w:t>
+      </w:r>
+      <w:r>
+        <w:t xml:space="preserve"> and</w:t>
       </w:r>
       <w:r>
         <w:t xml:space="preserve"> methods to easily</w:t>
@@ -5359,13 +5013,61 @@
         <w:t xml:space="preserve">asy access to networking </w:t>
       </w:r>
       <w:r>
-        <w:t>would have been useful for multiplayer. Libraries like socket.io are extremely easy to get two clients communicating with a server exchanging data. You can get resources from URLs instead of having large amounts of memory pre allocated (for textures</w:t>
+        <w:t xml:space="preserve">would have been useful for multiplayer. Libraries like socket.io are extremely easy to get two clients communicating with a server exchanging data. </w:t>
+      </w:r>
+      <w:r>
+        <w:t>Because of libraries such as socket.io, i</w:t>
+      </w:r>
+      <w:r>
+        <w:t>t’s easy to inter</w:t>
+      </w:r>
+      <w:r>
+        <w:t>operate with</w:t>
+      </w:r>
+      <w:r>
+        <w:t xml:space="preserve"> web application</w:t>
+      </w:r>
+      <w:r>
+        <w:t>s</w:t>
+      </w:r>
+      <w:r>
+        <w:t xml:space="preserve"> </w:t>
+      </w:r>
+      <w:r>
+        <w:t>due to the ease of networking</w:t>
+      </w:r>
+      <w:r>
+        <w:t>.</w:t>
+      </w:r>
+      <w:r>
+        <w:t xml:space="preserve"> </w:t>
+      </w:r>
+      <w:r>
+        <w:t xml:space="preserve">You can </w:t>
+      </w:r>
+      <w:r>
+        <w:t xml:space="preserve">also </w:t>
+      </w:r>
+      <w:r>
+        <w:t>get resources</w:t>
+      </w:r>
+      <w:r>
+        <w:t xml:space="preserve"> at runtime</w:t>
+      </w:r>
+      <w:r>
+        <w:t xml:space="preserve"> from URLs instead of having large a</w:t>
+      </w:r>
+      <w:r>
+        <w:t xml:space="preserve">mounts of memory pre allocated </w:t>
+      </w:r>
+      <w:r>
+        <w:t>for textures</w:t>
       </w:r>
       <w:r>
         <w:t xml:space="preserve"> and</w:t>
       </w:r>
       <w:r>
-        <w:t xml:space="preserve"> video)</w:t>
+        <w:t xml:space="preserve"> video</w:t>
       </w:r>
       <w:r>
         <w:t>.</w:t>
@@ -5381,7 +5083,13 @@
         <w:jc w:val="both"/>
       </w:pPr>
       <w:r>
-        <w:t>Web applications are easier to test. J</w:t>
+        <w:t xml:space="preserve">Web applications are </w:t>
+      </w:r>
+      <w:r>
+        <w:t xml:space="preserve">also </w:t>
+      </w:r>
+      <w:r>
+        <w:t>easier to test. J</w:t>
       </w:r>
       <w:r>
         <w:t xml:space="preserve">ust test </w:t>
@@ -5399,25 +5107,23 @@
         <w:t xml:space="preserve"> browser</w:t>
       </w:r>
       <w:r>
-        <w:t xml:space="preserve">s and that’s all you need. Rather than having to test on each different operating system. </w:t>
-      </w:r>
-      <w:r>
-        <w:t xml:space="preserve"> </w:t>
-      </w:r>
-      <w:r>
-        <w:t>They are accessible through most devices, phones, tablets, laptops, essentially anything with an internet connection. They are also e</w:t>
-      </w:r>
-      <w:r>
-        <w:t>asier to run, just open the page! No installation or download</w:t>
-      </w:r>
-      <w:r>
-        <w:t xml:space="preserve"> needed. It’s easy to interoperate with a web application, not just because of the ease of networking but also having XML/JSON for an intermediate data format. </w:t>
-      </w:r>
-    </w:p>
-    <w:p>
-      <w:pPr>
-        <w:jc w:val="both"/>
-      </w:pPr>
+        <w:t xml:space="preserve">s and that’s all you need. </w:t>
+      </w:r>
+      <w:r>
+        <w:t>You no longer need to test on multiple different operating systems. If your application works fine on chrome in Windows, then it will work exactly the same in chrome on Linux. The operating systems don’t matter, it is all within the browser. Browsers</w:t>
+      </w:r>
+      <w:r>
+        <w:t xml:space="preserve"> are accessible through most devices, phones, tablets, laptops, essentially anything with an int</w:t>
+      </w:r>
+      <w:r>
+        <w:t>ernet connection. More often than not they are lighter weight than desktop applications. All you have to do with a WebGL scene is just open the page, n</w:t>
+      </w:r>
+      <w:r>
+        <w:t>o installation or download</w:t>
+      </w:r>
+      <w:r>
+        <w:t xml:space="preserve"> needed. </w:t>
+      </w:r>
     </w:p>
     <w:p>
       <w:pPr>
@@ -5460,36 +5166,44 @@
         <w:t>Imagine you have a 3D cube</w:t>
       </w:r>
       <w:r>
-        <w:t xml:space="preserve">. All of its vertices are defined with respective to the cubes origin at (0x, 0y, </w:t>
-      </w:r>
-      <w:proofErr w:type="gramStart"/>
-      <w:r>
-        <w:t>0z</w:t>
-      </w:r>
-      <w:proofErr w:type="gramEnd"/>
-      <w:r>
-        <w:t xml:space="preserve">). This is called the objects coordinate system, also </w:t>
-      </w:r>
-      <w:proofErr w:type="spellStart"/>
-      <w:r>
-        <w:t>know</w:t>
-      </w:r>
-      <w:proofErr w:type="spellEnd"/>
-      <w:r>
-        <w:t xml:space="preserve"> as the model coordinate system. For every new object, its vertices are defined relative to its origin. </w:t>
-      </w:r>
-    </w:p>
-    <w:p>
-      <w:pPr>
-        <w:jc w:val="both"/>
-      </w:pPr>
-    </w:p>
-    <w:p>
-      <w:pPr>
-        <w:jc w:val="both"/>
-      </w:pPr>
-      <w:r>
-        <w:t>Now you have that cube, you</w:t>
+        <w:t>. All of its vertices are defined with respective to the cubes origin at (0x, 0y, 0z). This is called the objects</w:t>
+      </w:r>
+      <w:r>
+        <w:t xml:space="preserve"> </w:t>
+      </w:r>
+      <w:r>
+        <w:t>coordinate system, also know</w:t>
+      </w:r>
+      <w:r>
+        <w:t>n</w:t>
+      </w:r>
+      <w:r>
+        <w:t xml:space="preserve"> as the model coordinate system. For every new object, its vertices are defined relative to its</w:t>
+      </w:r>
+      <w:r>
+        <w:t xml:space="preserve"> own</w:t>
+      </w:r>
+      <w:r>
+        <w:t xml:space="preserve"> origin. </w:t>
+      </w:r>
+    </w:p>
+    <w:p>
+      <w:pPr>
+        <w:jc w:val="both"/>
+      </w:pPr>
+    </w:p>
+    <w:p>
+      <w:pPr>
+        <w:jc w:val="both"/>
+      </w:pPr>
+      <w:r>
+        <w:t xml:space="preserve">Now you have that cube, </w:t>
+      </w:r>
+      <w:r>
+        <w:t xml:space="preserve">imagine </w:t>
+      </w:r>
+      <w:r>
+        <w:t>you</w:t>
       </w:r>
       <w:r>
         <w:t xml:space="preserve"> want to posi</w:t>
@@ -5522,10 +5236,22 @@
         <w:t>operations into one matrix</w:t>
       </w:r>
       <w:r>
-        <w:t>, rather than having to apply to the vertices individually</w:t>
-      </w:r>
-      <w:r>
-        <w:t xml:space="preserve">. For example a matrix can contain: where the point should be positioned, how it should be rotated and how it should be scaled. </w:t>
+        <w:t>, rather than having to apply</w:t>
+      </w:r>
+      <w:r>
+        <w:t xml:space="preserve"> operations</w:t>
+      </w:r>
+      <w:r>
+        <w:t xml:space="preserve"> to the vertices individually</w:t>
+      </w:r>
+      <w:r>
+        <w:t xml:space="preserve">. For example a </w:t>
+      </w:r>
+      <w:r>
+        <w:t xml:space="preserve">singular </w:t>
+      </w:r>
+      <w:r>
+        <w:t xml:space="preserve">matrix can contain: where the point should be positioned, how it should be rotated and how it should be scaled. </w:t>
       </w:r>
     </w:p>
     <w:p>
@@ -5584,18 +5310,13 @@
         <w:t>point</w:t>
       </w:r>
       <w:r>
-        <w:t xml:space="preserve"> that we want to move, being multiplied by a </w:t>
-      </w:r>
-      <w:r>
-        <w:t xml:space="preserve">translation matrix. The output on the right is the </w:t>
-      </w:r>
-      <w:proofErr w:type="gramStart"/>
-      <w:r>
-        <w:t>points</w:t>
-      </w:r>
-      <w:proofErr w:type="gramEnd"/>
-      <w:r>
-        <w:t xml:space="preserve"> new position.</w:t>
+        <w:t xml:space="preserve"> that we want to move. To do this, it gets</w:t>
+      </w:r>
+      <w:r>
+        <w:t xml:space="preserve"> multiplied by a </w:t>
+      </w:r>
+      <w:r>
+        <w:t>translation matrix. The output on the right is the points new position.</w:t>
       </w:r>
     </w:p>
     <w:p>
@@ -5701,48 +5422,22 @@
       <w:pPr>
         <w:jc w:val="both"/>
       </w:pPr>
-      <w:r>
-        <w:t>//talk about scaling and rotating</w:t>
-      </w:r>
-      <w:r>
-        <w:t xml:space="preserve"> + matrix multiplication </w:t>
-      </w:r>
-    </w:p>
-    <w:p>
-      <w:pPr>
-        <w:jc w:val="both"/>
-      </w:pPr>
-    </w:p>
-    <w:p>
-      <w:pPr>
-        <w:jc w:val="both"/>
-      </w:pPr>
-      <w:r>
-        <w:t>Not only can we use matrices to move the vertices of an object, but we can also use them to scale the vertices as well. The below image shows how you can scale a vertex by using a scaling matrix. This takes in (</w:t>
-      </w:r>
-      <w:proofErr w:type="spellStart"/>
-      <w:r>
-        <w:t>Sx</w:t>
-      </w:r>
-      <w:proofErr w:type="spellEnd"/>
-      <w:r>
-        <w:t xml:space="preserve">, </w:t>
-      </w:r>
-      <w:proofErr w:type="spellStart"/>
-      <w:r>
-        <w:t>Sy</w:t>
-      </w:r>
-      <w:proofErr w:type="spellEnd"/>
-      <w:r>
-        <w:t xml:space="preserve">, </w:t>
-      </w:r>
-      <w:proofErr w:type="spellStart"/>
-      <w:r>
-        <w:t>Sz</w:t>
-      </w:r>
-      <w:proofErr w:type="spellEnd"/>
-      <w:r>
-        <w:t xml:space="preserve">) which is a 3D vector containing the scale values for each (x, y, z) point of the vertex. </w:t>
+    </w:p>
+    <w:p>
+      <w:pPr>
+        <w:jc w:val="both"/>
+      </w:pPr>
+      <w:r>
+        <w:t xml:space="preserve">Not only can we use matrices to move the vertices of an object, but we can also use them to scale the vertices as well. The below </w:t>
+      </w:r>
+      <w:r>
+        <w:t xml:space="preserve">image shows how you can scale an object </w:t>
+      </w:r>
+      <w:r>
+        <w:t xml:space="preserve">by using a scaling matrix. This takes in (Sx, Sy, Sz) which is a 3D vector containing the scale values for each (x, y, z) point of the vertex. </w:t>
+      </w:r>
+      <w:r>
+        <w:t>For example if we wanted to scale an object by 2 in all x, y and z directions, the scaling vector would be (2, 2, 2).</w:t>
       </w:r>
     </w:p>
     <w:p>
@@ -5754,7 +5449,7 @@
           <w:noProof/>
         </w:rPr>
         <w:pict>
-          <v:shape id="_x0000_s1028" type="#_x0000_t75" style="position:absolute;left:0;text-align:left;margin-left:0;margin-top:3.3pt;width:414.65pt;height:109.95pt;z-index:-251651072;mso-position-horizontal-relative:text;mso-position-vertical-relative:text;mso-width-relative:page;mso-height-relative:page" wrapcoords="-39 0 -39 21453 21600 21453 21600 0 -39 0">
+          <v:shape id="_x0000_s1028" type="#_x0000_t75" style="position:absolute;left:0;text-align:left;margin-left:0;margin-top:14.85pt;width:414.65pt;height:109.95pt;z-index:-251651072;mso-position-horizontal-relative:text;mso-position-vertical-relative:text;mso-width-relative:page;mso-height-relative:page" wrapcoords="-39 0 -39 21453 21600 21453 21600 0 -39 0">
             <v:imagedata r:id="rId10" o:title="scaling"/>
             <w10:wrap type="tight"/>
           </v:shape>
@@ -5826,56 +5521,96 @@
         <w:t xml:space="preserve"> of matrices is instead of </w:t>
       </w:r>
       <w:r>
-        <w:t>multiplying them all together, then with the vertex</w:t>
+        <w:t>multiplying them all together</w:t>
+      </w:r>
+      <w:r>
+        <w:t xml:space="preserve"> then </w:t>
+      </w:r>
+      <w:r>
+        <w:t xml:space="preserve">lastly </w:t>
+      </w:r>
+      <w:r>
+        <w:t>with the vertex</w:t>
+      </w:r>
+      <w:r>
+        <w:t>,</w:t>
       </w:r>
       <w:r>
         <w:t xml:space="preserve"> </w:t>
       </w:r>
       <w:r>
-        <w:t xml:space="preserve">like so: </w:t>
-      </w:r>
-      <w:proofErr w:type="spellStart"/>
-      <w:r>
-        <w:t>translationMatrix</w:t>
-      </w:r>
-      <w:proofErr w:type="spellEnd"/>
-      <w:r>
-        <w:t xml:space="preserve"> * </w:t>
-      </w:r>
-      <w:proofErr w:type="spellStart"/>
-      <w:r>
-        <w:t>scaleMatrix</w:t>
-      </w:r>
-      <w:proofErr w:type="spellEnd"/>
-      <w:r>
-        <w:t xml:space="preserve"> * </w:t>
-      </w:r>
-      <w:proofErr w:type="spellStart"/>
-      <w:r>
-        <w:t>rotationMatrix</w:t>
-      </w:r>
-      <w:proofErr w:type="spellEnd"/>
-      <w:r>
-        <w:t xml:space="preserve"> * vertex. You can instead just multiply all the matrices together once, and apply that single matrix with each vertex of the model. The final matrix containing the translation/scale/rotation values is usually called the full transforms matrix. </w:t>
-      </w:r>
-    </w:p>
-    <w:p>
-      <w:pPr>
-        <w:jc w:val="both"/>
-      </w:pPr>
-    </w:p>
-    <w:p>
-      <w:pPr>
-        <w:jc w:val="both"/>
-      </w:pPr>
-      <w:r>
-        <w:t>When multiplying matrices together you need to be careful, as doing them in different orders yields vastly different results. The usual way is: scale, rotate then translate which in code looks like: matrix4 fullTransforms = translate * rotate * scale</w:t>
+        <w:t xml:space="preserve">like so: translationMatrix * scaleMatrix * rotationMatrix * vertex. You can instead just multiply all the matrices together once, and apply that single matrix with each vertex of the model. </w:t>
+      </w:r>
+      <w:r>
+        <w:t xml:space="preserve">This saves multiplying the matrices together for each point you want to translate. </w:t>
+      </w:r>
+      <w:r>
+        <w:t>The final matrix containing the translation/scale/rotation values is usually called</w:t>
+      </w:r>
+      <w:r>
+        <w:t xml:space="preserve"> model matrix, or</w:t>
+      </w:r>
+      <w:bookmarkStart w:id="6" w:name="_GoBack"/>
+      <w:bookmarkEnd w:id="6"/>
+      <w:r>
+        <w:t xml:space="preserve"> the full transforms matrix. </w:t>
+      </w:r>
+    </w:p>
+    <w:p>
+      <w:pPr>
+        <w:jc w:val="both"/>
+      </w:pPr>
+    </w:p>
+    <w:p>
+      <w:pPr>
+        <w:jc w:val="both"/>
+      </w:pPr>
+      <w:r>
+        <w:t xml:space="preserve">When multiplying matrices together you need to be careful, as </w:t>
+      </w:r>
+      <w:r>
+        <w:t xml:space="preserve">multiplying </w:t>
+      </w:r>
+      <w:r>
+        <w:t>them in different orders yields vastly different results. The usual way is: scale, rotate then translate</w:t>
+      </w:r>
+      <w:r>
+        <w:t>,</w:t>
+      </w:r>
+      <w:r>
+        <w:t xml:space="preserve"> which in code looks like: </w:t>
+      </w:r>
+    </w:p>
+    <w:p>
+      <w:pPr>
+        <w:jc w:val="both"/>
+      </w:pPr>
+    </w:p>
+    <w:p>
+      <w:pPr>
+        <w:jc w:val="both"/>
+      </w:pPr>
+      <w:r>
+        <w:t>matrix4 fullTransforms = translate * rotate * scale</w:t>
       </w:r>
       <w:r>
         <w:t xml:space="preserve"> (read from right to left)</w:t>
       </w:r>
       <w:r>
-        <w:t xml:space="preserve">. This is the usual case as you would want to rotate </w:t>
+        <w:t xml:space="preserve">. </w:t>
+      </w:r>
+    </w:p>
+    <w:p>
+      <w:pPr>
+        <w:jc w:val="both"/>
+      </w:pPr>
+    </w:p>
+    <w:p>
+      <w:pPr>
+        <w:jc w:val="both"/>
+      </w:pPr>
+      <w:r>
+        <w:t xml:space="preserve">This is the usual case as you would want to rotate </w:t>
       </w:r>
       <w:r>
         <w:t xml:space="preserve">and scale </w:t>
@@ -5887,47 +5622,33 @@
         <w:t>about</w:t>
       </w:r>
       <w:r>
-        <w:t xml:space="preserve"> its origin, rather than the </w:t>
-      </w:r>
-      <w:r>
-        <w:t>another points</w:t>
-      </w:r>
-      <w:r>
-        <w:t xml:space="preserve"> origin.</w:t>
-      </w:r>
-    </w:p>
-    <w:p>
-      <w:pPr>
-        <w:jc w:val="both"/>
-      </w:pPr>
-    </w:p>
-    <w:p>
-      <w:pPr>
-        <w:jc w:val="both"/>
-      </w:pPr>
-      <w:r>
+        <w:t xml:space="preserve"> its origin, rather than </w:t>
+      </w:r>
+      <w:r>
+        <w:t>about the point after you have done the translation.</w:t>
+      </w:r>
+    </w:p>
+    <w:p>
+      <w:pPr>
+        <w:jc w:val="both"/>
+      </w:pPr>
+    </w:p>
+    <w:p>
+      <w:pPr>
+        <w:jc w:val="both"/>
+      </w:pPr>
+      <w:r>
+        <w:lastRenderedPageBreak/>
         <w:t>The below image shows a cube, in its own coordinate system, that we want to move into world space. This is done by applying a model matrix containing the combination of the translation/scaling/rotation matrices explained above.</w:t>
       </w:r>
       <w:r>
-        <w:t xml:space="preserve"> After this is done, the model is in the </w:t>
-      </w:r>
-      <w:proofErr w:type="gramStart"/>
-      <w:r>
-        <w:t>worlds</w:t>
-      </w:r>
-      <w:proofErr w:type="gramEnd"/>
-      <w:r>
-        <w:t xml:space="preserve"> coordinate system. This is where all objects in the scene are placed. The objects have their own coordinate system, starting from</w:t>
+        <w:t xml:space="preserve"> After this is done, the model is in the worlds coordinate system. This is where all objects in the scene are placed. The objects have their own coordinate system, starting from</w:t>
       </w:r>
       <w:r>
         <w:t xml:space="preserve"> their</w:t>
       </w:r>
       <w:r>
-        <w:t xml:space="preserve"> origin, but </w:t>
-      </w:r>
-      <w:r>
-        <w:lastRenderedPageBreak/>
-        <w:t>we p</w:t>
+        <w:t xml:space="preserve"> origin, but we p</w:t>
       </w:r>
       <w:r>
         <w:t>osition them into the world’s coordinate system. This is so all objects are now defined with the same origin (0x, 0y, 0z).</w:t>
@@ -6107,15 +5828,7 @@
         <w:t>//</w:t>
       </w:r>
       <w:r>
-        <w:t xml:space="preserve">Using homogenous coordinates with </w:t>
-      </w:r>
-      <w:proofErr w:type="spellStart"/>
-      <w:r>
-        <w:t>forth</w:t>
-      </w:r>
-      <w:proofErr w:type="spellEnd"/>
-      <w:r>
-        <w:t xml:space="preserve"> dimension</w:t>
+        <w:t>Using homogenous coordinates with forth dimension</w:t>
       </w:r>
     </w:p>
     <w:p>
@@ -6236,31 +5949,16 @@
       <w:pPr>
         <w:jc w:val="both"/>
       </w:pPr>
-      <w:proofErr w:type="spellStart"/>
-      <w:proofErr w:type="gramStart"/>
-      <w:r>
-        <w:t>Cant</w:t>
-      </w:r>
-      <w:proofErr w:type="spellEnd"/>
-      <w:proofErr w:type="gramEnd"/>
-      <w:r>
-        <w:t xml:space="preserve"> use 3x3 matrix, as nowhere to put translation/scale value</w:t>
-      </w:r>
-    </w:p>
-    <w:p>
-      <w:pPr>
-        <w:jc w:val="both"/>
-      </w:pPr>
-      <w:r>
-        <w:t>Use capitals if X</w:t>
-      </w:r>
-      <w:proofErr w:type="gramStart"/>
-      <w:r>
-        <w:t>,Y,Z,W</w:t>
-      </w:r>
-      <w:proofErr w:type="gramEnd"/>
-      <w:r>
-        <w:t xml:space="preserve"> or x,y,z,1</w:t>
+      <w:r>
+        <w:t>Cant use 3x3 matrix, as nowhere to put translation/scale value</w:t>
+      </w:r>
+    </w:p>
+    <w:p>
+      <w:pPr>
+        <w:jc w:val="both"/>
+      </w:pPr>
+      <w:r>
+        <w:t>Use capitals if X,Y,Z,W or x,y,z,1</w:t>
       </w:r>
     </w:p>
     <w:p>
@@ -6323,15 +6021,7 @@
         <w:t>World to view</w:t>
       </w:r>
       <w:r>
-        <w:t xml:space="preserve">, world is shifted </w:t>
-      </w:r>
-      <w:proofErr w:type="spellStart"/>
-      <w:r>
-        <w:t>infront</w:t>
-      </w:r>
-      <w:proofErr w:type="spellEnd"/>
-      <w:r>
-        <w:t xml:space="preserve"> of camera – but program as if u move camera around in world. Apply inverse view matrix</w:t>
+        <w:t>, world is shifted infront of camera – but program as if u move camera around in world. Apply inverse view matrix</w:t>
       </w:r>
     </w:p>
     <w:p>
@@ -6363,13 +6053,8 @@
         <w:jc w:val="both"/>
       </w:pPr>
       <w:r>
-        <w:t xml:space="preserve">Object coordinate system. Origin at </w:t>
-      </w:r>
-      <w:proofErr w:type="spellStart"/>
-      <w:r>
-        <w:t>center</w:t>
-      </w:r>
-      <w:proofErr w:type="spellEnd"/>
+        <w:t>Object coordinate system. Origin at center</w:t>
+      </w:r>
     </w:p>
     <w:p>
       <w:pPr>
@@ -6385,15 +6070,7 @@
       </w:pPr>
       <w:r>
         <w:tab/>
-        <w:t xml:space="preserve">Essentially 1 </w:t>
-      </w:r>
-      <w:proofErr w:type="spellStart"/>
-      <w:r>
-        <w:t>coord</w:t>
-      </w:r>
-      <w:proofErr w:type="spellEnd"/>
-      <w:r>
-        <w:t xml:space="preserve"> system within another</w:t>
+        <w:t>Essentially 1 coord system within another</w:t>
       </w:r>
     </w:p>
     <w:p>
@@ -6413,13 +6090,8 @@
       <w:pPr>
         <w:jc w:val="both"/>
       </w:pPr>
-      <w:proofErr w:type="spellStart"/>
-      <w:r>
-        <w:t>Ndc</w:t>
-      </w:r>
-      <w:proofErr w:type="spellEnd"/>
-      <w:r>
-        <w:t xml:space="preserve"> = -1 to 1</w:t>
+      <w:r>
+        <w:t>Ndc = -1 to 1</w:t>
       </w:r>
     </w:p>
     <w:p>
@@ -6453,13 +6125,8 @@
       <w:pPr>
         <w:jc w:val="both"/>
       </w:pPr>
-      <w:proofErr w:type="spellStart"/>
-      <w:r>
-        <w:t>WebGL</w:t>
-      </w:r>
-      <w:proofErr w:type="spellEnd"/>
-      <w:r>
-        <w:t xml:space="preserve"> uses something called the programmable graphics pipeline, as opposed to the old fixed function pipeline. </w:t>
+      <w:r>
+        <w:t xml:space="preserve">WebGL uses something called the programmable graphics pipeline, as opposed to the old fixed function pipeline. </w:t>
       </w:r>
       <w:r>
         <w:t xml:space="preserve">This newer pipeline was implemented into versions of OpenGL </w:t>
@@ -6468,15 +6135,7 @@
         <w:t xml:space="preserve">including and </w:t>
       </w:r>
       <w:r>
-        <w:t xml:space="preserve">after 2.0. Hence the new pipeline is in </w:t>
-      </w:r>
-      <w:proofErr w:type="spellStart"/>
-      <w:r>
-        <w:t>WebGL</w:t>
-      </w:r>
-      <w:proofErr w:type="spellEnd"/>
-      <w:r>
-        <w:t xml:space="preserve">, as it uses OpenGL ES 2.0. </w:t>
+        <w:t xml:space="preserve">after 2.0. Hence the new pipeline is in WebGL, as it uses OpenGL ES 2.0. </w:t>
       </w:r>
       <w:r>
         <w:t>This pipeline is just the series of steps needed to take some data and display it on the screen</w:t>
@@ -6567,62 +6226,45 @@
       <w:r>
         <w:t xml:space="preserve">write programs called </w:t>
       </w:r>
-      <w:proofErr w:type="spellStart"/>
       <w:r>
         <w:t>s</w:t>
       </w:r>
       <w:r>
-        <w:t>haders</w:t>
-      </w:r>
-      <w:proofErr w:type="spellEnd"/>
-      <w:r>
-        <w:t xml:space="preserve"> which replace parts of the graphics pipeline. </w:t>
-      </w:r>
-      <w:proofErr w:type="spellStart"/>
-      <w:r>
-        <w:t>Shaders</w:t>
-      </w:r>
-      <w:proofErr w:type="spellEnd"/>
-      <w:r>
-        <w:t xml:space="preserve"> are programs which are written in GLSL. This is a C style language which allows you to specify how your data should be manipulated on the graphics card. </w:t>
-      </w:r>
-    </w:p>
-    <w:p>
-      <w:pPr>
-        <w:jc w:val="both"/>
-      </w:pPr>
-    </w:p>
-    <w:p>
-      <w:pPr>
-        <w:jc w:val="both"/>
-      </w:pPr>
-      <w:r>
-        <w:t xml:space="preserve">These </w:t>
-      </w:r>
-      <w:proofErr w:type="spellStart"/>
-      <w:r>
-        <w:t>shaders</w:t>
-      </w:r>
-      <w:proofErr w:type="spellEnd"/>
+        <w:t xml:space="preserve">haders which replace parts of the graphics pipeline. </w:t>
+      </w:r>
+      <w:r>
+        <w:t xml:space="preserve">Shaders are programs which are written in GLSL. This is a C style language which allows you to specify how your data should be manipulated on the graphics card. </w:t>
+      </w:r>
+    </w:p>
+    <w:p>
+      <w:pPr>
+        <w:jc w:val="both"/>
+      </w:pPr>
+    </w:p>
+    <w:p>
+      <w:pPr>
+        <w:jc w:val="both"/>
+      </w:pPr>
+      <w:r>
+        <w:lastRenderedPageBreak/>
+        <w:t xml:space="preserve">These shaders </w:t>
+      </w:r>
+      <w:r>
+        <w:t>allow programmers</w:t>
+      </w:r>
+      <w:r>
+        <w:t xml:space="preserve"> t</w:t>
+      </w:r>
+      <w:r>
+        <w:t xml:space="preserve">o </w:t>
+      </w:r>
+      <w:r>
+        <w:t>manipulate</w:t>
+      </w:r>
       <w:r>
         <w:t xml:space="preserve"> </w:t>
       </w:r>
       <w:r>
-        <w:t>allow programmers</w:t>
-      </w:r>
-      <w:r>
-        <w:t xml:space="preserve"> t</w:t>
-      </w:r>
-      <w:r>
-        <w:t xml:space="preserve">o </w:t>
-      </w:r>
-      <w:r>
-        <w:t>manipulate</w:t>
-      </w:r>
-      <w:r>
-        <w:t xml:space="preserve"> </w:t>
-      </w:r>
-      <w:r>
         <w:t xml:space="preserve">the </w:t>
       </w:r>
       <w:r>
@@ -6632,25 +6274,13 @@
         <w:t xml:space="preserve"> how they want</w:t>
       </w:r>
       <w:r>
-        <w:t xml:space="preserve">, giving you much more power over what gets rendered. The disadvantage of these </w:t>
-      </w:r>
-      <w:proofErr w:type="spellStart"/>
-      <w:r>
-        <w:t>shaders</w:t>
-      </w:r>
-      <w:proofErr w:type="spellEnd"/>
-      <w:r>
-        <w:t xml:space="preserve"> is that they add </w:t>
+        <w:t xml:space="preserve">, giving you much more power over what gets rendered. The disadvantage of these shaders is that they add </w:t>
       </w:r>
       <w:r>
         <w:t>complexity to application</w:t>
       </w:r>
       <w:r>
-        <w:t xml:space="preserve">, as you now have to manage some stages of the graphics pipeline yourself. For simple applications which aren’t going to do any fancy </w:t>
-      </w:r>
-      <w:r>
-        <w:lastRenderedPageBreak/>
-        <w:t>graphics, then a</w:t>
+        <w:t>, as you now have to manage some stages of the graphics pipeline yourself. For simple applications which aren’t going to do any fancy graphics, then a</w:t>
       </w:r>
       <w:r>
         <w:t>n</w:t>
@@ -6662,15 +6292,7 @@
         <w:t>version of OpenGL (pre 2.0) would better suit your needs, as it u</w:t>
       </w:r>
       <w:r>
-        <w:t xml:space="preserve">ses the fixed function pipeline without customizable </w:t>
-      </w:r>
-      <w:proofErr w:type="spellStart"/>
-      <w:r>
-        <w:t>shaders</w:t>
-      </w:r>
-      <w:proofErr w:type="spellEnd"/>
-      <w:r>
-        <w:t>.</w:t>
+        <w:t>ses the fixed function pipeline without customizable shaders.</w:t>
       </w:r>
     </w:p>
     <w:p>
@@ -6819,82 +6441,59 @@
         <w:t>The scene data</w:t>
       </w:r>
       <w:r>
-        <w:t xml:space="preserve"> (vertices, colours, </w:t>
-      </w:r>
-      <w:proofErr w:type="spellStart"/>
-      <w:r>
-        <w:t>normal</w:t>
+        <w:t xml:space="preserve"> (vertices, colours, normal</w:t>
       </w:r>
       <w:r>
         <w:t>s</w:t>
       </w:r>
-      <w:proofErr w:type="spellEnd"/>
+      <w:r>
+        <w:t xml:space="preserve"> etc)</w:t>
+      </w:r>
       <w:r>
         <w:t xml:space="preserve"> </w:t>
       </w:r>
-      <w:proofErr w:type="spellStart"/>
-      <w:r>
-        <w:t>etc</w:t>
-      </w:r>
-      <w:proofErr w:type="spellEnd"/>
-      <w:r>
-        <w:t>)</w:t>
+      <w:r>
+        <w:t>are</w:t>
+      </w:r>
+      <w:r>
+        <w:t xml:space="preserve"> created</w:t>
+      </w:r>
+      <w:r>
+        <w:t xml:space="preserve"> by the programmer on the CPU. T</w:t>
+      </w:r>
+      <w:r>
+        <w:t>he data</w:t>
+      </w:r>
+      <w:r>
+        <w:t xml:space="preserve"> then gets </w:t>
+      </w:r>
+      <w:r>
+        <w:t>pass</w:t>
+      </w:r>
+      <w:r>
+        <w:t>ed</w:t>
+      </w:r>
+      <w:r>
+        <w:t xml:space="preserve"> to</w:t>
+      </w:r>
+      <w:r>
+        <w:t xml:space="preserve"> the</w:t>
+      </w:r>
+      <w:r>
+        <w:t xml:space="preserve"> WebGL (the API component on the left)</w:t>
+      </w:r>
+      <w:r>
+        <w:t xml:space="preserve"> through the calls to the API</w:t>
+      </w:r>
+      <w:r>
+        <w:t>.</w:t>
       </w:r>
       <w:r>
         <w:t xml:space="preserve"> </w:t>
       </w:r>
       <w:r>
-        <w:t>are</w:t>
-      </w:r>
-      <w:r>
-        <w:t xml:space="preserve"> created</w:t>
-      </w:r>
-      <w:r>
-        <w:t xml:space="preserve"> by the programmer on the CPU. T</w:t>
-      </w:r>
-      <w:r>
-        <w:t>he data</w:t>
-      </w:r>
-      <w:r>
-        <w:t xml:space="preserve"> then gets </w:t>
-      </w:r>
-      <w:r>
-        <w:t>pass</w:t>
-      </w:r>
-      <w:r>
-        <w:t>ed</w:t>
-      </w:r>
-      <w:r>
-        <w:t xml:space="preserve"> to</w:t>
-      </w:r>
-      <w:r>
-        <w:t xml:space="preserve"> the</w:t>
-      </w:r>
-      <w:r>
-        <w:t xml:space="preserve"> </w:t>
-      </w:r>
-      <w:proofErr w:type="spellStart"/>
-      <w:r>
         <w:t>WebGL</w:t>
       </w:r>
-      <w:proofErr w:type="spellEnd"/>
-      <w:r>
-        <w:t xml:space="preserve"> (the API component on the left)</w:t>
-      </w:r>
-      <w:r>
-        <w:t xml:space="preserve"> through the calls to the API</w:t>
-      </w:r>
-      <w:r>
-        <w:t>.</w:t>
-      </w:r>
-      <w:r>
-        <w:t xml:space="preserve"> </w:t>
-      </w:r>
-      <w:proofErr w:type="spellStart"/>
-      <w:r>
-        <w:t>WebGL</w:t>
-      </w:r>
-      <w:proofErr w:type="spellEnd"/>
       <w:r>
         <w:t xml:space="preserve"> then</w:t>
       </w:r>
@@ -6914,15 +6513,7 @@
         <w:t xml:space="preserve">on the GPU. </w:t>
       </w:r>
       <w:r>
-        <w:t xml:space="preserve">As </w:t>
-      </w:r>
-      <w:proofErr w:type="spellStart"/>
-      <w:r>
-        <w:t>WebGL</w:t>
-      </w:r>
-      <w:proofErr w:type="spellEnd"/>
-      <w:r>
-        <w:t xml:space="preserve"> uses the programmable pipeline</w:t>
+        <w:t>As WebGL uses the programmable pipeline</w:t>
       </w:r>
       <w:r>
         <w:t>,</w:t>
@@ -6940,15 +6531,7 @@
         <w:t>replace</w:t>
       </w:r>
       <w:r>
-        <w:t xml:space="preserve"> the vertex and fragment </w:t>
-      </w:r>
-      <w:proofErr w:type="spellStart"/>
-      <w:r>
-        <w:t>shaders</w:t>
-      </w:r>
-      <w:proofErr w:type="spellEnd"/>
-      <w:r>
-        <w:t xml:space="preserve"> (highlighted in </w:t>
+        <w:t xml:space="preserve"> the vertex and fragment shaders (highlighted in </w:t>
       </w:r>
       <w:r>
         <w:t>orange</w:t>
@@ -6968,6 +6551,7 @@
         <w:rPr>
           <w:noProof/>
         </w:rPr>
+        <w:lastRenderedPageBreak/>
         <w:pict>
           <v:shape id="_x0000_s1032" type="#_x0000_t75" style="position:absolute;left:0;text-align:left;margin-left:251.8pt;margin-top:1.05pt;width:171.6pt;height:125.2pt;z-index:-251642880;mso-position-horizontal-relative:text;mso-position-vertical-relative:text;mso-width-relative:page;mso-height-relative:page" wrapcoords="10454 0 10454 473 10627 947 10800 947 10541 1894 10325 2841 2160 3551 2160 11362 -43 11954 -43 12191 2160 12309 2160 19588 5054 19884 10627 19884 10627 21541 10886 21541 10886 19884 16502 19884 19354 19588 19310 13256 21557 12605 21600 12487 21600 11954 21427 11836 19310 11362 19397 3610 18360 3432 11146 2841 10930 1894 10800 947 11059 0 10454 0">
             <v:imagedata r:id="rId13" o:title="screenspace"/>
@@ -6999,15 +6583,7 @@
         <w:t xml:space="preserve"> The</w:t>
       </w:r>
       <w:r>
-        <w:t xml:space="preserve"> </w:t>
-      </w:r>
-      <w:proofErr w:type="spellStart"/>
-      <w:r>
-        <w:t>WebGL</w:t>
-      </w:r>
-      <w:proofErr w:type="spellEnd"/>
-      <w:r>
-        <w:t xml:space="preserve"> scre</w:t>
+        <w:t xml:space="preserve"> WebGL scre</w:t>
       </w:r>
       <w:r>
         <w:t xml:space="preserve">en space coordinate system is </w:t>
@@ -7083,7 +6659,6 @@
         <w:rPr>
           <w:noProof/>
         </w:rPr>
-        <w:lastRenderedPageBreak/>
         <w:pict>
           <v:shape id="_x0000_s1031" type="#_x0000_t75" style="position:absolute;left:0;text-align:left;margin-left:269.7pt;margin-top:1.55pt;width:133.75pt;height:83.55pt;z-index:-251644928;mso-position-horizontal-relative:text;mso-position-vertical-relative:text;mso-width-relative:page;mso-height-relative:page" wrapcoords="-39 0 -39 21537 21600 21537 21600 0 -39 0">
             <v:imagedata r:id="rId14" o:title="aatriangle"/>
@@ -7091,15 +6666,8 @@
           </v:shape>
         </w:pict>
       </w:r>
-      <w:proofErr w:type="spellStart"/>
-      <w:proofErr w:type="gramStart"/>
-      <w:r>
-        <w:t>var</w:t>
-      </w:r>
-      <w:proofErr w:type="spellEnd"/>
-      <w:proofErr w:type="gramEnd"/>
-      <w:r>
-        <w:t xml:space="preserve"> vertices = [</w:t>
+      <w:r>
+        <w:t>var vertices = [</w:t>
       </w:r>
     </w:p>
     <w:p>
@@ -7128,16 +6696,11 @@
         <w:ind w:firstLine="240"/>
         <w:jc w:val="both"/>
       </w:pPr>
-      <w:proofErr w:type="gramStart"/>
       <w:r>
         <w:t xml:space="preserve">( </w:t>
       </w:r>
       <w:r>
-        <w:t>-</w:t>
-      </w:r>
-      <w:proofErr w:type="gramEnd"/>
-      <w:r>
-        <w:t>0.9</w:t>
+        <w:t>-0.9</w:t>
       </w:r>
       <w:r>
         <w:t xml:space="preserve">x,  </w:t>
@@ -7161,18 +6724,10 @@
         <w:t>0.8</w:t>
       </w:r>
       <w:r>
-        <w:t>x</w:t>
-      </w:r>
-      <w:proofErr w:type="gramStart"/>
-      <w:r>
-        <w:t xml:space="preserve">,  </w:t>
-      </w:r>
-      <w:r>
-        <w:t>-</w:t>
-      </w:r>
-      <w:proofErr w:type="gramEnd"/>
-      <w:r>
-        <w:t>0.3</w:t>
+        <w:t xml:space="preserve">x,  </w:t>
+      </w:r>
+      <w:r>
+        <w:t>-0.3</w:t>
       </w:r>
       <w:r>
         <w:t>y, +0.0z)  // bottom right vertex</w:t>
@@ -7208,15 +6763,8 @@
       <w:pPr>
         <w:jc w:val="both"/>
       </w:pPr>
-      <w:proofErr w:type="spellStart"/>
-      <w:proofErr w:type="gramStart"/>
-      <w:r>
-        <w:t>var</w:t>
-      </w:r>
-      <w:proofErr w:type="spellEnd"/>
-      <w:proofErr w:type="gramEnd"/>
-      <w:r>
-        <w:t xml:space="preserve"> colours = [</w:t>
+      <w:r>
+        <w:t>var colours = [</w:t>
       </w:r>
     </w:p>
     <w:p>
@@ -7279,23 +6827,10 @@
         <w:t>F</w:t>
       </w:r>
       <w:r>
-        <w:t xml:space="preserve">or </w:t>
-      </w:r>
-      <w:proofErr w:type="spellStart"/>
-      <w:r>
-        <w:t>WebGL</w:t>
-      </w:r>
-      <w:proofErr w:type="spellEnd"/>
-      <w:r>
-        <w:t xml:space="preserve"> to draw something, you have to provide that data and then tell </w:t>
-      </w:r>
-      <w:proofErr w:type="spellStart"/>
-      <w:r>
-        <w:t>WebGL</w:t>
-      </w:r>
-      <w:proofErr w:type="spellEnd"/>
-      <w:r>
-        <w:t xml:space="preserve"> how to connect the data and then finally how to draw it</w:t>
+        <w:t xml:space="preserve">or WebGL to draw something, you have to provide that data and then tell </w:t>
+      </w:r>
+      <w:r>
+        <w:t>WebGL how to connect the data and then finally how to draw it</w:t>
       </w:r>
       <w:r>
         <w:t xml:space="preserve">. Take the triangle vertices in the </w:t>
@@ -7307,42 +6842,16 @@
         <w:t xml:space="preserve"> example. These needs to be </w:t>
       </w:r>
       <w:r>
-        <w:t xml:space="preserve">put into memory on the GPU and this is done with a call to </w:t>
-      </w:r>
-      <w:proofErr w:type="spellStart"/>
-      <w:proofErr w:type="gramStart"/>
-      <w:r>
-        <w:t>gl.bufferData</w:t>
-      </w:r>
-      <w:proofErr w:type="spellEnd"/>
-      <w:r>
-        <w:t>(</w:t>
-      </w:r>
-      <w:proofErr w:type="gramEnd"/>
-      <w:r>
-        <w:t>). This process of uploading data to the GPU is slow, so should be minimized in render loops. The data then needs to be selected from the GPUs memory</w:t>
+        <w:t>put into memory on the GPU and this is done with a call to gl.bufferData(). This process of uploading data to the GPU is slow, so should be minimized in render loops. The data then needs to be selected from the GPUs memory</w:t>
       </w:r>
       <w:r>
         <w:t xml:space="preserve"> at render time</w:t>
       </w:r>
       <w:r>
-        <w:t xml:space="preserve"> with a call to </w:t>
-      </w:r>
-      <w:proofErr w:type="spellStart"/>
-      <w:proofErr w:type="gramStart"/>
-      <w:r>
-        <w:t>gl.b</w:t>
-      </w:r>
-      <w:r>
-        <w:t>indBuffer</w:t>
-      </w:r>
-      <w:proofErr w:type="spellEnd"/>
-      <w:r>
-        <w:t>(</w:t>
-      </w:r>
-      <w:proofErr w:type="gramEnd"/>
-      <w:r>
-        <w:t>) before issu</w:t>
+        <w:t xml:space="preserve"> with a call to gl.b</w:t>
+      </w:r>
+      <w:r>
+        <w:t>indBuffer() before issu</w:t>
       </w:r>
       <w:r>
         <w:t>ing the draw call.</w:t>
@@ -7369,102 +6878,47 @@
         <w:t>2</w:t>
       </w:r>
       <w:r>
-        <w:t xml:space="preserve"> – Vertex </w:t>
-      </w:r>
-      <w:proofErr w:type="spellStart"/>
+        <w:t xml:space="preserve"> – Vertex shader</w:t>
+      </w:r>
+    </w:p>
+    <w:p>
+      <w:pPr>
+        <w:jc w:val="both"/>
+      </w:pPr>
+    </w:p>
+    <w:p>
+      <w:pPr>
+        <w:jc w:val="both"/>
+      </w:pPr>
+      <w:r>
+        <w:tab/>
+        <w:t>//old The vertex shader (left component in red in above diagram) will get run for each vertex (3 vertices in this example). The triangle will be constructed from the given vertices. Now we have a constructed triangle, it needs to be filled with colour. This is where the fragment shader gets run. For every pixel within the triangle the shader will be executed to</w:t>
+      </w:r>
+      <w:r>
+        <w:t xml:space="preserve"> set the colour for each pixel.</w:t>
+      </w:r>
+    </w:p>
+    <w:p>
+      <w:pPr>
+        <w:jc w:val="both"/>
+      </w:pPr>
+    </w:p>
+    <w:p>
+      <w:pPr>
+        <w:jc w:val="both"/>
+      </w:pPr>
+      <w:r>
+        <w:t>The programmer’s custom vertex shader is then called for each vertex being processed. You can also input 4x4 matrices</w:t>
+      </w:r>
+      <w:r>
+        <w:t xml:space="preserve"> into the </w:t>
+      </w:r>
+      <w:r>
+        <w:t xml:space="preserve">this </w:t>
+      </w:r>
       <w:r>
         <w:t>shader</w:t>
       </w:r>
-      <w:proofErr w:type="spellEnd"/>
-    </w:p>
-    <w:p>
-      <w:pPr>
-        <w:jc w:val="both"/>
-      </w:pPr>
-    </w:p>
-    <w:p>
-      <w:pPr>
-        <w:jc w:val="both"/>
-      </w:pPr>
-      <w:r>
-        <w:tab/>
-        <w:t xml:space="preserve">//old </w:t>
-      </w:r>
-      <w:proofErr w:type="gramStart"/>
-      <w:r>
-        <w:t>The</w:t>
-      </w:r>
-      <w:proofErr w:type="gramEnd"/>
-      <w:r>
-        <w:t xml:space="preserve"> vertex </w:t>
-      </w:r>
-      <w:proofErr w:type="spellStart"/>
-      <w:r>
-        <w:t>shader</w:t>
-      </w:r>
-      <w:proofErr w:type="spellEnd"/>
-      <w:r>
-        <w:t xml:space="preserve"> (left component in red in above diagram) will get run for each vertex (3 vertices in this example). The triangle will be constructed from the given vertices. Now we have a constructed triangle, it needs to be filled with colour. This is where the fragment </w:t>
-      </w:r>
-      <w:proofErr w:type="spellStart"/>
-      <w:r>
-        <w:t>shader</w:t>
-      </w:r>
-      <w:proofErr w:type="spellEnd"/>
-      <w:r>
-        <w:t xml:space="preserve"> gets run. For every pixel within the triangle the </w:t>
-      </w:r>
-      <w:proofErr w:type="spellStart"/>
-      <w:r>
-        <w:t>shader</w:t>
-      </w:r>
-      <w:proofErr w:type="spellEnd"/>
-      <w:r>
-        <w:t xml:space="preserve"> will be executed to</w:t>
-      </w:r>
-      <w:r>
-        <w:t xml:space="preserve"> set the colour for each pixel.</w:t>
-      </w:r>
-    </w:p>
-    <w:p>
-      <w:pPr>
-        <w:jc w:val="both"/>
-      </w:pPr>
-    </w:p>
-    <w:p>
-      <w:pPr>
-        <w:jc w:val="both"/>
-      </w:pPr>
-      <w:r>
-        <w:t xml:space="preserve">The programmer’s custom vertex </w:t>
-      </w:r>
-      <w:proofErr w:type="spellStart"/>
-      <w:r>
-        <w:t>shader</w:t>
-      </w:r>
-      <w:proofErr w:type="spellEnd"/>
-      <w:r>
-        <w:t xml:space="preserve"> is then called for each vertex being processed. You can also input 4x4 matrices</w:t>
-      </w:r>
-      <w:r>
-        <w:t xml:space="preserve"> into </w:t>
-      </w:r>
-      <w:proofErr w:type="gramStart"/>
-      <w:r>
-        <w:t xml:space="preserve">the </w:t>
-      </w:r>
-      <w:r>
-        <w:t>this</w:t>
-      </w:r>
-      <w:proofErr w:type="gramEnd"/>
-      <w:r>
-        <w:t xml:space="preserve"> </w:t>
-      </w:r>
-      <w:proofErr w:type="spellStart"/>
-      <w:r>
-        <w:t>shader</w:t>
-      </w:r>
-      <w:proofErr w:type="spellEnd"/>
       <w:r>
         <w:t xml:space="preserve"> to say where and how t</w:t>
       </w:r>
@@ -7485,23 +6939,7 @@
         <w:jc w:val="both"/>
       </w:pPr>
       <w:r>
-        <w:t xml:space="preserve">The vertex </w:t>
-      </w:r>
-      <w:proofErr w:type="spellStart"/>
-      <w:r>
-        <w:t>shader</w:t>
-      </w:r>
-      <w:proofErr w:type="spellEnd"/>
-      <w:r>
-        <w:t xml:space="preserve"> outputs the game/scene coordinates in clip space, ranging from -1 to 1 in x, y, </w:t>
-      </w:r>
-      <w:proofErr w:type="gramStart"/>
-      <w:r>
-        <w:t>z</w:t>
-      </w:r>
-      <w:proofErr w:type="gramEnd"/>
-      <w:r>
-        <w:t>. However at this point they have no colour, so it ignore the colour in the below diagram</w:t>
+        <w:t>The vertex shader outputs the game/scene coordinates in clip space, ranging from -1 to 1 in x, y, z. However at this point they have no colour, so it ignore the colour in the below diagram</w:t>
       </w:r>
       <w:r>
         <w:t>.</w:t>
@@ -7517,27 +6955,20 @@
         <w:jc w:val="both"/>
       </w:pPr>
       <w:r>
-        <w:t xml:space="preserve">Once the clip space coordinates of the vertices have been calculated, the </w:t>
-      </w:r>
-      <w:proofErr w:type="spellStart"/>
-      <w:r>
-        <w:t>shader</w:t>
-      </w:r>
-      <w:proofErr w:type="spellEnd"/>
-      <w:r>
-        <w:t xml:space="preserve"> will clip or cull any vertices that are fully or partially outside of the view of the frustum. </w:t>
-      </w:r>
-    </w:p>
-    <w:p>
-      <w:pPr>
-        <w:jc w:val="both"/>
-      </w:pPr>
-    </w:p>
-    <w:p>
-      <w:pPr>
-        <w:jc w:val="both"/>
-      </w:pPr>
-      <w:r>
+        <w:t xml:space="preserve">Once the clip space coordinates of the vertices have been calculated, the shader will clip or cull any vertices that are fully or partially outside of the view of the frustum. </w:t>
+      </w:r>
+    </w:p>
+    <w:p>
+      <w:pPr>
+        <w:jc w:val="both"/>
+      </w:pPr>
+    </w:p>
+    <w:p>
+      <w:pPr>
+        <w:jc w:val="both"/>
+      </w:pPr>
+      <w:r>
+        <w:lastRenderedPageBreak/>
         <w:t>In the below diagram</w:t>
       </w:r>
       <w:r>
@@ -7575,7 +7006,6 @@
         <w:rPr>
           <w:noProof/>
         </w:rPr>
-        <w:lastRenderedPageBreak/>
         <w:pict>
           <v:shape id="_x0000_s1029" type="#_x0000_t75" style="position:absolute;left:0;text-align:left;margin-left:92.3pt;margin-top:7.45pt;width:300.2pt;height:238.5pt;z-index:-251649024;mso-position-horizontal-relative:text;mso-position-vertical-relative:text;mso-width-relative:page;mso-height-relative:page" wrapcoords="-54 0 -54 21532 21600 21532 21600 0 -54 0">
             <v:imagedata r:id="rId15" o:title="projection"/>
@@ -7702,15 +7132,7 @@
         <w:jc w:val="both"/>
       </w:pPr>
       <w:r>
-        <w:t xml:space="preserve">After the vertex </w:t>
-      </w:r>
-      <w:proofErr w:type="spellStart"/>
-      <w:r>
-        <w:t>shader</w:t>
-      </w:r>
-      <w:proofErr w:type="spellEnd"/>
-      <w:r>
-        <w:t xml:space="preserve"> has culled and clipped any out of range vertices, a step called perspective division happens which turns the 3D frustum (sho</w:t>
+        <w:t>After the vertex shader has culled and clipped any out of range vertices, a step called perspective division happens which turns the 3D frustum (sho</w:t>
       </w:r>
       <w:r>
         <w:t xml:space="preserve">wn above) into 2D screen space. </w:t>
@@ -7767,24 +7189,11 @@
       </w:pPr>
       <w:r>
         <w:tab/>
-        <w:t xml:space="preserve">Depending on the draw call that was issued, </w:t>
-      </w:r>
-      <w:proofErr w:type="spellStart"/>
-      <w:r>
-        <w:t>WebGL</w:t>
-      </w:r>
-      <w:proofErr w:type="spellEnd"/>
-      <w:r>
-        <w:t xml:space="preserve"> will form different primitives from the given </w:t>
-      </w:r>
-      <w:proofErr w:type="spellStart"/>
-      <w:r>
-        <w:t>vertices.</w:t>
+        <w:t>Depending on the draw call that was issued, WebGL will form different primitives from the given vertices.</w:t>
       </w:r>
       <w:r>
         <w:t>For</w:t>
       </w:r>
-      <w:proofErr w:type="spellEnd"/>
       <w:r>
         <w:t xml:space="preserve"> </w:t>
       </w:r>
@@ -7792,28 +7201,7 @@
         <w:t xml:space="preserve">example </w:t>
       </w:r>
       <w:r>
-        <w:t xml:space="preserve">with draw call: </w:t>
-      </w:r>
-      <w:proofErr w:type="spellStart"/>
-      <w:proofErr w:type="gramStart"/>
-      <w:r>
-        <w:t>gl.drawArrays</w:t>
-      </w:r>
-      <w:proofErr w:type="spellEnd"/>
-      <w:r>
-        <w:t>(</w:t>
-      </w:r>
-      <w:proofErr w:type="gramEnd"/>
-      <w:r>
-        <w:t xml:space="preserve">GL.TRIANGLES) </w:t>
-      </w:r>
-      <w:proofErr w:type="spellStart"/>
-      <w:r>
-        <w:t>WebGL</w:t>
-      </w:r>
-      <w:proofErr w:type="spellEnd"/>
-      <w:r>
-        <w:t xml:space="preserve"> will construct a triangle between every 3 vertices given.</w:t>
+        <w:t>with draw call: gl.drawArrays(GL.TRIANGLES) WebGL will construct a triangle between every 3 vertices given.</w:t>
       </w:r>
       <w:r>
         <w:t xml:space="preserve"> </w:t>
@@ -7832,13 +7220,8 @@
         <w:jc w:val="both"/>
       </w:pPr>
       <w:r>
-        <w:t xml:space="preserve">Stage 4 – Fragment </w:t>
-      </w:r>
-      <w:proofErr w:type="spellStart"/>
-      <w:r>
-        <w:t>shader</w:t>
-      </w:r>
-      <w:proofErr w:type="spellEnd"/>
+        <w:t>Stage 4 – Fragment shader</w:t>
+      </w:r>
     </w:p>
     <w:p>
       <w:pPr>
@@ -7863,15 +7246,11 @@
         <w:t xml:space="preserve"> we only have </w:t>
       </w:r>
       <w:r>
-        <w:t xml:space="preserve">3 colours for the entire triangle. If we were to give colour information for each pixel, this would require a huge amount of data. So instead we just define colours for each vertex. </w:t>
-      </w:r>
-      <w:proofErr w:type="spellStart"/>
-      <w:r>
-        <w:t>WebGL</w:t>
-      </w:r>
-      <w:proofErr w:type="spellEnd"/>
-      <w:r>
-        <w:t xml:space="preserve"> then interpolates (blends) between the colours of the vertices. You can see this by looking at </w:t>
+        <w:t xml:space="preserve">3 colours for the entire triangle. If we were to give colour information for each pixel, this would require a huge amount of data. So instead we just define colours for each vertex. WebGL then interpolates (blends) between the colours of the vertices. You can see this by looking </w:t>
+      </w:r>
+      <w:r>
+        <w:lastRenderedPageBreak/>
+        <w:t xml:space="preserve">at </w:t>
       </w:r>
       <w:r>
         <w:t xml:space="preserve">the points in the middle of the triangle, their colour is blended between all of the vertices colours. This is only noticeable when a triangle is this big, usually objects are made of thousands of triangles so the user wouldn’t notice this interpolation. </w:t>
@@ -7899,13 +7278,8 @@
         <w:t xml:space="preserve">programmers custom </w:t>
       </w:r>
       <w:r>
-        <w:t xml:space="preserve">fragment </w:t>
-      </w:r>
-      <w:proofErr w:type="spellStart"/>
-      <w:r>
-        <w:t>shader</w:t>
-      </w:r>
-      <w:proofErr w:type="spellEnd"/>
+        <w:t>fragment shader</w:t>
+      </w:r>
       <w:r>
         <w:t xml:space="preserve">, </w:t>
       </w:r>
@@ -7927,13 +7301,8 @@
       <w:r>
         <w:t xml:space="preserve">sets the colour of  </w:t>
       </w:r>
-      <w:proofErr w:type="spellStart"/>
-      <w:r>
-        <w:t>he</w:t>
-      </w:r>
-      <w:proofErr w:type="spellEnd"/>
-      <w:r>
-        <w:t xml:space="preserve"> fragments between the defined vertices on the 2D image.</w:t>
+      <w:r>
+        <w:t>he fragments between the defined vertices on the 2D image.</w:t>
       </w:r>
       <w:r>
         <w:t xml:space="preserve"> </w:t>
@@ -7996,23 +7365,7 @@
         <w:tab/>
       </w:r>
       <w:r>
-        <w:t xml:space="preserve">The fragment </w:t>
-      </w:r>
-      <w:proofErr w:type="spellStart"/>
-      <w:r>
-        <w:t>shader</w:t>
-      </w:r>
-      <w:proofErr w:type="spellEnd"/>
-      <w:r>
-        <w:t xml:space="preserve"> runs for each fragment within the given object and outputs an (R</w:t>
-      </w:r>
-      <w:proofErr w:type="gramStart"/>
-      <w:r>
-        <w:t>,G,B,A</w:t>
-      </w:r>
-      <w:proofErr w:type="gramEnd"/>
-      <w:r>
-        <w:t xml:space="preserve">) value. However this calculated colour might not appear onto the screen. </w:t>
+        <w:t xml:space="preserve">The fragment shader runs for each fragment within the given object and outputs an (R,G,B,A) value. However this calculated colour might not appear onto the screen. </w:t>
       </w:r>
     </w:p>
     <w:p>
@@ -8152,15 +7505,7 @@
         <w:tab/>
       </w:r>
       <w:r>
-        <w:t xml:space="preserve">Now the fragment </w:t>
-      </w:r>
-      <w:proofErr w:type="spellStart"/>
-      <w:r>
-        <w:t>shader</w:t>
-      </w:r>
-      <w:proofErr w:type="spellEnd"/>
-      <w:r>
-        <w:t xml:space="preserve"> has run for every fragment and has finished. All of these fragments are stored into the colour buffer, which is another huge 2D array of pixels. The fragments turn into pixels here as they’re no longer potential pixels, but actual pixels. Their depth has been tested and they’re definitely going to be rendered this frame. </w:t>
+        <w:t xml:space="preserve">Now the fragment shader has run for every fragment and has finished. All of these fragments are stored into the colour buffer, which is another huge 2D array of pixels. The fragments turn into pixels here as they’re no longer potential pixels, but actual pixels. Their depth has been tested and they’re definitely going to be rendered this frame. </w:t>
       </w:r>
     </w:p>
     <w:p>
@@ -8290,13 +7635,8 @@
         <w:jc w:val="both"/>
       </w:pPr>
       <w:r>
-        <w:t xml:space="preserve">// add in full code of uploading data to GPU, binding buffer, explain each line </w:t>
-      </w:r>
-      <w:proofErr w:type="spellStart"/>
-      <w:r>
-        <w:t>etc</w:t>
-      </w:r>
-      <w:proofErr w:type="spellEnd"/>
+        <w:t>// add in full code of uploading data to GPU, binding buffer, explain each line etc</w:t>
+      </w:r>
     </w:p>
     <w:p>
       <w:pPr>
@@ -8316,15 +7656,7 @@
         <w:jc w:val="both"/>
       </w:pPr>
       <w:r>
-        <w:t>1.1</w:t>
-      </w:r>
-      <w:proofErr w:type="gramStart"/>
-      <w:r>
-        <w:t>.X</w:t>
-      </w:r>
-      <w:proofErr w:type="gramEnd"/>
-      <w:r>
-        <w:t>.</w:t>
+        <w:t>1.1.X.</w:t>
       </w:r>
       <w:r>
         <w:tab/>
@@ -8398,15 +7730,7 @@
         <w:jc w:val="both"/>
       </w:pPr>
       <w:r>
-        <w:t xml:space="preserve">To start learning </w:t>
-      </w:r>
-      <w:proofErr w:type="spellStart"/>
-      <w:r>
-        <w:t>WebGL</w:t>
-      </w:r>
-      <w:proofErr w:type="spellEnd"/>
-      <w:r>
-        <w:t xml:space="preserve"> I used:</w:t>
+        <w:t>To start learning WebGL I used:</w:t>
       </w:r>
     </w:p>
     <w:p>
@@ -8597,15 +7921,7 @@
         <w:jc w:val="both"/>
       </w:pPr>
       <w:r>
-        <w:t xml:space="preserve">All </w:t>
-      </w:r>
-      <w:proofErr w:type="spellStart"/>
-      <w:r>
-        <w:t>WebGL</w:t>
-      </w:r>
-      <w:proofErr w:type="spellEnd"/>
-      <w:r>
-        <w:t xml:space="preserve"> allows you to do is draw </w:t>
+        <w:t xml:space="preserve">All WebGL allows you to do is draw </w:t>
       </w:r>
       <w:r>
         <w:t xml:space="preserve">points, line segments and </w:t>
@@ -8636,15 +7952,7 @@
         <w:jc w:val="both"/>
       </w:pPr>
       <w:r>
-        <w:t xml:space="preserve">A basic </w:t>
-      </w:r>
-      <w:proofErr w:type="spellStart"/>
-      <w:r>
-        <w:t>WebGL</w:t>
-      </w:r>
-      <w:proofErr w:type="spellEnd"/>
-      <w:r>
-        <w:t xml:space="preserve"> scene has </w:t>
+        <w:t xml:space="preserve">A basic WebGL scene has </w:t>
       </w:r>
       <w:r>
         <w:t>no: physics, event handling, sound, helpful error messages, loading/saving or fast rendering efficiency</w:t>
@@ -8659,11 +7967,7 @@
         <w:t xml:space="preserve">disadvantages. Instead, these are rewarding tasks that I can </w:t>
       </w:r>
       <w:r>
-        <w:t xml:space="preserve">implement and by </w:t>
-      </w:r>
-      <w:r>
-        <w:lastRenderedPageBreak/>
-        <w:t>implementing them, I will learn how they work</w:t>
+        <w:t>implement and by implementing them, I will learn how they work</w:t>
       </w:r>
       <w:r>
         <w:t xml:space="preserve">. This completes one my personal </w:t>
@@ -8741,23 +8045,7 @@
         </w:numPr>
       </w:pPr>
       <w:r>
-        <w:t xml:space="preserve">Build terrain, currently using </w:t>
-      </w:r>
-      <w:proofErr w:type="spellStart"/>
-      <w:r>
-        <w:t>perlin</w:t>
-      </w:r>
-      <w:proofErr w:type="spellEnd"/>
-      <w:r>
-        <w:t xml:space="preserve"> noise - would be cool to build from existing height maps. However with </w:t>
-      </w:r>
-      <w:proofErr w:type="spellStart"/>
-      <w:r>
-        <w:t>perlin</w:t>
-      </w:r>
-      <w:proofErr w:type="spellEnd"/>
-      <w:r>
-        <w:t xml:space="preserve"> noise I get flexibility of what I want. Adding collision to existing terrain that I haven’t generated would be difficult. This terrain building process would probably be ongoing, as I add new areas and such throughout the project.</w:t>
+        <w:t>Build terrain, currently using perlin noise - would be cool to build from existing height maps. However with perlin noise I get flexibility of what I want. Adding collision to existing terrain that I haven’t generated would be difficult. This terrain building process would probably be ongoing, as I add new areas and such throughout the project.</w:t>
       </w:r>
     </w:p>
     <w:p>
@@ -8805,15 +8093,7 @@
         </w:numPr>
       </w:pPr>
       <w:r>
-        <w:t xml:space="preserve">Add in rocks. I’ve found a procedural rock generation library I could use to generate awesome rocks. However I would rather try implement rocks myself. I could use a sphere geometry and use </w:t>
-      </w:r>
-      <w:proofErr w:type="spellStart"/>
-      <w:r>
-        <w:t>perlin</w:t>
-      </w:r>
-      <w:proofErr w:type="spellEnd"/>
-      <w:r>
-        <w:t xml:space="preserve"> noise on the vertices to give a bumpy geometry.</w:t>
+        <w:t>Add in rocks. I’ve found a procedural rock generation library I could use to generate awesome rocks. However I would rather try implement rocks myself. I could use a sphere geometry and use perlin noise on the vertices to give a bumpy geometry.</w:t>
       </w:r>
     </w:p>
     <w:p>
@@ -8825,23 +8105,7 @@
         </w:numPr>
       </w:pPr>
       <w:r>
-        <w:t xml:space="preserve">Start work on GUI’s, with a possible (not necessary) </w:t>
-      </w:r>
-      <w:proofErr w:type="spellStart"/>
-      <w:r>
-        <w:t>minimap</w:t>
-      </w:r>
-      <w:proofErr w:type="spellEnd"/>
-      <w:r>
-        <w:t>, and other GUI’s showing the rovers stats and location (perhaps just their coordinates). Commands from mission control would get sent here, the user would then complete them. Example: go to the X</w:t>
-      </w:r>
-      <w:proofErr w:type="gramStart"/>
-      <w:r>
-        <w:t>,Y,Z</w:t>
-      </w:r>
-      <w:proofErr w:type="gramEnd"/>
-      <w:r>
-        <w:t xml:space="preserve"> quadrant, find and sample X rock.</w:t>
+        <w:t>Start work on GUI’s, with a possible (not necessary) minimap, and other GUI’s showing the rovers stats and location (perhaps just their coordinates). Commands from mission control would get sent here, the user would then complete them. Example: go to the X,Y,Z quadrant, find and sample X rock.</w:t>
       </w:r>
     </w:p>
     <w:p>
@@ -8889,23 +8153,7 @@
         </w:numPr>
       </w:pPr>
       <w:r>
-        <w:t xml:space="preserve">Add sunlight, shadows – I’m unsure how to do lighting in </w:t>
-      </w:r>
-      <w:proofErr w:type="spellStart"/>
-      <w:r>
-        <w:t>WebGL</w:t>
-      </w:r>
-      <w:proofErr w:type="spellEnd"/>
-      <w:r>
-        <w:t xml:space="preserve"> so would require a lot of research, perhaps taking up a whole sprint. Or it might not be feasible to do this at </w:t>
-      </w:r>
-      <w:proofErr w:type="gramStart"/>
-      <w:r>
-        <w:t>all.,</w:t>
-      </w:r>
-      <w:proofErr w:type="gramEnd"/>
-      <w:r>
-        <w:t xml:space="preserve"> just an idea.</w:t>
+        <w:t>Add sunlight, shadows – I’m unsure how to do lighting in WebGL so would require a lot of research, perhaps taking up a whole sprint. Or it might not be feasible to do this at all., just an idea.</w:t>
       </w:r>
     </w:p>
     <w:p>
@@ -8929,6 +8177,7 @@
         </w:numPr>
       </w:pPr>
       <w:r>
+        <w:lastRenderedPageBreak/>
         <w:t xml:space="preserve">Add water, I imagine this would take a whole sprint in itself but it’s something that would be good to add, from a technical and graphical side. I would have to use various tutorials and resources to be able to do this. </w:t>
       </w:r>
     </w:p>
@@ -8953,7 +8202,6 @@
         <w:jc w:val="both"/>
       </w:pPr>
       <w:r>
-        <w:lastRenderedPageBreak/>
         <w:t>Project deliverables</w:t>
       </w:r>
     </w:p>
@@ -9161,16 +8409,8 @@
         <w:rPr>
           <w:lang w:val="en-US"/>
         </w:rPr>
-        <w:t xml:space="preserve">As I wanted to do it in a low level library, this ruled out all game engines </w:t>
-      </w:r>
-      <w:proofErr w:type="spellStart"/>
-      <w:r>
-        <w:rPr>
-          <w:lang w:val="en-US"/>
-        </w:rPr>
-        <w:t>etc</w:t>
-      </w:r>
-      <w:proofErr w:type="spellEnd"/>
+        <w:t>As I wanted to do it in a low level library, this ruled out all game engines etc</w:t>
+      </w:r>
     </w:p>
     <w:p>
       <w:pPr>
@@ -9316,33 +8556,11 @@
           <w:lang w:val="en-US"/>
         </w:rPr>
       </w:pPr>
-      <w:proofErr w:type="gramStart"/>
-      <w:r>
-        <w:rPr>
-          <w:lang w:val="en-US"/>
-        </w:rPr>
-        <w:t>little</w:t>
-      </w:r>
-      <w:proofErr w:type="gramEnd"/>
-      <w:r>
-        <w:rPr>
-          <w:lang w:val="en-US"/>
-        </w:rPr>
-        <w:t xml:space="preserve"> experience with language, allows to focus on important tasks first, </w:t>
-      </w:r>
-      <w:proofErr w:type="spellStart"/>
-      <w:r>
-        <w:rPr>
-          <w:lang w:val="en-US"/>
-        </w:rPr>
-        <w:t>docuemtation</w:t>
-      </w:r>
-      <w:proofErr w:type="spellEnd"/>
-      <w:r>
-        <w:rPr>
-          <w:lang w:val="en-US"/>
-        </w:rPr>
-        <w:t xml:space="preserve"> can wait until I have something to document</w:t>
+      <w:r>
+        <w:rPr>
+          <w:lang w:val="en-US"/>
+        </w:rPr>
+        <w:t>little experience with language, allows to focus on important tasks first, docuemtation can wait until I have something to document</w:t>
       </w:r>
       <w:r>
         <w:rPr>
@@ -9390,19 +8608,12 @@
           <w:lang w:val="en-US"/>
         </w:rPr>
       </w:pPr>
-      <w:proofErr w:type="spellStart"/>
-      <w:r>
-        <w:rPr>
-          <w:lang w:val="en-US"/>
-        </w:rPr>
-        <w:t>Pirortize</w:t>
-      </w:r>
-      <w:proofErr w:type="spellEnd"/>
-      <w:r>
-        <w:rPr>
-          <w:lang w:val="en-US"/>
-        </w:rPr>
-        <w:t xml:space="preserve"> to-do list into tasks, product backlog, sprint backlog</w:t>
+      <w:r>
+        <w:rPr>
+          <w:lang w:val="en-US"/>
+        </w:rPr>
+        <w:lastRenderedPageBreak/>
+        <w:t>Pirortize to-do list into tasks, product backlog, sprint backlog</w:t>
       </w:r>
     </w:p>
     <w:p>
@@ -9469,27 +8680,12 @@
         <w:rPr>
           <w:lang w:val="en-US"/>
         </w:rPr>
-        <w:t xml:space="preserve">Responding to change important, learn technique, </w:t>
-      </w:r>
-      <w:proofErr w:type="gramStart"/>
-      <w:r>
-        <w:rPr>
-          <w:lang w:val="en-US"/>
-        </w:rPr>
-        <w:t>go</w:t>
-      </w:r>
-      <w:proofErr w:type="gramEnd"/>
-      <w:r>
-        <w:rPr>
-          <w:lang w:val="en-US"/>
-        </w:rPr>
-        <w:t xml:space="preserve"> implement it</w:t>
+        <w:t>Responding to change important, learn technique, go implement it</w:t>
       </w:r>
     </w:p>
     <w:p/>
     <w:p>
       <w:r>
-        <w:lastRenderedPageBreak/>
         <w:t>Week long sprints, sprint plan, daily plan, release after each version</w:t>
       </w:r>
     </w:p>
@@ -9502,15 +8698,7 @@
     <w:p/>
     <w:p>
       <w:r>
-        <w:t xml:space="preserve">Link the </w:t>
-      </w:r>
-      <w:proofErr w:type="spellStart"/>
-      <w:r>
-        <w:t>github</w:t>
-      </w:r>
-      <w:proofErr w:type="spellEnd"/>
-      <w:r>
-        <w:t xml:space="preserve"> somewhere?</w:t>
+        <w:t>Link the github somewhere?</w:t>
       </w:r>
     </w:p>
     <w:p>
@@ -9686,13 +8874,8 @@
       <w:pPr>
         <w:jc w:val="both"/>
       </w:pPr>
-      <w:proofErr w:type="gramStart"/>
-      <w:r>
-        <w:t>standard</w:t>
-      </w:r>
-      <w:proofErr w:type="gramEnd"/>
-      <w:r>
-        <w:t xml:space="preserve"> setup() and render()</w:t>
+      <w:r>
+        <w:t>standard setup() and render()</w:t>
       </w:r>
     </w:p>
     <w:p>
@@ -9729,6 +8912,7 @@
         <w:jc w:val="both"/>
       </w:pPr>
       <w:r>
+        <w:lastRenderedPageBreak/>
         <w:t xml:space="preserve">// UI screenshots, </w:t>
       </w:r>
     </w:p>
@@ -9737,55 +8921,15 @@
         <w:jc w:val="both"/>
       </w:pPr>
       <w:r>
-        <w:t xml:space="preserve">// </w:t>
-      </w:r>
-      <w:proofErr w:type="gramStart"/>
-      <w:r>
-        <w:t>Worked</w:t>
-      </w:r>
-      <w:proofErr w:type="gramEnd"/>
-      <w:r>
-        <w:t xml:space="preserve"> out main components, terrain, </w:t>
-      </w:r>
-      <w:proofErr w:type="spellStart"/>
-      <w:r>
-        <w:t>rockGenerator</w:t>
-      </w:r>
-      <w:proofErr w:type="spellEnd"/>
-      <w:r>
-        <w:t xml:space="preserve">, </w:t>
-      </w:r>
-    </w:p>
-    <w:p>
-      <w:pPr>
-        <w:jc w:val="both"/>
-      </w:pPr>
-      <w:r>
-        <w:t xml:space="preserve">// thinking about terrain, existing </w:t>
-      </w:r>
-      <w:proofErr w:type="spellStart"/>
-      <w:r>
-        <w:t>heightmaps</w:t>
-      </w:r>
-      <w:proofErr w:type="spellEnd"/>
-      <w:r>
-        <w:t xml:space="preserve"> over </w:t>
-      </w:r>
-      <w:proofErr w:type="spellStart"/>
-      <w:r>
-        <w:t>perlin</w:t>
-      </w:r>
-      <w:proofErr w:type="spellEnd"/>
-      <w:r>
-        <w:t xml:space="preserve"> noise, just loading an </w:t>
-      </w:r>
-      <w:proofErr w:type="spellStart"/>
-      <w:r>
-        <w:t>obj</w:t>
-      </w:r>
-      <w:proofErr w:type="spellEnd"/>
-      <w:r>
-        <w:t xml:space="preserve"> no skill</w:t>
+        <w:t xml:space="preserve">// Worked out main components, terrain, rockGenerator, </w:t>
+      </w:r>
+    </w:p>
+    <w:p>
+      <w:pPr>
+        <w:jc w:val="both"/>
+      </w:pPr>
+      <w:r>
+        <w:t>// thinking about terrain, existing heightmaps over perlin noise, just loading an obj no skill</w:t>
       </w:r>
     </w:p>
     <w:p>
@@ -9826,7 +8970,6 @@
       <w:bookmarkStart w:id="14" w:name="_Toc222978598"/>
       <w:bookmarkStart w:id="15" w:name="_Toc476088419"/>
       <w:r>
-        <w:lastRenderedPageBreak/>
         <w:t>Detailed Design</w:t>
       </w:r>
       <w:bookmarkEnd w:id="14"/>
@@ -9994,59 +9137,46 @@
         <w:jc w:val="both"/>
       </w:pPr>
       <w:r>
-        <w:t xml:space="preserve">In the mid project demonstration, I realized I did not enjoy creating the game aspects of the project. There were 2 different things I was working on: the game code written in JavaScript and the graphics code in </w:t>
-      </w:r>
-      <w:proofErr w:type="spellStart"/>
-      <w:r>
-        <w:t>WebGL</w:t>
-      </w:r>
-      <w:proofErr w:type="spellEnd"/>
-      <w:r>
-        <w:t>. Since the graphics were what I was interested in, writing thousands of JavaScript lines to create a game was not interesting. The games aspects also took so long to write and because of this, the graphics of the game suffered. Mid-way through the project I decided to strip out all the game aspects and just focus on the graphics.</w:t>
-      </w:r>
-    </w:p>
-    <w:p>
-      <w:pPr>
-        <w:jc w:val="both"/>
-      </w:pPr>
-    </w:p>
-    <w:p>
-      <w:pPr>
-        <w:jc w:val="both"/>
-      </w:pPr>
-    </w:p>
-    <w:p>
-      <w:pPr>
-        <w:jc w:val="both"/>
-      </w:pPr>
-    </w:p>
-    <w:p>
-      <w:pPr>
-        <w:jc w:val="both"/>
-      </w:pPr>
-    </w:p>
-    <w:p>
-      <w:pPr>
-        <w:jc w:val="both"/>
-      </w:pPr>
-    </w:p>
-    <w:p>
-      <w:pPr>
-        <w:jc w:val="both"/>
-      </w:pPr>
-    </w:p>
-    <w:p>
-      <w:pPr>
-        <w:jc w:val="both"/>
-      </w:pPr>
-      <w:r>
-        <w:t xml:space="preserve">// explain graphics pipeline, and </w:t>
-      </w:r>
-      <w:proofErr w:type="spellStart"/>
-      <w:r>
-        <w:t>shaders</w:t>
-      </w:r>
-      <w:proofErr w:type="spellEnd"/>
+        <w:t>In the mid project demonstration, I realized I did not enjoy creating the game aspects of the project. There were 2 different things I was working on: the game code written in JavaScript and the graphics code in WebGL. Since the graphics were what I was interested in, writing thousands of JavaScript lines to create a game was not interesting. The games aspects also took so long to write and because of this, the graphics of the game suffered. Mid-way through the project I decided to strip out all the game aspects and just focus on the graphics.</w:t>
+      </w:r>
+    </w:p>
+    <w:p>
+      <w:pPr>
+        <w:jc w:val="both"/>
+      </w:pPr>
+    </w:p>
+    <w:p>
+      <w:pPr>
+        <w:jc w:val="both"/>
+      </w:pPr>
+    </w:p>
+    <w:p>
+      <w:pPr>
+        <w:jc w:val="both"/>
+      </w:pPr>
+    </w:p>
+    <w:p>
+      <w:pPr>
+        <w:jc w:val="both"/>
+      </w:pPr>
+    </w:p>
+    <w:p>
+      <w:pPr>
+        <w:jc w:val="both"/>
+      </w:pPr>
+    </w:p>
+    <w:p>
+      <w:pPr>
+        <w:jc w:val="both"/>
+      </w:pPr>
+    </w:p>
+    <w:p>
+      <w:pPr>
+        <w:jc w:val="both"/>
+      </w:pPr>
+      <w:r>
+        <w:t>// explain graphics pipeline, and shaders</w:t>
+      </w:r>
       <w:r>
         <w:t>, vert/frag</w:t>
       </w:r>
@@ -10145,19 +9275,11 @@
           <w:lang w:val="en-US"/>
         </w:rPr>
       </w:pPr>
-      <w:proofErr w:type="gramStart"/>
-      <w:r>
-        <w:rPr>
-          <w:lang w:val="en-US"/>
-        </w:rPr>
-        <w:t>model</w:t>
-      </w:r>
-      <w:proofErr w:type="gramEnd"/>
-      <w:r>
-        <w:rPr>
-          <w:lang w:val="en-US"/>
-        </w:rPr>
-        <w:t xml:space="preserve"> to world, world to view, view to projection</w:t>
+      <w:r>
+        <w:rPr>
+          <w:lang w:val="en-US"/>
+        </w:rPr>
+        <w:t>model to world, world to view, view to projection</w:t>
       </w:r>
     </w:p>
     <w:p>
@@ -10177,33 +9299,11 @@
           <w:lang w:val="en-US"/>
         </w:rPr>
       </w:pPr>
-      <w:proofErr w:type="gramStart"/>
-      <w:r>
-        <w:rPr>
-          <w:lang w:val="en-US"/>
-        </w:rPr>
-        <w:t>model</w:t>
-      </w:r>
-      <w:proofErr w:type="gramEnd"/>
-      <w:r>
-        <w:rPr>
-          <w:lang w:val="en-US"/>
-        </w:rPr>
-        <w:t xml:space="preserve"> has own origin at </w:t>
-      </w:r>
-      <w:proofErr w:type="spellStart"/>
-      <w:r>
-        <w:rPr>
-          <w:lang w:val="en-US"/>
-        </w:rPr>
-        <w:t>centre</w:t>
-      </w:r>
-      <w:proofErr w:type="spellEnd"/>
-      <w:r>
-        <w:rPr>
-          <w:lang w:val="en-US"/>
-        </w:rPr>
-        <w:t>, own coordinate system, origin of triangle</w:t>
+      <w:r>
+        <w:rPr>
+          <w:lang w:val="en-US"/>
+        </w:rPr>
+        <w:t>model has own origin at centre, own coordinate system, origin of triangle</w:t>
       </w:r>
     </w:p>
     <w:p>
@@ -10222,141 +9322,47 @@
           <w:lang w:val="en-US"/>
         </w:rPr>
       </w:pPr>
-      <w:proofErr w:type="gramStart"/>
-      <w:r>
-        <w:rPr>
-          <w:lang w:val="en-US"/>
-        </w:rPr>
-        <w:t>scaling</w:t>
-      </w:r>
-      <w:proofErr w:type="gramEnd"/>
-      <w:r>
-        <w:rPr>
-          <w:lang w:val="en-US"/>
-        </w:rPr>
-        <w:t xml:space="preserve">, rotating, translating, </w:t>
-      </w:r>
-      <w:proofErr w:type="spellStart"/>
-      <w:r>
-        <w:rPr>
-          <w:lang w:val="en-US"/>
-        </w:rPr>
-        <w:t>its</w:t>
-      </w:r>
-      <w:proofErr w:type="spellEnd"/>
-      <w:r>
-        <w:rPr>
-          <w:lang w:val="en-US"/>
-        </w:rPr>
-        <w:t xml:space="preserve"> now in world coordinate space (T,R,S)</w:t>
-      </w:r>
-    </w:p>
-    <w:p>
-      <w:pPr>
-        <w:jc w:val="both"/>
-        <w:rPr>
-          <w:lang w:val="en-US"/>
-        </w:rPr>
-      </w:pPr>
-    </w:p>
-    <w:p>
-      <w:pPr>
-        <w:jc w:val="both"/>
-        <w:rPr>
-          <w:lang w:val="en-US"/>
-        </w:rPr>
-      </w:pPr>
-      <w:proofErr w:type="gramStart"/>
-      <w:r>
-        <w:rPr>
-          <w:lang w:val="en-US"/>
-        </w:rPr>
-        <w:t>clipping</w:t>
-      </w:r>
-      <w:proofErr w:type="gramEnd"/>
-      <w:r>
-        <w:rPr>
-          <w:lang w:val="en-US"/>
-        </w:rPr>
-        <w:t xml:space="preserve"> happens in </w:t>
-      </w:r>
-      <w:proofErr w:type="spellStart"/>
-      <w:r>
-        <w:rPr>
-          <w:lang w:val="en-US"/>
-        </w:rPr>
-        <w:t>worldsapce</w:t>
-      </w:r>
-      <w:proofErr w:type="spellEnd"/>
-      <w:r>
-        <w:rPr>
-          <w:lang w:val="en-US"/>
-        </w:rPr>
-        <w:t xml:space="preserve">, removing a piece of </w:t>
-      </w:r>
-      <w:proofErr w:type="spellStart"/>
-      <w:r>
-        <w:rPr>
-          <w:lang w:val="en-US"/>
-        </w:rPr>
-        <w:t>somethiong</w:t>
-      </w:r>
-      <w:proofErr w:type="spellEnd"/>
-      <w:r>
-        <w:rPr>
-          <w:lang w:val="en-US"/>
-        </w:rPr>
-        <w:t xml:space="preserve"> from pipeline, we </w:t>
-      </w:r>
-      <w:proofErr w:type="spellStart"/>
-      <w:r>
-        <w:rPr>
-          <w:lang w:val="en-US"/>
-        </w:rPr>
-        <w:t>cant</w:t>
-      </w:r>
-      <w:proofErr w:type="spellEnd"/>
-      <w:r>
-        <w:rPr>
-          <w:lang w:val="en-US"/>
-        </w:rPr>
-        <w:t xml:space="preserve"> see it, clip a triangle loses a vertex, how do </w:t>
-      </w:r>
-      <w:proofErr w:type="spellStart"/>
-      <w:r>
-        <w:rPr>
-          <w:lang w:val="en-US"/>
-        </w:rPr>
-        <w:t>drw</w:t>
-      </w:r>
-      <w:proofErr w:type="spellEnd"/>
-      <w:r>
-        <w:rPr>
-          <w:lang w:val="en-US"/>
-        </w:rPr>
-        <w:t xml:space="preserve"> it with 2 points? Need to create new points along the edge, and split it into separate triangles</w:t>
-      </w:r>
-    </w:p>
-    <w:p>
-      <w:pPr>
-        <w:jc w:val="both"/>
-        <w:rPr>
-          <w:lang w:val="en-US"/>
-        </w:rPr>
-      </w:pPr>
-      <w:proofErr w:type="gramStart"/>
-      <w:r>
-        <w:rPr>
-          <w:lang w:val="en-US"/>
-        </w:rPr>
-        <w:t>culling</w:t>
-      </w:r>
-      <w:proofErr w:type="gramEnd"/>
-      <w:r>
-        <w:rPr>
-          <w:lang w:val="en-US"/>
-        </w:rPr>
-        <w:t xml:space="preserve"> excludes entire object</w:t>
+      <w:r>
+        <w:rPr>
+          <w:lang w:val="en-US"/>
+        </w:rPr>
+        <w:t>scaling, rotating, translating, its now in world coordinate space (T,R,S)</w:t>
+      </w:r>
+    </w:p>
+    <w:p>
+      <w:pPr>
+        <w:jc w:val="both"/>
+        <w:rPr>
+          <w:lang w:val="en-US"/>
+        </w:rPr>
+      </w:pPr>
+    </w:p>
+    <w:p>
+      <w:pPr>
+        <w:jc w:val="both"/>
+        <w:rPr>
+          <w:lang w:val="en-US"/>
+        </w:rPr>
+      </w:pPr>
+      <w:r>
+        <w:rPr>
+          <w:lang w:val="en-US"/>
+        </w:rPr>
+        <w:t>clipping happens in worldsapce, removing a piece of somethiong from pipeline, we cant see it, clip a triangle loses a vertex, how do drw it with 2 points? Need to create new points along the edge, and split it into separate triangles</w:t>
+      </w:r>
+    </w:p>
+    <w:p>
+      <w:pPr>
+        <w:jc w:val="both"/>
+        <w:rPr>
+          <w:lang w:val="en-US"/>
+        </w:rPr>
+      </w:pPr>
+      <w:r>
+        <w:rPr>
+          <w:lang w:val="en-US"/>
+        </w:rPr>
+        <w:t>culling excludes entire object</w:t>
       </w:r>
     </w:p>
     <w:p>
@@ -10437,21 +9443,7 @@
           <w:lang w:val="en-US"/>
         </w:rPr>
         <w:tab/>
-        <w:t xml:space="preserve">Now world to view, need to shift entire world </w:t>
-      </w:r>
-      <w:proofErr w:type="spellStart"/>
-      <w:r>
-        <w:rPr>
-          <w:lang w:val="en-US"/>
-        </w:rPr>
-        <w:t>infront</w:t>
-      </w:r>
-      <w:proofErr w:type="spellEnd"/>
-      <w:r>
-        <w:rPr>
-          <w:lang w:val="en-US"/>
-        </w:rPr>
-        <w:t xml:space="preserve"> of camera, which doesn’t exist, program as if it does, easy to think about</w:t>
+        <w:t>Now world to view, need to shift entire world infront of camera, which doesn’t exist, program as if it does, easy to think about</w:t>
       </w:r>
     </w:p>
     <w:p>
@@ -10484,16 +9476,8 @@
         <w:rPr>
           <w:lang w:val="en-US"/>
         </w:rPr>
-        <w:t>Camera space, everything relative to camera, camera is at 0</w:t>
-      </w:r>
-      <w:proofErr w:type="gramStart"/>
-      <w:r>
-        <w:rPr>
-          <w:lang w:val="en-US"/>
-        </w:rPr>
-        <w:t>,0</w:t>
-      </w:r>
-      <w:proofErr w:type="gramEnd"/>
+        <w:t>Camera space, everything relative to camera, camera is at 0,0</w:t>
+      </w:r>
       <w:r>
         <w:rPr>
           <w:lang w:val="en-US"/>
@@ -10567,21 +9551,7 @@
         <w:rPr>
           <w:lang w:val="en-US"/>
         </w:rPr>
-        <w:t xml:space="preserve">Geometry in screen space, map </w:t>
-      </w:r>
-      <w:proofErr w:type="spellStart"/>
-      <w:r>
-        <w:rPr>
-          <w:lang w:val="en-US"/>
-        </w:rPr>
-        <w:t>traingles</w:t>
-      </w:r>
-      <w:proofErr w:type="spellEnd"/>
-      <w:r>
-        <w:rPr>
-          <w:lang w:val="en-US"/>
-        </w:rPr>
-        <w:t xml:space="preserve"> to screen pixels, rasterization</w:t>
+        <w:t>Geometry in screen space, map traingles to screen pixels, rasterization</w:t>
       </w:r>
     </w:p>
     <w:p>
@@ -10663,81 +9633,29 @@
           <w:lang w:val="en-US"/>
         </w:rPr>
       </w:pPr>
-      <w:proofErr w:type="spellStart"/>
-      <w:r>
-        <w:rPr>
-          <w:lang w:val="en-US"/>
-        </w:rPr>
-        <w:t>Specifify</w:t>
-      </w:r>
-      <w:proofErr w:type="spellEnd"/>
-      <w:r>
-        <w:rPr>
-          <w:lang w:val="en-US"/>
-        </w:rPr>
-        <w:t xml:space="preserve"> </w:t>
-      </w:r>
-      <w:proofErr w:type="spellStart"/>
-      <w:r>
-        <w:rPr>
-          <w:lang w:val="en-US"/>
-        </w:rPr>
-        <w:t>colour</w:t>
-      </w:r>
-      <w:proofErr w:type="spellEnd"/>
-      <w:r>
-        <w:rPr>
-          <w:lang w:val="en-US"/>
-        </w:rPr>
-        <w:t xml:space="preserve"> information for every vertex, rather than every fragment. </w:t>
-      </w:r>
-      <w:proofErr w:type="spellStart"/>
-      <w:r>
-        <w:rPr>
-          <w:lang w:val="en-US"/>
-        </w:rPr>
-        <w:t>Colour</w:t>
-      </w:r>
-      <w:proofErr w:type="spellEnd"/>
-      <w:r>
-        <w:rPr>
-          <w:lang w:val="en-US"/>
-        </w:rPr>
-        <w:t xml:space="preserve"> doesn’t vary much across object, blending with interpolation will look ok. Calculating at every fragment, not worth it</w:t>
-      </w:r>
-    </w:p>
-    <w:p>
-      <w:pPr>
-        <w:jc w:val="both"/>
-      </w:pPr>
-    </w:p>
-    <w:p>
-      <w:pPr>
-        <w:jc w:val="both"/>
-      </w:pPr>
-    </w:p>
-    <w:p>
-      <w:pPr>
-        <w:jc w:val="both"/>
-      </w:pPr>
-      <w:r>
-        <w:t xml:space="preserve">// need to create a context to be able to talk to </w:t>
-      </w:r>
-      <w:proofErr w:type="spellStart"/>
-      <w:r>
-        <w:t>webgl</w:t>
-      </w:r>
-      <w:proofErr w:type="spellEnd"/>
-      <w:r>
-        <w:t xml:space="preserve">, and get it </w:t>
-      </w:r>
-      <w:proofErr w:type="spellStart"/>
-      <w:r>
-        <w:t>tointeract</w:t>
-      </w:r>
-      <w:proofErr w:type="spellEnd"/>
-      <w:r>
-        <w:t xml:space="preserve"> with the hardware</w:t>
+      <w:r>
+        <w:rPr>
+          <w:lang w:val="en-US"/>
+        </w:rPr>
+        <w:t>Specifify colour information for every vertex, rather than every fragment. Colour doesn’t vary much across object, blending with interpolation will look ok. Calculating at every fragment, not worth it</w:t>
+      </w:r>
+    </w:p>
+    <w:p>
+      <w:pPr>
+        <w:jc w:val="both"/>
+      </w:pPr>
+    </w:p>
+    <w:p>
+      <w:pPr>
+        <w:jc w:val="both"/>
+      </w:pPr>
+    </w:p>
+    <w:p>
+      <w:pPr>
+        <w:jc w:val="both"/>
+      </w:pPr>
+      <w:r>
+        <w:t>// need to create a context to be able to talk to webgl, and get it tointeract with the hardware</w:t>
       </w:r>
     </w:p>
     <w:p>
@@ -10772,15 +9690,7 @@
         </w:rPr>
       </w:pPr>
       <w:r>
-        <w:t xml:space="preserve">// </w:t>
-      </w:r>
-      <w:proofErr w:type="spellStart"/>
-      <w:r>
-        <w:t>quickyl</w:t>
-      </w:r>
-      <w:proofErr w:type="spellEnd"/>
-      <w:r>
-        <w:t xml:space="preserve"> </w:t>
+        <w:t xml:space="preserve">// quickyl </w:t>
       </w:r>
     </w:p>
     <w:p/>
@@ -11171,16 +10081,8 @@
         <w:rPr>
           <w:lang w:val="en-US"/>
         </w:rPr>
-        <w:t xml:space="preserve">// get people to test it? What they liked or </w:t>
-      </w:r>
-      <w:proofErr w:type="spellStart"/>
-      <w:r>
-        <w:rPr>
-          <w:lang w:val="en-US"/>
-        </w:rPr>
-        <w:t>didnt</w:t>
-      </w:r>
-      <w:proofErr w:type="spellEnd"/>
+        <w:t>// get people to test it? What they liked or didnt</w:t>
+      </w:r>
       <w:r>
         <w:rPr>
           <w:lang w:val="en-US"/>
@@ -11431,21 +10333,7 @@
         <w:rPr>
           <w:lang w:val="en-US"/>
         </w:rPr>
-        <w:t xml:space="preserve">important part of the dissertation; it should demonstrate that you are capable not only of carrying out a piece of work but also of thinking critically about how you did it and how you might have done it better. This is seen as an important part of an </w:t>
-      </w:r>
-      <w:proofErr w:type="spellStart"/>
-      <w:r>
-        <w:rPr>
-          <w:lang w:val="en-US"/>
-        </w:rPr>
-        <w:t>honours</w:t>
-      </w:r>
-      <w:proofErr w:type="spellEnd"/>
-      <w:r>
-        <w:rPr>
-          <w:lang w:val="en-US"/>
-        </w:rPr>
-        <w:t xml:space="preserve"> degree. </w:t>
+        <w:t xml:space="preserve">important part of the dissertation; it should demonstrate that you are capable not only of carrying out a piece of work but also of thinking critically about how you did it and how you might have done it better. This is seen as an important part of an honours degree. </w:t>
       </w:r>
     </w:p>
     <w:p>
@@ -11503,52 +10391,12 @@
     <w:p>
       <w:bookmarkStart w:id="46" w:name="_Toc192777717"/>
       <w:r>
-        <w:t xml:space="preserve">// look into some debugging ide, or use </w:t>
-      </w:r>
-      <w:proofErr w:type="spellStart"/>
-      <w:r>
-        <w:t>directX</w:t>
-      </w:r>
-      <w:proofErr w:type="spellEnd"/>
-      <w:r>
-        <w:t xml:space="preserve"> for useful tools</w:t>
-      </w:r>
-    </w:p>
-    <w:p>
-      <w:r>
-        <w:t xml:space="preserve">// horrible amounts of time starting at unhelpful </w:t>
-      </w:r>
-      <w:proofErr w:type="spellStart"/>
-      <w:r>
-        <w:t>webgl</w:t>
-      </w:r>
-      <w:proofErr w:type="spellEnd"/>
-      <w:r>
-        <w:t xml:space="preserve"> errors, </w:t>
-      </w:r>
-      <w:proofErr w:type="spellStart"/>
-      <w:r>
-        <w:t>offscreen</w:t>
-      </w:r>
-      <w:proofErr w:type="spellEnd"/>
-      <w:r>
-        <w:t xml:space="preserve"> </w:t>
-      </w:r>
-      <w:proofErr w:type="spellStart"/>
-      <w:r>
-        <w:t>erros</w:t>
-      </w:r>
-      <w:proofErr w:type="spellEnd"/>
-      <w:r>
-        <w:t xml:space="preserve"> in </w:t>
-      </w:r>
-      <w:proofErr w:type="spellStart"/>
-      <w:r>
-        <w:t>attriubte</w:t>
-      </w:r>
-      <w:proofErr w:type="spellEnd"/>
-      <w:r>
-        <w:t xml:space="preserve"> 0</w:t>
+        <w:t>// look into some debugging ide, or use directX for useful tools</w:t>
+      </w:r>
+    </w:p>
+    <w:p>
+      <w:r>
+        <w:t>// horrible amounts of time starting at unhelpful webgl errors, offscreen erros in attriubte 0</w:t>
       </w:r>
     </w:p>
     <w:p/>
@@ -11557,15 +10405,7 @@
         <w:jc w:val="both"/>
       </w:pPr>
       <w:r>
-        <w:t xml:space="preserve">// Midway through the project I realized </w:t>
-      </w:r>
-      <w:proofErr w:type="spellStart"/>
-      <w:r>
-        <w:t>Webgl</w:t>
-      </w:r>
-      <w:proofErr w:type="spellEnd"/>
-      <w:r>
-        <w:t xml:space="preserve"> not properly documented, few tutorials for advanced features, no tools to help debug </w:t>
+        <w:t xml:space="preserve">// Midway through the project I realized Webgl not properly documented, few tutorials for advanced features, no tools to help debug </w:t>
       </w:r>
     </w:p>
     <w:p>
@@ -11685,15 +10525,7 @@
         <w:jc w:val="both"/>
       </w:pPr>
       <w:r>
-        <w:t xml:space="preserve">As has been said in lectures, it is acceptable and likely that you will make use of third-party code and software libraries. If third party code or libraries are used, your work will build on that to produce notable new work. The key requirement is that we understand what </w:t>
-      </w:r>
-      <w:proofErr w:type="gramStart"/>
-      <w:r>
-        <w:t>is your original work</w:t>
-      </w:r>
-      <w:proofErr w:type="gramEnd"/>
-      <w:r>
-        <w:t xml:space="preserve"> and what work is based on that of other people.</w:t>
+        <w:t>As has been said in lectures, it is acceptable and likely that you will make use of third-party code and software libraries. If third party code or libraries are used, your work will build on that to produce notable new work. The key requirement is that we understand what is your original work and what work is based on that of other people.</w:t>
       </w:r>
     </w:p>
     <w:p>
@@ -11816,15 +10648,7 @@
     <w:p/>
     <w:p>
       <w:r>
-        <w:t xml:space="preserve">Libraries: (give link and </w:t>
-      </w:r>
-      <w:proofErr w:type="spellStart"/>
-      <w:r>
-        <w:t>licesnse</w:t>
-      </w:r>
-      <w:proofErr w:type="spellEnd"/>
-      <w:r>
-        <w:t>, like above)</w:t>
+        <w:t>Libraries: (give link and licesnse, like above)</w:t>
       </w:r>
     </w:p>
     <w:p>
@@ -11833,84 +10657,33 @@
       </w:r>
     </w:p>
     <w:p>
-      <w:proofErr w:type="gramStart"/>
-      <w:r>
-        <w:t>m4.js</w:t>
-      </w:r>
-      <w:proofErr w:type="gramEnd"/>
-      <w:r>
-        <w:t xml:space="preserve"> matrix library</w:t>
-      </w:r>
-    </w:p>
-    <w:p>
-      <w:proofErr w:type="spellStart"/>
-      <w:proofErr w:type="gramStart"/>
-      <w:r>
-        <w:t>perlin</w:t>
-      </w:r>
-      <w:proofErr w:type="spellEnd"/>
-      <w:proofErr w:type="gramEnd"/>
-      <w:r>
-        <w:t xml:space="preserve"> library</w:t>
-      </w:r>
-    </w:p>
-    <w:p>
-      <w:proofErr w:type="spellStart"/>
-      <w:proofErr w:type="gramStart"/>
-      <w:r>
-        <w:t>webgl</w:t>
-      </w:r>
-      <w:proofErr w:type="spellEnd"/>
-      <w:proofErr w:type="gramEnd"/>
-      <w:r>
-        <w:t xml:space="preserve"> </w:t>
-      </w:r>
-      <w:proofErr w:type="spellStart"/>
-      <w:r>
-        <w:t>obj</w:t>
-      </w:r>
-      <w:proofErr w:type="spellEnd"/>
-      <w:r>
-        <w:t xml:space="preserve"> loader for rocks</w:t>
-      </w:r>
-    </w:p>
-    <w:p>
-      <w:proofErr w:type="spellStart"/>
-      <w:proofErr w:type="gramStart"/>
-      <w:r>
-        <w:t>twgl</w:t>
-      </w:r>
-      <w:proofErr w:type="spellEnd"/>
-      <w:proofErr w:type="gramEnd"/>
-      <w:r>
-        <w:t xml:space="preserve"> library for one file</w:t>
-      </w:r>
-    </w:p>
-    <w:p>
-      <w:proofErr w:type="spellStart"/>
-      <w:proofErr w:type="gramStart"/>
-      <w:r>
-        <w:t>dat.min</w:t>
-      </w:r>
-      <w:proofErr w:type="spellEnd"/>
-      <w:proofErr w:type="gramEnd"/>
-      <w:r>
-        <w:t xml:space="preserve"> for </w:t>
-      </w:r>
-      <w:proofErr w:type="spellStart"/>
-      <w:r>
-        <w:t>ui</w:t>
-      </w:r>
-      <w:proofErr w:type="spellEnd"/>
-    </w:p>
-    <w:p>
-      <w:proofErr w:type="gramStart"/>
-      <w:r>
-        <w:t>stats</w:t>
-      </w:r>
-      <w:proofErr w:type="gramEnd"/>
-      <w:r>
-        <w:t xml:space="preserve"> for fps/memory</w:t>
+      <w:r>
+        <w:t>m4.js matrix library</w:t>
+      </w:r>
+    </w:p>
+    <w:p>
+      <w:r>
+        <w:t>perlin library</w:t>
+      </w:r>
+    </w:p>
+    <w:p>
+      <w:r>
+        <w:t>webgl obj loader for rocks</w:t>
+      </w:r>
+    </w:p>
+    <w:p>
+      <w:r>
+        <w:t>twgl library for one file</w:t>
+      </w:r>
+    </w:p>
+    <w:p>
+      <w:r>
+        <w:t>dat.min for ui</w:t>
+      </w:r>
+    </w:p>
+    <w:p>
+      <w:r>
+        <w:t>stats for fps/memory</w:t>
       </w:r>
     </w:p>
     <w:p/>
@@ -11918,24 +10691,14 @@
       <w:r>
         <w:t xml:space="preserve">From Terrain.js, the </w:t>
       </w:r>
-      <w:proofErr w:type="spellStart"/>
       <w:r>
         <w:t>createQuadrantIndices</w:t>
       </w:r>
-      <w:proofErr w:type="spellEnd"/>
       <w:r>
         <w:t xml:space="preserve"> function. </w:t>
       </w:r>
       <w:r>
-        <w:t xml:space="preserve">Answer with 11 </w:t>
-      </w:r>
-      <w:proofErr w:type="spellStart"/>
-      <w:r>
-        <w:t>upvotes</w:t>
-      </w:r>
-      <w:proofErr w:type="spellEnd"/>
-      <w:r>
-        <w:t>.</w:t>
+        <w:t>Answer with 11 upvotes.</w:t>
       </w:r>
     </w:p>
     <w:p>
@@ -12103,15 +10866,7 @@
         <w:jc w:val="both"/>
       </w:pPr>
       <w:r>
-        <w:t xml:space="preserve">// </w:t>
-      </w:r>
-      <w:proofErr w:type="gramStart"/>
-      <w:r>
-        <w:t>Some</w:t>
-      </w:r>
-      <w:proofErr w:type="gramEnd"/>
-      <w:r>
-        <w:t xml:space="preserve"> example code here…</w:t>
+        <w:t>// Some example code here…</w:t>
       </w:r>
     </w:p>
     <w:p>
@@ -12158,21 +10913,7 @@
         <w:rPr>
           <w:lang w:val="en-US"/>
         </w:rPr>
-        <w:t xml:space="preserve">Sylvia Duckworth. A picture of a kitten at </w:t>
-      </w:r>
-      <w:proofErr w:type="spellStart"/>
-      <w:r>
-        <w:rPr>
-          <w:lang w:val="en-US"/>
-        </w:rPr>
-        <w:t>Hellifield</w:t>
-      </w:r>
-      <w:proofErr w:type="spellEnd"/>
-      <w:r>
-        <w:rPr>
-          <w:lang w:val="en-US"/>
-        </w:rPr>
-        <w:t xml:space="preserve"> Peel. </w:t>
+        <w:t xml:space="preserve">Sylvia Duckworth. A picture of a kitten at Hellifield Peel. </w:t>
       </w:r>
       <w:hyperlink r:id="rId20" w:history="1">
         <w:r>
@@ -12187,21 +10928,7 @@
         <w:rPr>
           <w:lang w:val="en-US"/>
         </w:rPr>
-        <w:t xml:space="preserve">, 2007. Copyright Sylvia Duckworth and licensed for reuse under a Creative Commons Attribution-Share Alike 2.0 Generic </w:t>
-      </w:r>
-      <w:proofErr w:type="spellStart"/>
-      <w:r>
-        <w:rPr>
-          <w:lang w:val="en-US"/>
-        </w:rPr>
-        <w:t>Licence</w:t>
-      </w:r>
-      <w:proofErr w:type="spellEnd"/>
-      <w:r>
-        <w:rPr>
-          <w:lang w:val="en-US"/>
-        </w:rPr>
-        <w:t>. Accessed August 2011.</w:t>
+        <w:t>, 2007. Copyright Sylvia Duckworth and licensed for reuse under a Creative Commons Attribution-Share Alike 2.0 Generic Licence. Accessed August 2011.</w:t>
       </w:r>
       <w:r>
         <w:rPr>
@@ -12235,30 +10962,8 @@
         <w:rPr>
           <w:lang w:val="en-US"/>
         </w:rPr>
-        <w:t xml:space="preserve">Mark Neal, Jan </w:t>
-      </w:r>
-      <w:proofErr w:type="spellStart"/>
-      <w:r>
-        <w:rPr>
-          <w:lang w:val="en-US"/>
-        </w:rPr>
-        <w:t>Feyereisl</w:t>
-      </w:r>
-      <w:proofErr w:type="spellEnd"/>
-      <w:r>
-        <w:rPr>
-          <w:lang w:val="en-US"/>
-        </w:rPr>
-        <w:t xml:space="preserve">, Rosario </w:t>
-      </w:r>
-      <w:proofErr w:type="spellStart"/>
-      <w:r>
-        <w:rPr>
-          <w:lang w:val="en-US"/>
-        </w:rPr>
-        <w:t>Rascun</w:t>
-      </w:r>
-      <w:proofErr w:type="spellEnd"/>
+        <w:t>Mark Neal, Jan Feyereisl, Rosario Rascun</w:t>
+      </w:r>
       <w:r>
         <w:t>à</w:t>
       </w:r>
@@ -12269,21 +10974,7 @@
         <w:rPr>
           <w:lang w:val="en-US"/>
         </w:rPr>
-        <w:t xml:space="preserve"> and </w:t>
-      </w:r>
-      <w:proofErr w:type="spellStart"/>
-      <w:r>
-        <w:rPr>
-          <w:lang w:val="en-US"/>
-        </w:rPr>
-        <w:t>Xiaolei</w:t>
-      </w:r>
-      <w:proofErr w:type="spellEnd"/>
-      <w:r>
-        <w:rPr>
-          <w:lang w:val="en-US"/>
-        </w:rPr>
-        <w:t xml:space="preserve"> Wang. Don’t touch me, I’m fine: Robot autonomy using an artificial innate immune system. In </w:t>
+        <w:t xml:space="preserve"> and Xiaolei Wang. Don’t touch me, I’m fine: Robot autonomy using an artificial innate immune system. In </w:t>
       </w:r>
       <w:r>
         <w:rPr>
@@ -12629,7 +11320,7 @@
       <w:rPr>
         <w:noProof/>
       </w:rPr>
-      <w:t>8</w:t>
+      <w:t>20</w:t>
     </w:r>
     <w:r>
       <w:fldChar w:fldCharType="end"/>
@@ -12705,13 +11396,8 @@
       <w:pStyle w:val="Header"/>
     </w:pPr>
     <w:r>
-      <w:t xml:space="preserve">A Prehistoric Scene of Mars in </w:t>
+      <w:t>A Prehistoric Scene of Mars in WebGL</w:t>
     </w:r>
-    <w:proofErr w:type="spellStart"/>
-    <w:r>
-      <w:t>WebGL</w:t>
-    </w:r>
-    <w:proofErr w:type="spellEnd"/>
     <w:r>
       <w:tab/>
     </w:r>
@@ -17275,7 +15961,7 @@
 </file>
 
 <file path=customXml/itemProps1.xml><?xml version="1.0" encoding="utf-8"?>
-<ds:datastoreItem xmlns:ds="http://schemas.openxmlformats.org/officeDocument/2006/customXml" ds:itemID="{B568A468-DD6D-404F-A57C-9191D5949585}">
+<ds:datastoreItem xmlns:ds="http://schemas.openxmlformats.org/officeDocument/2006/customXml" ds:itemID="{58F92A3D-DA19-4F12-91A2-3689427FF9E7}">
   <ds:schemaRefs>
     <ds:schemaRef ds:uri="http://schemas.openxmlformats.org/officeDocument/2006/bibliography"/>
   </ds:schemaRefs>

</xml_diff>

<commit_message>
Converted class diagram XML to PNGs
</commit_message>
<xml_diff>
--- a/Major Project/report/Report.docx
+++ b/Major Project/report/Report.docx
@@ -50,18 +50,8 @@
           <w:sz w:val="36"/>
           <w:lang w:val="en-US"/>
         </w:rPr>
-        <w:t xml:space="preserve"> in </w:t>
-      </w:r>
-      <w:proofErr w:type="spellStart"/>
-      <w:r>
-        <w:rPr>
-          <w:b/>
-          <w:sz w:val="36"/>
-          <w:lang w:val="en-US"/>
-        </w:rPr>
-        <w:t>WebGL</w:t>
-      </w:r>
-      <w:proofErr w:type="spellEnd"/>
+        <w:t xml:space="preserve"> in WebGL</w:t>
+      </w:r>
     </w:p>
     <w:p/>
     <w:p/>
@@ -484,21 +474,7 @@
         <w:rPr>
           <w:lang w:val="en-US"/>
         </w:rPr>
-        <w:t xml:space="preserve"> below, I hereby agree to this dissertation being made available to other students and academic staff of the </w:t>
-      </w:r>
-      <w:proofErr w:type="spellStart"/>
-      <w:r>
-        <w:rPr>
-          <w:lang w:val="en-US"/>
-        </w:rPr>
-        <w:t>Aberystwyth</w:t>
-      </w:r>
-      <w:proofErr w:type="spellEnd"/>
-      <w:r>
-        <w:rPr>
-          <w:lang w:val="en-US"/>
-        </w:rPr>
-        <w:t xml:space="preserve"> Computer Science Department.</w:t>
+        <w:t xml:space="preserve"> below, I hereby agree to this dissertation being made available to other students and academic staff of the Aberystwyth Computer Science Department.</w:t>
       </w:r>
     </w:p>
     <w:p>
@@ -574,38 +550,17 @@
       <w:r>
         <w:t xml:space="preserve">I am grateful to the </w:t>
       </w:r>
-      <w:proofErr w:type="spellStart"/>
       <w:r>
         <w:t>K</w:t>
       </w:r>
       <w:r>
-        <w:t>hronos</w:t>
-      </w:r>
-      <w:proofErr w:type="spellEnd"/>
-      <w:r>
-        <w:t xml:space="preserve"> </w:t>
-      </w:r>
-      <w:r>
-        <w:t xml:space="preserve">group for designing </w:t>
-      </w:r>
-      <w:proofErr w:type="spellStart"/>
-      <w:r>
-        <w:t>WebGL</w:t>
-      </w:r>
-      <w:proofErr w:type="spellEnd"/>
-      <w:r>
-        <w:t xml:space="preserve"> and also to Google and Mozilla for keeping their browsers up to date.</w:t>
-      </w:r>
-      <w:r>
-        <w:t xml:space="preserve"> Mozilla also has a great tutorial series on the basics of </w:t>
-      </w:r>
-      <w:proofErr w:type="spellStart"/>
-      <w:r>
-        <w:t>WebGL</w:t>
-      </w:r>
-      <w:proofErr w:type="spellEnd"/>
-      <w:r>
-        <w:t xml:space="preserve">, including various pages of documentation. </w:t>
+        <w:t xml:space="preserve">hronos </w:t>
+      </w:r>
+      <w:r>
+        <w:t>group for designing WebGL and also to Google and Mozilla for keeping their browsers up to date.</w:t>
+      </w:r>
+      <w:r>
+        <w:t xml:space="preserve"> Mozilla also has a great tutorial series on the basics of WebGL, including various pages of documentation. </w:t>
       </w:r>
     </w:p>
     <w:p/>
@@ -629,15 +584,7 @@
     <w:p/>
     <w:p>
       <w:r>
-        <w:t xml:space="preserve">Last but not least I’d like to thank Greg Tavares for his tutorial series </w:t>
-      </w:r>
-      <w:proofErr w:type="spellStart"/>
-      <w:r>
-        <w:t>WebGL</w:t>
-      </w:r>
-      <w:proofErr w:type="spellEnd"/>
-      <w:r>
-        <w:t xml:space="preserve"> fundamentals and also his m4.js matrix </w:t>
+        <w:t xml:space="preserve">Last but not least I’d like to thank Greg Tavares for his tutorial series WebGL fundamentals and also his m4.js matrix </w:t>
       </w:r>
       <w:r>
         <w:t xml:space="preserve">math </w:t>
@@ -976,21 +923,7 @@
         <w:rPr>
           <w:lang w:val="en-US"/>
         </w:rPr>
-        <w:t xml:space="preserve">A prehistoric scene of Mars created in </w:t>
-      </w:r>
-      <w:proofErr w:type="spellStart"/>
-      <w:r>
-        <w:rPr>
-          <w:lang w:val="en-US"/>
-        </w:rPr>
-        <w:t>WebGL</w:t>
-      </w:r>
-      <w:proofErr w:type="spellEnd"/>
-      <w:r>
-        <w:rPr>
-          <w:lang w:val="en-US"/>
-        </w:rPr>
-        <w:t xml:space="preserve"> (Web Graphics Library), GLSL (OpenGL Shading Language) and JavaScript. </w:t>
+        <w:t xml:space="preserve">A prehistoric scene of Mars created in WebGL (Web Graphics Library), GLSL (OpenGL Shading Language) and JavaScript. </w:t>
       </w:r>
       <w:r>
         <w:rPr>
@@ -1062,21 +995,7 @@
         <w:rPr>
           <w:lang w:val="en-US"/>
         </w:rPr>
-        <w:t xml:space="preserve"> The project uses some features of </w:t>
-      </w:r>
-      <w:proofErr w:type="spellStart"/>
-      <w:r>
-        <w:rPr>
-          <w:lang w:val="en-US"/>
-        </w:rPr>
-        <w:t>WebGL</w:t>
-      </w:r>
-      <w:proofErr w:type="spellEnd"/>
-      <w:r>
-        <w:rPr>
-          <w:lang w:val="en-US"/>
-        </w:rPr>
-        <w:t xml:space="preserve"> (2.0) which are only available in Chrome and Firefox. </w:t>
+        <w:t xml:space="preserve"> The project uses some features of WebGL (2.0) which are only available in Chrome and Firefox. </w:t>
       </w:r>
     </w:p>
     <w:p>
@@ -1286,25 +1205,23 @@
           <w:sz w:val="22"/>
           <w:szCs w:val="22"/>
         </w:rPr>
-        <w:t xml:space="preserve"> At the start of this project I had next to no experience with GLSL and no experience with </w:t>
-      </w:r>
-      <w:proofErr w:type="spellStart"/>
+        <w:t xml:space="preserve"> At the start of this project I had next to no experience with GLSL and no experience with WebGL. Learning these new languages whilst going along was challenging, however my desire to learn outweighed the </w:t>
+      </w:r>
       <w:r>
         <w:rPr>
           <w:rFonts w:ascii="Arial" w:hAnsi="Arial" w:cs="Arial"/>
           <w:sz w:val="22"/>
           <w:szCs w:val="22"/>
         </w:rPr>
-        <w:t>WebGL</w:t>
-      </w:r>
-      <w:proofErr w:type="spellEnd"/>
+        <w:t>problems</w:t>
+      </w:r>
       <w:r>
         <w:rPr>
           <w:rFonts w:ascii="Arial" w:hAnsi="Arial" w:cs="Arial"/>
           <w:sz w:val="22"/>
           <w:szCs w:val="22"/>
         </w:rPr>
-        <w:t xml:space="preserve">. Learning these new languages whilst going along was challenging, however my desire to learn outweighed the </w:t>
+        <w:t xml:space="preserve"> I </w:t>
       </w:r>
       <w:r>
         <w:rPr>
@@ -1312,7 +1229,7 @@
           <w:sz w:val="22"/>
           <w:szCs w:val="22"/>
         </w:rPr>
-        <w:t>problems</w:t>
+        <w:t>faced</w:t>
       </w:r>
       <w:r>
         <w:rPr>
@@ -1320,69 +1237,67 @@
           <w:sz w:val="22"/>
           <w:szCs w:val="22"/>
         </w:rPr>
-        <w:t xml:space="preserve"> I </w:t>
-      </w:r>
-      <w:r>
+        <w:t xml:space="preserve">. </w:t>
+      </w:r>
+    </w:p>
+    <w:p>
+      <w:pPr>
+        <w:pStyle w:val="Default"/>
         <w:rPr>
           <w:rFonts w:ascii="Arial" w:hAnsi="Arial" w:cs="Arial"/>
           <w:sz w:val="22"/>
           <w:szCs w:val="22"/>
         </w:rPr>
-        <w:t>faced</w:t>
-      </w:r>
-      <w:r>
+      </w:pPr>
+    </w:p>
+    <w:p>
+      <w:pPr>
+        <w:pStyle w:val="Default"/>
         <w:rPr>
           <w:rFonts w:ascii="Arial" w:hAnsi="Arial" w:cs="Arial"/>
           <w:sz w:val="22"/>
           <w:szCs w:val="22"/>
         </w:rPr>
-        <w:t xml:space="preserve">. </w:t>
-      </w:r>
-    </w:p>
-    <w:p>
-      <w:pPr>
-        <w:pStyle w:val="Default"/>
+      </w:pPr>
+      <w:r>
         <w:rPr>
           <w:rFonts w:ascii="Arial" w:hAnsi="Arial" w:cs="Arial"/>
           <w:sz w:val="22"/>
           <w:szCs w:val="22"/>
         </w:rPr>
-      </w:pPr>
-    </w:p>
-    <w:p>
-      <w:pPr>
-        <w:pStyle w:val="Default"/>
+        <w:t xml:space="preserve">Programming in WebGL will help me gain </w:t>
+      </w:r>
+      <w:r>
         <w:rPr>
           <w:rFonts w:ascii="Arial" w:hAnsi="Arial" w:cs="Arial"/>
           <w:sz w:val="22"/>
           <w:szCs w:val="22"/>
         </w:rPr>
-      </w:pPr>
+        <w:t xml:space="preserve">an </w:t>
+      </w:r>
       <w:r>
         <w:rPr>
           <w:rFonts w:ascii="Arial" w:hAnsi="Arial" w:cs="Arial"/>
           <w:sz w:val="22"/>
           <w:szCs w:val="22"/>
         </w:rPr>
-        <w:t xml:space="preserve">Programming in </w:t>
-      </w:r>
-      <w:proofErr w:type="spellStart"/>
+        <w:t xml:space="preserve">understanding of what’s actually going on </w:t>
+      </w:r>
       <w:r>
         <w:rPr>
           <w:rFonts w:ascii="Arial" w:hAnsi="Arial" w:cs="Arial"/>
           <w:sz w:val="22"/>
           <w:szCs w:val="22"/>
         </w:rPr>
-        <w:t>WebGL</w:t>
-      </w:r>
-      <w:proofErr w:type="spellEnd"/>
+        <w:t>at the low level,</w:t>
+      </w:r>
       <w:r>
         <w:rPr>
           <w:rFonts w:ascii="Arial" w:hAnsi="Arial" w:cs="Arial"/>
           <w:sz w:val="22"/>
           <w:szCs w:val="22"/>
         </w:rPr>
-        <w:t xml:space="preserve"> will help me gain </w:t>
+        <w:t xml:space="preserve"> to get graphics </w:t>
       </w:r>
       <w:r>
         <w:rPr>
@@ -1390,57 +1305,7 @@
           <w:sz w:val="22"/>
           <w:szCs w:val="22"/>
         </w:rPr>
-        <w:t xml:space="preserve">an </w:t>
-      </w:r>
-      <w:r>
-        <w:rPr>
-          <w:rFonts w:ascii="Arial" w:hAnsi="Arial" w:cs="Arial"/>
-          <w:sz w:val="22"/>
-          <w:szCs w:val="22"/>
-        </w:rPr>
-        <w:t xml:space="preserve">understanding of what’s actually going on </w:t>
-      </w:r>
-      <w:r>
-        <w:rPr>
-          <w:rFonts w:ascii="Arial" w:hAnsi="Arial" w:cs="Arial"/>
-          <w:sz w:val="22"/>
-          <w:szCs w:val="22"/>
-        </w:rPr>
-        <w:t>at the low level,</w:t>
-      </w:r>
-      <w:r>
-        <w:rPr>
-          <w:rFonts w:ascii="Arial" w:hAnsi="Arial" w:cs="Arial"/>
-          <w:sz w:val="22"/>
-          <w:szCs w:val="22"/>
-        </w:rPr>
-        <w:t xml:space="preserve"> to get graphics </w:t>
-      </w:r>
-      <w:r>
-        <w:rPr>
-          <w:rFonts w:ascii="Arial" w:hAnsi="Arial" w:cs="Arial"/>
-          <w:sz w:val="22"/>
-          <w:szCs w:val="22"/>
-        </w:rPr>
-        <w:t xml:space="preserve">to display on the screen. Learning </w:t>
-      </w:r>
-      <w:proofErr w:type="spellStart"/>
-      <w:r>
-        <w:rPr>
-          <w:rFonts w:ascii="Arial" w:hAnsi="Arial" w:cs="Arial"/>
-          <w:sz w:val="22"/>
-          <w:szCs w:val="22"/>
-        </w:rPr>
-        <w:t>WebGL</w:t>
-      </w:r>
-      <w:proofErr w:type="spellEnd"/>
-      <w:r>
-        <w:rPr>
-          <w:rFonts w:ascii="Arial" w:hAnsi="Arial" w:cs="Arial"/>
-          <w:sz w:val="22"/>
-          <w:szCs w:val="22"/>
-        </w:rPr>
-        <w:t xml:space="preserve"> is useful </w:t>
+        <w:t xml:space="preserve">to display on the screen. Learning WebGL is useful </w:t>
       </w:r>
       <w:r>
         <w:rPr>
@@ -3952,39 +3817,7 @@
         <w:jc w:val="both"/>
       </w:pPr>
       <w:r>
-        <w:t xml:space="preserve">As </w:t>
-      </w:r>
-      <w:proofErr w:type="spellStart"/>
-      <w:r>
-        <w:t>WebGL</w:t>
-      </w:r>
-      <w:proofErr w:type="spellEnd"/>
-      <w:r>
-        <w:t xml:space="preserve"> is a very new technology, there haven’t been very many games or projects created in it, at least not from scratch. However as </w:t>
-      </w:r>
-      <w:proofErr w:type="spellStart"/>
-      <w:r>
-        <w:t>WebGL</w:t>
-      </w:r>
-      <w:proofErr w:type="spellEnd"/>
-      <w:r>
-        <w:t xml:space="preserve"> is based off OpenGL, most OpenGL projects are useful learning resources. The main project that inspired this one was a first person game in OpenGL. It was created by the </w:t>
-      </w:r>
-      <w:proofErr w:type="spellStart"/>
-      <w:r>
-        <w:t>youtube</w:t>
-      </w:r>
-      <w:proofErr w:type="spellEnd"/>
-      <w:r>
-        <w:t xml:space="preserve"> user </w:t>
-      </w:r>
-      <w:proofErr w:type="spellStart"/>
-      <w:r>
-        <w:t>OneGoldenCat</w:t>
-      </w:r>
-      <w:proofErr w:type="spellEnd"/>
-      <w:r>
-        <w:t xml:space="preserve">. The great thing about this project is that it is open source and well commented. </w:t>
+        <w:t xml:space="preserve">As WebGL is a very new technology, there haven’t been very many games or projects created in it, at least not from scratch. However as WebGL is based off OpenGL, most OpenGL projects are useful learning resources. The main project that inspired this one was a first person game in OpenGL. It was created by the youtube user OneGoldenCat. The great thing about this project is that it is open source and well commented. </w:t>
       </w:r>
     </w:p>
     <w:p>
@@ -4373,163 +4206,363 @@
         <w:rPr>
           <w:lang w:val="en-US"/>
         </w:rPr>
+        <w:t xml:space="preserve"> WebGL at its back end. </w:t>
+      </w:r>
+      <w:r>
+        <w:rPr>
+          <w:lang w:val="en-US"/>
+        </w:rPr>
+        <w:t>These libraries</w:t>
+      </w:r>
+      <w:r>
+        <w:rPr>
+          <w:lang w:val="en-US"/>
+        </w:rPr>
+        <w:t xml:space="preserve"> are much lighter weight than full game engines, but</w:t>
+      </w:r>
+      <w:r>
+        <w:rPr>
+          <w:lang w:val="en-US"/>
+        </w:rPr>
+        <w:t xml:space="preserve"> still cover up the details of the graphics </w:t>
+      </w:r>
+      <w:r>
+        <w:rPr>
+          <w:lang w:val="en-US"/>
+        </w:rPr>
+        <w:t>get</w:t>
+      </w:r>
+      <w:r>
+        <w:rPr>
+          <w:lang w:val="en-US"/>
+        </w:rPr>
+        <w:t xml:space="preserve"> displayed.</w:t>
+      </w:r>
+      <w:r>
+        <w:rPr>
+          <w:lang w:val="en-US"/>
+        </w:rPr>
         <w:t xml:space="preserve"> </w:t>
       </w:r>
-      <w:proofErr w:type="spellStart"/>
-      <w:r>
-        <w:rPr>
-          <w:lang w:val="en-US"/>
-        </w:rPr>
-        <w:t>WebGL</w:t>
-      </w:r>
-      <w:proofErr w:type="spellEnd"/>
-      <w:r>
-        <w:rPr>
-          <w:lang w:val="en-US"/>
-        </w:rPr>
-        <w:t xml:space="preserve"> at its back end. </w:t>
-      </w:r>
-      <w:r>
-        <w:rPr>
-          <w:lang w:val="en-US"/>
-        </w:rPr>
-        <w:t>These libraries</w:t>
-      </w:r>
-      <w:r>
-        <w:rPr>
-          <w:lang w:val="en-US"/>
-        </w:rPr>
-        <w:t xml:space="preserve"> are much lighter weight than full game engines, but</w:t>
-      </w:r>
-      <w:r>
-        <w:rPr>
-          <w:lang w:val="en-US"/>
-        </w:rPr>
-        <w:t xml:space="preserve"> still cover up the details of the graphics </w:t>
-      </w:r>
-      <w:r>
-        <w:rPr>
-          <w:lang w:val="en-US"/>
-        </w:rPr>
-        <w:t>get</w:t>
-      </w:r>
-      <w:r>
-        <w:rPr>
-          <w:lang w:val="en-US"/>
-        </w:rPr>
-        <w:t xml:space="preserve"> displayed.</w:t>
-      </w:r>
-      <w:r>
-        <w:rPr>
-          <w:lang w:val="en-US"/>
-        </w:rPr>
+    </w:p>
+    <w:p>
+      <w:pPr>
+        <w:jc w:val="both"/>
+      </w:pPr>
+    </w:p>
+    <w:p>
+      <w:pPr>
+        <w:jc w:val="both"/>
+      </w:pPr>
+      <w:r>
+        <w:t>A lower level option was Direct</w:t>
+      </w:r>
+      <w:r>
+        <w:t>3D</w:t>
+      </w:r>
+      <w:r>
+        <w:t>, which</w:t>
+      </w:r>
+      <w:r>
+        <w:t xml:space="preserve"> is an API built to render graphics on Windows</w:t>
+      </w:r>
+      <w:r>
+        <w:t xml:space="preserve"> machines</w:t>
+      </w:r>
+      <w:r>
+        <w:t>.</w:t>
+      </w:r>
+      <w:r>
         <w:t xml:space="preserve"> </w:t>
       </w:r>
-    </w:p>
-    <w:p>
-      <w:pPr>
-        <w:jc w:val="both"/>
-      </w:pPr>
-    </w:p>
-    <w:p>
-      <w:pPr>
-        <w:jc w:val="both"/>
-      </w:pPr>
-      <w:r>
-        <w:t>A lower level option was Direct</w:t>
-      </w:r>
-      <w:r>
-        <w:t>3D</w:t>
-      </w:r>
-      <w:r>
-        <w:t>, which</w:t>
-      </w:r>
-      <w:r>
-        <w:t xml:space="preserve"> is an API built to render graphics on Windows</w:t>
-      </w:r>
-      <w:r>
-        <w:t xml:space="preserve"> machines</w:t>
+      <w:r>
+        <w:t>If you want</w:t>
+      </w:r>
+      <w:r>
+        <w:t>ed</w:t>
+      </w:r>
+      <w:r>
+        <w:t xml:space="preserve"> to create a game</w:t>
+      </w:r>
+      <w:r>
+        <w:t xml:space="preserve"> or display graphics</w:t>
+      </w:r>
+      <w:r>
+        <w:t xml:space="preserve"> with </w:t>
+      </w:r>
+      <w:r>
+        <w:t>this</w:t>
+      </w:r>
+      <w:r>
+        <w:t xml:space="preserve"> </w:t>
+      </w:r>
+      <w:r>
+        <w:t>on</w:t>
+      </w:r>
+      <w:r>
+        <w:t xml:space="preserve"> multiple platforms, you can’t. Still, m</w:t>
+      </w:r>
+      <w:r>
+        <w:t xml:space="preserve">ost games are written in Direct3D due to its solid Microsoft framework and developer toolsets. It can make use of the other DirectX libraries </w:t>
+      </w:r>
+      <w:r>
+        <w:t xml:space="preserve">such as </w:t>
+      </w:r>
+      <w:r>
+        <w:t xml:space="preserve">(DirectSound) </w:t>
+      </w:r>
+      <w:r>
+        <w:t>as well</w:t>
+      </w:r>
+      <w:r>
+        <w:t xml:space="preserve">. </w:t>
+      </w:r>
+      <w:r>
+        <w:t>T</w:t>
+      </w:r>
+      <w:r>
+        <w:t xml:space="preserve">here </w:t>
+      </w:r>
+      <w:r>
+        <w:t>are</w:t>
+      </w:r>
+      <w:r>
+        <w:t xml:space="preserve"> more flexible </w:t>
+      </w:r>
+      <w:r>
+        <w:t>alternatives</w:t>
+      </w:r>
+      <w:r>
+        <w:t xml:space="preserve"> </w:t>
+      </w:r>
+      <w:r>
+        <w:t>than</w:t>
+      </w:r>
+      <w:r>
+        <w:t xml:space="preserve"> Direct3D</w:t>
+      </w:r>
+      <w:r>
+        <w:t xml:space="preserve"> and</w:t>
+      </w:r>
+      <w:r>
+        <w:t xml:space="preserve"> it</w:t>
+      </w:r>
+      <w:r>
+        <w:t xml:space="preserve"> offered no benefits to the project.</w:t>
+      </w:r>
+      <w:r>
+        <w:t xml:space="preserve"> </w:t>
+      </w:r>
+    </w:p>
+    <w:p>
+      <w:pPr>
+        <w:jc w:val="both"/>
+      </w:pPr>
+    </w:p>
+    <w:p>
+      <w:pPr>
+        <w:jc w:val="both"/>
+      </w:pPr>
+      <w:r>
+        <w:t>Vulkan is another API for rendering graphics. It is</w:t>
+      </w:r>
+      <w:r>
+        <w:t xml:space="preserve"> new and</w:t>
+      </w:r>
+      <w:r>
+        <w:t xml:space="preserve"> much lower level than OpenGL</w:t>
+      </w:r>
+      <w:r>
+        <w:t>, meaning it</w:t>
+      </w:r>
+      <w:r>
+        <w:t xml:space="preserve"> will run more efficiently on the hardware. </w:t>
+      </w:r>
+      <w:r>
+        <w:t>It has a much cleaner API than OpenGL</w:t>
+      </w:r>
+      <w:r>
+        <w:t>,</w:t>
+      </w:r>
+      <w:r>
+        <w:t xml:space="preserve"> which has had things thrown on top of it ever </w:t>
+      </w:r>
+      <w:r>
+        <w:t>since its introduction in 1992.</w:t>
+      </w:r>
+      <w:r>
+        <w:t xml:space="preserve"> As Vulkan is very low level, it would be extremely difficult to learn with no real graphics knowledge. Because of this, it wasn’t suitable to use for the project. </w:t>
+      </w:r>
+    </w:p>
+    <w:p>
+      <w:pPr>
+        <w:jc w:val="both"/>
+      </w:pPr>
+    </w:p>
+    <w:p>
+      <w:pPr>
+        <w:jc w:val="both"/>
+      </w:pPr>
+      <w:r>
+        <w:t xml:space="preserve">A </w:t>
+      </w:r>
+      <w:r>
+        <w:t xml:space="preserve">more </w:t>
+      </w:r>
+      <w:r>
+        <w:t>flexible</w:t>
+      </w:r>
+      <w:r>
+        <w:t xml:space="preserve"> alternative is </w:t>
+      </w:r>
+      <w:r>
+        <w:t xml:space="preserve">OpenGL, which is a C API for </w:t>
+      </w:r>
+      <w:r>
+        <w:t>rendering graphics</w:t>
+      </w:r>
+      <w:r>
+        <w:t xml:space="preserve"> on desktops</w:t>
+      </w:r>
+      <w:r>
+        <w:t xml:space="preserve">. </w:t>
+      </w:r>
+      <w:r>
+        <w:t xml:space="preserve">Unlike Direct3D, OpenGL can run on various different operating systems such as: Windows, MacOSX, Linux and </w:t>
+      </w:r>
+      <w:r>
+        <w:t>UNIX</w:t>
       </w:r>
       <w:r>
         <w:t>.</w:t>
       </w:r>
       <w:r>
+        <w:t xml:space="preserve"> This means OpenGL applications are highly portable. This is the biggest reason why OpenGL is the most widely used and supported choice for graphical applications.</w:t>
+      </w:r>
+      <w:r>
         <w:t xml:space="preserve"> </w:t>
       </w:r>
       <w:r>
-        <w:t>If you want</w:t>
-      </w:r>
-      <w:r>
-        <w:t>ed</w:t>
-      </w:r>
-      <w:r>
-        <w:t xml:space="preserve"> to create a game</w:t>
-      </w:r>
-      <w:r>
-        <w:t xml:space="preserve"> or display graphics</w:t>
-      </w:r>
-      <w:r>
-        <w:t xml:space="preserve"> with </w:t>
-      </w:r>
-      <w:r>
-        <w:t>this</w:t>
+        <w:t>O</w:t>
+      </w:r>
+      <w:r>
+        <w:t xml:space="preserve">penGL has been around for 20 </w:t>
+      </w:r>
+      <w:r>
+        <w:t>years</w:t>
+      </w:r>
+      <w:r>
+        <w:t>,</w:t>
       </w:r>
       <w:r>
         <w:t xml:space="preserve"> </w:t>
       </w:r>
       <w:r>
-        <w:t>on</w:t>
-      </w:r>
-      <w:r>
-        <w:t xml:space="preserve"> multiple platforms, you can’t. Still, m</w:t>
-      </w:r>
-      <w:r>
-        <w:t xml:space="preserve">ost games are written in Direct3D due to its solid Microsoft framework and developer toolsets. It can make use of the other DirectX libraries </w:t>
-      </w:r>
-      <w:r>
-        <w:t xml:space="preserve">such as </w:t>
-      </w:r>
-      <w:r>
-        <w:t xml:space="preserve">(DirectSound) </w:t>
-      </w:r>
-      <w:r>
-        <w:t>as well</w:t>
-      </w:r>
-      <w:r>
-        <w:t xml:space="preserve">. </w:t>
-      </w:r>
-      <w:r>
-        <w:t>T</w:t>
-      </w:r>
-      <w:r>
-        <w:t xml:space="preserve">here </w:t>
-      </w:r>
-      <w:r>
-        <w:t>are</w:t>
-      </w:r>
-      <w:r>
-        <w:t xml:space="preserve"> more flexible </w:t>
-      </w:r>
-      <w:r>
-        <w:t>alternatives</w:t>
+        <w:t>having</w:t>
       </w:r>
       <w:r>
         <w:t xml:space="preserve"> </w:t>
       </w:r>
       <w:r>
-        <w:t>than</w:t>
-      </w:r>
-      <w:r>
-        <w:t xml:space="preserve"> Direct3D</w:t>
-      </w:r>
-      <w:r>
-        <w:t xml:space="preserve"> and</w:t>
-      </w:r>
-      <w:r>
-        <w:t xml:space="preserve"> it</w:t>
-      </w:r>
-      <w:r>
-        <w:t xml:space="preserve"> offered no benefits to the project.</w:t>
+        <w:t xml:space="preserve">many </w:t>
+      </w:r>
+      <w:r>
+        <w:t>stable releases</w:t>
+      </w:r>
+      <w:r>
+        <w:t>, good tutorials and</w:t>
+      </w:r>
+      <w:r>
+        <w:t xml:space="preserve"> proper documentation</w:t>
+      </w:r>
+      <w:r>
+        <w:t>.</w:t>
+      </w:r>
+    </w:p>
+    <w:p>
+      <w:pPr>
+        <w:jc w:val="both"/>
+      </w:pPr>
+    </w:p>
+    <w:p>
+      <w:pPr>
+        <w:jc w:val="both"/>
+      </w:pPr>
+      <w:r>
+        <w:t xml:space="preserve">Using </w:t>
+      </w:r>
+      <w:r>
+        <w:t xml:space="preserve">OpenGL </w:t>
+      </w:r>
+      <w:r>
+        <w:t xml:space="preserve">for graphics </w:t>
+      </w:r>
+      <w:r>
+        <w:t>requires</w:t>
+      </w:r>
+      <w:r>
+        <w:t xml:space="preserve"> you to use</w:t>
+      </w:r>
+      <w:r>
+        <w:t xml:space="preserve"> a base language of C++. </w:t>
+      </w:r>
+      <w:r>
+        <w:t>However t</w:t>
+      </w:r>
+      <w:r>
+        <w:t xml:space="preserve">here was an alternative </w:t>
+      </w:r>
+      <w:r>
+        <w:t xml:space="preserve">to OpenGL </w:t>
+      </w:r>
+      <w:r>
+        <w:t>called WebGL. This is a JavaScript API for rendering graphics within a browser</w:t>
+      </w:r>
+      <w:r>
+        <w:t xml:space="preserve"> and is </w:t>
+      </w:r>
+      <w:r>
+        <w:t>based off an older version of OpenGL. This means the base code</w:t>
+      </w:r>
+      <w:r>
+        <w:t xml:space="preserve"> of the project</w:t>
+      </w:r>
+      <w:r>
+        <w:t xml:space="preserve"> would be in JavaScript, rather than the base code being in C++ using OpenGL. </w:t>
+      </w:r>
+    </w:p>
+    <w:p>
+      <w:pPr>
+        <w:jc w:val="both"/>
+      </w:pPr>
+    </w:p>
+    <w:p>
+      <w:pPr>
+        <w:jc w:val="both"/>
+      </w:pPr>
+      <w:r>
+        <w:t xml:space="preserve">The graphics </w:t>
+      </w:r>
+      <w:r>
+        <w:t xml:space="preserve">aspect </w:t>
+      </w:r>
+      <w:r>
+        <w:t xml:space="preserve">alone will be difficult for this project, therefore having a good knowledge of the base language is critical to the project’s success. </w:t>
+      </w:r>
+      <w:r>
+        <w:t xml:space="preserve">If the base code was poor, then the graphics would suffer as well. </w:t>
+      </w:r>
+      <w:r>
+        <w:t xml:space="preserve">C++ is a complex language to use, handling your own memory and pointers are just a few of the main </w:t>
+      </w:r>
+      <w:r>
+        <w:t>examples</w:t>
+      </w:r>
+      <w:r>
+        <w:t xml:space="preserve">. JavaScript on the other hand is a beginner friendly language, meaning the WebGL graphics </w:t>
+      </w:r>
+      <w:r>
+        <w:t>would be easier to write on top of it.</w:t>
       </w:r>
       <w:r>
         <w:t xml:space="preserve"> </w:t>
@@ -4545,250 +4578,6 @@
         <w:jc w:val="both"/>
       </w:pPr>
       <w:r>
-        <w:t>Vulkan is another API for rendering graphics. It is</w:t>
-      </w:r>
-      <w:r>
-        <w:t xml:space="preserve"> new and</w:t>
-      </w:r>
-      <w:r>
-        <w:t xml:space="preserve"> much lower level than OpenGL</w:t>
-      </w:r>
-      <w:r>
-        <w:t>, meaning it</w:t>
-      </w:r>
-      <w:r>
-        <w:t xml:space="preserve"> will run more efficiently on the hardware. </w:t>
-      </w:r>
-      <w:r>
-        <w:t>It has a much cleaner API than OpenGL</w:t>
-      </w:r>
-      <w:r>
-        <w:t>,</w:t>
-      </w:r>
-      <w:r>
-        <w:t xml:space="preserve"> which has had things thrown on top of it ever </w:t>
-      </w:r>
-      <w:r>
-        <w:t>since its introduction in 1992.</w:t>
-      </w:r>
-      <w:r>
-        <w:t xml:space="preserve"> As Vulkan is very low level, it would be extremely difficult to learn with no real graphics knowledge. Because of this, it wasn’t suitable to use for the project. </w:t>
-      </w:r>
-    </w:p>
-    <w:p>
-      <w:pPr>
-        <w:jc w:val="both"/>
-      </w:pPr>
-    </w:p>
-    <w:p>
-      <w:pPr>
-        <w:jc w:val="both"/>
-      </w:pPr>
-      <w:r>
-        <w:t xml:space="preserve">A </w:t>
-      </w:r>
-      <w:r>
-        <w:t xml:space="preserve">more </w:t>
-      </w:r>
-      <w:r>
-        <w:t>flexible</w:t>
-      </w:r>
-      <w:r>
-        <w:t xml:space="preserve"> alternative is </w:t>
-      </w:r>
-      <w:r>
-        <w:t xml:space="preserve">OpenGL, which is a C API for </w:t>
-      </w:r>
-      <w:r>
-        <w:t>rendering graphics</w:t>
-      </w:r>
-      <w:r>
-        <w:t xml:space="preserve"> on desktops</w:t>
-      </w:r>
-      <w:r>
-        <w:t xml:space="preserve">. </w:t>
-      </w:r>
-      <w:r>
-        <w:t xml:space="preserve">Unlike Direct3D, OpenGL can run on various different operating systems such as: Windows, </w:t>
-      </w:r>
-      <w:proofErr w:type="spellStart"/>
-      <w:r>
-        <w:t>MacOSX</w:t>
-      </w:r>
-      <w:proofErr w:type="spellEnd"/>
-      <w:r>
-        <w:t xml:space="preserve">, Linux and </w:t>
-      </w:r>
-      <w:r>
-        <w:t>UNIX</w:t>
-      </w:r>
-      <w:r>
-        <w:t>.</w:t>
-      </w:r>
-      <w:r>
-        <w:t xml:space="preserve"> This means OpenGL applications are highly portable. This is the biggest reason why OpenGL is the most widely used and supported choice for graphical applications.</w:t>
-      </w:r>
-      <w:r>
-        <w:t xml:space="preserve"> </w:t>
-      </w:r>
-      <w:r>
-        <w:t>O</w:t>
-      </w:r>
-      <w:r>
-        <w:t xml:space="preserve">penGL has been around for 20 </w:t>
-      </w:r>
-      <w:r>
-        <w:t>years</w:t>
-      </w:r>
-      <w:r>
-        <w:t>,</w:t>
-      </w:r>
-      <w:r>
-        <w:t xml:space="preserve"> </w:t>
-      </w:r>
-      <w:r>
-        <w:t>having</w:t>
-      </w:r>
-      <w:r>
-        <w:t xml:space="preserve"> </w:t>
-      </w:r>
-      <w:r>
-        <w:t xml:space="preserve">many </w:t>
-      </w:r>
-      <w:r>
-        <w:t>stable releases</w:t>
-      </w:r>
-      <w:r>
-        <w:t>, good tutorials and</w:t>
-      </w:r>
-      <w:r>
-        <w:t xml:space="preserve"> proper documentation</w:t>
-      </w:r>
-      <w:r>
-        <w:t>.</w:t>
-      </w:r>
-    </w:p>
-    <w:p>
-      <w:pPr>
-        <w:jc w:val="both"/>
-      </w:pPr>
-    </w:p>
-    <w:p>
-      <w:pPr>
-        <w:jc w:val="both"/>
-      </w:pPr>
-      <w:r>
-        <w:t xml:space="preserve">Using </w:t>
-      </w:r>
-      <w:r>
-        <w:t xml:space="preserve">OpenGL </w:t>
-      </w:r>
-      <w:r>
-        <w:t xml:space="preserve">for graphics </w:t>
-      </w:r>
-      <w:r>
-        <w:t>requires</w:t>
-      </w:r>
-      <w:r>
-        <w:t xml:space="preserve"> you to use</w:t>
-      </w:r>
-      <w:r>
-        <w:t xml:space="preserve"> a base language of C++. </w:t>
-      </w:r>
-      <w:r>
-        <w:t>However t</w:t>
-      </w:r>
-      <w:r>
-        <w:t xml:space="preserve">here was an alternative </w:t>
-      </w:r>
-      <w:r>
-        <w:t xml:space="preserve">to OpenGL </w:t>
-      </w:r>
-      <w:r>
-        <w:t xml:space="preserve">called </w:t>
-      </w:r>
-      <w:proofErr w:type="spellStart"/>
-      <w:r>
-        <w:t>WebGL</w:t>
-      </w:r>
-      <w:proofErr w:type="spellEnd"/>
-      <w:r>
-        <w:t xml:space="preserve">. </w:t>
-      </w:r>
-      <w:r>
-        <w:t>This</w:t>
-      </w:r>
-      <w:r>
-        <w:t xml:space="preserve"> is a JavaScript API for rendering graphics within a browser</w:t>
-      </w:r>
-      <w:r>
-        <w:t xml:space="preserve"> and is </w:t>
-      </w:r>
-      <w:r>
-        <w:t>based off an older version of OpenGL. This means the base code</w:t>
-      </w:r>
-      <w:r>
-        <w:t xml:space="preserve"> of the project</w:t>
-      </w:r>
-      <w:r>
-        <w:t xml:space="preserve"> would be in JavaScript, rather than the base code being in C++ using OpenGL. </w:t>
-      </w:r>
-    </w:p>
-    <w:p>
-      <w:pPr>
-        <w:jc w:val="both"/>
-      </w:pPr>
-    </w:p>
-    <w:p>
-      <w:pPr>
-        <w:jc w:val="both"/>
-      </w:pPr>
-      <w:r>
-        <w:t xml:space="preserve">The graphics </w:t>
-      </w:r>
-      <w:r>
-        <w:t xml:space="preserve">aspect </w:t>
-      </w:r>
-      <w:r>
-        <w:t xml:space="preserve">alone will be difficult for this project, therefore having a good knowledge of the base language is critical to the project’s success. </w:t>
-      </w:r>
-      <w:r>
-        <w:t xml:space="preserve">If the base code was poor, then the graphics would suffer as well. </w:t>
-      </w:r>
-      <w:r>
-        <w:t xml:space="preserve">C++ is a complex language to use, handling your own memory and pointers are just a few of the main </w:t>
-      </w:r>
-      <w:r>
-        <w:t>examples</w:t>
-      </w:r>
-      <w:r>
-        <w:t xml:space="preserve">. JavaScript on the other hand is a beginner friendly language, meaning the </w:t>
-      </w:r>
-      <w:proofErr w:type="spellStart"/>
-      <w:r>
-        <w:t>WebGL</w:t>
-      </w:r>
-      <w:proofErr w:type="spellEnd"/>
-      <w:r>
-        <w:t xml:space="preserve"> graphics </w:t>
-      </w:r>
-      <w:r>
-        <w:t>would be easier to write on top of it.</w:t>
-      </w:r>
-      <w:r>
-        <w:t xml:space="preserve"> </w:t>
-      </w:r>
-    </w:p>
-    <w:p>
-      <w:pPr>
-        <w:jc w:val="both"/>
-      </w:pPr>
-    </w:p>
-    <w:p>
-      <w:pPr>
-        <w:jc w:val="both"/>
-      </w:pPr>
-      <w:r>
         <w:t xml:space="preserve">The standard </w:t>
       </w:r>
       <w:r>
@@ -4833,31 +4622,7 @@
       </w:pPr>
       <w:r>
         <w:lastRenderedPageBreak/>
-        <w:t xml:space="preserve">All graphics APIs use some form of </w:t>
-      </w:r>
-      <w:proofErr w:type="spellStart"/>
-      <w:r>
-        <w:t>shader</w:t>
-      </w:r>
-      <w:proofErr w:type="spellEnd"/>
-      <w:r>
-        <w:t xml:space="preserve"> language. A </w:t>
-      </w:r>
-      <w:proofErr w:type="spellStart"/>
-      <w:r>
-        <w:t>shader</w:t>
-      </w:r>
-      <w:proofErr w:type="spellEnd"/>
-      <w:r>
-        <w:t xml:space="preserve"> is a program than runs on the GPU, processing data that you give to it. GLSL (OpenGL Shading Language) is used with OpenGL and is therefore used in </w:t>
-      </w:r>
-      <w:proofErr w:type="spellStart"/>
-      <w:r>
-        <w:t>WebGL</w:t>
-      </w:r>
-      <w:proofErr w:type="spellEnd"/>
-      <w:r>
-        <w:t xml:space="preserve">. </w:t>
+        <w:t xml:space="preserve">All graphics APIs use some form of shader language. A shader is a program than runs on the GPU, processing data that you give to it. GLSL (OpenGL Shading Language) is used with OpenGL and is therefore used in WebGL. </w:t>
       </w:r>
     </w:p>
     <w:p>
@@ -4876,15 +4641,7 @@
         <w:t>to use</w:t>
       </w:r>
       <w:r>
-        <w:t xml:space="preserve"> where: </w:t>
-      </w:r>
-      <w:proofErr w:type="spellStart"/>
-      <w:r>
-        <w:t>WebGL</w:t>
-      </w:r>
-      <w:proofErr w:type="spellEnd"/>
-      <w:r>
-        <w:t xml:space="preserve">, GLSL and JavaScript. </w:t>
+        <w:t xml:space="preserve"> where: WebGL, GLSL and JavaScript. </w:t>
       </w:r>
     </w:p>
     <w:p>
@@ -4906,30 +4663,20 @@
       </w:r>
       <w:r>
         <w:tab/>
-        <w:t xml:space="preserve">  </w:t>
-      </w:r>
-      <w:proofErr w:type="spellStart"/>
-      <w:r>
-        <w:t>WebGL</w:t>
-      </w:r>
-      <w:proofErr w:type="spellEnd"/>
-    </w:p>
-    <w:p>
-      <w:pPr>
-        <w:jc w:val="both"/>
-      </w:pPr>
-    </w:p>
-    <w:p>
-      <w:pPr>
-        <w:jc w:val="both"/>
-      </w:pPr>
-      <w:proofErr w:type="spellStart"/>
-      <w:r>
-        <w:t>WebGL</w:t>
-      </w:r>
-      <w:proofErr w:type="spellEnd"/>
-      <w:r>
-        <w:t xml:space="preserve"> is based o</w:t>
+        <w:t xml:space="preserve">  WebGL</w:t>
+      </w:r>
+    </w:p>
+    <w:p>
+      <w:pPr>
+        <w:jc w:val="both"/>
+      </w:pPr>
+    </w:p>
+    <w:p>
+      <w:pPr>
+        <w:jc w:val="both"/>
+      </w:pPr>
+      <w:r>
+        <w:t>WebGL is based o</w:t>
       </w:r>
       <w:r>
         <w:t>ff</w:t>
@@ -4962,13 +4709,8 @@
         <w:t>better documented and have more learning resources</w:t>
       </w:r>
       <w:r>
-        <w:t xml:space="preserve"> than </w:t>
-      </w:r>
-      <w:proofErr w:type="spellStart"/>
-      <w:r>
-        <w:t>WebGL</w:t>
-      </w:r>
-      <w:proofErr w:type="spellEnd"/>
+        <w:t xml:space="preserve"> than WebGL</w:t>
+      </w:r>
       <w:r>
         <w:t>,</w:t>
       </w:r>
@@ -4978,13 +4720,8 @@
       <w:r>
         <w:t xml:space="preserve"> </w:t>
       </w:r>
-      <w:proofErr w:type="spellStart"/>
-      <w:r>
-        <w:t>WebGL</w:t>
-      </w:r>
-      <w:proofErr w:type="spellEnd"/>
-      <w:r>
-        <w:t xml:space="preserve"> was designed to run within browsers, rather than other libraries which run on desktop. </w:t>
+      <w:r>
+        <w:t xml:space="preserve">WebGL was designed to run within browsers, rather than other libraries which run on desktop. </w:t>
       </w:r>
     </w:p>
     <w:p>
@@ -5009,15 +4746,7 @@
       </w:r>
       <w:r>
         <w:tab/>
-        <w:t xml:space="preserve">  </w:t>
-      </w:r>
-      <w:proofErr w:type="spellStart"/>
-      <w:r>
-        <w:t>WebGL</w:t>
-      </w:r>
-      <w:proofErr w:type="spellEnd"/>
-      <w:r>
-        <w:t xml:space="preserve"> Requir</w:t>
+        <w:t xml:space="preserve">  WebGL Requir</w:t>
       </w:r>
       <w:r>
         <w:t>e</w:t>
@@ -5036,68 +4765,23 @@
         <w:jc w:val="both"/>
       </w:pPr>
       <w:r>
-        <w:t xml:space="preserve">To run </w:t>
-      </w:r>
-      <w:proofErr w:type="spellStart"/>
-      <w:r>
-        <w:t>WebGL</w:t>
-      </w:r>
-      <w:proofErr w:type="spellEnd"/>
-      <w:r>
-        <w:t xml:space="preserve"> scenes, up to date hardware and graphics drivers are required. As </w:t>
-      </w:r>
-      <w:proofErr w:type="spellStart"/>
-      <w:r>
-        <w:t>WebGL</w:t>
-      </w:r>
-      <w:proofErr w:type="spellEnd"/>
-      <w:r>
-        <w:t xml:space="preserve"> runs within a browser, an update to date version of the browser is required. But still, having an update to date browser might not be enough. As </w:t>
-      </w:r>
-      <w:proofErr w:type="spellStart"/>
-      <w:r>
-        <w:t>WebGL</w:t>
-      </w:r>
-      <w:proofErr w:type="spellEnd"/>
-      <w:r>
-        <w:t xml:space="preserve"> itself is just a specification (not an actual implementation) it is up to browser companies to implement </w:t>
-      </w:r>
-      <w:proofErr w:type="spellStart"/>
-      <w:r>
-        <w:t>WebGL</w:t>
-      </w:r>
-      <w:proofErr w:type="spellEnd"/>
-      <w:r>
-        <w:t xml:space="preserve"> themselves. </w:t>
-      </w:r>
-    </w:p>
-    <w:p>
-      <w:pPr>
-        <w:jc w:val="both"/>
-      </w:pPr>
-    </w:p>
-    <w:p>
-      <w:pPr>
-        <w:jc w:val="both"/>
-      </w:pPr>
-      <w:r>
-        <w:t xml:space="preserve">Modern OpenGL can use a GLSL version of up to 4.40. However the more up to date GLSL version used, the more is required from the hardware. This means if a program is using GLSL version 4.40, it will not be supported on as many devices as an older version. As </w:t>
-      </w:r>
-      <w:proofErr w:type="spellStart"/>
-      <w:r>
-        <w:t>WebGL</w:t>
-      </w:r>
-      <w:proofErr w:type="spellEnd"/>
-      <w:r>
-        <w:t xml:space="preserve"> uses GLSL ES version 1.00, it is supported on the vast majority of hardware. </w:t>
-      </w:r>
-      <w:proofErr w:type="spellStart"/>
-      <w:r>
-        <w:t>WebGL</w:t>
-      </w:r>
-      <w:proofErr w:type="spellEnd"/>
-      <w:r>
-        <w:t xml:space="preserve"> was essentially built to run anywhere</w:t>
+        <w:t xml:space="preserve">To run WebGL scenes, up to date hardware and graphics drivers are required. As WebGL runs within a browser, an update to date version of the browser is required. But still, having an update to date browser might not be enough. As WebGL itself is just a specification (not an actual implementation) it is up to browser companies to implement WebGL themselves. </w:t>
+      </w:r>
+    </w:p>
+    <w:p>
+      <w:pPr>
+        <w:jc w:val="both"/>
+      </w:pPr>
+    </w:p>
+    <w:p>
+      <w:pPr>
+        <w:jc w:val="both"/>
+      </w:pPr>
+      <w:r>
+        <w:t xml:space="preserve">Modern OpenGL can use a GLSL version of up to 4.40. However the more up to date GLSL version used, the more is required from the hardware. This means if a program is using GLSL version 4.40, it will not be supported on as many devices as an older version. As WebGL uses GLSL ES version 1.00, it is supported on the vast majority of hardware. </w:t>
+      </w:r>
+      <w:r>
+        <w:t>WebGL was essentially built to run anywhere</w:t>
       </w:r>
       <w:r>
         <w:t xml:space="preserve">. </w:t>
@@ -5133,36 +4817,14 @@
       <w:pPr>
         <w:jc w:val="both"/>
       </w:pPr>
-      <w:proofErr w:type="spellStart"/>
-      <w:r>
-        <w:t>WebGL</w:t>
-      </w:r>
-      <w:proofErr w:type="spellEnd"/>
-      <w:r>
-        <w:t xml:space="preserve"> 2.0 was officially released in April 2017, therefore most browsers haven’t implemented the full specification </w:t>
+      <w:r>
+        <w:t xml:space="preserve">WebGL 2.0 was officially released in April 2017, therefore most browsers haven’t implemented the full specification </w:t>
       </w:r>
       <w:r>
         <w:t>fully</w:t>
       </w:r>
       <w:r>
-        <w:t xml:space="preserve">. </w:t>
-      </w:r>
-      <w:r>
-        <w:t xml:space="preserve">Internet Explorer, Edge and Safari </w:t>
-      </w:r>
-      <w:r>
-        <w:t xml:space="preserve">are all examples of browsers that lack up to date versions of </w:t>
-      </w:r>
-      <w:proofErr w:type="spellStart"/>
-      <w:r>
-        <w:t>WebGL</w:t>
-      </w:r>
-      <w:proofErr w:type="spellEnd"/>
-      <w:r>
-        <w:t xml:space="preserve">. </w:t>
-      </w:r>
-      <w:r>
-        <w:t>For this reason, my project only runs in Chrome and Firefox.</w:t>
+        <w:t>. Internet Explorer, Edge and Safari are all examples of browsers that lack up to date versions of WebGL. For this reason, my project only runs in Chrome and Firefox.</w:t>
       </w:r>
     </w:p>
     <w:p>
@@ -5179,33 +4841,20 @@
       </w:r>
       <w:r>
         <w:tab/>
-        <w:t xml:space="preserve">  Benefits of </w:t>
-      </w:r>
-      <w:proofErr w:type="spellStart"/>
-      <w:r>
-        <w:t>WebGL</w:t>
-      </w:r>
-      <w:proofErr w:type="spellEnd"/>
-    </w:p>
-    <w:p>
-      <w:pPr>
-        <w:jc w:val="both"/>
-      </w:pPr>
-    </w:p>
-    <w:p>
-      <w:pPr>
-        <w:jc w:val="both"/>
-      </w:pPr>
-      <w:r>
-        <w:t xml:space="preserve">Although </w:t>
-      </w:r>
-      <w:proofErr w:type="spellStart"/>
-      <w:r>
-        <w:t>WebGL</w:t>
-      </w:r>
-      <w:proofErr w:type="spellEnd"/>
-      <w:r>
-        <w:t xml:space="preserve"> is low </w:t>
+        <w:t xml:space="preserve">  Benefits of WebGL</w:t>
+      </w:r>
+    </w:p>
+    <w:p>
+      <w:pPr>
+        <w:jc w:val="both"/>
+      </w:pPr>
+    </w:p>
+    <w:p>
+      <w:pPr>
+        <w:jc w:val="both"/>
+      </w:pPr>
+      <w:r>
+        <w:t xml:space="preserve">Although WebGL is low </w:t>
       </w:r>
       <w:r>
         <w:t>level, it</w:t>
@@ -5219,45 +4868,24 @@
       <w:r>
         <w:t xml:space="preserve"> full game engine or library. </w:t>
       </w:r>
-      <w:proofErr w:type="spellStart"/>
-      <w:r>
-        <w:t>WebGL</w:t>
-      </w:r>
-      <w:proofErr w:type="spellEnd"/>
-      <w:r>
-        <w:t xml:space="preserve"> requires no installation or heavy loading times, making it much better for the end user.</w:t>
-      </w:r>
-    </w:p>
-    <w:p>
-      <w:pPr>
-        <w:jc w:val="both"/>
-      </w:pPr>
-    </w:p>
-    <w:p>
-      <w:pPr>
-        <w:jc w:val="both"/>
-      </w:pPr>
-      <w:r>
-        <w:t xml:space="preserve">As </w:t>
-      </w:r>
-      <w:proofErr w:type="spellStart"/>
-      <w:r>
-        <w:t>WebGL</w:t>
-      </w:r>
-      <w:proofErr w:type="spellEnd"/>
-      <w:r>
-        <w:t xml:space="preserve"> is essentially developing graphics from scratch (or as low level as you would ever want to go), you have to understand what you’re doing to use it effectively. </w:t>
-      </w:r>
-      <w:r>
-        <w:t xml:space="preserve">With game engines, you don’t have to understand how anything works to create some objects in a 3D scene. This means </w:t>
-      </w:r>
-      <w:proofErr w:type="spellStart"/>
-      <w:r>
-        <w:t>WebGL</w:t>
-      </w:r>
-      <w:proofErr w:type="spellEnd"/>
-      <w:r>
-        <w:t xml:space="preserve"> is a great learning tool as you have to learn the most important aspects of graphics first. For example t</w:t>
+      <w:r>
+        <w:t>WebGL requires no installation or heavy loading times, making it much better for the end user.</w:t>
+      </w:r>
+    </w:p>
+    <w:p>
+      <w:pPr>
+        <w:jc w:val="both"/>
+      </w:pPr>
+    </w:p>
+    <w:p>
+      <w:pPr>
+        <w:jc w:val="both"/>
+      </w:pPr>
+      <w:r>
+        <w:t xml:space="preserve">As WebGL is essentially developing graphics from scratch (or as low level as you would ever want to go), you have to understand what you’re doing to use it effectively. </w:t>
+      </w:r>
+      <w:r>
+        <w:t>With game engines, you don’t have to understand how anything works to create some objects in a 3D scene. This means WebGL is a great learning tool as you have to learn the most important aspects of graphics first. For example t</w:t>
       </w:r>
       <w:r>
         <w:t>he engine components of a 3D scene all need to be build</w:t>
@@ -5275,14 +4903,9 @@
       <w:pPr>
         <w:jc w:val="both"/>
       </w:pPr>
-      <w:proofErr w:type="spellStart"/>
       <w:r>
         <w:lastRenderedPageBreak/>
-        <w:t>WebGL</w:t>
-      </w:r>
-      <w:proofErr w:type="spellEnd"/>
-      <w:r>
-        <w:t xml:space="preserve"> (or graphics in general) has many uses such as: games, simulations, augmented reality and data visualization.</w:t>
+        <w:t>WebGL (or graphics in general) has many uses such as: games, simulations, augmented reality and data visualization.</w:t>
       </w:r>
     </w:p>
     <w:p>
@@ -5319,24 +4942,11 @@
       <w:pPr>
         <w:jc w:val="both"/>
       </w:pPr>
-      <w:proofErr w:type="spellStart"/>
-      <w:r>
-        <w:t>WebGL</w:t>
-      </w:r>
-      <w:proofErr w:type="spellEnd"/>
-      <w:r>
-        <w:t xml:space="preserve"> runs within a browser. So </w:t>
-      </w:r>
-      <w:r>
-        <w:t xml:space="preserve">when working with </w:t>
-      </w:r>
-      <w:proofErr w:type="spellStart"/>
-      <w:r>
-        <w:t>WebGL</w:t>
-      </w:r>
-      <w:proofErr w:type="spellEnd"/>
-      <w:r>
-        <w:t xml:space="preserve">, </w:t>
+      <w:r>
+        <w:t xml:space="preserve">WebGL runs within a browser. So </w:t>
+      </w:r>
+      <w:r>
+        <w:t xml:space="preserve">when working with WebGL, </w:t>
       </w:r>
       <w:r>
         <w:t xml:space="preserve">you get all of the benefits of working </w:t>
@@ -5391,79 +5001,55 @@
         <w:t xml:space="preserve">would have been useful for multiplayer. Libraries like socket.io are extremely easy to get two clients communicating with a server exchanging data. </w:t>
       </w:r>
       <w:r>
-        <w:t>Because of libraries such as socket.io, i</w:t>
-      </w:r>
-      <w:r>
-        <w:t>t’s easy to inter</w:t>
-      </w:r>
-      <w:r>
-        <w:t>operate with</w:t>
-      </w:r>
-      <w:r>
-        <w:t xml:space="preserve"> web application</w:t>
-      </w:r>
-      <w:r>
-        <w:t>s</w:t>
-      </w:r>
-      <w:r>
-        <w:t xml:space="preserve"> </w:t>
-      </w:r>
-      <w:r>
-        <w:t>due to the ease of networking</w:t>
+        <w:t xml:space="preserve">Because of libraries such as socket.io, it’s easy to interoperate with web applications due to the ease of networking. </w:t>
+      </w:r>
+      <w:r>
+        <w:t xml:space="preserve">You can </w:t>
+      </w:r>
+      <w:r>
+        <w:t xml:space="preserve">also </w:t>
+      </w:r>
+      <w:r>
+        <w:t>get resources</w:t>
+      </w:r>
+      <w:r>
+        <w:t xml:space="preserve"> at runtime</w:t>
+      </w:r>
+      <w:r>
+        <w:t xml:space="preserve"> from URLs instead of having large a</w:t>
+      </w:r>
+      <w:r>
+        <w:t xml:space="preserve">mounts of memory pre allocated </w:t>
+      </w:r>
+      <w:r>
+        <w:t>for textures</w:t>
+      </w:r>
+      <w:r>
+        <w:t xml:space="preserve"> and</w:t>
+      </w:r>
+      <w:r>
+        <w:t xml:space="preserve"> video</w:t>
       </w:r>
       <w:r>
         <w:t>.</w:t>
       </w:r>
-      <w:r>
-        <w:t xml:space="preserve"> </w:t>
-      </w:r>
-      <w:r>
-        <w:t xml:space="preserve">You can </w:t>
+    </w:p>
+    <w:p>
+      <w:pPr>
+        <w:jc w:val="both"/>
+      </w:pPr>
+    </w:p>
+    <w:p>
+      <w:pPr>
+        <w:jc w:val="both"/>
+      </w:pPr>
+      <w:r>
+        <w:t xml:space="preserve">Web applications are </w:t>
       </w:r>
       <w:r>
         <w:t xml:space="preserve">also </w:t>
       </w:r>
       <w:r>
-        <w:t>get resources</w:t>
-      </w:r>
-      <w:r>
-        <w:t xml:space="preserve"> at runtime</w:t>
-      </w:r>
-      <w:r>
-        <w:t xml:space="preserve"> from URLs instead of having large a</w:t>
-      </w:r>
-      <w:r>
-        <w:t xml:space="preserve">mounts of memory pre allocated </w:t>
-      </w:r>
-      <w:r>
-        <w:t>for textures</w:t>
-      </w:r>
-      <w:r>
-        <w:t xml:space="preserve"> and</w:t>
-      </w:r>
-      <w:r>
-        <w:t xml:space="preserve"> video</w:t>
-      </w:r>
-      <w:r>
-        <w:t>.</w:t>
-      </w:r>
-    </w:p>
-    <w:p>
-      <w:pPr>
-        <w:jc w:val="both"/>
-      </w:pPr>
-    </w:p>
-    <w:p>
-      <w:pPr>
-        <w:jc w:val="both"/>
-      </w:pPr>
-      <w:r>
-        <w:t xml:space="preserve">Web applications are </w:t>
-      </w:r>
-      <w:r>
-        <w:t xml:space="preserve">also </w:t>
-      </w:r>
-      <w:r>
         <w:t>easier to test. J</w:t>
       </w:r>
       <w:r>
@@ -5491,15 +5077,7 @@
         <w:t xml:space="preserve"> are accessible through most devices, phones, tablets, laptops, essentially anything with an int</w:t>
       </w:r>
       <w:r>
-        <w:t xml:space="preserve">ernet connection. More often than not they are lighter weight than desktop applications. All you have to do with a </w:t>
-      </w:r>
-      <w:proofErr w:type="spellStart"/>
-      <w:r>
-        <w:t>WebGL</w:t>
-      </w:r>
-      <w:proofErr w:type="spellEnd"/>
-      <w:r>
-        <w:t xml:space="preserve"> scene is just open the page, n</w:t>
+        <w:t>ernet connection. More often than not they are lighter weight than desktop applications. All you have to do with a WebGL scene is just open the page, n</w:t>
       </w:r>
       <w:r>
         <w:t>o installation or download</w:t>
@@ -5527,10 +5105,7 @@
       </w:r>
       <w:r>
         <w:tab/>
-        <w:t xml:space="preserve">  Coordinate systems</w:t>
-      </w:r>
-      <w:r>
-        <w:t xml:space="preserve"> overview</w:t>
+        <w:t xml:space="preserve">  Coordinate systems overview</w:t>
       </w:r>
     </w:p>
     <w:p/>
@@ -5673,10 +5248,7 @@
         <w:jc w:val="both"/>
       </w:pPr>
       <w:r>
-        <w:t xml:space="preserve">We then look at the world from the view of the camera. This is called the view matrix but again, it’s easier to think of it as the world to view matrix. As the entire </w:t>
-      </w:r>
-      <w:r>
-        <w:t>world gets moved in front of the camera.</w:t>
+        <w:t>We then look at the world from the view of the camera. This is called the view matrix but again, it’s easier to think of it as the world to view matrix. As the entire world gets moved in front of the camera.</w:t>
       </w:r>
     </w:p>
     <w:p>
@@ -5742,15 +5314,7 @@
         <w:t>Imagine you have a 3D cube</w:t>
       </w:r>
       <w:r>
-        <w:t xml:space="preserve">. All of its vertices are defined with respective to the cubes origin at (0x, 0y, </w:t>
-      </w:r>
-      <w:proofErr w:type="gramStart"/>
-      <w:r>
-        <w:t>0z</w:t>
-      </w:r>
-      <w:proofErr w:type="gramEnd"/>
-      <w:r>
-        <w:t>). This is called the objects</w:t>
+        <w:t>. All of its vertices are defined with respective to the cubes origin at (0x, 0y, 0z). This is called the objects</w:t>
       </w:r>
       <w:r>
         <w:t xml:space="preserve"> </w:t>
@@ -5900,15 +5464,7 @@
         <w:t xml:space="preserve"> multiplied by a </w:t>
       </w:r>
       <w:r>
-        <w:t xml:space="preserve">translation matrix. The output on the right is the </w:t>
-      </w:r>
-      <w:proofErr w:type="gramStart"/>
-      <w:r>
-        <w:t>points</w:t>
-      </w:r>
-      <w:proofErr w:type="gramEnd"/>
-      <w:r>
-        <w:t xml:space="preserve"> new position.</w:t>
+        <w:t>translation matrix. The output on the right is the points new position.</w:t>
       </w:r>
     </w:p>
     <w:p>
@@ -6006,42 +5562,10 @@
         <w:t xml:space="preserve">image shows how you can scale an object </w:t>
       </w:r>
       <w:r>
-        <w:t>by using a scaling matrix. This takes in (</w:t>
-      </w:r>
-      <w:proofErr w:type="spellStart"/>
-      <w:r>
-        <w:t>Sx</w:t>
-      </w:r>
-      <w:proofErr w:type="spellEnd"/>
-      <w:r>
-        <w:t xml:space="preserve">, </w:t>
-      </w:r>
-      <w:proofErr w:type="spellStart"/>
-      <w:r>
-        <w:t>Sy</w:t>
-      </w:r>
-      <w:proofErr w:type="spellEnd"/>
-      <w:r>
-        <w:t xml:space="preserve">, </w:t>
-      </w:r>
-      <w:proofErr w:type="spellStart"/>
-      <w:r>
-        <w:t>Sz</w:t>
-      </w:r>
-      <w:proofErr w:type="spellEnd"/>
-      <w:r>
-        <w:t xml:space="preserve">) which is a 3D vector containing the scale values for each (x, y, z) point of the vertex. </w:t>
-      </w:r>
-      <w:r>
-        <w:t xml:space="preserve">For example if we wanted to scale an object by 2 in all x, y and z directions, the scaling vector would be (2, 2, </w:t>
-      </w:r>
-      <w:proofErr w:type="gramStart"/>
-      <w:r>
-        <w:t>2</w:t>
-      </w:r>
-      <w:proofErr w:type="gramEnd"/>
-      <w:r>
-        <w:t>).</w:t>
+        <w:t xml:space="preserve">by using a scaling matrix. This takes in (Sx, Sy, Sz) which is a 3D vector containing the scale values for each (x, y, z) point of the vertex. </w:t>
+      </w:r>
+      <w:r>
+        <w:t>For example if we wanted to scale an object by 2 in all x, y and z directions, the scaling vector would be (2, 2, 2).</w:t>
       </w:r>
     </w:p>
     <w:p>
@@ -6144,31 +5668,7 @@
         <w:t xml:space="preserve"> </w:t>
       </w:r>
       <w:r>
-        <w:t xml:space="preserve">like so: </w:t>
-      </w:r>
-      <w:proofErr w:type="spellStart"/>
-      <w:r>
-        <w:t>translationMatrix</w:t>
-      </w:r>
-      <w:proofErr w:type="spellEnd"/>
-      <w:r>
-        <w:t xml:space="preserve"> * </w:t>
-      </w:r>
-      <w:proofErr w:type="spellStart"/>
-      <w:r>
-        <w:t>scaleMatrix</w:t>
-      </w:r>
-      <w:proofErr w:type="spellEnd"/>
-      <w:r>
-        <w:t xml:space="preserve"> * </w:t>
-      </w:r>
-      <w:proofErr w:type="spellStart"/>
-      <w:r>
-        <w:t>rotationMatrix</w:t>
-      </w:r>
-      <w:proofErr w:type="spellEnd"/>
-      <w:r>
-        <w:t xml:space="preserve"> * vertex. You can instead just multiply all the matrices together once, and apply that single matrix with each vertex of the model. </w:t>
+        <w:t xml:space="preserve">like so: translationMatrix * scaleMatrix * rotationMatrix * vertex. You can instead just multiply all the matrices together once, and apply that single matrix with each vertex of the model. </w:t>
       </w:r>
       <w:r>
         <w:t xml:space="preserve">This saves multiplying the matrices together for each point you want to translate. </w:t>
@@ -6217,13 +5717,8 @@
       <w:pPr>
         <w:jc w:val="both"/>
       </w:pPr>
-      <w:proofErr w:type="gramStart"/>
-      <w:r>
-        <w:t>matrix4</w:t>
-      </w:r>
-      <w:proofErr w:type="gramEnd"/>
-      <w:r>
-        <w:t xml:space="preserve"> fullTransforms = translate * rotate * scale</w:t>
+      <w:r>
+        <w:t>matrix4 fullTransforms = translate * rotate * scale</w:t>
       </w:r>
       <w:r>
         <w:t xml:space="preserve"> (read from right to left)</w:t>
@@ -6279,15 +5774,7 @@
         <w:t>explained above.</w:t>
       </w:r>
       <w:r>
-        <w:t xml:space="preserve"> After this is done, the model is in the </w:t>
-      </w:r>
-      <w:proofErr w:type="gramStart"/>
-      <w:r>
-        <w:t>worlds</w:t>
-      </w:r>
-      <w:proofErr w:type="gramEnd"/>
-      <w:r>
-        <w:t xml:space="preserve"> coordinate system. This is where all objects in the scene are placed. The objects have their own coordinate system, starting from</w:t>
+        <w:t xml:space="preserve"> After this is done, the model is in the worlds coordinate system. This is where all objects in the scene are placed. The objects have their own coordinate system, starting from</w:t>
       </w:r>
       <w:r>
         <w:t xml:space="preserve"> their</w:t>
@@ -6612,13 +6099,8 @@
       <w:pPr>
         <w:jc w:val="both"/>
       </w:pPr>
-      <w:proofErr w:type="spellStart"/>
-      <w:r>
-        <w:t>WebGL</w:t>
-      </w:r>
-      <w:proofErr w:type="spellEnd"/>
-      <w:r>
-        <w:t xml:space="preserve"> uses something called the programmable graphics pipeline, as opposed to the old fixed function pipeline. </w:t>
+      <w:r>
+        <w:t xml:space="preserve">WebGL uses something called the programmable graphics pipeline, as opposed to the old fixed function pipeline. </w:t>
       </w:r>
       <w:r>
         <w:t xml:space="preserve">This newer pipeline was implemented into versions of OpenGL </w:t>
@@ -6627,15 +6109,7 @@
         <w:t xml:space="preserve">including and </w:t>
       </w:r>
       <w:r>
-        <w:t xml:space="preserve">after 2.0. Hence the new pipeline is in </w:t>
-      </w:r>
-      <w:proofErr w:type="spellStart"/>
-      <w:r>
-        <w:t>WebGL</w:t>
-      </w:r>
-      <w:proofErr w:type="spellEnd"/>
-      <w:r>
-        <w:t xml:space="preserve">, as it uses OpenGL ES 2.0. </w:t>
+        <w:t xml:space="preserve">after 2.0. Hence the new pipeline is in WebGL, as it uses OpenGL ES 2.0. </w:t>
       </w:r>
       <w:r>
         <w:t>This pipeline is just the series of steps needed to take some data and display it on the screen</w:t>
@@ -6726,62 +6200,44 @@
       <w:r>
         <w:t xml:space="preserve">write programs called </w:t>
       </w:r>
-      <w:proofErr w:type="spellStart"/>
       <w:r>
         <w:t>s</w:t>
       </w:r>
       <w:r>
-        <w:t>haders</w:t>
-      </w:r>
-      <w:proofErr w:type="spellEnd"/>
-      <w:r>
-        <w:t xml:space="preserve"> which replace parts of the graphics pipeline. </w:t>
-      </w:r>
-      <w:proofErr w:type="spellStart"/>
-      <w:r>
-        <w:t>Shaders</w:t>
-      </w:r>
-      <w:proofErr w:type="spellEnd"/>
-      <w:r>
-        <w:t xml:space="preserve"> are programs which are written in GLSL. This is a C style language which allows you to specify how your data should be manipulated on the graphics card. </w:t>
-      </w:r>
-    </w:p>
-    <w:p>
-      <w:pPr>
-        <w:jc w:val="both"/>
-      </w:pPr>
-    </w:p>
-    <w:p>
-      <w:pPr>
-        <w:jc w:val="both"/>
-      </w:pPr>
-      <w:r>
-        <w:t xml:space="preserve">These </w:t>
-      </w:r>
-      <w:proofErr w:type="spellStart"/>
-      <w:r>
-        <w:t>shaders</w:t>
-      </w:r>
-      <w:proofErr w:type="spellEnd"/>
+        <w:t xml:space="preserve">haders which replace parts of the graphics pipeline. </w:t>
+      </w:r>
+      <w:r>
+        <w:t xml:space="preserve">Shaders are programs which are written in GLSL. This is a C style language which allows you to specify how your data should be manipulated on the graphics card. </w:t>
+      </w:r>
+    </w:p>
+    <w:p>
+      <w:pPr>
+        <w:jc w:val="both"/>
+      </w:pPr>
+    </w:p>
+    <w:p>
+      <w:pPr>
+        <w:jc w:val="both"/>
+      </w:pPr>
+      <w:r>
+        <w:t xml:space="preserve">These shaders </w:t>
+      </w:r>
+      <w:r>
+        <w:t>allow programmers</w:t>
+      </w:r>
+      <w:r>
+        <w:t xml:space="preserve"> t</w:t>
+      </w:r>
+      <w:r>
+        <w:t xml:space="preserve">o </w:t>
+      </w:r>
+      <w:r>
+        <w:t>manipulate</w:t>
+      </w:r>
       <w:r>
         <w:t xml:space="preserve"> </w:t>
       </w:r>
       <w:r>
-        <w:t>allow programmers</w:t>
-      </w:r>
-      <w:r>
-        <w:t xml:space="preserve"> t</w:t>
-      </w:r>
-      <w:r>
-        <w:t xml:space="preserve">o </w:t>
-      </w:r>
-      <w:r>
-        <w:t>manipulate</w:t>
-      </w:r>
-      <w:r>
-        <w:t xml:space="preserve"> </w:t>
-      </w:r>
-      <w:r>
         <w:t xml:space="preserve">the </w:t>
       </w:r>
       <w:r>
@@ -6791,15 +6247,7 @@
         <w:t xml:space="preserve"> how they want</w:t>
       </w:r>
       <w:r>
-        <w:t xml:space="preserve">, giving you much more power over what gets rendered. The disadvantage of these </w:t>
-      </w:r>
-      <w:proofErr w:type="spellStart"/>
-      <w:r>
-        <w:t>shaders</w:t>
-      </w:r>
-      <w:proofErr w:type="spellEnd"/>
-      <w:r>
-        <w:t xml:space="preserve"> is that they add </w:t>
+        <w:t xml:space="preserve">, giving you much more power over what gets rendered. The disadvantage of these shaders is that they add </w:t>
       </w:r>
       <w:r>
         <w:t>complexity to application</w:t>
@@ -6817,15 +6265,7 @@
         <w:t>version of OpenGL (pre 2.0) would better suit your needs, as it u</w:t>
       </w:r>
       <w:r>
-        <w:t xml:space="preserve">ses the fixed function pipeline without customizable </w:t>
-      </w:r>
-      <w:proofErr w:type="spellStart"/>
-      <w:r>
-        <w:t>shaders</w:t>
-      </w:r>
-      <w:proofErr w:type="spellEnd"/>
-      <w:r>
-        <w:t>.</w:t>
+        <w:t>ses the fixed function pipeline without customizable shaders.</w:t>
       </w:r>
     </w:p>
     <w:p>
@@ -6975,82 +6415,59 @@
         <w:t>The scene data</w:t>
       </w:r>
       <w:r>
-        <w:t xml:space="preserve"> (vertices, colours, </w:t>
-      </w:r>
-      <w:proofErr w:type="spellStart"/>
-      <w:r>
-        <w:t>normal</w:t>
+        <w:t xml:space="preserve"> (vertices, colours, normal</w:t>
       </w:r>
       <w:r>
         <w:t>s</w:t>
       </w:r>
-      <w:proofErr w:type="spellEnd"/>
+      <w:r>
+        <w:t xml:space="preserve"> etc)</w:t>
+      </w:r>
       <w:r>
         <w:t xml:space="preserve"> </w:t>
       </w:r>
-      <w:proofErr w:type="spellStart"/>
-      <w:r>
-        <w:t>etc</w:t>
-      </w:r>
-      <w:proofErr w:type="spellEnd"/>
-      <w:r>
-        <w:t>)</w:t>
+      <w:r>
+        <w:t>are</w:t>
+      </w:r>
+      <w:r>
+        <w:t xml:space="preserve"> created</w:t>
+      </w:r>
+      <w:r>
+        <w:t xml:space="preserve"> by the programmer on the CPU. T</w:t>
+      </w:r>
+      <w:r>
+        <w:t>he data</w:t>
+      </w:r>
+      <w:r>
+        <w:t xml:space="preserve"> then gets </w:t>
+      </w:r>
+      <w:r>
+        <w:t>pass</w:t>
+      </w:r>
+      <w:r>
+        <w:t>ed</w:t>
+      </w:r>
+      <w:r>
+        <w:t xml:space="preserve"> to</w:t>
+      </w:r>
+      <w:r>
+        <w:t xml:space="preserve"> the</w:t>
+      </w:r>
+      <w:r>
+        <w:t xml:space="preserve"> WebGL (the API component on the left)</w:t>
+      </w:r>
+      <w:r>
+        <w:t xml:space="preserve"> through the calls to the API</w:t>
+      </w:r>
+      <w:r>
+        <w:t>.</w:t>
       </w:r>
       <w:r>
         <w:t xml:space="preserve"> </w:t>
       </w:r>
       <w:r>
-        <w:t>are</w:t>
-      </w:r>
-      <w:r>
-        <w:t xml:space="preserve"> created</w:t>
-      </w:r>
-      <w:r>
-        <w:t xml:space="preserve"> by the programmer on the CPU. T</w:t>
-      </w:r>
-      <w:r>
-        <w:t>he data</w:t>
-      </w:r>
-      <w:r>
-        <w:t xml:space="preserve"> then gets </w:t>
-      </w:r>
-      <w:r>
-        <w:t>pass</w:t>
-      </w:r>
-      <w:r>
-        <w:t>ed</w:t>
-      </w:r>
-      <w:r>
-        <w:t xml:space="preserve"> to</w:t>
-      </w:r>
-      <w:r>
-        <w:t xml:space="preserve"> the</w:t>
-      </w:r>
-      <w:r>
-        <w:t xml:space="preserve"> </w:t>
-      </w:r>
-      <w:proofErr w:type="spellStart"/>
-      <w:r>
         <w:t>WebGL</w:t>
       </w:r>
-      <w:proofErr w:type="spellEnd"/>
-      <w:r>
-        <w:t xml:space="preserve"> (the API component on the left)</w:t>
-      </w:r>
-      <w:r>
-        <w:t xml:space="preserve"> through the calls to the API</w:t>
-      </w:r>
-      <w:r>
-        <w:t>.</w:t>
-      </w:r>
-      <w:r>
-        <w:t xml:space="preserve"> </w:t>
-      </w:r>
-      <w:proofErr w:type="spellStart"/>
-      <w:r>
-        <w:t>WebGL</w:t>
-      </w:r>
-      <w:proofErr w:type="spellEnd"/>
       <w:r>
         <w:t xml:space="preserve"> then</w:t>
       </w:r>
@@ -7070,15 +6487,7 @@
         <w:t xml:space="preserve">on the GPU. </w:t>
       </w:r>
       <w:r>
-        <w:t xml:space="preserve">As </w:t>
-      </w:r>
-      <w:proofErr w:type="spellStart"/>
-      <w:r>
-        <w:t>WebGL</w:t>
-      </w:r>
-      <w:proofErr w:type="spellEnd"/>
-      <w:r>
-        <w:t xml:space="preserve"> uses the programmable pipeline</w:t>
+        <w:t>As WebGL uses the programmable pipeline</w:t>
       </w:r>
       <w:r>
         <w:t>,</w:t>
@@ -7096,15 +6505,7 @@
         <w:t>replace</w:t>
       </w:r>
       <w:r>
-        <w:t xml:space="preserve"> the vertex and fragment </w:t>
-      </w:r>
-      <w:proofErr w:type="spellStart"/>
-      <w:r>
-        <w:t>shaders</w:t>
-      </w:r>
-      <w:proofErr w:type="spellEnd"/>
-      <w:r>
-        <w:t xml:space="preserve"> (highlighted in </w:t>
+        <w:t xml:space="preserve"> the vertex and fragment shaders (highlighted in </w:t>
       </w:r>
       <w:r>
         <w:t>orange</w:t>
@@ -7155,15 +6556,7 @@
         <w:t xml:space="preserve"> The</w:t>
       </w:r>
       <w:r>
-        <w:t xml:space="preserve"> </w:t>
-      </w:r>
-      <w:proofErr w:type="spellStart"/>
-      <w:r>
-        <w:t>WebGL</w:t>
-      </w:r>
-      <w:proofErr w:type="spellEnd"/>
-      <w:r>
-        <w:t xml:space="preserve"> scre</w:t>
+        <w:t xml:space="preserve"> WebGL scre</w:t>
       </w:r>
       <w:r>
         <w:t xml:space="preserve">en space coordinate system is </w:t>
@@ -7247,15 +6640,8 @@
           </v:shape>
         </w:pict>
       </w:r>
-      <w:proofErr w:type="spellStart"/>
-      <w:proofErr w:type="gramStart"/>
-      <w:r>
-        <w:t>var</w:t>
-      </w:r>
-      <w:proofErr w:type="spellEnd"/>
-      <w:proofErr w:type="gramEnd"/>
-      <w:r>
-        <w:t xml:space="preserve"> vertices = [</w:t>
+      <w:r>
+        <w:t>var vertices = [</w:t>
       </w:r>
     </w:p>
     <w:p>
@@ -7284,16 +6670,11 @@
         <w:ind w:firstLine="240"/>
         <w:jc w:val="both"/>
       </w:pPr>
-      <w:proofErr w:type="gramStart"/>
       <w:r>
         <w:t xml:space="preserve">( </w:t>
       </w:r>
       <w:r>
-        <w:t>-</w:t>
-      </w:r>
-      <w:proofErr w:type="gramEnd"/>
-      <w:r>
-        <w:t>0.9</w:t>
+        <w:t>-0.9</w:t>
       </w:r>
       <w:r>
         <w:t xml:space="preserve">x,  </w:t>
@@ -7317,18 +6698,10 @@
         <w:t>0.8</w:t>
       </w:r>
       <w:r>
-        <w:t>x</w:t>
-      </w:r>
-      <w:proofErr w:type="gramStart"/>
-      <w:r>
-        <w:t xml:space="preserve">,  </w:t>
-      </w:r>
-      <w:r>
-        <w:t>-</w:t>
-      </w:r>
-      <w:proofErr w:type="gramEnd"/>
-      <w:r>
-        <w:t>0.3</w:t>
+        <w:t xml:space="preserve">x,  </w:t>
+      </w:r>
+      <w:r>
+        <w:t>-0.3</w:t>
       </w:r>
       <w:r>
         <w:t>y, +0.0z)  // bottom right vertex</w:t>
@@ -7364,15 +6737,8 @@
       <w:pPr>
         <w:jc w:val="both"/>
       </w:pPr>
-      <w:proofErr w:type="spellStart"/>
-      <w:proofErr w:type="gramStart"/>
-      <w:r>
-        <w:t>var</w:t>
-      </w:r>
-      <w:proofErr w:type="spellEnd"/>
-      <w:proofErr w:type="gramEnd"/>
-      <w:r>
-        <w:t xml:space="preserve"> colours = [</w:t>
+      <w:r>
+        <w:t>var colours = [</w:t>
       </w:r>
     </w:p>
     <w:p>
@@ -7435,23 +6801,10 @@
         <w:t>F</w:t>
       </w:r>
       <w:r>
-        <w:t xml:space="preserve">or </w:t>
-      </w:r>
-      <w:proofErr w:type="spellStart"/>
-      <w:r>
-        <w:t>WebGL</w:t>
-      </w:r>
-      <w:proofErr w:type="spellEnd"/>
-      <w:r>
-        <w:t xml:space="preserve"> to draw something, you have to provide that data and then tell </w:t>
-      </w:r>
-      <w:proofErr w:type="spellStart"/>
-      <w:r>
-        <w:t>WebGL</w:t>
-      </w:r>
-      <w:proofErr w:type="spellEnd"/>
-      <w:r>
-        <w:t xml:space="preserve"> how to connect the data and then finally how to draw it</w:t>
+        <w:t xml:space="preserve">or WebGL to draw something, you have to provide that data and then tell </w:t>
+      </w:r>
+      <w:r>
+        <w:t>WebGL how to connect the data and then finally how to draw it</w:t>
       </w:r>
       <w:r>
         <w:t xml:space="preserve">. Take the triangle vertices in the </w:t>
@@ -7463,42 +6816,16 @@
         <w:t xml:space="preserve"> example. These needs to be </w:t>
       </w:r>
       <w:r>
-        <w:t xml:space="preserve">put into memory on the GPU and this is done with a call to </w:t>
-      </w:r>
-      <w:proofErr w:type="spellStart"/>
-      <w:proofErr w:type="gramStart"/>
-      <w:r>
-        <w:t>gl.bufferData</w:t>
-      </w:r>
-      <w:proofErr w:type="spellEnd"/>
-      <w:r>
-        <w:t>(</w:t>
-      </w:r>
-      <w:proofErr w:type="gramEnd"/>
-      <w:r>
-        <w:t>). This process of uploading data to the GPU is slow, so should be minimized in render loops. The data then needs to be selected from the GPUs memory</w:t>
+        <w:t>put into memory on the GPU and this is done with a call to gl.bufferData(). This process of uploading data to the GPU is slow, so should be minimized in render loops. The data then needs to be selected from the GPUs memory</w:t>
       </w:r>
       <w:r>
         <w:t xml:space="preserve"> at render time</w:t>
       </w:r>
       <w:r>
-        <w:t xml:space="preserve"> with a call to </w:t>
-      </w:r>
-      <w:proofErr w:type="spellStart"/>
-      <w:proofErr w:type="gramStart"/>
-      <w:r>
-        <w:t>gl.b</w:t>
-      </w:r>
-      <w:r>
-        <w:t>indBuffer</w:t>
-      </w:r>
-      <w:proofErr w:type="spellEnd"/>
-      <w:r>
-        <w:t>(</w:t>
-      </w:r>
-      <w:proofErr w:type="gramEnd"/>
-      <w:r>
-        <w:t>) before issu</w:t>
+        <w:t xml:space="preserve"> with a call to gl.b</w:t>
+      </w:r>
+      <w:r>
+        <w:t>indBuffer() before issu</w:t>
       </w:r>
       <w:r>
         <w:t>ing the draw call.</w:t>
@@ -7525,102 +6852,47 @@
         <w:t>2</w:t>
       </w:r>
       <w:r>
-        <w:t xml:space="preserve"> – Vertex </w:t>
-      </w:r>
-      <w:proofErr w:type="spellStart"/>
+        <w:t xml:space="preserve"> – Vertex shader</w:t>
+      </w:r>
+    </w:p>
+    <w:p>
+      <w:pPr>
+        <w:jc w:val="both"/>
+      </w:pPr>
+    </w:p>
+    <w:p>
+      <w:pPr>
+        <w:jc w:val="both"/>
+      </w:pPr>
+      <w:r>
+        <w:tab/>
+        <w:t>//old The vertex shader (left component in red in above diagram) will get run for each vertex (3 vertices in this example). The triangle will be constructed from the given vertices. Now we have a constructed triangle, it needs to be filled with colour. This is where the fragment shader gets run. For every pixel within the triangle the shader will be executed to</w:t>
+      </w:r>
+      <w:r>
+        <w:t xml:space="preserve"> set the colour for each pixel.</w:t>
+      </w:r>
+    </w:p>
+    <w:p>
+      <w:pPr>
+        <w:jc w:val="both"/>
+      </w:pPr>
+    </w:p>
+    <w:p>
+      <w:pPr>
+        <w:jc w:val="both"/>
+      </w:pPr>
+      <w:r>
+        <w:t>The programmer’s custom vertex shader is then called for each vertex being processed. You can also input 4x4 matrices</w:t>
+      </w:r>
+      <w:r>
+        <w:t xml:space="preserve"> into the </w:t>
+      </w:r>
+      <w:r>
+        <w:t xml:space="preserve">this </w:t>
+      </w:r>
       <w:r>
         <w:t>shader</w:t>
       </w:r>
-      <w:proofErr w:type="spellEnd"/>
-    </w:p>
-    <w:p>
-      <w:pPr>
-        <w:jc w:val="both"/>
-      </w:pPr>
-    </w:p>
-    <w:p>
-      <w:pPr>
-        <w:jc w:val="both"/>
-      </w:pPr>
-      <w:r>
-        <w:tab/>
-        <w:t xml:space="preserve">//old </w:t>
-      </w:r>
-      <w:proofErr w:type="gramStart"/>
-      <w:r>
-        <w:t>The</w:t>
-      </w:r>
-      <w:proofErr w:type="gramEnd"/>
-      <w:r>
-        <w:t xml:space="preserve"> vertex </w:t>
-      </w:r>
-      <w:proofErr w:type="spellStart"/>
-      <w:r>
-        <w:t>shader</w:t>
-      </w:r>
-      <w:proofErr w:type="spellEnd"/>
-      <w:r>
-        <w:t xml:space="preserve"> (left component in red in above diagram) will get run for each vertex (3 vertices in this example). The triangle will be constructed from the given vertices. Now we have a constructed triangle, it needs to be filled with colour. This is where the fragment </w:t>
-      </w:r>
-      <w:proofErr w:type="spellStart"/>
-      <w:r>
-        <w:t>shader</w:t>
-      </w:r>
-      <w:proofErr w:type="spellEnd"/>
-      <w:r>
-        <w:t xml:space="preserve"> gets run. For every pixel within the triangle the </w:t>
-      </w:r>
-      <w:proofErr w:type="spellStart"/>
-      <w:r>
-        <w:t>shader</w:t>
-      </w:r>
-      <w:proofErr w:type="spellEnd"/>
-      <w:r>
-        <w:t xml:space="preserve"> will be executed to</w:t>
-      </w:r>
-      <w:r>
-        <w:t xml:space="preserve"> set the colour for each pixel.</w:t>
-      </w:r>
-    </w:p>
-    <w:p>
-      <w:pPr>
-        <w:jc w:val="both"/>
-      </w:pPr>
-    </w:p>
-    <w:p>
-      <w:pPr>
-        <w:jc w:val="both"/>
-      </w:pPr>
-      <w:r>
-        <w:t xml:space="preserve">The programmer’s custom vertex </w:t>
-      </w:r>
-      <w:proofErr w:type="spellStart"/>
-      <w:r>
-        <w:t>shader</w:t>
-      </w:r>
-      <w:proofErr w:type="spellEnd"/>
-      <w:r>
-        <w:t xml:space="preserve"> is then called for each vertex being processed. You can also input 4x4 matrices</w:t>
-      </w:r>
-      <w:r>
-        <w:t xml:space="preserve"> into </w:t>
-      </w:r>
-      <w:proofErr w:type="gramStart"/>
-      <w:r>
-        <w:t xml:space="preserve">the </w:t>
-      </w:r>
-      <w:r>
-        <w:t>this</w:t>
-      </w:r>
-      <w:proofErr w:type="gramEnd"/>
-      <w:r>
-        <w:t xml:space="preserve"> </w:t>
-      </w:r>
-      <w:proofErr w:type="spellStart"/>
-      <w:r>
-        <w:t>shader</w:t>
-      </w:r>
-      <w:proofErr w:type="spellEnd"/>
       <w:r>
         <w:t xml:space="preserve"> to say where and how t</w:t>
       </w:r>
@@ -7641,23 +6913,7 @@
         <w:jc w:val="both"/>
       </w:pPr>
       <w:r>
-        <w:t xml:space="preserve">The vertex </w:t>
-      </w:r>
-      <w:proofErr w:type="spellStart"/>
-      <w:r>
-        <w:t>shader</w:t>
-      </w:r>
-      <w:proofErr w:type="spellEnd"/>
-      <w:r>
-        <w:t xml:space="preserve"> outputs the game/scene coordinates in clip space, ranging from -1 to 1 in x, y, </w:t>
-      </w:r>
-      <w:proofErr w:type="gramStart"/>
-      <w:r>
-        <w:t>z</w:t>
-      </w:r>
-      <w:proofErr w:type="gramEnd"/>
-      <w:r>
-        <w:t>. However at this point they have no colour, so it ignore the colour in the below diagram</w:t>
+        <w:t>The vertex shader outputs the game/scene coordinates in clip space, ranging from -1 to 1 in x, y, z. However at this point they have no colour, so it ignore the colour in the below diagram</w:t>
       </w:r>
       <w:r>
         <w:t>.</w:t>
@@ -7673,15 +6929,7 @@
         <w:jc w:val="both"/>
       </w:pPr>
       <w:r>
-        <w:t xml:space="preserve">Once the clip space coordinates of the vertices have been calculated, the </w:t>
-      </w:r>
-      <w:proofErr w:type="spellStart"/>
-      <w:r>
-        <w:t>shader</w:t>
-      </w:r>
-      <w:proofErr w:type="spellEnd"/>
-      <w:r>
-        <w:t xml:space="preserve"> will clip or cull any vertices that are fully or partially outside of the view of the frustum. </w:t>
+        <w:t xml:space="preserve">Once the clip space coordinates of the vertices have been calculated, the shader will clip or cull any vertices that are fully or partially outside of the view of the frustum. </w:t>
       </w:r>
     </w:p>
     <w:p>
@@ -7858,15 +7106,7 @@
         <w:jc w:val="both"/>
       </w:pPr>
       <w:r>
-        <w:t xml:space="preserve">After the vertex </w:t>
-      </w:r>
-      <w:proofErr w:type="spellStart"/>
-      <w:r>
-        <w:t>shader</w:t>
-      </w:r>
-      <w:proofErr w:type="spellEnd"/>
-      <w:r>
-        <w:t xml:space="preserve"> has culled and clipped any out of range vertices, a step called perspective division happens which turns the 3D frustum (sho</w:t>
+        <w:t>After the vertex shader has culled and clipped any out of range vertices, a step called perspective division happens which turns the 3D frustum (sho</w:t>
       </w:r>
       <w:r>
         <w:t xml:space="preserve">wn above) into 2D screen space. </w:t>
@@ -7923,24 +7163,11 @@
       </w:pPr>
       <w:r>
         <w:tab/>
-        <w:t xml:space="preserve">Depending on the draw call that was issued, </w:t>
-      </w:r>
-      <w:proofErr w:type="spellStart"/>
-      <w:r>
-        <w:t>WebGL</w:t>
-      </w:r>
-      <w:proofErr w:type="spellEnd"/>
-      <w:r>
-        <w:t xml:space="preserve"> will form different primitives from the given </w:t>
-      </w:r>
-      <w:proofErr w:type="spellStart"/>
-      <w:r>
-        <w:t>vertices.</w:t>
+        <w:t>Depending on the draw call that was issued, WebGL will form different primitives from the given vertices.</w:t>
       </w:r>
       <w:r>
         <w:t>For</w:t>
       </w:r>
-      <w:proofErr w:type="spellEnd"/>
       <w:r>
         <w:t xml:space="preserve"> </w:t>
       </w:r>
@@ -7948,28 +7175,7 @@
         <w:t xml:space="preserve">example </w:t>
       </w:r>
       <w:r>
-        <w:t xml:space="preserve">with draw call: </w:t>
-      </w:r>
-      <w:proofErr w:type="spellStart"/>
-      <w:proofErr w:type="gramStart"/>
-      <w:r>
-        <w:t>gl.drawArrays</w:t>
-      </w:r>
-      <w:proofErr w:type="spellEnd"/>
-      <w:r>
-        <w:t>(</w:t>
-      </w:r>
-      <w:proofErr w:type="gramEnd"/>
-      <w:r>
-        <w:t xml:space="preserve">GL.TRIANGLES) </w:t>
-      </w:r>
-      <w:proofErr w:type="spellStart"/>
-      <w:r>
-        <w:t>WebGL</w:t>
-      </w:r>
-      <w:proofErr w:type="spellEnd"/>
-      <w:r>
-        <w:t xml:space="preserve"> will construct a triangle between every 3 vertices given.</w:t>
+        <w:t>with draw call: gl.drawArrays(GL.TRIANGLES) WebGL will construct a triangle between every 3 vertices given.</w:t>
       </w:r>
       <w:r>
         <w:t xml:space="preserve"> </w:t>
@@ -7988,13 +7194,8 @@
         <w:jc w:val="both"/>
       </w:pPr>
       <w:r>
-        <w:t xml:space="preserve">Stage 4 – Fragment </w:t>
-      </w:r>
-      <w:proofErr w:type="spellStart"/>
-      <w:r>
-        <w:t>shader</w:t>
-      </w:r>
-      <w:proofErr w:type="spellEnd"/>
+        <w:t>Stage 4 – Fragment shader</w:t>
+      </w:r>
     </w:p>
     <w:p>
       <w:pPr>
@@ -8019,15 +7220,7 @@
         <w:t xml:space="preserve"> we only have </w:t>
       </w:r>
       <w:r>
-        <w:t xml:space="preserve">3 colours for the entire triangle. If we were to give colour information for each pixel, this would require a huge amount of data. So instead we just define colours for each vertex. </w:t>
-      </w:r>
-      <w:proofErr w:type="spellStart"/>
-      <w:r>
-        <w:t>WebGL</w:t>
-      </w:r>
-      <w:proofErr w:type="spellEnd"/>
-      <w:r>
-        <w:t xml:space="preserve"> then interpolates (blends) between the colours of the vertices. You can see this by looking at </w:t>
+        <w:t xml:space="preserve">3 colours for the entire triangle. If we were to give colour information for each pixel, this would require a huge amount of data. So instead we just define colours for each vertex. WebGL then interpolates (blends) between the colours of the vertices. You can see this by looking at </w:t>
       </w:r>
       <w:r>
         <w:t xml:space="preserve">the points in the middle of the triangle, their colour is blended between all of the vertices colours. This is only noticeable when a triangle is this big, usually objects are made of thousands of triangles so the user wouldn’t notice this interpolation. </w:t>
@@ -8055,13 +7248,8 @@
         <w:t xml:space="preserve">programmers custom </w:t>
       </w:r>
       <w:r>
-        <w:t xml:space="preserve">fragment </w:t>
-      </w:r>
-      <w:proofErr w:type="spellStart"/>
-      <w:r>
-        <w:t>shader</w:t>
-      </w:r>
-      <w:proofErr w:type="spellEnd"/>
+        <w:t>fragment shader</w:t>
+      </w:r>
       <w:r>
         <w:t xml:space="preserve">, </w:t>
       </w:r>
@@ -8083,13 +7271,8 @@
       <w:r>
         <w:t xml:space="preserve">sets the colour of  </w:t>
       </w:r>
-      <w:proofErr w:type="spellStart"/>
-      <w:r>
-        <w:t>he</w:t>
-      </w:r>
-      <w:proofErr w:type="spellEnd"/>
-      <w:r>
-        <w:t xml:space="preserve"> fragments between the defined vertices on the 2D image.</w:t>
+      <w:r>
+        <w:t>he fragments between the defined vertices on the 2D image.</w:t>
       </w:r>
       <w:r>
         <w:t xml:space="preserve"> </w:t>
@@ -8152,23 +7335,7 @@
         <w:tab/>
       </w:r>
       <w:r>
-        <w:t xml:space="preserve">The fragment </w:t>
-      </w:r>
-      <w:proofErr w:type="spellStart"/>
-      <w:r>
-        <w:t>shader</w:t>
-      </w:r>
-      <w:proofErr w:type="spellEnd"/>
-      <w:r>
-        <w:t xml:space="preserve"> runs for each fragment within the given object and outputs an (R</w:t>
-      </w:r>
-      <w:proofErr w:type="gramStart"/>
-      <w:r>
-        <w:t>,G,B,A</w:t>
-      </w:r>
-      <w:proofErr w:type="gramEnd"/>
-      <w:r>
-        <w:t xml:space="preserve">) value. However this calculated colour might not appear onto the screen. </w:t>
+        <w:t xml:space="preserve">The fragment shader runs for each fragment within the given object and outputs an (R,G,B,A) value. However this calculated colour might not appear onto the screen. </w:t>
       </w:r>
     </w:p>
     <w:p>
@@ -8308,15 +7475,7 @@
         <w:tab/>
       </w:r>
       <w:r>
-        <w:t xml:space="preserve">Now the fragment </w:t>
-      </w:r>
-      <w:proofErr w:type="spellStart"/>
-      <w:r>
-        <w:t>shader</w:t>
-      </w:r>
-      <w:proofErr w:type="spellEnd"/>
-      <w:r>
-        <w:t xml:space="preserve"> has run for every fragment and has finished. All of these fragments are stored into the colour buffer, which is another huge 2D array of pixels. The fragments turn into pixels here as they’re no longer potential pixels, but actual pixels. Their depth has been tested and they’re definitely going to be rendered this frame. </w:t>
+        <w:t xml:space="preserve">Now the fragment shader has run for every fragment and has finished. All of these fragments are stored into the colour buffer, which is another huge 2D array of pixels. The fragments turn into pixels here as they’re no longer potential pixels, but actual pixels. Their depth has been tested and they’re definitely going to be rendered this frame. </w:t>
       </w:r>
     </w:p>
     <w:p>
@@ -8446,13 +7605,8 @@
         <w:jc w:val="both"/>
       </w:pPr>
       <w:r>
-        <w:t xml:space="preserve">// add in full code of uploading data to GPU, binding buffer, explain each line </w:t>
-      </w:r>
-      <w:proofErr w:type="spellStart"/>
-      <w:r>
-        <w:t>etc</w:t>
-      </w:r>
-      <w:proofErr w:type="spellEnd"/>
+        <w:t>// add in full code of uploading data to GPU, binding buffer, explain each line etc</w:t>
+      </w:r>
     </w:p>
     <w:p>
       <w:pPr>
@@ -8472,15 +7626,7 @@
         <w:jc w:val="both"/>
       </w:pPr>
       <w:r>
-        <w:t>1.1</w:t>
-      </w:r>
-      <w:proofErr w:type="gramStart"/>
-      <w:r>
-        <w:t>.X</w:t>
-      </w:r>
-      <w:proofErr w:type="gramEnd"/>
-      <w:r>
-        <w:t>.</w:t>
+        <w:t>1.1.X.</w:t>
       </w:r>
       <w:r>
         <w:tab/>
@@ -8554,15 +7700,7 @@
         <w:jc w:val="both"/>
       </w:pPr>
       <w:r>
-        <w:t xml:space="preserve">To start learning </w:t>
-      </w:r>
-      <w:proofErr w:type="spellStart"/>
-      <w:r>
-        <w:t>WebGL</w:t>
-      </w:r>
-      <w:proofErr w:type="spellEnd"/>
-      <w:r>
-        <w:t xml:space="preserve"> I used:</w:t>
+        <w:t>To start learning WebGL I used:</w:t>
       </w:r>
     </w:p>
     <w:p>
@@ -8753,15 +7891,7 @@
         <w:jc w:val="both"/>
       </w:pPr>
       <w:r>
-        <w:t xml:space="preserve">All </w:t>
-      </w:r>
-      <w:proofErr w:type="spellStart"/>
-      <w:r>
-        <w:t>WebGL</w:t>
-      </w:r>
-      <w:proofErr w:type="spellEnd"/>
-      <w:r>
-        <w:t xml:space="preserve"> allows you to do is draw </w:t>
+        <w:t xml:space="preserve">All WebGL allows you to do is draw </w:t>
       </w:r>
       <w:r>
         <w:t xml:space="preserve">points, line segments and </w:t>
@@ -8792,15 +7922,7 @@
         <w:jc w:val="both"/>
       </w:pPr>
       <w:r>
-        <w:t xml:space="preserve">A basic </w:t>
-      </w:r>
-      <w:proofErr w:type="spellStart"/>
-      <w:r>
-        <w:t>WebGL</w:t>
-      </w:r>
-      <w:proofErr w:type="spellEnd"/>
-      <w:r>
-        <w:t xml:space="preserve"> scene has </w:t>
+        <w:t xml:space="preserve">A basic WebGL scene has </w:t>
       </w:r>
       <w:r>
         <w:t>no: physics, event handling, sound, helpful error messages, loading/saving or fast rendering efficiency</w:t>
@@ -8897,23 +8019,7 @@
         </w:numPr>
       </w:pPr>
       <w:r>
-        <w:t xml:space="preserve">Build terrain, currently using </w:t>
-      </w:r>
-      <w:proofErr w:type="spellStart"/>
-      <w:r>
-        <w:t>perlin</w:t>
-      </w:r>
-      <w:proofErr w:type="spellEnd"/>
-      <w:r>
-        <w:t xml:space="preserve"> noise - would be cool to build from existing height maps. However with </w:t>
-      </w:r>
-      <w:proofErr w:type="spellStart"/>
-      <w:r>
-        <w:t>perlin</w:t>
-      </w:r>
-      <w:proofErr w:type="spellEnd"/>
-      <w:r>
-        <w:t xml:space="preserve"> noise I get flexibility of what I want. Adding collision to existing terrain that I haven’t generated would be difficult. This terrain building process would probably be ongoing, as I add new areas and such throughout the project.</w:t>
+        <w:t>Build terrain, currently using perlin noise - would be cool to build from existing height maps. However with perlin noise I get flexibility of what I want. Adding collision to existing terrain that I haven’t generated would be difficult. This terrain building process would probably be ongoing, as I add new areas and such throughout the project.</w:t>
       </w:r>
     </w:p>
     <w:p>
@@ -8961,15 +8067,7 @@
         </w:numPr>
       </w:pPr>
       <w:r>
-        <w:t xml:space="preserve">Add in rocks. I’ve found a procedural rock generation library I could use to generate awesome rocks. However I would rather try implement rocks myself. I could use a sphere geometry and use </w:t>
-      </w:r>
-      <w:proofErr w:type="spellStart"/>
-      <w:r>
-        <w:t>perlin</w:t>
-      </w:r>
-      <w:proofErr w:type="spellEnd"/>
-      <w:r>
-        <w:t xml:space="preserve"> noise on the vertices to give a bumpy geometry.</w:t>
+        <w:t>Add in rocks. I’ve found a procedural rock generation library I could use to generate awesome rocks. However I would rather try implement rocks myself. I could use a sphere geometry and use perlin noise on the vertices to give a bumpy geometry.</w:t>
       </w:r>
     </w:p>
     <w:p>
@@ -8981,23 +8079,7 @@
         </w:numPr>
       </w:pPr>
       <w:r>
-        <w:t xml:space="preserve">Start work on GUI’s, with a possible (not necessary) </w:t>
-      </w:r>
-      <w:proofErr w:type="spellStart"/>
-      <w:r>
-        <w:t>minimap</w:t>
-      </w:r>
-      <w:proofErr w:type="spellEnd"/>
-      <w:r>
-        <w:t>, and other GUI’s showing the rovers stats and location (perhaps just their coordinates). Commands from mission control would get sent here, the user would then complete them. Example: go to the X</w:t>
-      </w:r>
-      <w:proofErr w:type="gramStart"/>
-      <w:r>
-        <w:t>,Y,Z</w:t>
-      </w:r>
-      <w:proofErr w:type="gramEnd"/>
-      <w:r>
-        <w:t xml:space="preserve"> quadrant, find and sample X rock.</w:t>
+        <w:t>Start work on GUI’s, with a possible (not necessary) minimap, and other GUI’s showing the rovers stats and location (perhaps just their coordinates). Commands from mission control would get sent here, the user would then complete them. Example: go to the X,Y,Z quadrant, find and sample X rock.</w:t>
       </w:r>
     </w:p>
     <w:p>
@@ -9045,23 +8127,7 @@
         </w:numPr>
       </w:pPr>
       <w:r>
-        <w:t xml:space="preserve">Add sunlight, shadows – I’m unsure how to do lighting in </w:t>
-      </w:r>
-      <w:proofErr w:type="spellStart"/>
-      <w:r>
-        <w:t>WebGL</w:t>
-      </w:r>
-      <w:proofErr w:type="spellEnd"/>
-      <w:r>
-        <w:t xml:space="preserve"> so would require a lot of research, perhaps taking up a whole sprint. Or it might not be feasible to do this at </w:t>
-      </w:r>
-      <w:proofErr w:type="gramStart"/>
-      <w:r>
-        <w:t>all.,</w:t>
-      </w:r>
-      <w:proofErr w:type="gramEnd"/>
-      <w:r>
-        <w:t xml:space="preserve"> just an idea.</w:t>
+        <w:t>Add sunlight, shadows – I’m unsure how to do lighting in WebGL so would require a lot of research, perhaps taking up a whole sprint. Or it might not be feasible to do this at all., just an idea.</w:t>
       </w:r>
     </w:p>
     <w:p>
@@ -9317,16 +8383,8 @@
         <w:rPr>
           <w:lang w:val="en-US"/>
         </w:rPr>
-        <w:t xml:space="preserve">As I wanted to do it in a low level library, this ruled out all game engines </w:t>
-      </w:r>
-      <w:proofErr w:type="spellStart"/>
-      <w:r>
-        <w:rPr>
-          <w:lang w:val="en-US"/>
-        </w:rPr>
-        <w:t>etc</w:t>
-      </w:r>
-      <w:proofErr w:type="spellEnd"/>
+        <w:t>As I wanted to do it in a low level library, this ruled out all game engines etc</w:t>
+      </w:r>
     </w:p>
     <w:p>
       <w:pPr>
@@ -9472,33 +8530,11 @@
           <w:lang w:val="en-US"/>
         </w:rPr>
       </w:pPr>
-      <w:proofErr w:type="gramStart"/>
-      <w:r>
-        <w:rPr>
-          <w:lang w:val="en-US"/>
-        </w:rPr>
-        <w:t>little</w:t>
-      </w:r>
-      <w:proofErr w:type="gramEnd"/>
-      <w:r>
-        <w:rPr>
-          <w:lang w:val="en-US"/>
-        </w:rPr>
-        <w:t xml:space="preserve"> experience with language, allows to focus on important tasks first, </w:t>
-      </w:r>
-      <w:proofErr w:type="spellStart"/>
-      <w:r>
-        <w:rPr>
-          <w:lang w:val="en-US"/>
-        </w:rPr>
-        <w:t>docuemtation</w:t>
-      </w:r>
-      <w:proofErr w:type="spellEnd"/>
-      <w:r>
-        <w:rPr>
-          <w:lang w:val="en-US"/>
-        </w:rPr>
-        <w:t xml:space="preserve"> can wait until I have something to document</w:t>
+      <w:r>
+        <w:rPr>
+          <w:lang w:val="en-US"/>
+        </w:rPr>
+        <w:t>little experience with language, allows to focus on important tasks first, docuemtation can wait until I have something to document</w:t>
       </w:r>
       <w:r>
         <w:rPr>
@@ -9546,19 +8582,11 @@
           <w:lang w:val="en-US"/>
         </w:rPr>
       </w:pPr>
-      <w:proofErr w:type="spellStart"/>
-      <w:r>
-        <w:rPr>
-          <w:lang w:val="en-US"/>
-        </w:rPr>
-        <w:t>Pirortize</w:t>
-      </w:r>
-      <w:proofErr w:type="spellEnd"/>
-      <w:r>
-        <w:rPr>
-          <w:lang w:val="en-US"/>
-        </w:rPr>
-        <w:t xml:space="preserve"> to-do list into tasks, product backlog, sprint backlog</w:t>
+      <w:r>
+        <w:rPr>
+          <w:lang w:val="en-US"/>
+        </w:rPr>
+        <w:t>Pirortize to-do list into tasks, product backlog, sprint backlog</w:t>
       </w:r>
     </w:p>
     <w:p>
@@ -9625,21 +8653,7 @@
         <w:rPr>
           <w:lang w:val="en-US"/>
         </w:rPr>
-        <w:t xml:space="preserve">Responding to change important, learn technique, </w:t>
-      </w:r>
-      <w:proofErr w:type="gramStart"/>
-      <w:r>
-        <w:rPr>
-          <w:lang w:val="en-US"/>
-        </w:rPr>
-        <w:t>go</w:t>
-      </w:r>
-      <w:proofErr w:type="gramEnd"/>
-      <w:r>
-        <w:rPr>
-          <w:lang w:val="en-US"/>
-        </w:rPr>
-        <w:t xml:space="preserve"> implement it</w:t>
+        <w:t>Responding to change important, learn technique, go implement it</w:t>
       </w:r>
     </w:p>
     <w:p/>
@@ -9658,15 +8672,7 @@
     <w:p/>
     <w:p>
       <w:r>
-        <w:t xml:space="preserve">Link the </w:t>
-      </w:r>
-      <w:proofErr w:type="spellStart"/>
-      <w:r>
-        <w:t>github</w:t>
-      </w:r>
-      <w:proofErr w:type="spellEnd"/>
-      <w:r>
-        <w:t xml:space="preserve"> somewhere?</w:t>
+        <w:t>Link the github somewhere?</w:t>
       </w:r>
     </w:p>
     <w:p>
@@ -9839,13 +8845,8 @@
       <w:pPr>
         <w:jc w:val="both"/>
       </w:pPr>
-      <w:proofErr w:type="gramStart"/>
-      <w:r>
-        <w:t>standard</w:t>
-      </w:r>
-      <w:proofErr w:type="gramEnd"/>
-      <w:r>
-        <w:t xml:space="preserve"> setup() and render()</w:t>
+      <w:r>
+        <w:t>standard setup() and render()</w:t>
       </w:r>
     </w:p>
     <w:p>
@@ -9890,55 +8891,15 @@
         <w:jc w:val="both"/>
       </w:pPr>
       <w:r>
-        <w:t xml:space="preserve">// </w:t>
-      </w:r>
-      <w:proofErr w:type="gramStart"/>
-      <w:r>
-        <w:t>Worked</w:t>
-      </w:r>
-      <w:proofErr w:type="gramEnd"/>
-      <w:r>
-        <w:t xml:space="preserve"> out main components, terrain, </w:t>
-      </w:r>
-      <w:proofErr w:type="spellStart"/>
-      <w:r>
-        <w:t>rockGenerator</w:t>
-      </w:r>
-      <w:proofErr w:type="spellEnd"/>
-      <w:r>
-        <w:t xml:space="preserve">, </w:t>
-      </w:r>
-    </w:p>
-    <w:p>
-      <w:pPr>
-        <w:jc w:val="both"/>
-      </w:pPr>
-      <w:r>
-        <w:t xml:space="preserve">// thinking about terrain, existing </w:t>
-      </w:r>
-      <w:proofErr w:type="spellStart"/>
-      <w:r>
-        <w:t>heightmaps</w:t>
-      </w:r>
-      <w:proofErr w:type="spellEnd"/>
-      <w:r>
-        <w:t xml:space="preserve"> over </w:t>
-      </w:r>
-      <w:proofErr w:type="spellStart"/>
-      <w:r>
-        <w:t>perlin</w:t>
-      </w:r>
-      <w:proofErr w:type="spellEnd"/>
-      <w:r>
-        <w:t xml:space="preserve"> noise, just loading an </w:t>
-      </w:r>
-      <w:proofErr w:type="spellStart"/>
-      <w:r>
-        <w:t>obj</w:t>
-      </w:r>
-      <w:proofErr w:type="spellEnd"/>
-      <w:r>
-        <w:t xml:space="preserve"> no skill</w:t>
+        <w:t xml:space="preserve">// Worked out main components, terrain, rockGenerator, </w:t>
+      </w:r>
+    </w:p>
+    <w:p>
+      <w:pPr>
+        <w:jc w:val="both"/>
+      </w:pPr>
+      <w:r>
+        <w:t>// thinking about terrain, existing heightmaps over perlin noise, just loading an obj no skill</w:t>
       </w:r>
     </w:p>
     <w:p>
@@ -9992,27 +8953,8 @@
       <w:r>
         <w:t xml:space="preserve">The scene begins by creating all of the game objects and vertex data. This is done within the </w:t>
       </w:r>
-      <w:proofErr w:type="spellStart"/>
-      <w:r>
-        <w:t>MarsScene</w:t>
-      </w:r>
-      <w:proofErr w:type="spellEnd"/>
-      <w:r>
-        <w:t xml:space="preserve"> class. </w:t>
-      </w:r>
-      <w:r>
-        <w:t xml:space="preserve">After the scene data has been setup (terrain, rocks, </w:t>
-      </w:r>
-      <w:proofErr w:type="gramStart"/>
-      <w:r>
-        <w:t>water</w:t>
-      </w:r>
-      <w:proofErr w:type="gramEnd"/>
-      <w:r>
-        <w:t>) t</w:t>
-      </w:r>
-      <w:r>
-        <w:t>hen the render cycle is started.</w:t>
+      <w:r>
+        <w:t>MarsScene class. After the scene data has been setup (terrain, rocks, water) then the render cycle is started.</w:t>
       </w:r>
     </w:p>
     <w:p/>
@@ -10052,15 +8994,7 @@
         <w:t xml:space="preserve">At the start of the render loop, the entire screen is cleared, ready for drawing the new frame. </w:t>
       </w:r>
       <w:r>
-        <w:t xml:space="preserve">The program then checks if the user is currently pressing down a key (W for forward). </w:t>
-      </w:r>
-      <w:bookmarkStart w:id="13" w:name="_GoBack"/>
-      <w:r>
-        <w:t xml:space="preserve">The global matrices </w:t>
-      </w:r>
-      <w:bookmarkEnd w:id="13"/>
-      <w:r>
-        <w:t xml:space="preserve">(defined in program.js) are then updated appropriately. If the user was trying to move forward then the cameras X and Z position is updated by the direction in which they’re facing, times by the camera speed. The cameras Y position isn’t updated here, instead the user can go up by pressing R (for rise). </w:t>
+        <w:t xml:space="preserve">The program then checks if the user is currently pressing down a key (W for forward). The global matrices (defined in program.js) are then updated appropriately. If the user was trying to move forward then the cameras X and Z position is updated by the direction in which they’re facing, times by the camera speed. The cameras Y position isn’t updated here, instead the user can go up by pressing R (for rise). </w:t>
       </w:r>
     </w:p>
     <w:p/>
@@ -10091,25 +9025,170 @@
     <w:p/>
     <w:p/>
     <w:p>
+      <w:r>
+        <w:t xml:space="preserve">After the matrices have been updated for the current frame, they’re passed into the vertex shader. This is done with a call to mainProgram.updateAttributesAndUniforms. </w:t>
+      </w:r>
+      <w:r>
+        <w:lastRenderedPageBreak/>
+        <w:t>The shaders can then process the objects in the scene with the correct matrix values.</w:t>
+      </w:r>
+    </w:p>
+    <w:p/>
+    <w:p>
+      <w:r>
+        <w:t xml:space="preserve">The vertex shader gets run on every vertex, outputting the gl_position variable. </w:t>
+      </w:r>
+      <w:r>
+        <w:t>The</w:t>
+      </w:r>
+      <w:r>
+        <w:t xml:space="preserve"> information that isn’t used by the vertex shader is passed into the fragment shader. This in turn performs the depth test, discarding fragments that fail it. This is shown with the decision (diamond) box in the below diagram. </w:t>
+      </w:r>
+      <w:r>
+        <w:t>If the current fragment passes, then it is written into the colour buffer. Once all objects in the scene have been drawn to the colour buffer, it is swapped with the frame buffer to update the display.</w:t>
+      </w:r>
+    </w:p>
+    <w:p>
+      <w:r>
+        <w:rPr>
+          <w:noProof/>
+        </w:rPr>
+        <w:pict>
+          <v:shape id="_x0000_s1038" type="#_x0000_t75" style="position:absolute;margin-left:6.4pt;margin-top:12.7pt;width:338.95pt;height:464.4pt;z-index:-251632640;mso-position-horizontal-relative:text;mso-position-vertical-relative:text;mso-width-relative:page;mso-height-relative:page" wrapcoords="-39 0 -39 21568 21600 21568 21600 0 -39 0">
+            <v:imagedata r:id="rId21" o:title="Flow Diagram (2)" croptop="20356f" cropbottom="6520f" cropleft="32926f" cropright="-1287f"/>
+            <w10:wrap type="tight"/>
+          </v:shape>
+        </w:pict>
+      </w:r>
+    </w:p>
+    <w:p>
+      <w:r>
+        <w:t xml:space="preserve"> </w:t>
+      </w:r>
+    </w:p>
+    <w:p/>
+    <w:p/>
+    <w:p/>
+    <w:p/>
+    <w:p/>
+    <w:p/>
+    <w:p/>
+    <w:p/>
+    <w:p/>
+    <w:p/>
+    <w:p/>
+    <w:p/>
+    <w:p/>
+    <w:p/>
+    <w:p/>
+    <w:p/>
+    <w:p/>
+    <w:p/>
+    <w:p/>
+    <w:p/>
+    <w:p/>
+    <w:p/>
+    <w:p/>
+    <w:p/>
+    <w:p/>
+    <w:p/>
+    <w:p/>
+    <w:p/>
+    <w:p/>
+    <w:p/>
+    <w:p/>
+    <w:p/>
+    <w:p/>
+    <w:p/>
+    <w:p/>
+    <w:p/>
+    <w:p/>
+    <w:p/>
+    <w:p/>
+    <w:p/>
+    <w:p/>
+    <w:p>
       <w:pPr>
         <w:pStyle w:val="Heading2"/>
       </w:pPr>
-      <w:bookmarkStart w:id="14" w:name="_Toc222978598"/>
-      <w:bookmarkStart w:id="15" w:name="_Toc476088419"/>
-      <w:r>
+      <w:bookmarkStart w:id="13" w:name="_Toc222978598"/>
+      <w:bookmarkStart w:id="14" w:name="_Toc476088419"/>
+      <w:r>
+        <w:lastRenderedPageBreak/>
         <w:t>Detailed Design</w:t>
       </w:r>
+      <w:bookmarkEnd w:id="13"/>
       <w:bookmarkEnd w:id="14"/>
+      <w:r>
+        <w:t xml:space="preserve"> </w:t>
+      </w:r>
+    </w:p>
+    <w:p>
+      <w:r>
+        <w:t>Since this project was developed with SCRUM, the design of the project was constantly</w:t>
+      </w:r>
+      <w:r>
+        <w:t xml:space="preserve"> evolving</w:t>
+      </w:r>
+      <w:r>
+        <w:t xml:space="preserve">. </w:t>
+      </w:r>
+      <w:r>
+        <w:t>A game/scene allows for a very adaptable design</w:t>
+      </w:r>
+      <w:r>
+        <w:t xml:space="preserve">. I simply added a new class with a setup and render method, then added these method calls into my scene. </w:t>
+      </w:r>
+    </w:p>
+    <w:p>
+      <w:r>
+        <w:rPr>
+          <w:noProof/>
+        </w:rPr>
+        <w:pict>
+          <v:shape id="_x0000_s1040" type="#_x0000_t75" style="position:absolute;margin-left:.1pt;margin-top:39.95pt;width:414.35pt;height:191.7pt;z-index:-251630592;mso-position-horizontal-relative:text;mso-position-vertical-relative:text;mso-width-relative:page;mso-height-relative:page" wrapcoords="-39 0 -39 21516 21600 21516 21600 0 -39 0">
+            <v:imagedata r:id="rId22" o:title="0"/>
+            <w10:wrap type="tight"/>
+          </v:shape>
+        </w:pict>
+      </w:r>
+    </w:p>
+    <w:p>
+      <w:r>
+        <w:t>In the initial stages of my project, the class diagram was this:</w:t>
+      </w:r>
+    </w:p>
+    <w:p/>
+    <w:p/>
+    <w:p>
+      <w:r>
+        <w:t>The index file conta</w:t>
+      </w:r>
+      <w:r>
+        <w:t xml:space="preserve">ins </w:t>
+      </w:r>
+      <w:r>
+        <w:t>the setup and render methods used to start the scene. As you can see the class diagram is not very desc</w:t>
+      </w:r>
+      <w:r>
+        <w:t>riptive just using the JavaScript</w:t>
+      </w:r>
+      <w:r>
+        <w:t xml:space="preserve"> v</w:t>
+      </w:r>
+      <w:r>
+        <w:t xml:space="preserve">ar keyword to define variables. At the end of a SCRUM retrospective it became clear that the class diagram needed better description. This was added to later versions of the diagram. </w:t>
+      </w:r>
+      <w:bookmarkStart w:id="15" w:name="_GoBack"/>
       <w:bookmarkEnd w:id="15"/>
-      <w:r>
-        <w:t xml:space="preserve"> </w:t>
-      </w:r>
-    </w:p>
-    <w:p>
-      <w:r>
-        <w:t>// class diagram</w:t>
-      </w:r>
-    </w:p>
+    </w:p>
+    <w:p/>
+    <w:p/>
+    <w:p/>
+    <w:p/>
+    <w:p/>
+    <w:p/>
+    <w:p/>
     <w:p>
       <w:pPr>
         <w:pStyle w:val="Heading3"/>
@@ -10117,7 +9196,6 @@
       <w:bookmarkStart w:id="16" w:name="_Toc222978599"/>
       <w:bookmarkStart w:id="17" w:name="_Toc476088420"/>
       <w:r>
-        <w:lastRenderedPageBreak/>
         <w:t>Even More Detail</w:t>
       </w:r>
       <w:bookmarkEnd w:id="16"/>
@@ -10265,59 +9343,46 @@
         <w:jc w:val="both"/>
       </w:pPr>
       <w:r>
-        <w:t xml:space="preserve">In the mid project demonstration, I realized I did not enjoy creating the game aspects of the project. There were 2 different things I was working on: the game code written in JavaScript and the graphics code in </w:t>
-      </w:r>
-      <w:proofErr w:type="spellStart"/>
-      <w:r>
-        <w:t>WebGL</w:t>
-      </w:r>
-      <w:proofErr w:type="spellEnd"/>
-      <w:r>
-        <w:t>. Since the graphics were what I was interested in, writing thousands of JavaScript lines to create a game was not interesting. The games aspects also took so long to write and because of this, the graphics of the game suffered. Mid-way through the project I decided to strip out all the game aspects and just focus on the graphics.</w:t>
-      </w:r>
-    </w:p>
-    <w:p>
-      <w:pPr>
-        <w:jc w:val="both"/>
-      </w:pPr>
-    </w:p>
-    <w:p>
-      <w:pPr>
-        <w:jc w:val="both"/>
-      </w:pPr>
-    </w:p>
-    <w:p>
-      <w:pPr>
-        <w:jc w:val="both"/>
-      </w:pPr>
-    </w:p>
-    <w:p>
-      <w:pPr>
-        <w:jc w:val="both"/>
-      </w:pPr>
-    </w:p>
-    <w:p>
-      <w:pPr>
-        <w:jc w:val="both"/>
-      </w:pPr>
-    </w:p>
-    <w:p>
-      <w:pPr>
-        <w:jc w:val="both"/>
-      </w:pPr>
-    </w:p>
-    <w:p>
-      <w:pPr>
-        <w:jc w:val="both"/>
-      </w:pPr>
-      <w:r>
-        <w:t xml:space="preserve">// explain graphics pipeline, and </w:t>
-      </w:r>
-      <w:proofErr w:type="spellStart"/>
-      <w:r>
-        <w:t>shaders</w:t>
-      </w:r>
-      <w:proofErr w:type="spellEnd"/>
+        <w:t>In the mid project demonstration, I realized I did not enjoy creating the game aspects of the project. There were 2 different things I was working on: the game code written in JavaScript and the graphics code in WebGL. Since the graphics were what I was interested in, writing thousands of JavaScript lines to create a game was not interesting. The games aspects also took so long to write and because of this, the graphics of the game suffered. Mid-way through the project I decided to strip out all the game aspects and just focus on the graphics.</w:t>
+      </w:r>
+    </w:p>
+    <w:p>
+      <w:pPr>
+        <w:jc w:val="both"/>
+      </w:pPr>
+    </w:p>
+    <w:p>
+      <w:pPr>
+        <w:jc w:val="both"/>
+      </w:pPr>
+    </w:p>
+    <w:p>
+      <w:pPr>
+        <w:jc w:val="both"/>
+      </w:pPr>
+    </w:p>
+    <w:p>
+      <w:pPr>
+        <w:jc w:val="both"/>
+      </w:pPr>
+    </w:p>
+    <w:p>
+      <w:pPr>
+        <w:jc w:val="both"/>
+      </w:pPr>
+    </w:p>
+    <w:p>
+      <w:pPr>
+        <w:jc w:val="both"/>
+      </w:pPr>
+    </w:p>
+    <w:p>
+      <w:pPr>
+        <w:jc w:val="both"/>
+      </w:pPr>
+      <w:r>
+        <w:t>// explain graphics pipeline, and shaders</w:t>
+      </w:r>
       <w:r>
         <w:t>, vert/frag</w:t>
       </w:r>
@@ -10416,19 +9481,11 @@
           <w:lang w:val="en-US"/>
         </w:rPr>
       </w:pPr>
-      <w:proofErr w:type="gramStart"/>
-      <w:r>
-        <w:rPr>
-          <w:lang w:val="en-US"/>
-        </w:rPr>
-        <w:t>model</w:t>
-      </w:r>
-      <w:proofErr w:type="gramEnd"/>
-      <w:r>
-        <w:rPr>
-          <w:lang w:val="en-US"/>
-        </w:rPr>
-        <w:t xml:space="preserve"> to world, world to view, view to projection</w:t>
+      <w:r>
+        <w:rPr>
+          <w:lang w:val="en-US"/>
+        </w:rPr>
+        <w:t>model to world, world to view, view to projection</w:t>
       </w:r>
     </w:p>
     <w:p>
@@ -10448,33 +9505,11 @@
           <w:lang w:val="en-US"/>
         </w:rPr>
       </w:pPr>
-      <w:proofErr w:type="gramStart"/>
-      <w:r>
-        <w:rPr>
-          <w:lang w:val="en-US"/>
-        </w:rPr>
-        <w:t>model</w:t>
-      </w:r>
-      <w:proofErr w:type="gramEnd"/>
-      <w:r>
-        <w:rPr>
-          <w:lang w:val="en-US"/>
-        </w:rPr>
-        <w:t xml:space="preserve"> has own origin at </w:t>
-      </w:r>
-      <w:proofErr w:type="spellStart"/>
-      <w:r>
-        <w:rPr>
-          <w:lang w:val="en-US"/>
-        </w:rPr>
-        <w:t>centre</w:t>
-      </w:r>
-      <w:proofErr w:type="spellEnd"/>
-      <w:r>
-        <w:rPr>
-          <w:lang w:val="en-US"/>
-        </w:rPr>
-        <w:t>, own coordinate system, origin of triangle</w:t>
+      <w:r>
+        <w:rPr>
+          <w:lang w:val="en-US"/>
+        </w:rPr>
+        <w:t>model has own origin at centre, own coordinate system, origin of triangle</w:t>
       </w:r>
     </w:p>
     <w:p>
@@ -10493,141 +9528,47 @@
           <w:lang w:val="en-US"/>
         </w:rPr>
       </w:pPr>
-      <w:proofErr w:type="gramStart"/>
-      <w:r>
-        <w:rPr>
-          <w:lang w:val="en-US"/>
-        </w:rPr>
-        <w:t>scaling</w:t>
-      </w:r>
-      <w:proofErr w:type="gramEnd"/>
-      <w:r>
-        <w:rPr>
-          <w:lang w:val="en-US"/>
-        </w:rPr>
-        <w:t xml:space="preserve">, rotating, translating, </w:t>
-      </w:r>
-      <w:proofErr w:type="spellStart"/>
-      <w:r>
-        <w:rPr>
-          <w:lang w:val="en-US"/>
-        </w:rPr>
-        <w:t>its</w:t>
-      </w:r>
-      <w:proofErr w:type="spellEnd"/>
-      <w:r>
-        <w:rPr>
-          <w:lang w:val="en-US"/>
-        </w:rPr>
-        <w:t xml:space="preserve"> now in world coordinate space (T,R,S)</w:t>
-      </w:r>
-    </w:p>
-    <w:p>
-      <w:pPr>
-        <w:jc w:val="both"/>
-        <w:rPr>
-          <w:lang w:val="en-US"/>
-        </w:rPr>
-      </w:pPr>
-    </w:p>
-    <w:p>
-      <w:pPr>
-        <w:jc w:val="both"/>
-        <w:rPr>
-          <w:lang w:val="en-US"/>
-        </w:rPr>
-      </w:pPr>
-      <w:proofErr w:type="gramStart"/>
-      <w:r>
-        <w:rPr>
-          <w:lang w:val="en-US"/>
-        </w:rPr>
-        <w:t>clipping</w:t>
-      </w:r>
-      <w:proofErr w:type="gramEnd"/>
-      <w:r>
-        <w:rPr>
-          <w:lang w:val="en-US"/>
-        </w:rPr>
-        <w:t xml:space="preserve"> happens in </w:t>
-      </w:r>
-      <w:proofErr w:type="spellStart"/>
-      <w:r>
-        <w:rPr>
-          <w:lang w:val="en-US"/>
-        </w:rPr>
-        <w:t>worldsapce</w:t>
-      </w:r>
-      <w:proofErr w:type="spellEnd"/>
-      <w:r>
-        <w:rPr>
-          <w:lang w:val="en-US"/>
-        </w:rPr>
-        <w:t xml:space="preserve">, removing a piece of </w:t>
-      </w:r>
-      <w:proofErr w:type="spellStart"/>
-      <w:r>
-        <w:rPr>
-          <w:lang w:val="en-US"/>
-        </w:rPr>
-        <w:t>somethiong</w:t>
-      </w:r>
-      <w:proofErr w:type="spellEnd"/>
-      <w:r>
-        <w:rPr>
-          <w:lang w:val="en-US"/>
-        </w:rPr>
-        <w:t xml:space="preserve"> from pipeline, we </w:t>
-      </w:r>
-      <w:proofErr w:type="spellStart"/>
-      <w:r>
-        <w:rPr>
-          <w:lang w:val="en-US"/>
-        </w:rPr>
-        <w:t>cant</w:t>
-      </w:r>
-      <w:proofErr w:type="spellEnd"/>
-      <w:r>
-        <w:rPr>
-          <w:lang w:val="en-US"/>
-        </w:rPr>
-        <w:t xml:space="preserve"> see it, clip a triangle loses a vertex, how do </w:t>
-      </w:r>
-      <w:proofErr w:type="spellStart"/>
-      <w:r>
-        <w:rPr>
-          <w:lang w:val="en-US"/>
-        </w:rPr>
-        <w:t>drw</w:t>
-      </w:r>
-      <w:proofErr w:type="spellEnd"/>
-      <w:r>
-        <w:rPr>
-          <w:lang w:val="en-US"/>
-        </w:rPr>
-        <w:t xml:space="preserve"> it with 2 points? Need to create new points along the edge, and split it into separate triangles</w:t>
-      </w:r>
-    </w:p>
-    <w:p>
-      <w:pPr>
-        <w:jc w:val="both"/>
-        <w:rPr>
-          <w:lang w:val="en-US"/>
-        </w:rPr>
-      </w:pPr>
-      <w:proofErr w:type="gramStart"/>
-      <w:r>
-        <w:rPr>
-          <w:lang w:val="en-US"/>
-        </w:rPr>
-        <w:t>culling</w:t>
-      </w:r>
-      <w:proofErr w:type="gramEnd"/>
-      <w:r>
-        <w:rPr>
-          <w:lang w:val="en-US"/>
-        </w:rPr>
-        <w:t xml:space="preserve"> excludes entire object</w:t>
+      <w:r>
+        <w:rPr>
+          <w:lang w:val="en-US"/>
+        </w:rPr>
+        <w:t>scaling, rotating, translating, its now in world coordinate space (T,R,S)</w:t>
+      </w:r>
+    </w:p>
+    <w:p>
+      <w:pPr>
+        <w:jc w:val="both"/>
+        <w:rPr>
+          <w:lang w:val="en-US"/>
+        </w:rPr>
+      </w:pPr>
+    </w:p>
+    <w:p>
+      <w:pPr>
+        <w:jc w:val="both"/>
+        <w:rPr>
+          <w:lang w:val="en-US"/>
+        </w:rPr>
+      </w:pPr>
+      <w:r>
+        <w:rPr>
+          <w:lang w:val="en-US"/>
+        </w:rPr>
+        <w:t>clipping happens in worldsapce, removing a piece of somethiong from pipeline, we cant see it, clip a triangle loses a vertex, how do drw it with 2 points? Need to create new points along the edge, and split it into separate triangles</w:t>
+      </w:r>
+    </w:p>
+    <w:p>
+      <w:pPr>
+        <w:jc w:val="both"/>
+        <w:rPr>
+          <w:lang w:val="en-US"/>
+        </w:rPr>
+      </w:pPr>
+      <w:r>
+        <w:rPr>
+          <w:lang w:val="en-US"/>
+        </w:rPr>
+        <w:t>culling excludes entire object</w:t>
       </w:r>
     </w:p>
     <w:p>
@@ -10708,21 +9649,7 @@
           <w:lang w:val="en-US"/>
         </w:rPr>
         <w:tab/>
-        <w:t xml:space="preserve">Now world to view, need to shift entire world </w:t>
-      </w:r>
-      <w:proofErr w:type="spellStart"/>
-      <w:r>
-        <w:rPr>
-          <w:lang w:val="en-US"/>
-        </w:rPr>
-        <w:t>infront</w:t>
-      </w:r>
-      <w:proofErr w:type="spellEnd"/>
-      <w:r>
-        <w:rPr>
-          <w:lang w:val="en-US"/>
-        </w:rPr>
-        <w:t xml:space="preserve"> of camera, which doesn’t exist, program as if it does, easy to think about</w:t>
+        <w:t>Now world to view, need to shift entire world infront of camera, which doesn’t exist, program as if it does, easy to think about</w:t>
       </w:r>
     </w:p>
     <w:p>
@@ -10755,16 +9682,8 @@
         <w:rPr>
           <w:lang w:val="en-US"/>
         </w:rPr>
-        <w:t>Camera space, everything relative to camera, camera is at 0</w:t>
-      </w:r>
-      <w:proofErr w:type="gramStart"/>
-      <w:r>
-        <w:rPr>
-          <w:lang w:val="en-US"/>
-        </w:rPr>
-        <w:t>,0</w:t>
-      </w:r>
-      <w:proofErr w:type="gramEnd"/>
+        <w:t>Camera space, everything relative to camera, camera is at 0,0</w:t>
+      </w:r>
       <w:r>
         <w:rPr>
           <w:lang w:val="en-US"/>
@@ -10838,21 +9757,7 @@
         <w:rPr>
           <w:lang w:val="en-US"/>
         </w:rPr>
-        <w:t xml:space="preserve">Geometry in screen space, map </w:t>
-      </w:r>
-      <w:proofErr w:type="spellStart"/>
-      <w:r>
-        <w:rPr>
-          <w:lang w:val="en-US"/>
-        </w:rPr>
-        <w:t>traingles</w:t>
-      </w:r>
-      <w:proofErr w:type="spellEnd"/>
-      <w:r>
-        <w:rPr>
-          <w:lang w:val="en-US"/>
-        </w:rPr>
-        <w:t xml:space="preserve"> to screen pixels, rasterization</w:t>
+        <w:t>Geometry in screen space, map traingles to screen pixels, rasterization</w:t>
       </w:r>
     </w:p>
     <w:p>
@@ -10934,81 +9839,29 @@
           <w:lang w:val="en-US"/>
         </w:rPr>
       </w:pPr>
-      <w:proofErr w:type="spellStart"/>
-      <w:r>
-        <w:rPr>
-          <w:lang w:val="en-US"/>
-        </w:rPr>
-        <w:t>Specifify</w:t>
-      </w:r>
-      <w:proofErr w:type="spellEnd"/>
-      <w:r>
-        <w:rPr>
-          <w:lang w:val="en-US"/>
-        </w:rPr>
-        <w:t xml:space="preserve"> </w:t>
-      </w:r>
-      <w:proofErr w:type="spellStart"/>
-      <w:r>
-        <w:rPr>
-          <w:lang w:val="en-US"/>
-        </w:rPr>
-        <w:t>colour</w:t>
-      </w:r>
-      <w:proofErr w:type="spellEnd"/>
-      <w:r>
-        <w:rPr>
-          <w:lang w:val="en-US"/>
-        </w:rPr>
-        <w:t xml:space="preserve"> information for every vertex, rather than every fragment. </w:t>
-      </w:r>
-      <w:proofErr w:type="spellStart"/>
-      <w:r>
-        <w:rPr>
-          <w:lang w:val="en-US"/>
-        </w:rPr>
-        <w:t>Colour</w:t>
-      </w:r>
-      <w:proofErr w:type="spellEnd"/>
-      <w:r>
-        <w:rPr>
-          <w:lang w:val="en-US"/>
-        </w:rPr>
-        <w:t xml:space="preserve"> doesn’t vary much across object, blending with interpolation will look ok. Calculating at every fragment, not worth it</w:t>
-      </w:r>
-    </w:p>
-    <w:p>
-      <w:pPr>
-        <w:jc w:val="both"/>
-      </w:pPr>
-    </w:p>
-    <w:p>
-      <w:pPr>
-        <w:jc w:val="both"/>
-      </w:pPr>
-    </w:p>
-    <w:p>
-      <w:pPr>
-        <w:jc w:val="both"/>
-      </w:pPr>
-      <w:r>
-        <w:t xml:space="preserve">// need to create a context to be able to talk to </w:t>
-      </w:r>
-      <w:proofErr w:type="spellStart"/>
-      <w:r>
-        <w:t>webgl</w:t>
-      </w:r>
-      <w:proofErr w:type="spellEnd"/>
-      <w:r>
-        <w:t xml:space="preserve">, and get it </w:t>
-      </w:r>
-      <w:proofErr w:type="spellStart"/>
-      <w:r>
-        <w:t>tointeract</w:t>
-      </w:r>
-      <w:proofErr w:type="spellEnd"/>
-      <w:r>
-        <w:t xml:space="preserve"> with the hardware</w:t>
+      <w:r>
+        <w:rPr>
+          <w:lang w:val="en-US"/>
+        </w:rPr>
+        <w:t>Specifify colour information for every vertex, rather than every fragment. Colour doesn’t vary much across object, blending with interpolation will look ok. Calculating at every fragment, not worth it</w:t>
+      </w:r>
+    </w:p>
+    <w:p>
+      <w:pPr>
+        <w:jc w:val="both"/>
+      </w:pPr>
+    </w:p>
+    <w:p>
+      <w:pPr>
+        <w:jc w:val="both"/>
+      </w:pPr>
+    </w:p>
+    <w:p>
+      <w:pPr>
+        <w:jc w:val="both"/>
+      </w:pPr>
+      <w:r>
+        <w:t>// need to create a context to be able to talk to webgl, and get it tointeract with the hardware</w:t>
       </w:r>
     </w:p>
     <w:p>
@@ -11043,15 +9896,7 @@
         </w:rPr>
       </w:pPr>
       <w:r>
-        <w:t xml:space="preserve">// </w:t>
-      </w:r>
-      <w:proofErr w:type="spellStart"/>
-      <w:r>
-        <w:t>quickyl</w:t>
-      </w:r>
-      <w:proofErr w:type="spellEnd"/>
-      <w:r>
-        <w:t xml:space="preserve"> </w:t>
+        <w:t xml:space="preserve">// quickyl </w:t>
       </w:r>
     </w:p>
     <w:p/>
@@ -11442,16 +10287,8 @@
         <w:rPr>
           <w:lang w:val="en-US"/>
         </w:rPr>
-        <w:t xml:space="preserve">// get people to test it? What they liked or </w:t>
-      </w:r>
-      <w:proofErr w:type="spellStart"/>
-      <w:r>
-        <w:rPr>
-          <w:lang w:val="en-US"/>
-        </w:rPr>
-        <w:t>didnt</w:t>
-      </w:r>
-      <w:proofErr w:type="spellEnd"/>
+        <w:t>// get people to test it? What they liked or didnt</w:t>
+      </w:r>
       <w:r>
         <w:rPr>
           <w:lang w:val="en-US"/>
@@ -11702,21 +10539,7 @@
         <w:rPr>
           <w:lang w:val="en-US"/>
         </w:rPr>
-        <w:t xml:space="preserve">important part of the dissertation; it should demonstrate that you are capable not only of carrying out a piece of work but also of thinking critically about how you did it and how you might have done it better. This is seen as an important part of an </w:t>
-      </w:r>
-      <w:proofErr w:type="spellStart"/>
-      <w:r>
-        <w:rPr>
-          <w:lang w:val="en-US"/>
-        </w:rPr>
-        <w:t>honours</w:t>
-      </w:r>
-      <w:proofErr w:type="spellEnd"/>
-      <w:r>
-        <w:rPr>
-          <w:lang w:val="en-US"/>
-        </w:rPr>
-        <w:t xml:space="preserve"> degree. </w:t>
+        <w:t xml:space="preserve">important part of the dissertation; it should demonstrate that you are capable not only of carrying out a piece of work but also of thinking critically about how you did it and how you might have done it better. This is seen as an important part of an honours degree. </w:t>
       </w:r>
     </w:p>
     <w:p>
@@ -11774,52 +10597,12 @@
     <w:p>
       <w:bookmarkStart w:id="46" w:name="_Toc192777717"/>
       <w:r>
-        <w:t xml:space="preserve">// look into some debugging ide, or use </w:t>
-      </w:r>
-      <w:proofErr w:type="spellStart"/>
-      <w:r>
-        <w:t>directX</w:t>
-      </w:r>
-      <w:proofErr w:type="spellEnd"/>
-      <w:r>
-        <w:t xml:space="preserve"> for useful tools</w:t>
-      </w:r>
-    </w:p>
-    <w:p>
-      <w:r>
-        <w:t xml:space="preserve">// horrible amounts of time starting at unhelpful </w:t>
-      </w:r>
-      <w:proofErr w:type="spellStart"/>
-      <w:r>
-        <w:t>webgl</w:t>
-      </w:r>
-      <w:proofErr w:type="spellEnd"/>
-      <w:r>
-        <w:t xml:space="preserve"> errors, </w:t>
-      </w:r>
-      <w:proofErr w:type="spellStart"/>
-      <w:r>
-        <w:t>offscreen</w:t>
-      </w:r>
-      <w:proofErr w:type="spellEnd"/>
-      <w:r>
-        <w:t xml:space="preserve"> </w:t>
-      </w:r>
-      <w:proofErr w:type="spellStart"/>
-      <w:r>
-        <w:t>erros</w:t>
-      </w:r>
-      <w:proofErr w:type="spellEnd"/>
-      <w:r>
-        <w:t xml:space="preserve"> in </w:t>
-      </w:r>
-      <w:proofErr w:type="spellStart"/>
-      <w:r>
-        <w:t>attriubte</w:t>
-      </w:r>
-      <w:proofErr w:type="spellEnd"/>
-      <w:r>
-        <w:t xml:space="preserve"> 0</w:t>
+        <w:t>// look into some debugging ide, or use directX for useful tools</w:t>
+      </w:r>
+    </w:p>
+    <w:p>
+      <w:r>
+        <w:t>// horrible amounts of time starting at unhelpful webgl errors, offscreen erros in attriubte 0</w:t>
       </w:r>
     </w:p>
     <w:p/>
@@ -11828,15 +10611,7 @@
         <w:jc w:val="both"/>
       </w:pPr>
       <w:r>
-        <w:t xml:space="preserve">// Midway through the project I realized </w:t>
-      </w:r>
-      <w:proofErr w:type="spellStart"/>
-      <w:r>
-        <w:t>Webgl</w:t>
-      </w:r>
-      <w:proofErr w:type="spellEnd"/>
-      <w:r>
-        <w:t xml:space="preserve"> not properly documented, few tutorials for advanced features, no tools to help debug </w:t>
+        <w:t xml:space="preserve">// Midway through the project I realized Webgl not properly documented, few tutorials for advanced features, no tools to help debug </w:t>
       </w:r>
     </w:p>
     <w:p>
@@ -11956,15 +10731,7 @@
         <w:jc w:val="both"/>
       </w:pPr>
       <w:r>
-        <w:t xml:space="preserve">As has been said in lectures, it is acceptable and likely that you will make use of third-party code and software libraries. If third party code or libraries are used, your work will build on that to produce notable new work. The key requirement is that we understand what </w:t>
-      </w:r>
-      <w:proofErr w:type="gramStart"/>
-      <w:r>
-        <w:t>is your original work</w:t>
-      </w:r>
-      <w:proofErr w:type="gramEnd"/>
-      <w:r>
-        <w:t xml:space="preserve"> and what work is based on that of other people.</w:t>
+        <w:t>As has been said in lectures, it is acceptable and likely that you will make use of third-party code and software libraries. If third party code or libraries are used, your work will build on that to produce notable new work. The key requirement is that we understand what is your original work and what work is based on that of other people.</w:t>
       </w:r>
     </w:p>
     <w:p>
@@ -12087,15 +10854,7 @@
     <w:p/>
     <w:p>
       <w:r>
-        <w:t xml:space="preserve">Libraries: (give link and </w:t>
-      </w:r>
-      <w:proofErr w:type="spellStart"/>
-      <w:r>
-        <w:t>licesnse</w:t>
-      </w:r>
-      <w:proofErr w:type="spellEnd"/>
-      <w:r>
-        <w:t>, like above)</w:t>
+        <w:t>Libraries: (give link and licesnse, like above)</w:t>
       </w:r>
     </w:p>
     <w:p>
@@ -12104,84 +10863,33 @@
       </w:r>
     </w:p>
     <w:p>
-      <w:proofErr w:type="gramStart"/>
-      <w:r>
-        <w:t>m4.js</w:t>
-      </w:r>
-      <w:proofErr w:type="gramEnd"/>
-      <w:r>
-        <w:t xml:space="preserve"> matrix library</w:t>
-      </w:r>
-    </w:p>
-    <w:p>
-      <w:proofErr w:type="spellStart"/>
-      <w:proofErr w:type="gramStart"/>
-      <w:r>
-        <w:t>perlin</w:t>
-      </w:r>
-      <w:proofErr w:type="spellEnd"/>
-      <w:proofErr w:type="gramEnd"/>
-      <w:r>
-        <w:t xml:space="preserve"> library</w:t>
-      </w:r>
-    </w:p>
-    <w:p>
-      <w:proofErr w:type="spellStart"/>
-      <w:proofErr w:type="gramStart"/>
-      <w:r>
-        <w:t>webgl</w:t>
-      </w:r>
-      <w:proofErr w:type="spellEnd"/>
-      <w:proofErr w:type="gramEnd"/>
-      <w:r>
-        <w:t xml:space="preserve"> </w:t>
-      </w:r>
-      <w:proofErr w:type="spellStart"/>
-      <w:r>
-        <w:t>obj</w:t>
-      </w:r>
-      <w:proofErr w:type="spellEnd"/>
-      <w:r>
-        <w:t xml:space="preserve"> loader for rocks</w:t>
-      </w:r>
-    </w:p>
-    <w:p>
-      <w:proofErr w:type="spellStart"/>
-      <w:proofErr w:type="gramStart"/>
-      <w:r>
-        <w:t>twgl</w:t>
-      </w:r>
-      <w:proofErr w:type="spellEnd"/>
-      <w:proofErr w:type="gramEnd"/>
-      <w:r>
-        <w:t xml:space="preserve"> library for one file</w:t>
-      </w:r>
-    </w:p>
-    <w:p>
-      <w:proofErr w:type="spellStart"/>
-      <w:proofErr w:type="gramStart"/>
-      <w:r>
-        <w:t>dat.min</w:t>
-      </w:r>
-      <w:proofErr w:type="spellEnd"/>
-      <w:proofErr w:type="gramEnd"/>
-      <w:r>
-        <w:t xml:space="preserve"> for </w:t>
-      </w:r>
-      <w:proofErr w:type="spellStart"/>
-      <w:r>
-        <w:t>ui</w:t>
-      </w:r>
-      <w:proofErr w:type="spellEnd"/>
-    </w:p>
-    <w:p>
-      <w:proofErr w:type="gramStart"/>
-      <w:r>
-        <w:t>stats</w:t>
-      </w:r>
-      <w:proofErr w:type="gramEnd"/>
-      <w:r>
-        <w:t xml:space="preserve"> for fps/memory</w:t>
+      <w:r>
+        <w:t>m4.js matrix library</w:t>
+      </w:r>
+    </w:p>
+    <w:p>
+      <w:r>
+        <w:t>perlin library</w:t>
+      </w:r>
+    </w:p>
+    <w:p>
+      <w:r>
+        <w:t>webgl obj loader for rocks</w:t>
+      </w:r>
+    </w:p>
+    <w:p>
+      <w:r>
+        <w:t>twgl library for one file</w:t>
+      </w:r>
+    </w:p>
+    <w:p>
+      <w:r>
+        <w:t>dat.min for ui</w:t>
+      </w:r>
+    </w:p>
+    <w:p>
+      <w:r>
+        <w:t>stats for fps/memory</w:t>
       </w:r>
     </w:p>
     <w:p/>
@@ -12189,28 +10897,18 @@
       <w:r>
         <w:t xml:space="preserve">From Terrain.js, the </w:t>
       </w:r>
-      <w:proofErr w:type="spellStart"/>
       <w:r>
         <w:t>createQuadrantIndices</w:t>
       </w:r>
-      <w:proofErr w:type="spellEnd"/>
       <w:r>
         <w:t xml:space="preserve"> function. </w:t>
       </w:r>
       <w:r>
-        <w:t xml:space="preserve">Answer with 11 </w:t>
-      </w:r>
-      <w:proofErr w:type="spellStart"/>
-      <w:r>
-        <w:t>upvotes</w:t>
-      </w:r>
-      <w:proofErr w:type="spellEnd"/>
-      <w:r>
-        <w:t>.</w:t>
-      </w:r>
-    </w:p>
-    <w:p>
-      <w:hyperlink r:id="rId22" w:history="1">
+        <w:t>Answer with 11 upvotes.</w:t>
+      </w:r>
+    </w:p>
+    <w:p>
+      <w:hyperlink r:id="rId23" w:history="1">
         <w:r>
           <w:rPr>
             <w:rStyle w:val="Hyperlink"/>
@@ -12374,15 +11072,7 @@
         <w:jc w:val="both"/>
       </w:pPr>
       <w:r>
-        <w:t xml:space="preserve">// </w:t>
-      </w:r>
-      <w:proofErr w:type="gramStart"/>
-      <w:r>
-        <w:t>Some</w:t>
-      </w:r>
-      <w:proofErr w:type="gramEnd"/>
-      <w:r>
-        <w:t xml:space="preserve"> example code here…</w:t>
+        <w:t>// Some example code here…</w:t>
       </w:r>
     </w:p>
     <w:p>
@@ -12429,23 +11119,9 @@
         <w:rPr>
           <w:lang w:val="en-US"/>
         </w:rPr>
-        <w:t xml:space="preserve">Sylvia Duckworth. A picture of a kitten at </w:t>
-      </w:r>
-      <w:proofErr w:type="spellStart"/>
-      <w:r>
-        <w:rPr>
-          <w:lang w:val="en-US"/>
-        </w:rPr>
-        <w:t>Hellifield</w:t>
-      </w:r>
-      <w:proofErr w:type="spellEnd"/>
-      <w:r>
-        <w:rPr>
-          <w:lang w:val="en-US"/>
-        </w:rPr>
-        <w:t xml:space="preserve"> Peel. </w:t>
-      </w:r>
-      <w:hyperlink r:id="rId23" w:history="1">
+        <w:t xml:space="preserve">Sylvia Duckworth. A picture of a kitten at Hellifield Peel. </w:t>
+      </w:r>
+      <w:hyperlink r:id="rId24" w:history="1">
         <w:r>
           <w:rPr>
             <w:rStyle w:val="Hyperlink"/>
@@ -12458,21 +11134,7 @@
         <w:rPr>
           <w:lang w:val="en-US"/>
         </w:rPr>
-        <w:t xml:space="preserve">, 2007. Copyright Sylvia Duckworth and licensed for reuse under a Creative Commons Attribution-Share Alike 2.0 Generic </w:t>
-      </w:r>
-      <w:proofErr w:type="spellStart"/>
-      <w:r>
-        <w:rPr>
-          <w:lang w:val="en-US"/>
-        </w:rPr>
-        <w:t>Licence</w:t>
-      </w:r>
-      <w:proofErr w:type="spellEnd"/>
-      <w:r>
-        <w:rPr>
-          <w:lang w:val="en-US"/>
-        </w:rPr>
-        <w:t>. Accessed August 2011.</w:t>
+        <w:t>, 2007. Copyright Sylvia Duckworth and licensed for reuse under a Creative Commons Attribution-Share Alike 2.0 Generic Licence. Accessed August 2011.</w:t>
       </w:r>
       <w:r>
         <w:rPr>
@@ -12506,30 +11168,8 @@
         <w:rPr>
           <w:lang w:val="en-US"/>
         </w:rPr>
-        <w:t xml:space="preserve">Mark Neal, Jan </w:t>
-      </w:r>
-      <w:proofErr w:type="spellStart"/>
-      <w:r>
-        <w:rPr>
-          <w:lang w:val="en-US"/>
-        </w:rPr>
-        <w:t>Feyereisl</w:t>
-      </w:r>
-      <w:proofErr w:type="spellEnd"/>
-      <w:r>
-        <w:rPr>
-          <w:lang w:val="en-US"/>
-        </w:rPr>
-        <w:t xml:space="preserve">, Rosario </w:t>
-      </w:r>
-      <w:proofErr w:type="spellStart"/>
-      <w:r>
-        <w:rPr>
-          <w:lang w:val="en-US"/>
-        </w:rPr>
-        <w:t>Rascun</w:t>
-      </w:r>
-      <w:proofErr w:type="spellEnd"/>
+        <w:t>Mark Neal, Jan Feyereisl, Rosario Rascun</w:t>
+      </w:r>
       <w:r>
         <w:t>à</w:t>
       </w:r>
@@ -12540,21 +11180,7 @@
         <w:rPr>
           <w:lang w:val="en-US"/>
         </w:rPr>
-        <w:t xml:space="preserve"> and </w:t>
-      </w:r>
-      <w:proofErr w:type="spellStart"/>
-      <w:r>
-        <w:rPr>
-          <w:lang w:val="en-US"/>
-        </w:rPr>
-        <w:t>Xiaolei</w:t>
-      </w:r>
-      <w:proofErr w:type="spellEnd"/>
-      <w:r>
-        <w:rPr>
-          <w:lang w:val="en-US"/>
-        </w:rPr>
-        <w:t xml:space="preserve"> Wang. Don’t touch me, I’m fine: Robot autonomy using an artificial innate immune system. In </w:t>
+        <w:t xml:space="preserve"> and Xiaolei Wang. Don’t touch me, I’m fine: Robot autonomy using an artificial innate immune system. In </w:t>
       </w:r>
       <w:r>
         <w:rPr>
@@ -12682,7 +11308,7 @@
         </w:rPr>
         <w:t xml:space="preserve">Various. Fail blog. </w:t>
       </w:r>
-      <w:hyperlink r:id="rId24" w:history="1">
+      <w:hyperlink r:id="rId25" w:history="1">
         <w:r>
           <w:rPr>
             <w:rStyle w:val="Hyperlink"/>
@@ -12746,7 +11372,7 @@
         </w:rPr>
         <w:t xml:space="preserve">” (Online) Available at: </w:t>
       </w:r>
-      <w:hyperlink r:id="rId25" w:history="1">
+      <w:hyperlink r:id="rId26" w:history="1">
         <w:r>
           <w:rPr>
             <w:rStyle w:val="Hyperlink"/>
@@ -12816,7 +11442,7 @@
         </w:rPr>
         <w:t xml:space="preserve"> Version 2.0” (Online) Available at: </w:t>
       </w:r>
-      <w:hyperlink r:id="rId26" w:history="1">
+      <w:hyperlink r:id="rId27" w:history="1">
         <w:r>
           <w:rPr>
             <w:rStyle w:val="Hyperlink"/>
@@ -12846,8 +11472,8 @@
       </w:r>
     </w:p>
     <w:sectPr>
-      <w:headerReference w:type="default" r:id="rId27"/>
-      <w:footerReference w:type="default" r:id="rId28"/>
+      <w:headerReference w:type="default" r:id="rId28"/>
+      <w:footerReference w:type="default" r:id="rId29"/>
       <w:pgSz w:w="11900" w:h="16840"/>
       <w:pgMar w:top="1428" w:right="1800" w:bottom="1440" w:left="1800" w:header="708" w:footer="708" w:gutter="0"/>
       <w:pgNumType w:start="1"/>
@@ -12900,7 +11526,7 @@
       <w:rPr>
         <w:noProof/>
       </w:rPr>
-      <w:t>31</w:t>
+      <w:t>32</w:t>
     </w:r>
     <w:r>
       <w:fldChar w:fldCharType="end"/>
@@ -12931,7 +11557,7 @@
         <w:noProof/>
         <w:lang w:val="en-US"/>
       </w:rPr>
-      <w:t>32</w:t>
+      <w:t>33</w:t>
     </w:r>
     <w:r>
       <w:rPr>
@@ -12976,13 +11602,8 @@
       <w:pStyle w:val="Header"/>
     </w:pPr>
     <w:r>
-      <w:t xml:space="preserve">A Prehistoric Scene of Mars in </w:t>
+      <w:t>A Prehistoric Scene of Mars in WebGL</w:t>
     </w:r>
-    <w:proofErr w:type="spellStart"/>
-    <w:r>
-      <w:t>WebGL</w:t>
-    </w:r>
-    <w:proofErr w:type="spellEnd"/>
     <w:r>
       <w:tab/>
     </w:r>
@@ -17546,7 +16167,7 @@
 </file>
 
 <file path=customXml/itemProps1.xml><?xml version="1.0" encoding="utf-8"?>
-<ds:datastoreItem xmlns:ds="http://schemas.openxmlformats.org/officeDocument/2006/customXml" ds:itemID="{DF6B0028-504E-4544-A8EA-2089C1A0B032}">
+<ds:datastoreItem xmlns:ds="http://schemas.openxmlformats.org/officeDocument/2006/customXml" ds:itemID="{32317019-876A-4BBB-B8B0-44FF48971EC8}">
   <ds:schemaRefs>
     <ds:schemaRef ds:uri="http://schemas.openxmlformats.org/officeDocument/2006/bibliography"/>
   </ds:schemaRefs>

</xml_diff>

<commit_message>
added to random report sections
</commit_message>
<xml_diff>
--- a/Major Project/report/Report.docx
+++ b/Major Project/report/Report.docx
@@ -9140,99 +9140,140 @@
         <w:t xml:space="preserve">. I simply added a new class with a setup and render method, then added these method calls into my scene. </w:t>
       </w:r>
     </w:p>
+    <w:p/>
     <w:p>
       <w:r>
         <w:rPr>
           <w:noProof/>
         </w:rPr>
         <w:pict>
-          <v:shape id="_x0000_s1040" type="#_x0000_t75" style="position:absolute;margin-left:.1pt;margin-top:39.95pt;width:414.35pt;height:191.7pt;z-index:-251630592;mso-position-horizontal-relative:text;mso-position-vertical-relative:text;mso-width-relative:page;mso-height-relative:page" wrapcoords="-39 0 -39 21516 21600 21516 21600 0 -39 0">
+          <v:shape id="_x0000_s1040" type="#_x0000_t75" style="position:absolute;margin-left:-4.5pt;margin-top:59.35pt;width:414.35pt;height:191.7pt;z-index:-251630592;mso-position-horizontal-relative:text;mso-position-vertical-relative:text;mso-width-relative:page;mso-height-relative:page" wrapcoords="-39 0 -39 21516 21600 21516 21600 0 -39 0">
             <v:imagedata r:id="rId22" o:title="0"/>
             <w10:wrap type="tight"/>
           </v:shape>
         </w:pict>
       </w:r>
-    </w:p>
-    <w:p>
-      <w:r>
-        <w:t>In the initial stages of my project, the class diagram was this:</w:t>
+      <w:r>
+        <w:t>In the documentation folder you will find loads of XML files. These files contain the class diagram of the scene at different stages of development. These XML files can be opened with draw.io.</w:t>
+      </w:r>
+      <w:r>
+        <w:rPr>
+          <w:color w:val="FF0000"/>
+        </w:rPr>
+        <w:t xml:space="preserve"> // reference draw.io here</w:t>
+      </w:r>
+      <w:r>
+        <w:t xml:space="preserve">. </w:t>
+      </w:r>
+      <w:r>
+        <w:t>In the initial stages of my proje</w:t>
+      </w:r>
+      <w:r>
+        <w:t>ct, the class diagram was this:</w:t>
       </w:r>
     </w:p>
     <w:p/>
+    <w:p>
+      <w:r>
+        <w:t>The index file conta</w:t>
+      </w:r>
+      <w:r>
+        <w:t xml:space="preserve">ins </w:t>
+      </w:r>
+      <w:r>
+        <w:t>the setup and render methods used to start the scene. As you can see the class diagram is not very desc</w:t>
+      </w:r>
+      <w:r>
+        <w:t>riptive just using the JavaScript</w:t>
+      </w:r>
+      <w:r>
+        <w:t xml:space="preserve"> v</w:t>
+      </w:r>
+      <w:r>
+        <w:t xml:space="preserve">ar keyword to define variables. At the end of a SCRUM retrospective it became clear that the class diagram needed better description. This was added to later versions of the diagram. </w:t>
+      </w:r>
+    </w:p>
     <w:p/>
     <w:p>
       <w:r>
-        <w:t>The index file conta</w:t>
-      </w:r>
-      <w:r>
-        <w:t xml:space="preserve">ins </w:t>
-      </w:r>
-      <w:r>
-        <w:t>the setup and render methods used to start the scene. As you can see the class diagram is not very desc</w:t>
-      </w:r>
-      <w:r>
-        <w:t>riptive just using the JavaScript</w:t>
-      </w:r>
-      <w:r>
-        <w:t xml:space="preserve"> v</w:t>
-      </w:r>
-      <w:r>
-        <w:t xml:space="preserve">ar keyword to define variables. At the end of a SCRUM retrospective it became clear that the class diagram needed better description. This was added to later versions of the diagram. </w:t>
-      </w:r>
-      <w:bookmarkStart w:id="15" w:name="_GoBack"/>
-      <w:bookmarkEnd w:id="15"/>
+        <w:t xml:space="preserve">The below image shows a later version of the project around sprint 5. This shows the adaptability of the design. The new classes are simply added on, not changing or effecting the older classes. RockGenerator, </w:t>
+      </w:r>
+      <w:r>
+        <w:t xml:space="preserve">TextureLoader, Texture and Camera classes have all be added. Although the camera class is just the </w:t>
+      </w:r>
+      <w:r>
+        <w:t>refactored player class.</w:t>
+      </w:r>
     </w:p>
     <w:p/>
     <w:p/>
     <w:p/>
     <w:p/>
+    <w:p>
+      <w:r>
+        <w:rPr>
+          <w:noProof/>
+        </w:rPr>
+        <w:lastRenderedPageBreak/>
+        <w:pict>
+          <v:shape id="_x0000_s1041" type="#_x0000_t75" style="position:absolute;margin-left:-.05pt;margin-top:13.7pt;width:413.75pt;height:281.55pt;z-index:-251628544;mso-position-horizontal-relative:text;mso-position-vertical-relative:text;mso-width-relative:page;mso-height-relative:page" wrapcoords="-39 0 -39 21542 21600 21542 21600 0 -39 0">
+            <v:imagedata r:id="rId23" o:title="1"/>
+            <w10:wrap type="tight"/>
+          </v:shape>
+        </w:pict>
+      </w:r>
+    </w:p>
     <w:p/>
     <w:p/>
+    <w:p>
+      <w:pPr>
+        <w:pStyle w:val="Heading3"/>
+      </w:pPr>
+      <w:bookmarkStart w:id="15" w:name="_Toc222978599"/>
+      <w:bookmarkStart w:id="16" w:name="_Toc476088420"/>
+      <w:r>
+        <w:t>Even More Detail</w:t>
+      </w:r>
+      <w:bookmarkEnd w:id="15"/>
+      <w:bookmarkEnd w:id="16"/>
+    </w:p>
     <w:p/>
     <w:p>
-      <w:pPr>
-        <w:pStyle w:val="Heading3"/>
-      </w:pPr>
-      <w:bookmarkStart w:id="16" w:name="_Toc222978599"/>
-      <w:bookmarkStart w:id="17" w:name="_Toc476088420"/>
-      <w:r>
-        <w:t>Even More Detail</w:t>
-      </w:r>
-      <w:bookmarkEnd w:id="16"/>
+      <w:r>
+        <w:t>Fully finished class diagram, design</w:t>
+      </w:r>
+    </w:p>
+    <w:p>
+      <w:pPr>
+        <w:pStyle w:val="Heading2"/>
+      </w:pPr>
+      <w:bookmarkStart w:id="17" w:name="_Toc222978600"/>
+      <w:bookmarkStart w:id="18" w:name="_Toc476088421"/>
+      <w:r>
+        <w:t>User Interface Design</w:t>
+      </w:r>
       <w:bookmarkEnd w:id="17"/>
-    </w:p>
-    <w:p/>
+      <w:bookmarkEnd w:id="18"/>
+      <w:r>
+        <w:t xml:space="preserve"> </w:t>
+      </w:r>
+    </w:p>
+    <w:p>
+      <w:r>
+        <w:t>// show screenshots</w:t>
+      </w:r>
+    </w:p>
     <w:p>
       <w:pPr>
         <w:pStyle w:val="Heading2"/>
       </w:pPr>
-      <w:bookmarkStart w:id="18" w:name="_Toc222978600"/>
-      <w:bookmarkStart w:id="19" w:name="_Toc476088421"/>
-      <w:r>
-        <w:t>User Interface Design</w:t>
-      </w:r>
-      <w:bookmarkEnd w:id="18"/>
+      <w:bookmarkStart w:id="19" w:name="_Toc222978601"/>
+      <w:bookmarkStart w:id="20" w:name="_Toc476088422"/>
+      <w:r>
+        <w:t>Other Relevant Sections</w:t>
+      </w:r>
       <w:bookmarkEnd w:id="19"/>
-      <w:r>
-        <w:t xml:space="preserve"> </w:t>
-      </w:r>
-    </w:p>
-    <w:p>
-      <w:r>
-        <w:t>// show screenshots</w:t>
-      </w:r>
-    </w:p>
-    <w:p>
-      <w:pPr>
-        <w:pStyle w:val="Heading2"/>
-      </w:pPr>
-      <w:bookmarkStart w:id="20" w:name="_Toc222978601"/>
-      <w:bookmarkStart w:id="21" w:name="_Toc476088422"/>
-      <w:r>
-        <w:t>Other Relevant Sections</w:t>
-      </w:r>
       <w:bookmarkEnd w:id="20"/>
-      <w:bookmarkEnd w:id="21"/>
     </w:p>
     <w:p/>
     <w:p>
@@ -9244,31 +9285,30 @@
         </w:rPr>
       </w:pPr>
       <w:r>
-        <w:br w:type="page"/>
+        <w:t>?</w:t>
       </w:r>
     </w:p>
     <w:p>
       <w:pPr>
         <w:pStyle w:val="Heading1"/>
       </w:pPr>
-      <w:bookmarkStart w:id="22" w:name="_Toc222978602"/>
-      <w:bookmarkStart w:id="23" w:name="_Toc476088423"/>
-      <w:r>
-        <w:lastRenderedPageBreak/>
+      <w:bookmarkStart w:id="21" w:name="_Toc222978602"/>
+      <w:bookmarkStart w:id="22" w:name="_Toc476088423"/>
+      <w:r>
         <w:t>Implementation</w:t>
       </w:r>
       <w:bookmarkEnd w:id="12"/>
+      <w:bookmarkEnd w:id="21"/>
       <w:bookmarkEnd w:id="22"/>
-      <w:bookmarkEnd w:id="23"/>
-    </w:p>
-    <w:p>
-      <w:pPr>
-        <w:jc w:val="both"/>
-        <w:rPr>
-          <w:lang w:val="en-US"/>
-        </w:rPr>
-      </w:pPr>
-      <w:bookmarkStart w:id="24" w:name="_Toc192777712"/>
+    </w:p>
+    <w:p>
+      <w:pPr>
+        <w:jc w:val="both"/>
+        <w:rPr>
+          <w:lang w:val="en-US"/>
+        </w:rPr>
+      </w:pPr>
+      <w:bookmarkStart w:id="23" w:name="_Toc192777712"/>
       <w:r>
         <w:rPr>
           <w:lang w:val="en-US"/>
@@ -9343,548 +9383,96 @@
         <w:jc w:val="both"/>
       </w:pPr>
       <w:r>
-        <w:t>In the mid project demonstration, I realized I did not enjoy creating the game aspects of the project. There were 2 different things I was working on: the game code written in JavaScript and the graphics code in WebGL. Since the graphics were what I was interested in, writing thousands of JavaScript lines to create a game was not interesting. The games aspects also took so long to write and because of this, the graphics of the game suffered. Mid-way through the project I decided to strip out all the game aspects and just focus on the graphics.</w:t>
-      </w:r>
-    </w:p>
-    <w:p>
-      <w:pPr>
-        <w:jc w:val="both"/>
-      </w:pPr>
-    </w:p>
-    <w:p>
-      <w:pPr>
-        <w:jc w:val="both"/>
-      </w:pPr>
-    </w:p>
-    <w:p>
-      <w:pPr>
-        <w:jc w:val="both"/>
-      </w:pPr>
-    </w:p>
-    <w:p>
-      <w:pPr>
-        <w:jc w:val="both"/>
-      </w:pPr>
-    </w:p>
-    <w:p>
-      <w:pPr>
-        <w:jc w:val="both"/>
-      </w:pPr>
-    </w:p>
-    <w:p>
-      <w:pPr>
-        <w:jc w:val="both"/>
-      </w:pPr>
-    </w:p>
-    <w:p>
-      <w:pPr>
-        <w:jc w:val="both"/>
-      </w:pPr>
-      <w:r>
-        <w:t>// explain graphics pipeline, and shaders</w:t>
-      </w:r>
-      <w:r>
-        <w:t>, vert/frag</w:t>
-      </w:r>
-    </w:p>
-    <w:p>
-      <w:pPr>
-        <w:jc w:val="both"/>
-      </w:pPr>
-    </w:p>
-    <w:p>
-      <w:pPr>
-        <w:jc w:val="both"/>
-        <w:rPr>
-          <w:lang w:val="en-US"/>
-        </w:rPr>
-      </w:pPr>
-      <w:r>
-        <w:rPr>
-          <w:lang w:val="en-US"/>
-        </w:rPr>
-        <w:t>Graphics pipeline</w:t>
-      </w:r>
-    </w:p>
-    <w:p>
-      <w:pPr>
-        <w:jc w:val="both"/>
-        <w:rPr>
-          <w:lang w:val="en-US"/>
-        </w:rPr>
-      </w:pPr>
-      <w:r>
-        <w:rPr>
-          <w:lang w:val="en-US"/>
-        </w:rPr>
-        <w:tab/>
-        <w:t>-how to get some data to appear on the screen</w:t>
-      </w:r>
-    </w:p>
-    <w:p>
-      <w:pPr>
-        <w:jc w:val="both"/>
-        <w:rPr>
-          <w:lang w:val="en-US"/>
-        </w:rPr>
-      </w:pPr>
-      <w:r>
-        <w:rPr>
-          <w:lang w:val="en-US"/>
-        </w:rPr>
-        <w:tab/>
-        <w:t>-example data, triangle coordinates</w:t>
-      </w:r>
-    </w:p>
-    <w:p>
-      <w:pPr>
-        <w:jc w:val="both"/>
-        <w:rPr>
-          <w:lang w:val="en-US"/>
-        </w:rPr>
-      </w:pPr>
-      <w:r>
-        <w:rPr>
-          <w:lang w:val="en-US"/>
-        </w:rPr>
-        <w:tab/>
-        <w:t>3d description of world, turn it into a 2d image</w:t>
-      </w:r>
-    </w:p>
-    <w:p>
-      <w:pPr>
-        <w:jc w:val="both"/>
-        <w:rPr>
-          <w:lang w:val="en-US"/>
-        </w:rPr>
-      </w:pPr>
-    </w:p>
-    <w:p>
-      <w:pPr>
-        <w:jc w:val="both"/>
-        <w:rPr>
-          <w:lang w:val="en-US"/>
-        </w:rPr>
-      </w:pPr>
-      <w:r>
-        <w:rPr>
-          <w:lang w:val="en-US"/>
-        </w:rPr>
-        <w:t xml:space="preserve">Moving from, easy to think about it, have a model, put into the world, view from a camera, display on screen. </w:t>
-      </w:r>
-    </w:p>
-    <w:p>
-      <w:pPr>
-        <w:ind w:firstLine="720"/>
-        <w:jc w:val="both"/>
-        <w:rPr>
-          <w:lang w:val="en-US"/>
-        </w:rPr>
-      </w:pPr>
-      <w:r>
-        <w:rPr>
-          <w:lang w:val="en-US"/>
-        </w:rPr>
-        <w:t>model to world, world to view, view to projection</w:t>
-      </w:r>
-    </w:p>
-    <w:p>
-      <w:pPr>
-        <w:ind w:firstLine="720"/>
-        <w:jc w:val="both"/>
-        <w:rPr>
-          <w:lang w:val="en-US"/>
-        </w:rPr>
-      </w:pPr>
-    </w:p>
-    <w:p>
-      <w:pPr>
-        <w:ind w:firstLine="720"/>
-        <w:jc w:val="both"/>
-        <w:rPr>
-          <w:lang w:val="en-US"/>
-        </w:rPr>
-      </w:pPr>
-      <w:r>
-        <w:rPr>
-          <w:lang w:val="en-US"/>
-        </w:rPr>
-        <w:t>model has own origin at centre, own coordinate system, origin of triangle</w:t>
-      </w:r>
-    </w:p>
-    <w:p>
-      <w:pPr>
-        <w:ind w:firstLine="720"/>
-        <w:jc w:val="both"/>
-        <w:rPr>
-          <w:lang w:val="en-US"/>
-        </w:rPr>
-      </w:pPr>
-    </w:p>
-    <w:p>
-      <w:pPr>
-        <w:jc w:val="both"/>
-        <w:rPr>
-          <w:lang w:val="en-US"/>
-        </w:rPr>
-      </w:pPr>
-      <w:r>
-        <w:rPr>
-          <w:lang w:val="en-US"/>
-        </w:rPr>
-        <w:t>scaling, rotating, translating, its now in world coordinate space (T,R,S)</w:t>
-      </w:r>
-    </w:p>
-    <w:p>
-      <w:pPr>
-        <w:jc w:val="both"/>
-        <w:rPr>
-          <w:lang w:val="en-US"/>
-        </w:rPr>
-      </w:pPr>
-    </w:p>
-    <w:p>
-      <w:pPr>
-        <w:jc w:val="both"/>
-        <w:rPr>
-          <w:lang w:val="en-US"/>
-        </w:rPr>
-      </w:pPr>
-      <w:r>
-        <w:rPr>
-          <w:lang w:val="en-US"/>
-        </w:rPr>
-        <w:t>clipping happens in worldsapce, removing a piece of somethiong from pipeline, we cant see it, clip a triangle loses a vertex, how do drw it with 2 points? Need to create new points along the edge, and split it into separate triangles</w:t>
-      </w:r>
-    </w:p>
-    <w:p>
-      <w:pPr>
-        <w:jc w:val="both"/>
-        <w:rPr>
-          <w:lang w:val="en-US"/>
-        </w:rPr>
-      </w:pPr>
-      <w:r>
-        <w:rPr>
-          <w:lang w:val="en-US"/>
-        </w:rPr>
-        <w:t>culling excludes entire object</w:t>
-      </w:r>
-    </w:p>
-    <w:p>
-      <w:pPr>
-        <w:jc w:val="both"/>
-        <w:rPr>
-          <w:lang w:val="en-US"/>
-        </w:rPr>
-      </w:pPr>
-    </w:p>
-    <w:p>
-      <w:pPr>
-        <w:jc w:val="both"/>
-        <w:rPr>
-          <w:lang w:val="en-US"/>
-        </w:rPr>
-      </w:pPr>
-    </w:p>
-    <w:p>
-      <w:pPr>
-        <w:jc w:val="both"/>
-        <w:rPr>
-          <w:lang w:val="en-US"/>
-        </w:rPr>
-      </w:pPr>
-      <w:r>
-        <w:rPr>
-          <w:lang w:val="en-US"/>
-        </w:rPr>
-        <w:t>WORLD SPACE above (2</w:t>
+        <w:t xml:space="preserve">In the mid project demonstration, I realized I did not enjoy creating the game aspects of the project. There were 2 different things I was working on: the game code written in JavaScript and the graphics code in WebGL. Since the graphics were what I was interested in, writing thousands of JavaScript lines to create a game was not interesting. The games aspects also took so long to write and because of this, the graphics of the game suffered. Mid-way through the project I decided to strip out all the game aspects </w:t>
+      </w:r>
+      <w:r>
+        <w:t>and just focus on the graphics.</w:t>
+      </w:r>
+    </w:p>
+    <w:p>
+      <w:pPr>
+        <w:jc w:val="both"/>
+        <w:rPr>
+          <w:lang w:val="en-US"/>
+        </w:rPr>
+      </w:pPr>
+    </w:p>
+    <w:p>
+      <w:pPr>
+        <w:jc w:val="both"/>
+        <w:rPr>
+          <w:lang w:val="en-US"/>
+        </w:rPr>
+      </w:pPr>
+    </w:p>
+    <w:p>
+      <w:pPr>
+        <w:jc w:val="both"/>
+      </w:pPr>
+      <w:r>
+        <w:t>// need to create a context to be able to talk to webgl, and get it tointeract with the hardware</w:t>
+      </w:r>
+    </w:p>
+    <w:p>
+      <w:pPr>
+        <w:jc w:val="both"/>
+      </w:pPr>
+    </w:p>
+    <w:p>
+      <w:pPr>
+        <w:jc w:val="both"/>
+      </w:pPr>
+      <w:r>
+        <w:t>// Show initial screenshot, in 1</w:t>
       </w:r>
       <w:r>
         <w:rPr>
           <w:vertAlign w:val="superscript"/>
-          <w:lang w:val="en-US"/>
-        </w:rPr>
-        <w:t>nd</w:t>
-      </w:r>
-      <w:r>
-        <w:rPr>
-          <w:lang w:val="en-US"/>
-        </w:rPr>
-        <w:t xml:space="preserve"> stage)</w:t>
-      </w:r>
-    </w:p>
-    <w:p>
-      <w:pPr>
-        <w:jc w:val="both"/>
-        <w:rPr>
-          <w:lang w:val="en-US"/>
-        </w:rPr>
-      </w:pPr>
-    </w:p>
-    <w:p>
-      <w:pPr>
-        <w:jc w:val="both"/>
-        <w:rPr>
-          <w:lang w:val="en-US"/>
-        </w:rPr>
-      </w:pPr>
-      <w:r>
-        <w:rPr>
-          <w:lang w:val="en-US"/>
-        </w:rPr>
-        <w:lastRenderedPageBreak/>
-        <w:t>We define camera in the world, it has a position</w:t>
-      </w:r>
-    </w:p>
-    <w:p>
-      <w:pPr>
-        <w:jc w:val="both"/>
-        <w:rPr>
-          <w:lang w:val="en-US"/>
-        </w:rPr>
-      </w:pPr>
-      <w:r>
-        <w:rPr>
-          <w:lang w:val="en-US"/>
-        </w:rPr>
-        <w:tab/>
-        <w:t>Now world to view, need to shift entire world infront of camera, which doesn’t exist, program as if it does, easy to think about</w:t>
-      </w:r>
-    </w:p>
-    <w:p>
-      <w:pPr>
-        <w:jc w:val="both"/>
-        <w:rPr>
-          <w:lang w:val="en-US"/>
-        </w:rPr>
-      </w:pPr>
-    </w:p>
-    <w:p>
-      <w:pPr>
-        <w:jc w:val="both"/>
-        <w:rPr>
-          <w:lang w:val="en-US"/>
-        </w:rPr>
-      </w:pPr>
-    </w:p>
-    <w:p>
-      <w:pPr>
-        <w:tabs>
-          <w:tab w:val="left" w:pos="7046"/>
-        </w:tabs>
-        <w:jc w:val="both"/>
-        <w:rPr>
-          <w:lang w:val="en-US"/>
-        </w:rPr>
-      </w:pPr>
-      <w:r>
-        <w:rPr>
-          <w:lang w:val="en-US"/>
-        </w:rPr>
-        <w:t>Camera space, everything relative to camera, camera is at 0,0</w:t>
-      </w:r>
-      <w:r>
-        <w:rPr>
-          <w:lang w:val="en-US"/>
-        </w:rPr>
-        <w:tab/>
-      </w:r>
-    </w:p>
-    <w:p>
-      <w:pPr>
-        <w:tabs>
-          <w:tab w:val="left" w:pos="7046"/>
-        </w:tabs>
-        <w:jc w:val="both"/>
-        <w:rPr>
-          <w:lang w:val="en-US"/>
-        </w:rPr>
-      </w:pPr>
-    </w:p>
-    <w:p>
-      <w:pPr>
-        <w:tabs>
-          <w:tab w:val="left" w:pos="7046"/>
-        </w:tabs>
-        <w:jc w:val="both"/>
-        <w:rPr>
-          <w:lang w:val="en-US"/>
-        </w:rPr>
-      </w:pPr>
-    </w:p>
-    <w:p>
-      <w:pPr>
-        <w:tabs>
-          <w:tab w:val="left" w:pos="7046"/>
-        </w:tabs>
-        <w:jc w:val="both"/>
-        <w:rPr>
-          <w:lang w:val="en-US"/>
-        </w:rPr>
-      </w:pPr>
-      <w:r>
-        <w:rPr>
-          <w:lang w:val="en-US"/>
-        </w:rPr>
-        <w:t>View to projection</w:t>
-      </w:r>
-    </w:p>
-    <w:p>
-      <w:pPr>
-        <w:jc w:val="both"/>
-        <w:rPr>
-          <w:lang w:val="en-US"/>
-        </w:rPr>
-      </w:pPr>
-    </w:p>
-    <w:p>
-      <w:pPr>
-        <w:jc w:val="both"/>
-        <w:rPr>
-          <w:lang w:val="en-US"/>
-        </w:rPr>
-      </w:pPr>
-    </w:p>
-    <w:p>
-      <w:pPr>
-        <w:jc w:val="both"/>
-        <w:rPr>
-          <w:lang w:val="en-US"/>
-        </w:rPr>
-      </w:pPr>
-      <w:r>
-        <w:rPr>
-          <w:lang w:val="en-US"/>
-        </w:rPr>
-        <w:t>Geometry in screen space, map traingles to screen pixels, rasterization</w:t>
-      </w:r>
-    </w:p>
-    <w:p>
-      <w:pPr>
-        <w:jc w:val="both"/>
-        <w:rPr>
-          <w:lang w:val="en-US"/>
-        </w:rPr>
-      </w:pPr>
-      <w:r>
-        <w:rPr>
-          <w:lang w:val="en-US"/>
-        </w:rPr>
-        <w:t>Generates fragments</w:t>
-      </w:r>
-    </w:p>
-    <w:p>
-      <w:pPr>
-        <w:jc w:val="both"/>
-        <w:rPr>
-          <w:lang w:val="en-US"/>
-        </w:rPr>
-      </w:pPr>
-    </w:p>
-    <w:p>
-      <w:pPr>
-        <w:jc w:val="both"/>
-        <w:rPr>
-          <w:lang w:val="en-US"/>
-        </w:rPr>
-      </w:pPr>
-      <w:r>
-        <w:rPr>
-          <w:lang w:val="en-US"/>
-        </w:rPr>
-        <w:t>Process fragments,</w:t>
-      </w:r>
-    </w:p>
-    <w:p>
-      <w:pPr>
-        <w:jc w:val="both"/>
-        <w:rPr>
-          <w:lang w:val="en-US"/>
-        </w:rPr>
-      </w:pPr>
-      <w:r>
-        <w:rPr>
-          <w:lang w:val="en-US"/>
-        </w:rPr>
-        <w:t>Build image, replacing fragments</w:t>
-      </w:r>
-    </w:p>
-    <w:p>
-      <w:pPr>
-        <w:jc w:val="both"/>
-        <w:rPr>
-          <w:lang w:val="en-US"/>
-        </w:rPr>
-      </w:pPr>
-      <w:r>
-        <w:rPr>
-          <w:lang w:val="en-US"/>
-        </w:rPr>
-        <w:t>Depth buffer, stores depth per pixel</w:t>
-      </w:r>
-    </w:p>
-    <w:p>
-      <w:pPr>
-        <w:jc w:val="both"/>
-        <w:rPr>
-          <w:lang w:val="en-US"/>
-        </w:rPr>
-      </w:pPr>
-    </w:p>
-    <w:p>
-      <w:pPr>
-        <w:jc w:val="both"/>
-        <w:rPr>
-          <w:lang w:val="en-US"/>
-        </w:rPr>
-      </w:pPr>
-      <w:r>
-        <w:rPr>
-          <w:lang w:val="en-US"/>
-        </w:rPr>
-        <w:t>Specifify colour information for every vertex, rather than every fragment. Colour doesn’t vary much across object, blending with interpolation will look ok. Calculating at every fragment, not worth it</w:t>
-      </w:r>
-    </w:p>
-    <w:p>
-      <w:pPr>
-        <w:jc w:val="both"/>
-      </w:pPr>
-    </w:p>
-    <w:p>
-      <w:pPr>
-        <w:jc w:val="both"/>
-      </w:pPr>
-    </w:p>
-    <w:p>
-      <w:pPr>
-        <w:jc w:val="both"/>
-      </w:pPr>
-      <w:r>
-        <w:t>// need to create a context to be able to talk to webgl, and get it tointeract with the hardware</w:t>
-      </w:r>
-    </w:p>
-    <w:p>
-      <w:pPr>
-        <w:jc w:val="both"/>
-      </w:pPr>
-    </w:p>
-    <w:p>
-      <w:pPr>
-        <w:jc w:val="both"/>
-      </w:pPr>
-      <w:r>
-        <w:t>// Show initial screenshot, in 1</w:t>
-      </w:r>
-      <w:r>
-        <w:rPr>
-          <w:vertAlign w:val="superscript"/>
         </w:rPr>
         <w:t>st</w:t>
       </w:r>
       <w:r>
         <w:t xml:space="preserve"> week, </w:t>
       </w:r>
+    </w:p>
+    <w:p>
+      <w:pPr>
+        <w:jc w:val="both"/>
+      </w:pPr>
+      <w:r>
+        <w:t>// say how didn’t know about camera matrix</w:t>
+      </w:r>
+    </w:p>
+    <w:p>
+      <w:pPr>
+        <w:jc w:val="both"/>
+      </w:pPr>
+    </w:p>
+    <w:p>
+      <w:pPr>
+        <w:jc w:val="both"/>
+      </w:pPr>
+      <w:r>
+        <w:t>Say about complete re-doing of the rock generation, as learnt something new – not ideal with sc</w:t>
+      </w:r>
+      <w:r>
+        <w:t>rum, but nothing can do about it</w:t>
+      </w:r>
+    </w:p>
+    <w:p>
+      <w:pPr>
+        <w:jc w:val="both"/>
+      </w:pPr>
+    </w:p>
+    <w:p>
+      <w:pPr>
+        <w:jc w:val="both"/>
+      </w:pPr>
+      <w:r>
+        <w:t xml:space="preserve">// talk about 2048x2048 grid, why so inefficnet? Realized shaders still have to process 4m vertices each frame just to discard them, needed to cut down number sent in the first place. </w:t>
+      </w:r>
+      <w:bookmarkStart w:id="24" w:name="_GoBack"/>
+      <w:bookmarkEnd w:id="24"/>
     </w:p>
     <w:p>
       <w:pPr>
@@ -9895,9 +9483,230 @@
           <w:szCs w:val="32"/>
         </w:rPr>
       </w:pPr>
-      <w:r>
-        <w:t xml:space="preserve">// quickyl </w:t>
-      </w:r>
+    </w:p>
+    <w:p>
+      <w:pPr>
+        <w:jc w:val="both"/>
+        <w:rPr>
+          <w:lang w:val="en-US"/>
+        </w:rPr>
+      </w:pPr>
+    </w:p>
+    <w:p>
+      <w:pPr>
+        <w:jc w:val="both"/>
+        <w:rPr>
+          <w:lang w:val="en-US"/>
+        </w:rPr>
+      </w:pPr>
+    </w:p>
+    <w:p>
+      <w:pPr>
+        <w:jc w:val="both"/>
+        <w:rPr>
+          <w:lang w:val="en-US"/>
+        </w:rPr>
+      </w:pPr>
+      <w:r>
+        <w:rPr>
+          <w:lang w:val="en-US"/>
+        </w:rPr>
+        <w:t>// INFO TO MOVE below</w:t>
+      </w:r>
+    </w:p>
+    <w:p>
+      <w:pPr>
+        <w:jc w:val="both"/>
+        <w:rPr>
+          <w:lang w:val="en-US"/>
+        </w:rPr>
+      </w:pPr>
+    </w:p>
+    <w:p>
+      <w:pPr>
+        <w:jc w:val="both"/>
+      </w:pPr>
+    </w:p>
+    <w:p>
+      <w:pPr>
+        <w:jc w:val="both"/>
+      </w:pPr>
+      <w:r>
+        <w:t>// USE THE CLIPPING IMAGE U GOT</w:t>
+      </w:r>
+    </w:p>
+    <w:p>
+      <w:pPr>
+        <w:jc w:val="both"/>
+        <w:rPr>
+          <w:lang w:val="en-US"/>
+        </w:rPr>
+      </w:pPr>
+    </w:p>
+    <w:p>
+      <w:pPr>
+        <w:jc w:val="both"/>
+        <w:rPr>
+          <w:lang w:val="en-US"/>
+        </w:rPr>
+      </w:pPr>
+      <w:r>
+        <w:rPr>
+          <w:lang w:val="en-US"/>
+        </w:rPr>
+        <w:t>clipping happens in worldsapce, removing a piece of somethiong from pipeline, we cant see it, clip a triangle loses a vertex, how do drw it with 2 points? Need to create new points along the edge, and split it into separate triangles</w:t>
+      </w:r>
+    </w:p>
+    <w:p>
+      <w:pPr>
+        <w:jc w:val="both"/>
+        <w:rPr>
+          <w:lang w:val="en-US"/>
+        </w:rPr>
+      </w:pPr>
+      <w:r>
+        <w:rPr>
+          <w:lang w:val="en-US"/>
+        </w:rPr>
+        <w:t>culling excludes entire object</w:t>
+      </w:r>
+    </w:p>
+    <w:p>
+      <w:pPr>
+        <w:rPr>
+          <w:lang w:val="en-US"/>
+        </w:rPr>
+      </w:pPr>
+      <w:r>
+        <w:rPr>
+          <w:lang w:val="en-US"/>
+        </w:rPr>
+        <w:br w:type="page"/>
+      </w:r>
+    </w:p>
+    <w:p>
+      <w:pPr>
+        <w:jc w:val="both"/>
+        <w:rPr>
+          <w:lang w:val="en-US"/>
+        </w:rPr>
+      </w:pPr>
+    </w:p>
+    <w:p>
+      <w:pPr>
+        <w:jc w:val="both"/>
+        <w:rPr>
+          <w:lang w:val="en-US"/>
+        </w:rPr>
+      </w:pPr>
+      <w:r>
+        <w:rPr>
+          <w:lang w:val="en-US"/>
+        </w:rPr>
+        <w:t>Geometry in screen space, map traingles to screen pixels, rasterization</w:t>
+      </w:r>
+    </w:p>
+    <w:p>
+      <w:pPr>
+        <w:jc w:val="both"/>
+        <w:rPr>
+          <w:lang w:val="en-US"/>
+        </w:rPr>
+      </w:pPr>
+      <w:r>
+        <w:rPr>
+          <w:lang w:val="en-US"/>
+        </w:rPr>
+        <w:t>Generates fragments</w:t>
+      </w:r>
+    </w:p>
+    <w:p>
+      <w:pPr>
+        <w:jc w:val="both"/>
+        <w:rPr>
+          <w:lang w:val="en-US"/>
+        </w:rPr>
+      </w:pPr>
+    </w:p>
+    <w:p>
+      <w:pPr>
+        <w:jc w:val="both"/>
+        <w:rPr>
+          <w:lang w:val="en-US"/>
+        </w:rPr>
+      </w:pPr>
+      <w:r>
+        <w:rPr>
+          <w:lang w:val="en-US"/>
+        </w:rPr>
+        <w:t>Process fragments,</w:t>
+      </w:r>
+    </w:p>
+    <w:p>
+      <w:pPr>
+        <w:jc w:val="both"/>
+        <w:rPr>
+          <w:lang w:val="en-US"/>
+        </w:rPr>
+      </w:pPr>
+      <w:r>
+        <w:rPr>
+          <w:lang w:val="en-US"/>
+        </w:rPr>
+        <w:t>Build image, replacing fragments</w:t>
+      </w:r>
+    </w:p>
+    <w:p>
+      <w:pPr>
+        <w:jc w:val="both"/>
+        <w:rPr>
+          <w:lang w:val="en-US"/>
+        </w:rPr>
+      </w:pPr>
+      <w:r>
+        <w:rPr>
+          <w:lang w:val="en-US"/>
+        </w:rPr>
+        <w:t>Depth buffer, stores depth per pixel</w:t>
+      </w:r>
+    </w:p>
+    <w:p>
+      <w:pPr>
+        <w:jc w:val="both"/>
+        <w:rPr>
+          <w:lang w:val="en-US"/>
+        </w:rPr>
+      </w:pPr>
+    </w:p>
+    <w:p>
+      <w:pPr>
+        <w:jc w:val="both"/>
+        <w:rPr>
+          <w:lang w:val="en-US"/>
+        </w:rPr>
+      </w:pPr>
+      <w:r>
+        <w:rPr>
+          <w:lang w:val="en-US"/>
+        </w:rPr>
+        <w:t>Specifify colour information for every vertex, rather than every fragment. Colour doesn’t vary much across object, blending with interpolation will look ok. Calculating at every fragment, not worth it</w:t>
+      </w:r>
+    </w:p>
+    <w:p>
+      <w:pPr>
+        <w:jc w:val="both"/>
+        <w:rPr>
+          <w:lang w:val="en-US"/>
+        </w:rPr>
+      </w:pPr>
+    </w:p>
+    <w:p>
+      <w:pPr>
+        <w:jc w:val="both"/>
+        <w:rPr>
+          <w:lang w:val="en-US"/>
+        </w:rPr>
+      </w:pPr>
     </w:p>
     <w:p/>
     <w:p>
@@ -9909,7 +9718,7 @@
       <w:r>
         <w:t>Testing</w:t>
       </w:r>
-      <w:bookmarkEnd w:id="24"/>
+      <w:bookmarkEnd w:id="23"/>
       <w:bookmarkEnd w:id="25"/>
       <w:bookmarkEnd w:id="26"/>
     </w:p>
@@ -9998,7 +9807,6 @@
         <w:rPr>
           <w:lang w:val="en-US"/>
         </w:rPr>
-        <w:lastRenderedPageBreak/>
         <w:t>Overall Approach to Testing</w:t>
       </w:r>
       <w:bookmarkEnd w:id="27"/>
@@ -10053,6 +9861,12 @@
           <w:lang w:val="en-US"/>
         </w:rPr>
       </w:pPr>
+      <w:r>
+        <w:rPr>
+          <w:lang w:val="en-US"/>
+        </w:rPr>
+        <w:t>Tests run on startup, can choose to disable them by going into code</w:t>
+      </w:r>
     </w:p>
     <w:p>
       <w:pPr>
@@ -10087,6 +9901,32 @@
     </w:p>
     <w:p>
       <w:pPr>
+        <w:rPr>
+          <w:lang w:val="en-US"/>
+        </w:rPr>
+      </w:pPr>
+      <w:r>
+        <w:rPr>
+          <w:lang w:val="en-US"/>
+        </w:rPr>
+        <w:t>// SHOW TERRAIN RENDERING CODE FROM MINIMAP WORKING</w:t>
+      </w:r>
+    </w:p>
+    <w:p>
+      <w:pPr>
+        <w:rPr>
+          <w:lang w:val="en-US"/>
+        </w:rPr>
+      </w:pPr>
+      <w:r>
+        <w:rPr>
+          <w:lang w:val="en-US"/>
+        </w:rPr>
+        <w:t>// explain minimap was a game aspect, removed it for scene, but useful to show terrain render code working</w:t>
+      </w:r>
+    </w:p>
+    <w:p>
+      <w:pPr>
         <w:pStyle w:val="Heading3"/>
         <w:rPr>
           <w:lang w:val="en-US"/>
@@ -10135,6 +9975,7 @@
         <w:rPr>
           <w:lang w:val="en-US"/>
         </w:rPr>
+        <w:lastRenderedPageBreak/>
         <w:t>Stress Testing</w:t>
       </w:r>
       <w:bookmarkEnd w:id="35"/>
@@ -10287,7 +10128,26 @@
         <w:rPr>
           <w:lang w:val="en-US"/>
         </w:rPr>
-        <w:t>// get people to test it? What they liked or didnt</w:t>
+        <w:t xml:space="preserve">// get people to test it? What they liked or </w:t>
+      </w:r>
+      <w:r>
+        <w:rPr>
+          <w:lang w:val="en-US"/>
+        </w:rPr>
+        <w:t>didn’t</w:t>
+      </w:r>
+    </w:p>
+    <w:p>
+      <w:pPr>
+        <w:rPr>
+          <w:lang w:val="en-US"/>
+        </w:rPr>
+      </w:pPr>
+      <w:r>
+        <w:rPr>
+          <w:lang w:val="en-US"/>
+        </w:rPr>
+        <w:t>// fog 2 strong, controls too sensitive</w:t>
       </w:r>
       <w:r>
         <w:rPr>
@@ -10593,6 +10453,11 @@
       </w:r>
     </w:p>
     <w:p/>
+    <w:p>
+      <w:r>
+        <w:t>// had to keep going back and improving things, this isn’t what SCRUM is about. However I couldn’t do anything about this, didn’t forsee the FPS issues, only realized FPS suffered once I implemented it.</w:t>
+      </w:r>
+    </w:p>
     <w:p/>
     <w:p>
       <w:bookmarkStart w:id="46" w:name="_Toc192777717"/>
@@ -10908,7 +10773,7 @@
       </w:r>
     </w:p>
     <w:p>
-      <w:hyperlink r:id="rId23" w:history="1">
+      <w:hyperlink r:id="rId24" w:history="1">
         <w:r>
           <w:rPr>
             <w:rStyle w:val="Hyperlink"/>
@@ -11121,7 +10986,7 @@
         </w:rPr>
         <w:t xml:space="preserve">Sylvia Duckworth. A picture of a kitten at Hellifield Peel. </w:t>
       </w:r>
-      <w:hyperlink r:id="rId24" w:history="1">
+      <w:hyperlink r:id="rId25" w:history="1">
         <w:r>
           <w:rPr>
             <w:rStyle w:val="Hyperlink"/>
@@ -11308,7 +11173,7 @@
         </w:rPr>
         <w:t xml:space="preserve">Various. Fail blog. </w:t>
       </w:r>
-      <w:hyperlink r:id="rId25" w:history="1">
+      <w:hyperlink r:id="rId26" w:history="1">
         <w:r>
           <w:rPr>
             <w:rStyle w:val="Hyperlink"/>
@@ -11372,7 +11237,7 @@
         </w:rPr>
         <w:t xml:space="preserve">” (Online) Available at: </w:t>
       </w:r>
-      <w:hyperlink r:id="rId26" w:history="1">
+      <w:hyperlink r:id="rId27" w:history="1">
         <w:r>
           <w:rPr>
             <w:rStyle w:val="Hyperlink"/>
@@ -11442,7 +11307,7 @@
         </w:rPr>
         <w:t xml:space="preserve"> Version 2.0” (Online) Available at: </w:t>
       </w:r>
-      <w:hyperlink r:id="rId27" w:history="1">
+      <w:hyperlink r:id="rId28" w:history="1">
         <w:r>
           <w:rPr>
             <w:rStyle w:val="Hyperlink"/>
@@ -11472,8 +11337,8 @@
       </w:r>
     </w:p>
     <w:sectPr>
-      <w:headerReference w:type="default" r:id="rId28"/>
-      <w:footerReference w:type="default" r:id="rId29"/>
+      <w:headerReference w:type="default" r:id="rId29"/>
+      <w:footerReference w:type="default" r:id="rId30"/>
       <w:pgSz w:w="11900" w:h="16840"/>
       <w:pgMar w:top="1428" w:right="1800" w:bottom="1440" w:left="1800" w:header="708" w:footer="708" w:gutter="0"/>
       <w:pgNumType w:start="1"/>
@@ -11526,7 +11391,7 @@
       <w:rPr>
         <w:noProof/>
       </w:rPr>
-      <w:t>32</w:t>
+      <w:t>26</w:t>
     </w:r>
     <w:r>
       <w:fldChar w:fldCharType="end"/>
@@ -11557,7 +11422,7 @@
         <w:noProof/>
         <w:lang w:val="en-US"/>
       </w:rPr>
-      <w:t>33</w:t>
+      <w:t>34</w:t>
     </w:r>
     <w:r>
       <w:rPr>
@@ -16167,7 +16032,7 @@
 </file>
 
 <file path=customXml/itemProps1.xml><?xml version="1.0" encoding="utf-8"?>
-<ds:datastoreItem xmlns:ds="http://schemas.openxmlformats.org/officeDocument/2006/customXml" ds:itemID="{32317019-876A-4BBB-B8B0-44FF48971EC8}">
+<ds:datastoreItem xmlns:ds="http://schemas.openxmlformats.org/officeDocument/2006/customXml" ds:itemID="{876649F4-20DF-4628-96AC-7E324547AEFB}">
   <ds:schemaRefs>
     <ds:schemaRef ds:uri="http://schemas.openxmlformats.org/officeDocument/2006/bibliography"/>
   </ds:schemaRefs>

</xml_diff>

<commit_message>
Adding to analysis section
</commit_message>
<xml_diff>
--- a/Major Project/report/Report.docx
+++ b/Major Project/report/Report.docx
@@ -144,7 +144,7 @@
         <w:jc w:val="center"/>
       </w:pPr>
       <w:r>
-        <w:t>19</w:t>
+        <w:t>30</w:t>
       </w:r>
       <w:r>
         <w:rPr>
@@ -166,7 +166,10 @@
         <w:jc w:val="center"/>
       </w:pPr>
       <w:r>
-        <w:t>Version 1.0 (Draft)</w:t>
+        <w:t>Version 1.1</w:t>
+      </w:r>
+      <w:r>
+        <w:t xml:space="preserve"> (Draft)</w:t>
       </w:r>
     </w:p>
     <w:p>
@@ -584,7 +587,13 @@
     <w:p/>
     <w:p>
       <w:r>
-        <w:t xml:space="preserve">Last but not least I’d like to thank Greg Tavares for his tutorial series WebGL fundamentals and also his m4.js matrix </w:t>
+        <w:t>Last but not least I’d like to thank Greg Tavares for his tutorial series</w:t>
+      </w:r>
+      <w:r>
+        <w:t xml:space="preserve"> on</w:t>
+      </w:r>
+      <w:r>
+        <w:t xml:space="preserve"> WebGL fundamentals and also his m4.js matrix </w:t>
       </w:r>
       <w:r>
         <w:t xml:space="preserve">math </w:t>
@@ -7866,20 +7875,6 @@
           <w:lang w:val="en-US"/>
         </w:rPr>
       </w:pPr>
-      <w:r>
-        <w:rPr>
-          <w:lang w:val="en-US"/>
-        </w:rPr>
-        <w:t>// should analysis talk about engine vs libraries?</w:t>
-      </w:r>
-    </w:p>
-    <w:p>
-      <w:pPr>
-        <w:jc w:val="both"/>
-        <w:rPr>
-          <w:lang w:val="en-US"/>
-        </w:rPr>
-      </w:pPr>
     </w:p>
     <w:p>
       <w:pPr>
@@ -7937,11 +7932,7 @@
         <w:t xml:space="preserve">disadvantages. Instead, these are rewarding tasks that I can </w:t>
       </w:r>
       <w:r>
-        <w:t xml:space="preserve">implement and by </w:t>
-      </w:r>
-      <w:r>
-        <w:lastRenderedPageBreak/>
-        <w:t>implementing them, I will learn how they work</w:t>
+        <w:t>implement and by implementing them, I will learn how they work</w:t>
       </w:r>
       <w:r>
         <w:t xml:space="preserve">. This completes one my personal </w:t>
@@ -7959,11 +7950,38 @@
     <w:p/>
     <w:p>
       <w:r>
-        <w:t xml:space="preserve">I will mainly research features as I need to build them, so the research process is likely to go on throughout the project. Researching lots at the beginning wouldn’t be very useful as I might not be able to apply the information straight away, as other features are needed first. Working software early is also a priority. </w:t>
+        <w:t>Features and techniques used will be resear</w:t>
+      </w:r>
+      <w:r>
+        <w:t xml:space="preserve">ched throughout the project. </w:t>
+      </w:r>
+      <w:r>
+        <w:t xml:space="preserve">Researching lots at the beginning wouldn’t be very useful as I might not be able to apply the information straight away, as other features are needed first. Working software early is also a priority. </w:t>
+      </w:r>
+      <w:r>
+        <w:t xml:space="preserve">For this reason the engine components need to be built first, followed by the graphics later on. </w:t>
       </w:r>
     </w:p>
     <w:p/>
     <w:p>
+      <w:r>
+        <w:t xml:space="preserve">This was the initial </w:t>
+      </w:r>
+      <w:r>
+        <w:t>set of tasks</w:t>
+      </w:r>
+      <w:r>
+        <w:t>, whe</w:t>
+      </w:r>
+      <w:r>
+        <w:t>n the project was still a game:</w:t>
+      </w:r>
+    </w:p>
+    <w:p/>
+    <w:p>
+      <w:r>
+        <w:tab/>
+      </w:r>
       <w:r>
         <w:t>Some general information about the project and game mechanics:</w:t>
       </w:r>
@@ -7979,6 +7997,9 @@
       <w:r>
         <w:t>Focus on first person, perhaps adding in third person later on. A first person view will feel more interactive</w:t>
       </w:r>
+      <w:r>
+        <w:t xml:space="preserve"> </w:t>
+      </w:r>
     </w:p>
     <w:p>
       <w:pPr>
@@ -8007,6 +8028,9 @@
     <w:p/>
     <w:p>
       <w:r>
+        <w:tab/>
+      </w:r>
+      <w:r>
         <w:t>Tasks (in loose priority order, highest priority first):</w:t>
       </w:r>
     </w:p>
@@ -8019,7 +8043,7 @@
         </w:numPr>
       </w:pPr>
       <w:r>
-        <w:t>Build terrain, currently using perlin noise - would be cool to build from existing height maps. However with perlin noise I get flexibility of what I want. Adding collision to existing terrain that I haven’t generated would be difficult. This terrain building process would probably be ongoing, as I add new areas and such throughout the project.</w:t>
+        <w:t xml:space="preserve">Build the 3D environment, allowing a camera to move around in the world. Translations and rotations should be applied to the world when the camera is moving. </w:t>
       </w:r>
     </w:p>
     <w:p>
@@ -8031,7 +8055,7 @@
         </w:numPr>
       </w:pPr>
       <w:r>
-        <w:t>Allow user to move around terrain, camera class needed</w:t>
+        <w:t>Build terrain, currently using perlin noise - would be cool to build from existing height maps. However with perlin noise I get flexibility of what I want. Adding collision to existing terrain that I haven’t generated would be difficult. This terrain building process would probably be ongoing, as I add new areas and such throughout the project.</w:t>
       </w:r>
     </w:p>
     <w:p>
@@ -8043,7 +8067,10 @@
         </w:numPr>
       </w:pPr>
       <w:r>
-        <w:t>Add collision with terrain, rather than flying over it. Possibly connect terrain vertices with quad strip for more realistic collision, rather than existing triangle strip</w:t>
+        <w:t>Allow user to move around terrain, camera class needed</w:t>
+      </w:r>
+      <w:r>
+        <w:t>.</w:t>
       </w:r>
     </w:p>
     <w:p>
@@ -8055,7 +8082,10 @@
         </w:numPr>
       </w:pPr>
       <w:r>
-        <w:t>Give terrain texture, procedurally generated perhaps</w:t>
+        <w:t>Add collision with terrain, rather than flying over it. Possibly connect terrain vertices with quad strip for more realistic collision, rather than existing triangle strip</w:t>
+      </w:r>
+      <w:r>
+        <w:t>.</w:t>
       </w:r>
     </w:p>
     <w:p>
@@ -8067,7 +8097,10 @@
         </w:numPr>
       </w:pPr>
       <w:r>
-        <w:t>Add in rocks. I’ve found a procedural rock generation library I could use to generate awesome rocks. However I would rather try implement rocks myself. I could use a sphere geometry and use perlin noise on the vertices to give a bumpy geometry.</w:t>
+        <w:t>Give terrain texture, procedurally generated perhaps</w:t>
+      </w:r>
+      <w:r>
+        <w:t>.</w:t>
       </w:r>
     </w:p>
     <w:p>
@@ -8079,7 +8112,7 @@
         </w:numPr>
       </w:pPr>
       <w:r>
-        <w:t>Start work on GUI’s, with a possible (not necessary) minimap, and other GUI’s showing the rovers stats and location (perhaps just their coordinates). Commands from mission control would get sent here, the user would then complete them. Example: go to the X,Y,Z quadrant, find and sample X rock.</w:t>
+        <w:t>Add in rocks. I’ve found a procedural rock generation library I could use to generate awesome rocks. However I would rather try implement rocks myself. I could use a sphere geometry and use perlin noise on the vertices to give a bumpy geometry.</w:t>
       </w:r>
     </w:p>
     <w:p>
@@ -8091,7 +8124,13 @@
         </w:numPr>
       </w:pPr>
       <w:r>
-        <w:t xml:space="preserve">Add in various missions for the player to complete, perhaps adding in levelling mechanics. For example once the player has completed x number of missions he can access new areas. </w:t>
+        <w:t>Start work on GUI’s, with a possible (not necessary) minimap, and other GUI’s showing the rovers stats and location (perhaps just their coordinates). Commands from mission control would get sent here, the user would then complete</w:t>
+      </w:r>
+      <w:r>
+        <w:t xml:space="preserve"> them. Example: go to the X,Y,Z </w:t>
+      </w:r>
+      <w:r>
+        <w:t>quadrant, find and sample X rock.</w:t>
       </w:r>
     </w:p>
     <w:p>
@@ -8103,7 +8142,7 @@
         </w:numPr>
       </w:pPr>
       <w:r>
-        <w:t>Add audio</w:t>
+        <w:t xml:space="preserve">Add in various missions for the player to complete, perhaps adding in levelling mechanics. For example once the player has completed x number of missions he can access new areas. </w:t>
       </w:r>
     </w:p>
     <w:p>
@@ -8115,7 +8154,10 @@
         </w:numPr>
       </w:pPr>
       <w:r>
-        <w:t>Add clouds</w:t>
+        <w:t>Add audio</w:t>
+      </w:r>
+      <w:r>
+        <w:t>.</w:t>
       </w:r>
     </w:p>
     <w:p>
@@ -8127,7 +8169,10 @@
         </w:numPr>
       </w:pPr>
       <w:r>
-        <w:t>Add sunlight, shadows – I’m unsure how to do lighting in WebGL so would require a lot of research, perhaps taking up a whole sprint. Or it might not be feasible to do this at all., just an idea.</w:t>
+        <w:t>Add clouds</w:t>
+      </w:r>
+      <w:r>
+        <w:t>.</w:t>
       </w:r>
     </w:p>
     <w:p>
@@ -8139,7 +8184,13 @@
         </w:numPr>
       </w:pPr>
       <w:r>
-        <w:t xml:space="preserve">Add initial loading scene, rover jetpacks into the landing site, terrain comes towards player. This wouldn’t take long. </w:t>
+        <w:t xml:space="preserve">Add sunlight, shadows – I’m unsure how to do lighting in WebGL so would require a lot of research, perhaps taking up a whole sprint. Or it might not </w:t>
+      </w:r>
+      <w:r>
+        <w:t xml:space="preserve">be feasible to do this at all, </w:t>
+      </w:r>
+      <w:r>
+        <w:t>just an idea.</w:t>
       </w:r>
     </w:p>
     <w:p>
@@ -8151,20 +8202,21 @@
         </w:numPr>
       </w:pPr>
       <w:r>
+        <w:t xml:space="preserve">Add initial loading scene, rover jetpacks into the landing site, terrain comes towards player. This wouldn’t take long. </w:t>
+      </w:r>
+    </w:p>
+    <w:p>
+      <w:pPr>
+        <w:pStyle w:val="ListParagraph"/>
+        <w:numPr>
+          <w:ilvl w:val="0"/>
+          <w:numId w:val="29"/>
+        </w:numPr>
+      </w:pPr>
+      <w:r>
         <w:t xml:space="preserve">Add water, I imagine this would take a whole sprint in itself but it’s something that would be good to add, from a technical and graphical side. I would have to use various tutorials and resources to be able to do this. </w:t>
       </w:r>
     </w:p>
-    <w:p/>
-    <w:p>
-      <w:r>
-        <w:t xml:space="preserve">I expect many more features will get added to this in future, the main focus of this list was to get the main mechanics down. </w:t>
-      </w:r>
-    </w:p>
-    <w:p>
-      <w:pPr>
-        <w:jc w:val="both"/>
-      </w:pPr>
-    </w:p>
     <w:p>
       <w:pPr>
         <w:jc w:val="both"/>
@@ -8176,6 +8228,9 @@
       </w:pPr>
       <w:r>
         <w:lastRenderedPageBreak/>
+        <w:tab/>
+      </w:r>
+      <w:r>
         <w:t>Project deliverables</w:t>
       </w:r>
     </w:p>
@@ -8186,15 +8241,12 @@
           <w:ilvl w:val="0"/>
           <w:numId w:val="30"/>
         </w:numPr>
-        <w:rPr>
-          <w:rFonts w:ascii="Calibri" w:hAnsi="Calibri"/>
-        </w:rPr>
-      </w:pPr>
-      <w:r>
-        <w:rPr>
-          <w:rFonts w:ascii="Calibri" w:hAnsi="Calibri"/>
-        </w:rPr>
-        <w:t>Terrain generation</w:t>
+      </w:pPr>
+      <w:r>
+        <w:t>3D Scene</w:t>
+      </w:r>
+      <w:r>
+        <w:t>.</w:t>
       </w:r>
     </w:p>
     <w:p>
@@ -8204,15 +8256,12 @@
           <w:ilvl w:val="0"/>
           <w:numId w:val="30"/>
         </w:numPr>
-        <w:rPr>
-          <w:rFonts w:ascii="Calibri" w:hAnsi="Calibri"/>
-        </w:rPr>
-      </w:pPr>
-      <w:r>
-        <w:rPr>
-          <w:rFonts w:ascii="Calibri" w:hAnsi="Calibri"/>
-        </w:rPr>
-        <w:t xml:space="preserve">User navigating terrain </w:t>
+      </w:pPr>
+      <w:r>
+        <w:t>Terrain generation</w:t>
+      </w:r>
+      <w:r>
+        <w:t>.</w:t>
       </w:r>
     </w:p>
     <w:p>
@@ -8222,27 +8271,12 @@
           <w:ilvl w:val="0"/>
           <w:numId w:val="30"/>
         </w:numPr>
-        <w:rPr>
-          <w:rFonts w:ascii="Calibri" w:hAnsi="Calibri"/>
-        </w:rPr>
-      </w:pPr>
-      <w:r>
-        <w:rPr>
-          <w:rFonts w:ascii="Calibri" w:hAnsi="Calibri"/>
-        </w:rPr>
-        <w:t xml:space="preserve">User </w:t>
-      </w:r>
-      <w:r>
-        <w:rPr>
-          <w:rFonts w:ascii="Calibri" w:hAnsi="Calibri"/>
-        </w:rPr>
-        <w:t>collision</w:t>
-      </w:r>
-      <w:r>
-        <w:rPr>
-          <w:rFonts w:ascii="Calibri" w:hAnsi="Calibri"/>
-        </w:rPr>
-        <w:t xml:space="preserve"> with terrain</w:t>
+      </w:pPr>
+      <w:r>
+        <w:t>User navigating terra</w:t>
+      </w:r>
+      <w:r>
+        <w:t>in.</w:t>
       </w:r>
     </w:p>
     <w:p>
@@ -8252,15 +8286,12 @@
           <w:ilvl w:val="0"/>
           <w:numId w:val="30"/>
         </w:numPr>
-        <w:rPr>
-          <w:rFonts w:ascii="Calibri" w:hAnsi="Calibri"/>
-        </w:rPr>
-      </w:pPr>
-      <w:r>
-        <w:rPr>
-          <w:rFonts w:ascii="Calibri" w:hAnsi="Calibri"/>
-        </w:rPr>
-        <w:t>Textured terrain/added in rocks</w:t>
+      </w:pPr>
+      <w:r>
+        <w:t>User collision with terrain</w:t>
+      </w:r>
+      <w:r>
+        <w:t>.</w:t>
       </w:r>
     </w:p>
     <w:p>
@@ -8270,15 +8301,12 @@
           <w:ilvl w:val="0"/>
           <w:numId w:val="30"/>
         </w:numPr>
-        <w:rPr>
-          <w:rFonts w:ascii="Calibri" w:hAnsi="Calibri"/>
-        </w:rPr>
-      </w:pPr>
-      <w:r>
-        <w:rPr>
-          <w:rFonts w:ascii="Calibri" w:hAnsi="Calibri"/>
-        </w:rPr>
-        <w:t>Some GUI’s and the user receiving and completing missions</w:t>
+      </w:pPr>
+      <w:r>
+        <w:t>Textured terrain/added in rocks</w:t>
+      </w:r>
+      <w:r>
+        <w:t>.</w:t>
       </w:r>
     </w:p>
     <w:p>
@@ -8288,160 +8316,470 @@
           <w:ilvl w:val="0"/>
           <w:numId w:val="30"/>
         </w:numPr>
-        <w:rPr>
-          <w:rFonts w:ascii="Calibri" w:hAnsi="Calibri"/>
-        </w:rPr>
-      </w:pPr>
-      <w:r>
-        <w:rPr>
-          <w:rFonts w:ascii="Calibri" w:hAnsi="Calibri"/>
-        </w:rPr>
+      </w:pPr>
+      <w:r>
+        <w:t>Some GUI’s and the user receiving and completing missions</w:t>
+      </w:r>
+      <w:r>
+        <w:t>.</w:t>
+      </w:r>
+    </w:p>
+    <w:p>
+      <w:pPr>
+        <w:pStyle w:val="ListParagraph"/>
+        <w:numPr>
+          <w:ilvl w:val="0"/>
+          <w:numId w:val="30"/>
+        </w:numPr>
+      </w:pPr>
+      <w:r>
         <w:t>Then after this, probably random extra features like clouds and audio</w:t>
       </w:r>
-    </w:p>
-    <w:p>
-      <w:pPr>
-        <w:jc w:val="both"/>
-      </w:pPr>
-    </w:p>
-    <w:p>
-      <w:pPr>
-        <w:jc w:val="both"/>
-      </w:pPr>
-    </w:p>
-    <w:p>
-      <w:pPr>
-        <w:jc w:val="both"/>
-      </w:pPr>
-    </w:p>
-    <w:p>
-      <w:pPr>
-        <w:jc w:val="both"/>
-      </w:pPr>
-      <w:r>
-        <w:t xml:space="preserve">Analysis: </w:t>
-      </w:r>
-    </w:p>
-    <w:p>
-      <w:pPr>
-        <w:jc w:val="both"/>
-      </w:pPr>
-    </w:p>
-    <w:p>
-      <w:pPr>
-        <w:jc w:val="both"/>
-      </w:pPr>
-      <w:r>
-        <w:t>Analysis of the problem, it was pretty much up to me. So originally I knew I needed a 3D scene to move around in, then it was just about adding in features, terrain and rocks mainly.</w:t>
-      </w:r>
-    </w:p>
-    <w:p>
-      <w:pPr>
-        <w:jc w:val="both"/>
-      </w:pPr>
-    </w:p>
-    <w:p>
-      <w:pPr>
-        <w:jc w:val="both"/>
-      </w:pPr>
-      <w:r>
-        <w:t xml:space="preserve">Looking at images of Mars, </w:t>
-      </w:r>
-    </w:p>
-    <w:p>
-      <w:pPr>
-        <w:jc w:val="both"/>
-      </w:pPr>
-      <w:r>
-        <w:t>Finding libraries to help with matrix math + tutorials, books, papers</w:t>
-      </w:r>
-    </w:p>
-    <w:p>
-      <w:pPr>
-        <w:jc w:val="both"/>
-        <w:rPr>
-          <w:lang w:val="en-US"/>
-        </w:rPr>
-      </w:pPr>
-    </w:p>
-    <w:p>
-      <w:pPr>
-        <w:jc w:val="both"/>
-        <w:rPr>
-          <w:lang w:val="en-US"/>
-        </w:rPr>
-      </w:pPr>
-    </w:p>
-    <w:p>
-      <w:pPr>
-        <w:jc w:val="both"/>
-        <w:rPr>
-          <w:lang w:val="en-US"/>
-        </w:rPr>
-      </w:pPr>
-      <w:r>
-        <w:rPr>
-          <w:lang w:val="en-US"/>
-        </w:rPr>
-        <w:t>As I wanted to do it in a low level library, this ruled out all game engines etc</w:t>
-      </w:r>
-    </w:p>
-    <w:p>
-      <w:pPr>
-        <w:jc w:val="both"/>
-        <w:rPr>
-          <w:lang w:val="en-US"/>
-        </w:rPr>
-      </w:pPr>
-      <w:r>
-        <w:rPr>
-          <w:lang w:val="en-US"/>
-        </w:rPr>
-        <w:t>Mentions the main task, so talk about product backlog</w:t>
-      </w:r>
-    </w:p>
-    <w:p>
-      <w:pPr>
-        <w:jc w:val="both"/>
-        <w:rPr>
-          <w:lang w:val="en-US"/>
-        </w:rPr>
-      </w:pPr>
-    </w:p>
-    <w:p>
-      <w:pPr>
-        <w:jc w:val="both"/>
-        <w:rPr>
-          <w:lang w:val="en-US"/>
-        </w:rPr>
-      </w:pPr>
-      <w:r>
-        <w:rPr>
-          <w:lang w:val="en-US"/>
-        </w:rPr>
-        <w:t>Talk about security and how it doesn’t matter</w:t>
-      </w:r>
-    </w:p>
-    <w:p>
-      <w:pPr>
-        <w:jc w:val="both"/>
-        <w:rPr>
-          <w:lang w:val="en-US"/>
-        </w:rPr>
-      </w:pPr>
-    </w:p>
-    <w:p>
-      <w:pPr>
-        <w:jc w:val="both"/>
-        <w:rPr>
-          <w:lang w:val="en-US"/>
-        </w:rPr>
-      </w:pPr>
-      <w:r>
-        <w:rPr>
-          <w:lang w:val="en-US"/>
-        </w:rPr>
-        <w:t>// copy initial task list from outline spec</w:t>
+      <w:r>
+        <w:t>.</w:t>
+      </w:r>
+    </w:p>
+    <w:p>
+      <w:pPr>
+        <w:jc w:val="both"/>
+      </w:pPr>
+    </w:p>
+    <w:p>
+      <w:r>
+        <w:t>The</w:t>
+      </w:r>
+      <w:r>
+        <w:t xml:space="preserve"> main focus of these</w:t>
+      </w:r>
+      <w:r>
+        <w:t xml:space="preserve"> list</w:t>
+      </w:r>
+      <w:r>
+        <w:t xml:space="preserve">s was to ensure the main mechanics, or </w:t>
+      </w:r>
+      <w:r>
+        <w:t>engine, was finished early. If a 3D</w:t>
+      </w:r>
+      <w:r>
+        <w:t xml:space="preserve"> scene </w:t>
+      </w:r>
+      <w:r>
+        <w:t xml:space="preserve">proved too difficult to implement, </w:t>
+      </w:r>
+      <w:r>
+        <w:t xml:space="preserve">then </w:t>
+      </w:r>
+      <w:r>
+        <w:t xml:space="preserve">it would have been </w:t>
+      </w:r>
+      <w:r>
+        <w:t>easy</w:t>
+      </w:r>
+      <w:r>
+        <w:t xml:space="preserve"> to adapt</w:t>
+      </w:r>
+      <w:r>
+        <w:t xml:space="preserve"> </w:t>
+      </w:r>
+      <w:r>
+        <w:t>the project</w:t>
+      </w:r>
+      <w:r>
+        <w:t xml:space="preserve"> to a 2D scene instead</w:t>
+      </w:r>
+      <w:r>
+        <w:t>.</w:t>
+      </w:r>
+      <w:r>
+        <w:t xml:space="preserve"> </w:t>
+      </w:r>
+      <w:r>
+        <w:t xml:space="preserve">The great thing about this project being a game, and later a graphical scene, </w:t>
+      </w:r>
+      <w:r>
+        <w:t>is</w:t>
+      </w:r>
+      <w:r>
+        <w:t xml:space="preserve"> that</w:t>
+      </w:r>
+      <w:r>
+        <w:t xml:space="preserve"> it </w:t>
+      </w:r>
+      <w:r>
+        <w:t>can</w:t>
+      </w:r>
+      <w:r>
+        <w:t xml:space="preserve"> be released with whatever </w:t>
+      </w:r>
+      <w:r>
+        <w:t>it has</w:t>
+      </w:r>
+      <w:r>
+        <w:t xml:space="preserve"> at the time.</w:t>
+      </w:r>
+      <w:r>
+        <w:t xml:space="preserve"> </w:t>
+      </w:r>
+    </w:p>
+    <w:p/>
+    <w:p>
+      <w:pPr>
+        <w:pStyle w:val="Heading2"/>
+        <w:numPr>
+          <w:ilvl w:val="0"/>
+          <w:numId w:val="0"/>
+        </w:numPr>
+        <w:jc w:val="both"/>
+      </w:pPr>
+      <w:r>
+        <w:t>1.2.1. Alternative approaches</w:t>
+      </w:r>
+      <w:r>
+        <w:t xml:space="preserve"> </w:t>
+      </w:r>
+    </w:p>
+    <w:p>
+      <w:r>
+        <w:t>There was an alternative approach which involved heavy up-front design and planning aspects on all components of the project. This would cover everything from a class diagram to UI designs and what techniques I was going to use to implement the various features.</w:t>
+      </w:r>
+    </w:p>
+    <w:p/>
+    <w:p>
+      <w:r>
+        <w:t>The features list, or task priority list might have looked like this:</w:t>
+      </w:r>
+    </w:p>
+    <w:p/>
+    <w:p>
+      <w:pPr>
+        <w:jc w:val="both"/>
+      </w:pPr>
+      <w:r>
+        <w:tab/>
+        <w:t>Tasks</w:t>
+      </w:r>
+      <w:r>
+        <w:t>:</w:t>
+      </w:r>
+    </w:p>
+    <w:p>
+      <w:pPr>
+        <w:pStyle w:val="ListParagraph"/>
+        <w:numPr>
+          <w:ilvl w:val="0"/>
+          <w:numId w:val="30"/>
+        </w:numPr>
+      </w:pPr>
+      <w:r>
+        <w:t xml:space="preserve">Research all techniques that are going to be used, only taking the most efficient versions and methods which will appear in the end product. </w:t>
+      </w:r>
+    </w:p>
+    <w:p>
+      <w:pPr>
+        <w:pStyle w:val="ListParagraph"/>
+        <w:numPr>
+          <w:ilvl w:val="0"/>
+          <w:numId w:val="30"/>
+        </w:numPr>
+      </w:pPr>
+      <w:r>
+        <w:t>Complete a full project specification, outlining all tasks that need to be completed. These tasks are given priorities</w:t>
+      </w:r>
+      <w:r>
+        <w:t>, start times</w:t>
+      </w:r>
+      <w:r>
+        <w:t xml:space="preserve"> and estimated completion times. </w:t>
+      </w:r>
+    </w:p>
+    <w:p>
+      <w:pPr>
+        <w:pStyle w:val="ListParagraph"/>
+        <w:numPr>
+          <w:ilvl w:val="0"/>
+          <w:numId w:val="30"/>
+        </w:numPr>
+      </w:pPr>
+      <w:r>
+        <w:t>Build full design diagrams such as the class and flow diagrams.</w:t>
+      </w:r>
+    </w:p>
+    <w:p>
+      <w:pPr>
+        <w:pStyle w:val="ListParagraph"/>
+        <w:numPr>
+          <w:ilvl w:val="0"/>
+          <w:numId w:val="30"/>
+        </w:numPr>
+      </w:pPr>
+      <w:r>
+        <w:t>Create documentation on the techniques, methods and designs used.</w:t>
+      </w:r>
+    </w:p>
+    <w:p>
+      <w:pPr>
+        <w:pStyle w:val="ListParagraph"/>
+        <w:numPr>
+          <w:ilvl w:val="0"/>
+          <w:numId w:val="30"/>
+        </w:numPr>
+      </w:pPr>
+      <w:r>
+        <w:t>Start implementing the code.</w:t>
+      </w:r>
+    </w:p>
+    <w:p>
+      <w:pPr>
+        <w:pStyle w:val="ListParagraph"/>
+        <w:numPr>
+          <w:ilvl w:val="0"/>
+          <w:numId w:val="30"/>
+        </w:numPr>
+      </w:pPr>
+      <w:r>
+        <w:t>Test the code as the project deadline approaches.</w:t>
+      </w:r>
+    </w:p>
+    <w:p/>
+    <w:p>
+      <w:r>
+        <w:t>I will talk about why this is such a dangerous approach for this project in the Process section (</w:t>
+      </w:r>
+      <w:r>
+        <w:rPr>
+          <w:color w:val="FF0000"/>
+        </w:rPr>
+        <w:t>1.3</w:t>
+      </w:r>
+      <w:r>
+        <w:t>).</w:t>
+      </w:r>
+    </w:p>
+    <w:p/>
+    <w:p/>
+    <w:p>
+      <w:pPr>
+        <w:pStyle w:val="Heading2"/>
+        <w:numPr>
+          <w:ilvl w:val="0"/>
+          <w:numId w:val="0"/>
+        </w:numPr>
+        <w:jc w:val="both"/>
+      </w:pPr>
+      <w:r>
+        <w:t>1.2.2. Security</w:t>
+      </w:r>
+    </w:p>
+    <w:p>
+      <w:pPr>
+        <w:jc w:val="both"/>
+      </w:pPr>
+    </w:p>
+    <w:p>
+      <w:pPr>
+        <w:jc w:val="both"/>
+        <w:rPr>
+          <w:lang w:val="en-US"/>
+        </w:rPr>
+      </w:pPr>
+      <w:r>
+        <w:rPr>
+          <w:lang w:val="en-US"/>
+        </w:rPr>
+        <w:t xml:space="preserve">Since the project began, the security aspects were irrelevant. </w:t>
+      </w:r>
+      <w:r>
+        <w:rPr>
+          <w:lang w:val="en-US"/>
+        </w:rPr>
+        <w:t xml:space="preserve">There is no data collection or storing of personal information. This means all of the data protection principles are out of the question. </w:t>
+      </w:r>
+      <w:r>
+        <w:rPr>
+          <w:lang w:val="en-US"/>
+        </w:rPr>
+        <w:t>In the early stages of the project the game loaded data from HTML5 local storage, from within the user’s browser. If the user somehow changed this local storage data, then they would be able to break the scene by loading in positions that were off the map. However i</w:t>
+      </w:r>
+      <w:r>
+        <w:rPr>
+          <w:lang w:val="en-US"/>
+        </w:rPr>
+        <w:t>f a user breaks the scene, it is just an annoyance for them</w:t>
+      </w:r>
+      <w:r>
+        <w:rPr>
+          <w:lang w:val="en-US"/>
+        </w:rPr>
+        <w:t>.</w:t>
+      </w:r>
+    </w:p>
+    <w:p>
+      <w:pPr>
+        <w:jc w:val="both"/>
+        <w:rPr>
+          <w:lang w:val="en-US"/>
+        </w:rPr>
+      </w:pPr>
+    </w:p>
+    <w:p>
+      <w:pPr>
+        <w:jc w:val="both"/>
+        <w:rPr>
+          <w:lang w:val="en-US"/>
+        </w:rPr>
+      </w:pPr>
+      <w:r>
+        <w:rPr>
+          <w:lang w:val="en-US"/>
+        </w:rPr>
+        <w:t xml:space="preserve">There are no database calls that executed meaning things like SQL injection are non-existent. The scene is usually run on the user’s computer, </w:t>
+      </w:r>
+      <w:r>
+        <w:rPr>
+          <w:lang w:val="en-US"/>
+        </w:rPr>
+        <w:t>which would contain</w:t>
+      </w:r>
+      <w:r>
+        <w:rPr>
+          <w:lang w:val="en-US"/>
+        </w:rPr>
+        <w:t xml:space="preserve"> all of </w:t>
+      </w:r>
+      <w:r>
+        <w:rPr>
+          <w:lang w:val="en-US"/>
+        </w:rPr>
+        <w:lastRenderedPageBreak/>
+        <w:t xml:space="preserve">the source files. This means the user can go in and break what they wish – but again, this is not a security concern. </w:t>
+      </w:r>
+      <w:r>
+        <w:rPr>
+          <w:lang w:val="en-US"/>
+        </w:rPr>
+        <w:t xml:space="preserve">It also means a denial of service attack is useless. If a user is taken offline, then they will still be able to run the project on their localhost. </w:t>
+      </w:r>
+    </w:p>
+    <w:p>
+      <w:pPr>
+        <w:jc w:val="both"/>
+        <w:rPr>
+          <w:lang w:val="en-US"/>
+        </w:rPr>
+      </w:pPr>
+    </w:p>
+    <w:p>
+      <w:pPr>
+        <w:jc w:val="both"/>
+        <w:rPr>
+          <w:lang w:val="en-US"/>
+        </w:rPr>
+      </w:pPr>
+      <w:r>
+        <w:rPr>
+          <w:lang w:val="en-US"/>
+        </w:rPr>
+        <w:t xml:space="preserve">If this project continued as a game, perhaps with networking capabilities, then security would be an issue. </w:t>
+      </w:r>
+      <w:r>
+        <w:rPr>
+          <w:lang w:val="en-US"/>
+        </w:rPr>
+        <w:t>If this were the case</w:t>
+      </w:r>
+      <w:r>
+        <w:rPr>
+          <w:lang w:val="en-US"/>
+        </w:rPr>
+        <w:t>,</w:t>
+      </w:r>
+      <w:r>
+        <w:rPr>
+          <w:lang w:val="en-US"/>
+        </w:rPr>
+        <w:t xml:space="preserve"> then the source code would not be available to the regular players. </w:t>
+      </w:r>
+      <w:r>
+        <w:rPr>
+          <w:lang w:val="en-US"/>
+        </w:rPr>
+        <w:t>It would not be ideal for players to generate infinite gold or develop hacks to beat other players online.</w:t>
+      </w:r>
+      <w:r>
+        <w:rPr>
+          <w:lang w:val="en-US"/>
+        </w:rPr>
+        <w:t xml:space="preserve"> </w:t>
+      </w:r>
+      <w:r>
+        <w:rPr>
+          <w:lang w:val="en-US"/>
+        </w:rPr>
+        <w:t>Dealing with this</w:t>
+      </w:r>
+      <w:r>
+        <w:rPr>
+          <w:lang w:val="en-US"/>
+        </w:rPr>
+        <w:t xml:space="preserve"> would require heavy server-side checking</w:t>
+      </w:r>
+      <w:r>
+        <w:rPr>
+          <w:lang w:val="en-US"/>
+        </w:rPr>
+        <w:t>, ensuring</w:t>
+      </w:r>
+      <w:r>
+        <w:rPr>
+          <w:lang w:val="en-US"/>
+        </w:rPr>
+        <w:t xml:space="preserve"> play</w:t>
+      </w:r>
+      <w:r>
+        <w:rPr>
+          <w:lang w:val="en-US"/>
+        </w:rPr>
+        <w:t>ers are in the correct location and that player had</w:t>
+      </w:r>
+      <w:r>
+        <w:rPr>
+          <w:lang w:val="en-US"/>
+        </w:rPr>
+        <w:t xml:space="preserve"> reasonable </w:t>
+      </w:r>
+      <w:r>
+        <w:rPr>
+          <w:lang w:val="en-US"/>
+        </w:rPr>
+        <w:t>stats (health, damage, speed)</w:t>
+      </w:r>
+      <w:r>
+        <w:rPr>
+          <w:lang w:val="en-US"/>
+        </w:rPr>
+        <w:t xml:space="preserve">. </w:t>
+      </w:r>
+    </w:p>
+    <w:p>
+      <w:pPr>
+        <w:jc w:val="both"/>
+        <w:rPr>
+          <w:lang w:val="en-US"/>
+        </w:rPr>
+      </w:pPr>
+    </w:p>
+    <w:p>
+      <w:pPr>
+        <w:jc w:val="both"/>
+        <w:rPr>
+          <w:lang w:val="en-US"/>
+        </w:rPr>
+      </w:pPr>
+      <w:r>
+        <w:rPr>
+          <w:lang w:val="en-US"/>
+        </w:rPr>
+        <w:t xml:space="preserve">There is no place to execute a code injection attack, as the scene as no unchecked input boxes. The GUI that is being used is an open source library, used by thousands of people, this is safe from a code injection attack. </w:t>
       </w:r>
     </w:p>
     <w:p>
@@ -8659,28 +8997,113 @@
     <w:p/>
     <w:p>
       <w:r>
+        <w:t>Week long sprints, sprint plan, daily plan, release after each version</w:t>
+      </w:r>
+    </w:p>
+    <w:p/>
+    <w:p>
+      <w:r>
+        <w:t>Git version control</w:t>
+      </w:r>
+    </w:p>
+    <w:p/>
+    <w:p>
+      <w:r>
+        <w:t>Link the github somewhere?</w:t>
+      </w:r>
+    </w:p>
+    <w:p/>
+    <w:p>
+      <w:r>
+        <w:t>Github backups, can download version at every sprint, minus 1, because I forgot a week</w:t>
+      </w:r>
+    </w:p>
+    <w:p>
+      <w:pPr>
+        <w:rPr>
+          <w:rFonts w:eastAsiaTheme="majorEastAsia"/>
+          <w:szCs w:val="22"/>
+        </w:rPr>
+      </w:pPr>
+    </w:p>
+    <w:p>
+      <w:pPr>
+        <w:rPr>
+          <w:rFonts w:eastAsiaTheme="majorEastAsia"/>
+          <w:szCs w:val="22"/>
+        </w:rPr>
+      </w:pPr>
+    </w:p>
+    <w:p>
+      <w:pPr>
+        <w:rPr>
+          <w:rFonts w:eastAsiaTheme="majorEastAsia"/>
+          <w:szCs w:val="22"/>
+        </w:rPr>
+      </w:pPr>
+    </w:p>
+    <w:p>
+      <w:pPr>
+        <w:rPr>
+          <w:rFonts w:eastAsiaTheme="majorEastAsia"/>
+          <w:szCs w:val="22"/>
+        </w:rPr>
+      </w:pPr>
+    </w:p>
+    <w:p>
+      <w:r>
         <w:lastRenderedPageBreak/>
-        <w:t>Week long sprints, sprint plan, daily plan, release after each version</w:t>
-      </w:r>
-    </w:p>
-    <w:p/>
-    <w:p>
-      <w:r>
-        <w:t>Git version control</w:t>
-      </w:r>
-    </w:p>
-    <w:p/>
-    <w:p>
-      <w:r>
-        <w:t>Link the github somewhere?</w:t>
-      </w:r>
-    </w:p>
-    <w:p>
-      <w:pPr>
-        <w:rPr>
-          <w:rFonts w:asciiTheme="majorHAnsi" w:eastAsiaTheme="majorEastAsia" w:hAnsiTheme="majorHAnsi" w:cstheme="majorBidi"/>
-          <w:sz w:val="32"/>
-          <w:szCs w:val="32"/>
+        <w:t>//mention the alternative approach discussed in the analysis section</w:t>
+      </w:r>
+    </w:p>
+    <w:p>
+      <w:pPr>
+        <w:rPr>
+          <w:rFonts w:eastAsiaTheme="majorEastAsia"/>
+          <w:szCs w:val="22"/>
+        </w:rPr>
+      </w:pPr>
+      <w:r>
+        <w:t>The problem with the above approach is that I would start implementing the code around the sprint 4-5 mark.</w:t>
+      </w:r>
+    </w:p>
+    <w:p>
+      <w:pPr>
+        <w:rPr>
+          <w:rFonts w:eastAsiaTheme="majorEastAsia"/>
+          <w:szCs w:val="22"/>
+        </w:rPr>
+      </w:pPr>
+    </w:p>
+    <w:p>
+      <w:pPr>
+        <w:rPr>
+          <w:rFonts w:eastAsiaTheme="majorEastAsia"/>
+          <w:szCs w:val="22"/>
+        </w:rPr>
+      </w:pPr>
+    </w:p>
+    <w:p>
+      <w:pPr>
+        <w:rPr>
+          <w:rFonts w:eastAsiaTheme="majorEastAsia"/>
+          <w:szCs w:val="22"/>
+        </w:rPr>
+      </w:pPr>
+    </w:p>
+    <w:p>
+      <w:pPr>
+        <w:rPr>
+          <w:rFonts w:eastAsiaTheme="majorEastAsia"/>
+          <w:szCs w:val="22"/>
+        </w:rPr>
+      </w:pPr>
+    </w:p>
+    <w:p>
+      <w:pPr>
+        <w:rPr>
+          <w:rFonts w:eastAsiaTheme="majorEastAsia"/>
+          <w:szCs w:val="22"/>
         </w:rPr>
       </w:pPr>
     </w:p>
@@ -8830,11 +9253,21 @@
       <w:pPr>
         <w:jc w:val="both"/>
       </w:pPr>
-    </w:p>
-    <w:p>
-      <w:pPr>
-        <w:jc w:val="both"/>
-      </w:pPr>
+      <w:bookmarkStart w:id="10" w:name="_GoBack"/>
+      <w:bookmarkEnd w:id="10"/>
+    </w:p>
+    <w:p>
+      <w:pPr>
+        <w:jc w:val="both"/>
+      </w:pPr>
+    </w:p>
+    <w:p>
+      <w:pPr>
+        <w:jc w:val="both"/>
+      </w:pPr>
+      <w:r>
+        <w:t>//it says mention support tools, say windows 10, notepad ++, say how webgl has no no good debugging tools. But used chrome console etc</w:t>
+      </w:r>
     </w:p>
     <w:p>
       <w:pPr>
@@ -8917,16 +9350,29 @@
     </w:p>
     <w:p>
       <w:pPr>
+        <w:jc w:val="both"/>
+      </w:pPr>
+    </w:p>
+    <w:p>
+      <w:pPr>
+        <w:jc w:val="both"/>
+      </w:pPr>
+      <w:r>
+        <w:t>// show the method design, talk about final terrain rendering etc ???</w:t>
+      </w:r>
+    </w:p>
+    <w:p>
+      <w:pPr>
         <w:pStyle w:val="Heading2"/>
       </w:pPr>
-      <w:bookmarkStart w:id="10" w:name="_Toc222978597"/>
-      <w:bookmarkStart w:id="11" w:name="_Toc476088418"/>
-      <w:bookmarkStart w:id="12" w:name="_Toc192777708"/>
+      <w:bookmarkStart w:id="11" w:name="_Toc222978597"/>
+      <w:bookmarkStart w:id="12" w:name="_Toc476088418"/>
+      <w:bookmarkStart w:id="13" w:name="_Toc192777708"/>
       <w:r>
         <w:t>Overall Architecture</w:t>
       </w:r>
-      <w:bookmarkEnd w:id="10"/>
       <w:bookmarkEnd w:id="11"/>
+      <w:bookmarkEnd w:id="12"/>
     </w:p>
     <w:p/>
     <w:p>
@@ -8934,7 +9380,6 @@
         <w:rPr>
           <w:noProof/>
         </w:rPr>
-        <w:lastRenderedPageBreak/>
         <w:pict>
           <v:shape id="_x0000_s1034" type="#_x0000_t75" style="position:absolute;margin-left:286.25pt;margin-top:4.05pt;width:134.75pt;height:197.95pt;z-index:-251638784;mso-position-horizontal-relative:text;mso-position-vertical-relative:text;mso-width-relative:page;mso-height-relative:page" wrapcoords="-39 0 -39 21568 21600 21568 21600 0 -39 0">
             <v:imagedata r:id="rId20" o:title="Flow Diagram" croptop="1378f" cropbottom="47910f" cropright="52252f"/>
@@ -9026,11 +9471,7 @@
     <w:p/>
     <w:p>
       <w:r>
-        <w:t xml:space="preserve">After the matrices have been updated for the current frame, they’re passed into the vertex shader. This is done with a call to mainProgram.updateAttributesAndUniforms. </w:t>
-      </w:r>
-      <w:r>
-        <w:lastRenderedPageBreak/>
-        <w:t>The shaders can then process the objects in the scene with the correct matrix values.</w:t>
+        <w:t>After the matrices have been updated for the current frame, they’re passed into the vertex shader. This is done with a call to mainProgram.updateAttributesAndUniforms. The shaders can then process the objects in the scene with the correct matrix values.</w:t>
       </w:r>
     </w:p>
     <w:p/>
@@ -9111,14 +9552,13 @@
       <w:pPr>
         <w:pStyle w:val="Heading2"/>
       </w:pPr>
-      <w:bookmarkStart w:id="13" w:name="_Toc222978598"/>
-      <w:bookmarkStart w:id="14" w:name="_Toc476088419"/>
-      <w:r>
-        <w:lastRenderedPageBreak/>
+      <w:bookmarkStart w:id="14" w:name="_Toc222978598"/>
+      <w:bookmarkStart w:id="15" w:name="_Toc476088419"/>
+      <w:r>
         <w:t>Detailed Design</w:t>
       </w:r>
-      <w:bookmarkEnd w:id="13"/>
       <w:bookmarkEnd w:id="14"/>
+      <w:bookmarkEnd w:id="15"/>
       <w:r>
         <w:t xml:space="preserve"> </w:t>
       </w:r>
@@ -9229,13 +9669,13 @@
       <w:pPr>
         <w:pStyle w:val="Heading3"/>
       </w:pPr>
-      <w:bookmarkStart w:id="15" w:name="_Toc222978599"/>
-      <w:bookmarkStart w:id="16" w:name="_Toc476088420"/>
+      <w:bookmarkStart w:id="16" w:name="_Toc222978599"/>
+      <w:bookmarkStart w:id="17" w:name="_Toc476088420"/>
       <w:r>
         <w:t>Even More Detail</w:t>
       </w:r>
-      <w:bookmarkEnd w:id="15"/>
       <w:bookmarkEnd w:id="16"/>
+      <w:bookmarkEnd w:id="17"/>
     </w:p>
     <w:p/>
     <w:p>
@@ -9247,13 +9687,13 @@
       <w:pPr>
         <w:pStyle w:val="Heading2"/>
       </w:pPr>
-      <w:bookmarkStart w:id="17" w:name="_Toc222978600"/>
-      <w:bookmarkStart w:id="18" w:name="_Toc476088421"/>
+      <w:bookmarkStart w:id="18" w:name="_Toc222978600"/>
+      <w:bookmarkStart w:id="19" w:name="_Toc476088421"/>
       <w:r>
         <w:t>User Interface Design</w:t>
       </w:r>
-      <w:bookmarkEnd w:id="17"/>
       <w:bookmarkEnd w:id="18"/>
+      <w:bookmarkEnd w:id="19"/>
       <w:r>
         <w:t xml:space="preserve"> </w:t>
       </w:r>
@@ -9267,13 +9707,13 @@
       <w:pPr>
         <w:pStyle w:val="Heading2"/>
       </w:pPr>
-      <w:bookmarkStart w:id="19" w:name="_Toc222978601"/>
-      <w:bookmarkStart w:id="20" w:name="_Toc476088422"/>
+      <w:bookmarkStart w:id="20" w:name="_Toc222978601"/>
+      <w:bookmarkStart w:id="21" w:name="_Toc476088422"/>
       <w:r>
         <w:t>Other Relevant Sections</w:t>
       </w:r>
-      <w:bookmarkEnd w:id="19"/>
       <w:bookmarkEnd w:id="20"/>
+      <w:bookmarkEnd w:id="21"/>
     </w:p>
     <w:p/>
     <w:p>
@@ -9292,23 +9732,23 @@
       <w:pPr>
         <w:pStyle w:val="Heading1"/>
       </w:pPr>
-      <w:bookmarkStart w:id="21" w:name="_Toc222978602"/>
-      <w:bookmarkStart w:id="22" w:name="_Toc476088423"/>
+      <w:bookmarkStart w:id="22" w:name="_Toc222978602"/>
+      <w:bookmarkStart w:id="23" w:name="_Toc476088423"/>
       <w:r>
         <w:t>Implementation</w:t>
       </w:r>
-      <w:bookmarkEnd w:id="12"/>
-      <w:bookmarkEnd w:id="21"/>
+      <w:bookmarkEnd w:id="13"/>
       <w:bookmarkEnd w:id="22"/>
-    </w:p>
-    <w:p>
-      <w:pPr>
-        <w:jc w:val="both"/>
-        <w:rPr>
-          <w:lang w:val="en-US"/>
-        </w:rPr>
-      </w:pPr>
-      <w:bookmarkStart w:id="23" w:name="_Toc192777712"/>
+      <w:bookmarkEnd w:id="23"/>
+    </w:p>
+    <w:p>
+      <w:pPr>
+        <w:jc w:val="both"/>
+        <w:rPr>
+          <w:lang w:val="en-US"/>
+        </w:rPr>
+      </w:pPr>
+      <w:bookmarkStart w:id="24" w:name="_Toc192777712"/>
       <w:r>
         <w:rPr>
           <w:lang w:val="en-US"/>
@@ -9471,8 +9911,6 @@
       <w:r>
         <w:t xml:space="preserve">// talk about 2048x2048 grid, why so inefficnet? Realized shaders still have to process 4m vertices each frame just to discard them, needed to cut down number sent in the first place. </w:t>
       </w:r>
-      <w:bookmarkStart w:id="24" w:name="_GoBack"/>
-      <w:bookmarkEnd w:id="24"/>
     </w:p>
     <w:p>
       <w:pPr>
@@ -9491,6 +9929,12 @@
           <w:lang w:val="en-US"/>
         </w:rPr>
       </w:pPr>
+      <w:r>
+        <w:rPr>
+          <w:lang w:val="en-US"/>
+        </w:rPr>
+        <w:t>// talk about ticking off project deliverables, and how u kept adding new ones</w:t>
+      </w:r>
     </w:p>
     <w:p>
       <w:pPr>
@@ -9718,7 +10162,7 @@
       <w:r>
         <w:t>Testing</w:t>
       </w:r>
-      <w:bookmarkEnd w:id="23"/>
+      <w:bookmarkEnd w:id="24"/>
       <w:bookmarkEnd w:id="25"/>
       <w:bookmarkEnd w:id="26"/>
     </w:p>
@@ -10479,11 +10923,16 @@
         <w:t xml:space="preserve">// Midway through the project I realized Webgl not properly documented, few tutorials for advanced features, no tools to help debug </w:t>
       </w:r>
     </w:p>
-    <w:p>
+    <w:p/>
+    <w:p>
+      <w:r>
+        <w:t>// evaluate project deliverables, say what and when they were achieved</w:t>
+      </w:r>
       <w:r>
         <w:br w:type="page"/>
       </w:r>
     </w:p>
+    <w:p/>
     <w:p>
       <w:pPr>
         <w:rPr>
@@ -10754,6 +11203,7 @@
     </w:p>
     <w:p>
       <w:r>
+        <w:lastRenderedPageBreak/>
         <w:t>stats for fps/memory</w:t>
       </w:r>
     </w:p>
@@ -11391,7 +11841,7 @@
       <w:rPr>
         <w:noProof/>
       </w:rPr>
-      <w:t>26</w:t>
+      <w:t>22</w:t>
     </w:r>
     <w:r>
       <w:fldChar w:fldCharType="end"/>
@@ -11422,7 +11872,7 @@
         <w:noProof/>
         <w:lang w:val="en-US"/>
       </w:rPr>
-      <w:t>34</w:t>
+      <w:t>35</w:t>
     </w:r>
     <w:r>
       <w:rPr>
@@ -13209,6 +13659,119 @@
     </w:lvl>
   </w:abstractNum>
   <w:abstractNum w:abstractNumId="18" w15:restartNumberingAfterBreak="0">
+    <w:nsid w:val="4C3B471E"/>
+    <w:multiLevelType w:val="multilevel"/>
+    <w:tmpl w:val="24BA6A12"/>
+    <w:lvl w:ilvl="0">
+      <w:start w:val="1"/>
+      <w:numFmt w:val="decimal"/>
+      <w:lvlText w:val="%1"/>
+      <w:lvlJc w:val="left"/>
+      <w:pPr>
+        <w:ind w:left="555" w:hanging="555"/>
+      </w:pPr>
+      <w:rPr>
+        <w:rFonts w:hint="default"/>
+      </w:rPr>
+    </w:lvl>
+    <w:lvl w:ilvl="1">
+      <w:start w:val="2"/>
+      <w:numFmt w:val="decimal"/>
+      <w:lvlText w:val="%1.%2"/>
+      <w:lvlJc w:val="left"/>
+      <w:pPr>
+        <w:ind w:left="555" w:hanging="555"/>
+      </w:pPr>
+      <w:rPr>
+        <w:rFonts w:hint="default"/>
+      </w:rPr>
+    </w:lvl>
+    <w:lvl w:ilvl="2">
+      <w:start w:val="1"/>
+      <w:numFmt w:val="decimal"/>
+      <w:lvlText w:val="%1.%2.%3"/>
+      <w:lvlJc w:val="left"/>
+      <w:pPr>
+        <w:ind w:left="720" w:hanging="720"/>
+      </w:pPr>
+      <w:rPr>
+        <w:rFonts w:hint="default"/>
+      </w:rPr>
+    </w:lvl>
+    <w:lvl w:ilvl="3">
+      <w:start w:val="1"/>
+      <w:numFmt w:val="decimal"/>
+      <w:lvlText w:val="%1.%2.%3.%4"/>
+      <w:lvlJc w:val="left"/>
+      <w:pPr>
+        <w:ind w:left="1080" w:hanging="1080"/>
+      </w:pPr>
+      <w:rPr>
+        <w:rFonts w:hint="default"/>
+      </w:rPr>
+    </w:lvl>
+    <w:lvl w:ilvl="4">
+      <w:start w:val="1"/>
+      <w:numFmt w:val="decimal"/>
+      <w:lvlText w:val="%1.%2.%3.%4.%5"/>
+      <w:lvlJc w:val="left"/>
+      <w:pPr>
+        <w:ind w:left="1080" w:hanging="1080"/>
+      </w:pPr>
+      <w:rPr>
+        <w:rFonts w:hint="default"/>
+      </w:rPr>
+    </w:lvl>
+    <w:lvl w:ilvl="5">
+      <w:start w:val="1"/>
+      <w:numFmt w:val="decimal"/>
+      <w:lvlText w:val="%1.%2.%3.%4.%5.%6"/>
+      <w:lvlJc w:val="left"/>
+      <w:pPr>
+        <w:ind w:left="1440" w:hanging="1440"/>
+      </w:pPr>
+      <w:rPr>
+        <w:rFonts w:hint="default"/>
+      </w:rPr>
+    </w:lvl>
+    <w:lvl w:ilvl="6">
+      <w:start w:val="1"/>
+      <w:numFmt w:val="decimal"/>
+      <w:lvlText w:val="%1.%2.%3.%4.%5.%6.%7"/>
+      <w:lvlJc w:val="left"/>
+      <w:pPr>
+        <w:ind w:left="1440" w:hanging="1440"/>
+      </w:pPr>
+      <w:rPr>
+        <w:rFonts w:hint="default"/>
+      </w:rPr>
+    </w:lvl>
+    <w:lvl w:ilvl="7">
+      <w:start w:val="1"/>
+      <w:numFmt w:val="decimal"/>
+      <w:lvlText w:val="%1.%2.%3.%4.%5.%6.%7.%8"/>
+      <w:lvlJc w:val="left"/>
+      <w:pPr>
+        <w:ind w:left="1800" w:hanging="1800"/>
+      </w:pPr>
+      <w:rPr>
+        <w:rFonts w:hint="default"/>
+      </w:rPr>
+    </w:lvl>
+    <w:lvl w:ilvl="8">
+      <w:start w:val="1"/>
+      <w:numFmt w:val="decimal"/>
+      <w:lvlText w:val="%1.%2.%3.%4.%5.%6.%7.%8.%9"/>
+      <w:lvlJc w:val="left"/>
+      <w:pPr>
+        <w:ind w:left="1800" w:hanging="1800"/>
+      </w:pPr>
+      <w:rPr>
+        <w:rFonts w:hint="default"/>
+      </w:rPr>
+    </w:lvl>
+  </w:abstractNum>
+  <w:abstractNum w:abstractNumId="19" w15:restartNumberingAfterBreak="0">
     <w:nsid w:val="5009377A"/>
     <w:multiLevelType w:val="multilevel"/>
     <w:tmpl w:val="51129CBA"/>
@@ -13321,7 +13884,7 @@
       </w:rPr>
     </w:lvl>
   </w:abstractNum>
-  <w:abstractNum w:abstractNumId="19" w15:restartNumberingAfterBreak="0">
+  <w:abstractNum w:abstractNumId="20" w15:restartNumberingAfterBreak="0">
     <w:nsid w:val="504106EE"/>
     <w:multiLevelType w:val="multilevel"/>
     <w:tmpl w:val="1AFC8C08"/>
@@ -13407,7 +13970,7 @@
       </w:pPr>
     </w:lvl>
   </w:abstractNum>
-  <w:abstractNum w:abstractNumId="20" w15:restartNumberingAfterBreak="0">
+  <w:abstractNum w:abstractNumId="21" w15:restartNumberingAfterBreak="0">
     <w:nsid w:val="55560685"/>
     <w:multiLevelType w:val="multilevel"/>
     <w:tmpl w:val="214A885A"/>
@@ -13520,7 +14083,7 @@
       </w:rPr>
     </w:lvl>
   </w:abstractNum>
-  <w:abstractNum w:abstractNumId="21" w15:restartNumberingAfterBreak="0">
+  <w:abstractNum w:abstractNumId="22" w15:restartNumberingAfterBreak="0">
     <w:nsid w:val="55793AA8"/>
     <w:multiLevelType w:val="multilevel"/>
     <w:tmpl w:val="AEBCD772"/>
@@ -13606,7 +14169,7 @@
       </w:pPr>
     </w:lvl>
   </w:abstractNum>
-  <w:abstractNum w:abstractNumId="22" w15:restartNumberingAfterBreak="0">
+  <w:abstractNum w:abstractNumId="23" w15:restartNumberingAfterBreak="0">
     <w:nsid w:val="5E7C037B"/>
     <w:multiLevelType w:val="hybridMultilevel"/>
     <w:tmpl w:val="411416A0"/>
@@ -13719,7 +14282,120 @@
       </w:rPr>
     </w:lvl>
   </w:abstractNum>
-  <w:abstractNum w:abstractNumId="23" w15:restartNumberingAfterBreak="0">
+  <w:abstractNum w:abstractNumId="24" w15:restartNumberingAfterBreak="0">
+    <w:nsid w:val="651803C0"/>
+    <w:multiLevelType w:val="multilevel"/>
+    <w:tmpl w:val="2AA451F0"/>
+    <w:lvl w:ilvl="0">
+      <w:start w:val="1"/>
+      <w:numFmt w:val="decimal"/>
+      <w:lvlText w:val="%1"/>
+      <w:lvlJc w:val="left"/>
+      <w:pPr>
+        <w:ind w:left="555" w:hanging="555"/>
+      </w:pPr>
+      <w:rPr>
+        <w:rFonts w:hint="default"/>
+      </w:rPr>
+    </w:lvl>
+    <w:lvl w:ilvl="1">
+      <w:start w:val="2"/>
+      <w:numFmt w:val="decimal"/>
+      <w:lvlText w:val="%1.%2"/>
+      <w:lvlJc w:val="left"/>
+      <w:pPr>
+        <w:ind w:left="555" w:hanging="555"/>
+      </w:pPr>
+      <w:rPr>
+        <w:rFonts w:hint="default"/>
+      </w:rPr>
+    </w:lvl>
+    <w:lvl w:ilvl="2">
+      <w:start w:val="1"/>
+      <w:numFmt w:val="decimal"/>
+      <w:lvlText w:val="%1.%2.%3"/>
+      <w:lvlJc w:val="left"/>
+      <w:pPr>
+        <w:ind w:left="720" w:hanging="720"/>
+      </w:pPr>
+      <w:rPr>
+        <w:rFonts w:hint="default"/>
+      </w:rPr>
+    </w:lvl>
+    <w:lvl w:ilvl="3">
+      <w:start w:val="1"/>
+      <w:numFmt w:val="decimal"/>
+      <w:lvlText w:val="%1.%2.%3.%4"/>
+      <w:lvlJc w:val="left"/>
+      <w:pPr>
+        <w:ind w:left="1080" w:hanging="1080"/>
+      </w:pPr>
+      <w:rPr>
+        <w:rFonts w:hint="default"/>
+      </w:rPr>
+    </w:lvl>
+    <w:lvl w:ilvl="4">
+      <w:start w:val="1"/>
+      <w:numFmt w:val="decimal"/>
+      <w:lvlText w:val="%1.%2.%3.%4.%5"/>
+      <w:lvlJc w:val="left"/>
+      <w:pPr>
+        <w:ind w:left="1080" w:hanging="1080"/>
+      </w:pPr>
+      <w:rPr>
+        <w:rFonts w:hint="default"/>
+      </w:rPr>
+    </w:lvl>
+    <w:lvl w:ilvl="5">
+      <w:start w:val="1"/>
+      <w:numFmt w:val="decimal"/>
+      <w:lvlText w:val="%1.%2.%3.%4.%5.%6"/>
+      <w:lvlJc w:val="left"/>
+      <w:pPr>
+        <w:ind w:left="1440" w:hanging="1440"/>
+      </w:pPr>
+      <w:rPr>
+        <w:rFonts w:hint="default"/>
+      </w:rPr>
+    </w:lvl>
+    <w:lvl w:ilvl="6">
+      <w:start w:val="1"/>
+      <w:numFmt w:val="decimal"/>
+      <w:lvlText w:val="%1.%2.%3.%4.%5.%6.%7"/>
+      <w:lvlJc w:val="left"/>
+      <w:pPr>
+        <w:ind w:left="1440" w:hanging="1440"/>
+      </w:pPr>
+      <w:rPr>
+        <w:rFonts w:hint="default"/>
+      </w:rPr>
+    </w:lvl>
+    <w:lvl w:ilvl="7">
+      <w:start w:val="1"/>
+      <w:numFmt w:val="decimal"/>
+      <w:lvlText w:val="%1.%2.%3.%4.%5.%6.%7.%8"/>
+      <w:lvlJc w:val="left"/>
+      <w:pPr>
+        <w:ind w:left="1800" w:hanging="1800"/>
+      </w:pPr>
+      <w:rPr>
+        <w:rFonts w:hint="default"/>
+      </w:rPr>
+    </w:lvl>
+    <w:lvl w:ilvl="8">
+      <w:start w:val="1"/>
+      <w:numFmt w:val="decimal"/>
+      <w:lvlText w:val="%1.%2.%3.%4.%5.%6.%7.%8.%9"/>
+      <w:lvlJc w:val="left"/>
+      <w:pPr>
+        <w:ind w:left="1800" w:hanging="1800"/>
+      </w:pPr>
+      <w:rPr>
+        <w:rFonts w:hint="default"/>
+      </w:rPr>
+    </w:lvl>
+  </w:abstractNum>
+  <w:abstractNum w:abstractNumId="25" w15:restartNumberingAfterBreak="0">
     <w:nsid w:val="684B6457"/>
     <w:multiLevelType w:val="hybridMultilevel"/>
     <w:tmpl w:val="54083268"/>
@@ -13808,7 +14484,7 @@
       </w:pPr>
     </w:lvl>
   </w:abstractNum>
-  <w:abstractNum w:abstractNumId="24" w15:restartNumberingAfterBreak="0">
+  <w:abstractNum w:abstractNumId="26" w15:restartNumberingAfterBreak="0">
     <w:nsid w:val="685A0235"/>
     <w:multiLevelType w:val="hybridMultilevel"/>
     <w:tmpl w:val="D9BC82B6"/>
@@ -13921,7 +14597,7 @@
       </w:rPr>
     </w:lvl>
   </w:abstractNum>
-  <w:abstractNum w:abstractNumId="25" w15:restartNumberingAfterBreak="0">
+  <w:abstractNum w:abstractNumId="27" w15:restartNumberingAfterBreak="0">
     <w:nsid w:val="6D21520E"/>
     <w:multiLevelType w:val="hybridMultilevel"/>
     <w:tmpl w:val="3A46DEBA"/>
@@ -14034,7 +14710,7 @@
       </w:rPr>
     </w:lvl>
   </w:abstractNum>
-  <w:abstractNum w:abstractNumId="26" w15:restartNumberingAfterBreak="0">
+  <w:abstractNum w:abstractNumId="28" w15:restartNumberingAfterBreak="0">
     <w:nsid w:val="71E82B1E"/>
     <w:multiLevelType w:val="multilevel"/>
     <w:tmpl w:val="F51AAD14"/>
@@ -14148,7 +14824,7 @@
       </w:rPr>
     </w:lvl>
   </w:abstractNum>
-  <w:abstractNum w:abstractNumId="27" w15:restartNumberingAfterBreak="0">
+  <w:abstractNum w:abstractNumId="29" w15:restartNumberingAfterBreak="0">
     <w:nsid w:val="75FB680B"/>
     <w:multiLevelType w:val="multilevel"/>
     <w:tmpl w:val="F768DC10"/>
@@ -14234,7 +14910,7 @@
       </w:pPr>
     </w:lvl>
   </w:abstractNum>
-  <w:abstractNum w:abstractNumId="28" w15:restartNumberingAfterBreak="0">
+  <w:abstractNum w:abstractNumId="30" w15:restartNumberingAfterBreak="0">
     <w:nsid w:val="7B9267A6"/>
     <w:multiLevelType w:val="multilevel"/>
     <w:tmpl w:val="F768DC10"/>
@@ -14320,7 +14996,7 @@
       </w:pPr>
     </w:lvl>
   </w:abstractNum>
-  <w:abstractNum w:abstractNumId="29" w15:restartNumberingAfterBreak="0">
+  <w:abstractNum w:abstractNumId="31" w15:restartNumberingAfterBreak="0">
     <w:nsid w:val="7BB76851"/>
     <w:multiLevelType w:val="multilevel"/>
     <w:tmpl w:val="0409001F"/>
@@ -14440,7 +15116,7 @@
     <w:abstractNumId w:val="7"/>
   </w:num>
   <w:num w:numId="3">
-    <w:abstractNumId w:val="23"/>
+    <w:abstractNumId w:val="25"/>
   </w:num>
   <w:num w:numId="4">
     <w:abstractNumId w:val="2"/>
@@ -14458,10 +15134,10 @@
     <w:abstractNumId w:val="4"/>
   </w:num>
   <w:num w:numId="9">
-    <w:abstractNumId w:val="27"/>
+    <w:abstractNumId w:val="29"/>
   </w:num>
   <w:num w:numId="10">
-    <w:abstractNumId w:val="28"/>
+    <w:abstractNumId w:val="30"/>
   </w:num>
   <w:num w:numId="11">
     <w:abstractNumId w:val="16"/>
@@ -14515,25 +15191,25 @@
     <w:abstractNumId w:val="11"/>
   </w:num>
   <w:num w:numId="19">
-    <w:abstractNumId w:val="25"/>
+    <w:abstractNumId w:val="27"/>
   </w:num>
   <w:num w:numId="20">
-    <w:abstractNumId w:val="18"/>
+    <w:abstractNumId w:val="19"/>
   </w:num>
   <w:num w:numId="21">
-    <w:abstractNumId w:val="21"/>
+    <w:abstractNumId w:val="22"/>
   </w:num>
   <w:num w:numId="22">
-    <w:abstractNumId w:val="26"/>
+    <w:abstractNumId w:val="28"/>
   </w:num>
   <w:num w:numId="23">
-    <w:abstractNumId w:val="19"/>
+    <w:abstractNumId w:val="20"/>
   </w:num>
   <w:num w:numId="24">
     <w:abstractNumId w:val="6"/>
   </w:num>
   <w:num w:numId="25">
-    <w:abstractNumId w:val="29"/>
+    <w:abstractNumId w:val="31"/>
   </w:num>
   <w:num w:numId="26">
     <w:abstractNumId w:val="12"/>
@@ -14542,16 +15218,22 @@
     <w:abstractNumId w:val="3"/>
   </w:num>
   <w:num w:numId="28">
-    <w:abstractNumId w:val="20"/>
+    <w:abstractNumId w:val="21"/>
   </w:num>
   <w:num w:numId="29">
-    <w:abstractNumId w:val="24"/>
+    <w:abstractNumId w:val="26"/>
   </w:num>
   <w:num w:numId="30">
-    <w:abstractNumId w:val="22"/>
+    <w:abstractNumId w:val="23"/>
   </w:num>
   <w:num w:numId="31">
     <w:abstractNumId w:val="10"/>
+  </w:num>
+  <w:num w:numId="32">
+    <w:abstractNumId w:val="24"/>
+  </w:num>
+  <w:num w:numId="33">
+    <w:abstractNumId w:val="18"/>
   </w:num>
 </w:numbering>
 </file>
@@ -16032,7 +16714,7 @@
 </file>
 
 <file path=customXml/itemProps1.xml><?xml version="1.0" encoding="utf-8"?>
-<ds:datastoreItem xmlns:ds="http://schemas.openxmlformats.org/officeDocument/2006/customXml" ds:itemID="{876649F4-20DF-4628-96AC-7E324547AEFB}">
+<ds:datastoreItem xmlns:ds="http://schemas.openxmlformats.org/officeDocument/2006/customXml" ds:itemID="{0F48B5FD-24CD-4422-A3E0-EBA7B11142CA}">
   <ds:schemaRefs>
     <ds:schemaRef ds:uri="http://schemas.openxmlformats.org/officeDocument/2006/bibliography"/>
   </ds:schemaRefs>

</xml_diff>

<commit_message>
Adding to process section
</commit_message>
<xml_diff>
--- a/Major Project/report/Report.docx
+++ b/Major Project/report/Report.docx
@@ -7757,14 +7757,6 @@
       <w:pPr>
         <w:jc w:val="both"/>
       </w:pPr>
-      <w:r>
-        <w:t xml:space="preserve">Taking into account the problem and what you learned from the background work, what was your analysis of the problem? How did your analysis help to decompose the problem into the main tasks that you would undertake? Were there alternative approaches? Why did you choose one approach compared to the alternatives? </w:t>
-      </w:r>
-    </w:p>
-    <w:p>
-      <w:pPr>
-        <w:jc w:val="both"/>
-      </w:pPr>
     </w:p>
     <w:p>
       <w:pPr>
@@ -7956,7 +7948,11 @@
         <w:t xml:space="preserve">ched throughout the project. </w:t>
       </w:r>
       <w:r>
-        <w:t xml:space="preserve">Researching lots at the beginning wouldn’t be very useful as I might not be able to apply the information straight away, as other features are needed first. Working software early is also a priority. </w:t>
+        <w:t xml:space="preserve">Researching lots at the beginning wouldn’t be very useful as I might not be able to apply the information straight away, as other features are needed first. Working </w:t>
+      </w:r>
+      <w:r>
+        <w:lastRenderedPageBreak/>
+        <w:t xml:space="preserve">software early is also a priority. </w:t>
       </w:r>
       <w:r>
         <w:t xml:space="preserve">For this reason the engine components need to be built first, followed by the graphics later on. </w:t>
@@ -8227,7 +8223,6 @@
         <w:jc w:val="both"/>
       </w:pPr>
       <w:r>
-        <w:lastRenderedPageBreak/>
         <w:tab/>
       </w:r>
       <w:r>
@@ -8273,6 +8268,7 @@
         </w:numPr>
       </w:pPr>
       <w:r>
+        <w:lastRenderedPageBreak/>
         <w:t>User navigating terra</w:t>
       </w:r>
       <w:r>
@@ -8440,7 +8436,16 @@
     </w:p>
     <w:p>
       <w:r>
-        <w:t>There was an alternative approach which involved heavy up-front design and planning aspects on all components of the project. This would cover everything from a class diagram to UI designs and what techniques I was going to use to implement the various features.</w:t>
+        <w:t>There was an alternative approach which involved heavy up-front design and p</w:t>
+      </w:r>
+      <w:r>
+        <w:t>lanning</w:t>
+      </w:r>
+      <w:r>
+        <w:t xml:space="preserve"> all components of the project. This would cover everything from a class diagram to UI designs and what techniques I was going to use to implement the various features.</w:t>
+      </w:r>
+      <w:r>
+        <w:t xml:space="preserve"> It would also include how the project was going to be documented and tested.</w:t>
       </w:r>
     </w:p>
     <w:p/>
@@ -8471,7 +8476,13 @@
         </w:numPr>
       </w:pPr>
       <w:r>
-        <w:t xml:space="preserve">Research all techniques that are going to be used, only taking the most efficient versions and methods which will appear in the end product. </w:t>
+        <w:t xml:space="preserve">Research all techniques that are going to be used, only taking the most efficient versions and methods </w:t>
+      </w:r>
+      <w:r>
+        <w:t>that</w:t>
+      </w:r>
+      <w:r>
+        <w:t xml:space="preserve"> will appear in the end product. </w:t>
       </w:r>
     </w:p>
     <w:p>
@@ -8486,10 +8497,10 @@
         <w:t>Complete a full project specification, outlining all tasks that need to be completed. These tasks are given priorities</w:t>
       </w:r>
       <w:r>
-        <w:t>, start times</w:t>
-      </w:r>
-      <w:r>
-        <w:t xml:space="preserve"> and estimated completion times. </w:t>
+        <w:t xml:space="preserve"> and start/estimated completion times.</w:t>
+      </w:r>
+      <w:r>
+        <w:t xml:space="preserve"> </w:t>
       </w:r>
     </w:p>
     <w:p>
@@ -8543,7 +8554,22 @@
     <w:p/>
     <w:p>
       <w:r>
-        <w:t>I will talk about why this is such a dangerous approach for this project in the Process section (</w:t>
+        <w:t>With this approach, implementation would start at around sprint 4-5 (at least 1 month into the project). I would have no experience with practical programming of WebGL and would therefore struggle with the advanced techniques I had chosen. They might have been the best and most efficient techniques to use, however if I could not implement them, the design would have been a waste of time.</w:t>
+      </w:r>
+    </w:p>
+    <w:p/>
+    <w:p>
+      <w:r>
+        <w:t>This is a</w:t>
+      </w:r>
+      <w:r>
+        <w:t xml:space="preserve"> dangerous approach for this project</w:t>
+      </w:r>
+      <w:r>
+        <w:t xml:space="preserve"> and is discussed further</w:t>
+      </w:r>
+      <w:r>
+        <w:t xml:space="preserve"> in the Process section (</w:t>
       </w:r>
       <w:r>
         <w:rPr>
@@ -8555,7 +8581,6 @@
         <w:t>).</w:t>
       </w:r>
     </w:p>
-    <w:p/>
     <w:p/>
     <w:p>
       <w:pPr>
@@ -8644,235 +8669,483 @@
         <w:rPr>
           <w:lang w:val="en-US"/>
         </w:rPr>
-        <w:t xml:space="preserve"> all of </w:t>
+        <w:t xml:space="preserve"> all of the source files. This means the user can go in and break what they wish – but again, this is not a security concern. </w:t>
+      </w:r>
+      <w:r>
+        <w:rPr>
+          <w:lang w:val="en-US"/>
+        </w:rPr>
+        <w:t xml:space="preserve">It also means a denial of service attack is useless. If a user is taken offline, then they will still be able to run the project on their localhost. </w:t>
+      </w:r>
+    </w:p>
+    <w:p>
+      <w:pPr>
+        <w:jc w:val="both"/>
+        <w:rPr>
+          <w:lang w:val="en-US"/>
+        </w:rPr>
+      </w:pPr>
+    </w:p>
+    <w:p>
+      <w:pPr>
+        <w:jc w:val="both"/>
+        <w:rPr>
+          <w:lang w:val="en-US"/>
+        </w:rPr>
+      </w:pPr>
+      <w:r>
+        <w:rPr>
+          <w:lang w:val="en-US"/>
+        </w:rPr>
+        <w:t xml:space="preserve">If this project continued as a game, perhaps with networking capabilities, then security would be an issue. </w:t>
+      </w:r>
+      <w:r>
+        <w:rPr>
+          <w:lang w:val="en-US"/>
+        </w:rPr>
+        <w:t>If this were the case</w:t>
+      </w:r>
+      <w:r>
+        <w:rPr>
+          <w:lang w:val="en-US"/>
+        </w:rPr>
+        <w:t>,</w:t>
+      </w:r>
+      <w:r>
+        <w:rPr>
+          <w:lang w:val="en-US"/>
+        </w:rPr>
+        <w:t xml:space="preserve"> then the source code would not be available to the regular players. </w:t>
+      </w:r>
+      <w:r>
+        <w:rPr>
+          <w:lang w:val="en-US"/>
+        </w:rPr>
+        <w:t>It would not be ideal for players to generate infinite gold or develop hacks to beat other players online.</w:t>
+      </w:r>
+      <w:r>
+        <w:rPr>
+          <w:lang w:val="en-US"/>
+        </w:rPr>
+        <w:t xml:space="preserve"> </w:t>
+      </w:r>
+      <w:r>
+        <w:rPr>
+          <w:lang w:val="en-US"/>
+        </w:rPr>
+        <w:t>Dealing with this</w:t>
+      </w:r>
+      <w:r>
+        <w:rPr>
+          <w:lang w:val="en-US"/>
+        </w:rPr>
+        <w:t xml:space="preserve"> would require heavy server-side checking</w:t>
+      </w:r>
+      <w:r>
+        <w:rPr>
+          <w:lang w:val="en-US"/>
+        </w:rPr>
+        <w:t>, ensuring</w:t>
+      </w:r>
+      <w:r>
+        <w:rPr>
+          <w:lang w:val="en-US"/>
+        </w:rPr>
+        <w:t xml:space="preserve"> play</w:t>
+      </w:r>
+      <w:r>
+        <w:rPr>
+          <w:lang w:val="en-US"/>
+        </w:rPr>
+        <w:t>ers are in the correct location and that player had</w:t>
+      </w:r>
+      <w:r>
+        <w:rPr>
+          <w:lang w:val="en-US"/>
+        </w:rPr>
+        <w:t xml:space="preserve"> reasonable </w:t>
+      </w:r>
+      <w:r>
+        <w:rPr>
+          <w:lang w:val="en-US"/>
+        </w:rPr>
+        <w:t>stats (health, damage, speed)</w:t>
+      </w:r>
+      <w:r>
+        <w:rPr>
+          <w:lang w:val="en-US"/>
+        </w:rPr>
+        <w:t xml:space="preserve">. </w:t>
+      </w:r>
+    </w:p>
+    <w:p>
+      <w:pPr>
+        <w:jc w:val="both"/>
+        <w:rPr>
+          <w:lang w:val="en-US"/>
+        </w:rPr>
+      </w:pPr>
+    </w:p>
+    <w:p>
+      <w:pPr>
+        <w:jc w:val="both"/>
+        <w:rPr>
+          <w:lang w:val="en-US"/>
+        </w:rPr>
+      </w:pPr>
+      <w:r>
+        <w:rPr>
+          <w:lang w:val="en-US"/>
+        </w:rPr>
+        <w:t xml:space="preserve">There is no place to execute a code injection attack, as the scene as no unchecked input boxes. The GUI that is being used is an open source library, used by thousands of people, this is safe from a code injection attack. </w:t>
+      </w:r>
+    </w:p>
+    <w:p>
+      <w:pPr>
+        <w:pStyle w:val="Heading2"/>
+        <w:jc w:val="both"/>
+      </w:pPr>
+      <w:bookmarkStart w:id="6" w:name="_Toc476088416"/>
+      <w:r>
+        <w:t>Process</w:t>
+      </w:r>
+      <w:bookmarkEnd w:id="6"/>
+      <w:r>
+        <w:t xml:space="preserve"> </w:t>
+      </w:r>
+    </w:p>
+    <w:p>
+      <w:pPr>
+        <w:jc w:val="both"/>
+        <w:rPr>
+          <w:lang w:val="en-US"/>
+        </w:rPr>
+      </w:pPr>
+      <w:r>
+        <w:rPr>
+          <w:lang w:val="en-US"/>
+        </w:rPr>
+        <w:t xml:space="preserve">You need to describe briefly the life cycle model </w:t>
+      </w:r>
+      <w:r>
+        <w:rPr>
+          <w:lang w:val="en-US"/>
+        </w:rPr>
+        <w:t xml:space="preserve">or research method </w:t>
+      </w:r>
+      <w:r>
+        <w:rPr>
+          <w:lang w:val="en-US"/>
+        </w:rPr>
+        <w:t>that you used. You do not need to write about all of the different process models that you are aware of. Focus on the process model that you have used. It is possible that you needed to adapt an existing process model to suit your project; clearly identify what you used and how you adapted it for your needs.</w:t>
+      </w:r>
+    </w:p>
+    <w:p>
+      <w:pPr>
+        <w:jc w:val="both"/>
+        <w:rPr>
+          <w:lang w:val="en-US"/>
+        </w:rPr>
+      </w:pPr>
+    </w:p>
+    <w:p>
+      <w:pPr>
+        <w:rPr>
+          <w:lang w:val="en-US"/>
+        </w:rPr>
+      </w:pPr>
+    </w:p>
+    <w:p>
+      <w:pPr>
+        <w:rPr>
+          <w:lang w:val="en-US"/>
+        </w:rPr>
+      </w:pPr>
+      <w:r>
+        <w:rPr>
+          <w:lang w:val="en-US"/>
+        </w:rPr>
+        <w:t xml:space="preserve">Completing the Agile Methodologies module in the first semester definitely helped with the development of the project. Using an agile approach took little research as the techniques were already familiar. </w:t>
+      </w:r>
+    </w:p>
+    <w:p>
+      <w:pPr>
+        <w:rPr>
+          <w:lang w:val="en-US"/>
+        </w:rPr>
+      </w:pPr>
+    </w:p>
+    <w:p>
+      <w:pPr>
+        <w:rPr>
+          <w:lang w:val="en-US"/>
+        </w:rPr>
+      </w:pPr>
+      <w:r>
+        <w:rPr>
+          <w:lang w:val="en-US"/>
+        </w:rPr>
+        <w:t xml:space="preserve">There were a few different software development methodologies that could have been used for the project. The standard waterfall model, SCRUM, extreme programming (XP) and feature driven development (FDD) where all available options. </w:t>
+      </w:r>
+    </w:p>
+    <w:p>
+      <w:pPr>
+        <w:rPr>
+          <w:lang w:val="en-US"/>
+        </w:rPr>
+      </w:pPr>
+    </w:p>
+    <w:p>
+      <w:pPr>
+        <w:rPr>
+          <w:lang w:val="en-US"/>
+        </w:rPr>
+      </w:pPr>
+      <w:r>
+        <w:rPr>
+          <w:lang w:val="en-US"/>
+        </w:rPr>
+        <w:t xml:space="preserve">Since WebGL was the chosen language for the project, an agile approach was best. This was due to several reasons. The biggest reason was that being agile allows you to focus on delivering working software early. If a waterfall style approach was used, then as mentioned in the analysis section, the code would be implemented from sprint 4-5 onwards. If there were any difficulties with implementing the code, </w:t>
+      </w:r>
+      <w:r>
+        <w:rPr>
+          <w:lang w:val="en-US"/>
+        </w:rPr>
+        <w:t>then there would be</w:t>
+      </w:r>
+      <w:r>
+        <w:rPr>
+          <w:lang w:val="en-US"/>
+        </w:rPr>
+        <w:t xml:space="preserve"> no easy way to go and change the project design or deliverables. If the requirements and languages of the project </w:t>
+      </w:r>
+      <w:r>
+        <w:rPr>
+          <w:lang w:val="en-US"/>
+        </w:rPr>
+        <w:t>were</w:t>
+      </w:r>
+      <w:r>
+        <w:rPr>
+          <w:lang w:val="en-US"/>
+        </w:rPr>
+        <w:t xml:space="preserve"> well known at the start, then a waterfall style approach would have been suitable.  </w:t>
+      </w:r>
+    </w:p>
+    <w:p>
+      <w:pPr>
+        <w:rPr>
+          <w:lang w:val="en-US"/>
+        </w:rPr>
+      </w:pPr>
+    </w:p>
+    <w:p>
+      <w:pPr>
+        <w:rPr>
+          <w:lang w:val="en-US"/>
+        </w:rPr>
+      </w:pPr>
+      <w:r>
+        <w:rPr>
+          <w:lang w:val="en-US"/>
+        </w:rPr>
+        <w:t>If the project struggled with the chosen languages early on, then I could have easily adapted and used a mid-weight library such as three.js. Rather than with a waterfall approach creating a full up front design. With this waterfall approach, it wou</w:t>
+      </w:r>
+      <w:r>
+        <w:rPr>
+          <w:lang w:val="en-US"/>
+        </w:rPr>
+        <w:t>ld require scrapping the entire first month of</w:t>
+      </w:r>
+      <w:r>
+        <w:rPr>
+          <w:lang w:val="en-US"/>
+        </w:rPr>
+        <w:t xml:space="preserve"> work </w:t>
+      </w:r>
+      <w:r>
+        <w:rPr>
+          <w:lang w:val="en-US"/>
+        </w:rPr>
+        <w:t>(</w:t>
+      </w:r>
+      <w:r>
+        <w:rPr>
+          <w:lang w:val="en-US"/>
+        </w:rPr>
+        <w:t>planning and documentation</w:t>
+      </w:r>
+      <w:r>
+        <w:rPr>
+          <w:lang w:val="en-US"/>
+        </w:rPr>
+        <w:t>)</w:t>
+      </w:r>
+      <w:r>
+        <w:rPr>
+          <w:lang w:val="en-US"/>
+        </w:rPr>
+        <w:t xml:space="preserve">, then restarting </w:t>
+      </w:r>
+      <w:r>
+        <w:rPr>
+          <w:lang w:val="en-US"/>
+        </w:rPr>
+        <w:t>the project</w:t>
+      </w:r>
+      <w:bookmarkStart w:id="7" w:name="_GoBack"/>
+      <w:bookmarkEnd w:id="7"/>
+      <w:r>
+        <w:rPr>
+          <w:lang w:val="en-US"/>
+        </w:rPr>
+        <w:t xml:space="preserve"> with the new language/library choice.  </w:t>
+      </w:r>
+    </w:p>
+    <w:p>
+      <w:pPr>
+        <w:rPr>
+          <w:lang w:val="en-US"/>
+        </w:rPr>
+      </w:pPr>
+    </w:p>
+    <w:p>
+      <w:pPr>
+        <w:rPr>
+          <w:lang w:val="en-US"/>
+        </w:rPr>
+      </w:pPr>
+      <w:r>
+        <w:rPr>
+          <w:lang w:val="en-US"/>
+        </w:rPr>
+        <w:t xml:space="preserve">As with all software, writing documentation is essential. However documentation should only be written if it adds value to the project. It should not hinder the development process, but instead add to it. An agile approach allows documentation </w:t>
       </w:r>
       <w:r>
         <w:rPr>
           <w:lang w:val="en-US"/>
         </w:rPr>
         <w:lastRenderedPageBreak/>
-        <w:t xml:space="preserve">the source files. This means the user can go in and break what they wish – but again, this is not a security concern. </w:t>
-      </w:r>
-      <w:r>
-        <w:rPr>
-          <w:lang w:val="en-US"/>
-        </w:rPr>
-        <w:t xml:space="preserve">It also means a denial of service attack is useless. If a user is taken offline, then they will still be able to run the project on their localhost. </w:t>
-      </w:r>
-    </w:p>
-    <w:p>
-      <w:pPr>
-        <w:jc w:val="both"/>
-        <w:rPr>
-          <w:lang w:val="en-US"/>
-        </w:rPr>
-      </w:pPr>
-    </w:p>
-    <w:p>
-      <w:pPr>
-        <w:jc w:val="both"/>
-        <w:rPr>
-          <w:lang w:val="en-US"/>
-        </w:rPr>
-      </w:pPr>
-      <w:r>
-        <w:rPr>
-          <w:lang w:val="en-US"/>
-        </w:rPr>
-        <w:t xml:space="preserve">If this project continued as a game, perhaps with networking capabilities, then security would be an issue. </w:t>
-      </w:r>
-      <w:r>
-        <w:rPr>
-          <w:lang w:val="en-US"/>
-        </w:rPr>
-        <w:t>If this were the case</w:t>
-      </w:r>
-      <w:r>
-        <w:rPr>
-          <w:lang w:val="en-US"/>
-        </w:rPr>
-        <w:t>,</w:t>
-      </w:r>
-      <w:r>
-        <w:rPr>
-          <w:lang w:val="en-US"/>
-        </w:rPr>
-        <w:t xml:space="preserve"> then the source code would not be available to the regular players. </w:t>
-      </w:r>
-      <w:r>
-        <w:rPr>
-          <w:lang w:val="en-US"/>
-        </w:rPr>
-        <w:t>It would not be ideal for players to generate infinite gold or develop hacks to beat other players online.</w:t>
-      </w:r>
-      <w:r>
-        <w:rPr>
-          <w:lang w:val="en-US"/>
-        </w:rPr>
-        <w:t xml:space="preserve"> </w:t>
-      </w:r>
-      <w:r>
-        <w:rPr>
-          <w:lang w:val="en-US"/>
-        </w:rPr>
-        <w:t>Dealing with this</w:t>
-      </w:r>
-      <w:r>
-        <w:rPr>
-          <w:lang w:val="en-US"/>
-        </w:rPr>
-        <w:t xml:space="preserve"> would require heavy server-side checking</w:t>
-      </w:r>
-      <w:r>
-        <w:rPr>
-          <w:lang w:val="en-US"/>
-        </w:rPr>
-        <w:t>, ensuring</w:t>
-      </w:r>
-      <w:r>
-        <w:rPr>
-          <w:lang w:val="en-US"/>
-        </w:rPr>
-        <w:t xml:space="preserve"> play</w:t>
-      </w:r>
-      <w:r>
-        <w:rPr>
-          <w:lang w:val="en-US"/>
-        </w:rPr>
-        <w:t>ers are in the correct location and that player had</w:t>
-      </w:r>
-      <w:r>
-        <w:rPr>
-          <w:lang w:val="en-US"/>
-        </w:rPr>
-        <w:t xml:space="preserve"> reasonable </w:t>
-      </w:r>
-      <w:r>
-        <w:rPr>
-          <w:lang w:val="en-US"/>
-        </w:rPr>
-        <w:t>stats (health, damage, speed)</w:t>
-      </w:r>
-      <w:r>
-        <w:rPr>
-          <w:lang w:val="en-US"/>
-        </w:rPr>
-        <w:t xml:space="preserve">. </w:t>
-      </w:r>
-    </w:p>
-    <w:p>
-      <w:pPr>
-        <w:jc w:val="both"/>
-        <w:rPr>
-          <w:lang w:val="en-US"/>
-        </w:rPr>
-      </w:pPr>
-    </w:p>
-    <w:p>
-      <w:pPr>
-        <w:jc w:val="both"/>
-        <w:rPr>
-          <w:lang w:val="en-US"/>
-        </w:rPr>
-      </w:pPr>
-      <w:r>
-        <w:rPr>
-          <w:lang w:val="en-US"/>
-        </w:rPr>
-        <w:t xml:space="preserve">There is no place to execute a code injection attack, as the scene as no unchecked input boxes. The GUI that is being used is an open source library, used by thousands of people, this is safe from a code injection attack. </w:t>
-      </w:r>
-    </w:p>
-    <w:p>
-      <w:pPr>
-        <w:pStyle w:val="Heading2"/>
-        <w:jc w:val="both"/>
-      </w:pPr>
-      <w:bookmarkStart w:id="6" w:name="_Toc476088416"/>
-      <w:r>
-        <w:t>Process</w:t>
-      </w:r>
-      <w:bookmarkEnd w:id="6"/>
-      <w:r>
-        <w:t xml:space="preserve"> </w:t>
-      </w:r>
-    </w:p>
-    <w:p>
-      <w:pPr>
-        <w:jc w:val="both"/>
-        <w:rPr>
-          <w:lang w:val="en-US"/>
-        </w:rPr>
-      </w:pPr>
-      <w:r>
-        <w:rPr>
-          <w:lang w:val="en-US"/>
-        </w:rPr>
-        <w:t xml:space="preserve">You need to describe briefly the life cycle model </w:t>
-      </w:r>
-      <w:r>
-        <w:rPr>
-          <w:lang w:val="en-US"/>
-        </w:rPr>
-        <w:t xml:space="preserve">or research method </w:t>
-      </w:r>
-      <w:r>
-        <w:rPr>
-          <w:lang w:val="en-US"/>
-        </w:rPr>
-        <w:t>that you used. You do not need to write about all of the different process models that you are aware of. Focus on the process model that you have used. It is possible that you needed to adapt an existing process model to suit your project; clearly identify what you used and how you adapted it for your needs.</w:t>
-      </w:r>
-    </w:p>
-    <w:p>
-      <w:pPr>
-        <w:rPr>
-          <w:lang w:val="en-US"/>
-        </w:rPr>
-      </w:pPr>
-    </w:p>
-    <w:p>
-      <w:pPr>
-        <w:rPr>
-          <w:lang w:val="en-US"/>
-        </w:rPr>
-      </w:pPr>
-      <w:r>
-        <w:rPr>
-          <w:lang w:val="en-US"/>
-        </w:rPr>
-        <w:t xml:space="preserve">Used scrum because: </w:t>
-      </w:r>
-    </w:p>
-    <w:p>
-      <w:pPr>
-        <w:rPr>
-          <w:lang w:val="en-US"/>
-        </w:rPr>
-      </w:pPr>
-      <w:r>
-        <w:rPr>
-          <w:lang w:val="en-US"/>
-        </w:rPr>
-        <w:t>Had good understanding of it through the agile module</w:t>
-      </w:r>
-    </w:p>
-    <w:p>
-      <w:pPr>
-        <w:rPr>
-          <w:lang w:val="en-US"/>
-        </w:rPr>
-      </w:pPr>
-    </w:p>
-    <w:p>
-      <w:pPr>
-        <w:rPr>
-          <w:lang w:val="en-US"/>
-        </w:rPr>
-      </w:pPr>
-      <w:r>
-        <w:rPr>
-          <w:lang w:val="en-US"/>
-        </w:rPr>
-        <w:t>little experience with language, allows to focus on important tasks first, docuemtation can wait until I have something to document</w:t>
+        <w:t xml:space="preserve">to be written after the story is complete, meaning it is unlikely that the documentation will have to later be changed. </w:t>
+      </w:r>
+      <w:r>
+        <w:rPr>
+          <w:lang w:val="en-US"/>
+        </w:rPr>
+        <w:t xml:space="preserve">With a waterfall style approach documentation is written early even before the code is implemented. If there are any problems implementing the design and an alternative approach is used, then the documentation also has to be rewritten wasting lots of time. </w:t>
+      </w:r>
+    </w:p>
+    <w:p>
+      <w:pPr>
+        <w:rPr>
+          <w:lang w:val="en-US"/>
+        </w:rPr>
+      </w:pPr>
+    </w:p>
+    <w:p>
+      <w:pPr>
+        <w:rPr>
+          <w:lang w:val="en-US"/>
+        </w:rPr>
+      </w:pPr>
+    </w:p>
+    <w:p>
+      <w:pPr>
+        <w:rPr>
+          <w:lang w:val="en-US"/>
+        </w:rPr>
+      </w:pPr>
+      <w:r>
+        <w:rPr>
+          <w:lang w:val="en-US"/>
+        </w:rPr>
+        <w:t xml:space="preserve">Due to this project being developed independently, most agile processes were altered, or removed completely. </w:t>
+      </w:r>
+    </w:p>
+    <w:p>
+      <w:pPr>
+        <w:rPr>
+          <w:lang w:val="en-US"/>
+        </w:rPr>
+      </w:pPr>
+    </w:p>
+    <w:p>
+      <w:pPr>
+        <w:rPr>
+          <w:lang w:val="en-US"/>
+        </w:rPr>
+      </w:pPr>
+      <w:r>
+        <w:rPr>
+          <w:lang w:val="en-US"/>
+        </w:rPr>
+        <w:t xml:space="preserve">Test Driven Development, or TDD for short, is a technique used to test code. It is commonly used in agile methodologies such as FDD and XP. It involves writing the tests first, then writing the code afterwards. This is useful in projects where the requirements and techniques are well known. However for this project, this was not the case. The tests would have been very difficult to write for techniques and tasks that were not well understood. </w:t>
+      </w:r>
+    </w:p>
+    <w:p>
+      <w:pPr>
+        <w:rPr>
+          <w:lang w:val="en-US"/>
+        </w:rPr>
+      </w:pPr>
+    </w:p>
+    <w:p>
+      <w:pPr>
+        <w:rPr>
+          <w:lang w:val="en-US"/>
+        </w:rPr>
+      </w:pPr>
+      <w:r>
+        <w:rPr>
+          <w:lang w:val="en-US"/>
+        </w:rPr>
+        <w:t xml:space="preserve">Pair programming is a major component of XPs development model. It involves a navigator and driver (inspector and programmer) sitting down helping each other write the code, on one machine. </w:t>
+      </w:r>
+      <w:r>
+        <w:rPr>
+          <w:lang w:val="en-US"/>
+        </w:rPr>
+        <w:t xml:space="preserve">However this obviously requires 2 people and therefore was not suitable for this project. </w:t>
+      </w:r>
+    </w:p>
+    <w:p>
+      <w:pPr>
+        <w:rPr>
+          <w:lang w:val="en-US"/>
+        </w:rPr>
+      </w:pPr>
+    </w:p>
+    <w:p>
+      <w:pPr>
+        <w:rPr>
+          <w:lang w:val="en-US"/>
+        </w:rPr>
+      </w:pPr>
+    </w:p>
+    <w:p>
+      <w:pPr>
+        <w:rPr>
+          <w:lang w:val="en-US"/>
+        </w:rPr>
+      </w:pPr>
+    </w:p>
+    <w:p>
+      <w:pPr>
+        <w:rPr>
+          <w:lang w:val="en-US"/>
+        </w:rPr>
+      </w:pPr>
+      <w:r>
+        <w:rPr>
+          <w:lang w:val="en-US"/>
+        </w:rPr>
+        <w:t>documentation</w:t>
+      </w:r>
+      <w:r>
+        <w:rPr>
+          <w:lang w:val="en-US"/>
+        </w:rPr>
+        <w:t xml:space="preserve"> can wait until I have something to document</w:t>
       </w:r>
       <w:r>
         <w:rPr>
@@ -9052,7 +9325,6 @@
     </w:p>
     <w:p>
       <w:r>
-        <w:lastRenderedPageBreak/>
         <w:t>//mention the alternative approach discussed in the analysis section</w:t>
       </w:r>
     </w:p>
@@ -9064,6 +9336,7 @@
         </w:rPr>
       </w:pPr>
       <w:r>
+        <w:lastRenderedPageBreak/>
         <w:t>The problem with the above approach is that I would start implementing the code around the sprint 4-5 mark.</w:t>
       </w:r>
     </w:p>
@@ -9082,14 +9355,13 @@
           <w:szCs w:val="22"/>
         </w:rPr>
       </w:pPr>
-    </w:p>
-    <w:p>
-      <w:pPr>
+      <w:r>
         <w:rPr>
           <w:rFonts w:eastAsiaTheme="majorEastAsia"/>
           <w:szCs w:val="22"/>
         </w:rPr>
-      </w:pPr>
+        <w:t>//developing with waterfall would have yielded a much better result for the project, if I had into no problems and implemented everything ok. Realistically, this would never happen</w:t>
+      </w:r>
     </w:p>
     <w:p>
       <w:pPr>
@@ -9106,21 +9378,52 @@
           <w:szCs w:val="22"/>
         </w:rPr>
       </w:pPr>
+      <w:r>
+        <w:rPr>
+          <w:rFonts w:eastAsiaTheme="majorEastAsia"/>
+          <w:szCs w:val="22"/>
+        </w:rPr>
+        <w:t>// say how u adapated scrum daily sprint plan</w:t>
+      </w:r>
+    </w:p>
+    <w:p>
+      <w:pPr>
+        <w:rPr>
+          <w:rFonts w:eastAsiaTheme="majorEastAsia"/>
+          <w:szCs w:val="22"/>
+        </w:rPr>
+      </w:pPr>
+    </w:p>
+    <w:p>
+      <w:pPr>
+        <w:rPr>
+          <w:rFonts w:eastAsiaTheme="majorEastAsia"/>
+          <w:szCs w:val="22"/>
+        </w:rPr>
+      </w:pPr>
+    </w:p>
+    <w:p>
+      <w:pPr>
+        <w:rPr>
+          <w:rFonts w:eastAsiaTheme="majorEastAsia"/>
+          <w:szCs w:val="22"/>
+        </w:rPr>
+      </w:pPr>
     </w:p>
     <w:p>
       <w:pPr>
         <w:pStyle w:val="Heading1"/>
       </w:pPr>
-      <w:bookmarkStart w:id="7" w:name="_Toc192777707"/>
-      <w:bookmarkStart w:id="8" w:name="_Toc222978596"/>
-      <w:bookmarkStart w:id="9" w:name="_Toc476088417"/>
+      <w:bookmarkStart w:id="8" w:name="_Toc192777707"/>
+      <w:bookmarkStart w:id="9" w:name="_Toc222978596"/>
+      <w:bookmarkStart w:id="10" w:name="_Toc476088417"/>
       <w:bookmarkEnd w:id="4"/>
       <w:r>
         <w:t>Design</w:t>
       </w:r>
-      <w:bookmarkEnd w:id="7"/>
       <w:bookmarkEnd w:id="8"/>
       <w:bookmarkEnd w:id="9"/>
+      <w:bookmarkEnd w:id="10"/>
     </w:p>
     <w:p>
       <w:pPr>
@@ -9253,8 +9556,6 @@
       <w:pPr>
         <w:jc w:val="both"/>
       </w:pPr>
-      <w:bookmarkStart w:id="10" w:name="_GoBack"/>
-      <w:bookmarkEnd w:id="10"/>
     </w:p>
     <w:p>
       <w:pPr>
@@ -9332,6 +9633,7 @@
         <w:jc w:val="both"/>
       </w:pPr>
       <w:r>
+        <w:lastRenderedPageBreak/>
         <w:t>// thinking about terrain, existing heightmaps over perlin noise, just loading an obj no skill</w:t>
       </w:r>
     </w:p>
@@ -9448,6 +9750,7 @@
         <w:rPr>
           <w:noProof/>
         </w:rPr>
+        <w:lastRenderedPageBreak/>
         <w:pict>
           <v:shape id="_x0000_s1037" type="#_x0000_t75" style="position:absolute;margin-left:-19.3pt;margin-top:6.05pt;width:291.85pt;height:122.65pt;z-index:-251634688;mso-position-horizontal-relative:text;mso-position-vertical-relative:text;mso-width-relative:page;mso-height-relative:page" wrapcoords="-39 0 -39 21567 21600 21567 21600 0 -39 0">
             <v:imagedata r:id="rId21" o:title="Flow Diagram (2)" croptop="11897f" cropbottom="44853f" cropleft="17842f" cropright="22575f"/>
@@ -9494,6 +9797,7 @@
         <w:rPr>
           <w:noProof/>
         </w:rPr>
+        <w:lastRenderedPageBreak/>
         <w:pict>
           <v:shape id="_x0000_s1038" type="#_x0000_t75" style="position:absolute;margin-left:6.4pt;margin-top:12.7pt;width:338.95pt;height:464.4pt;z-index:-251632640;mso-position-horizontal-relative:text;mso-position-vertical-relative:text;mso-width-relative:page;mso-height-relative:page" wrapcoords="-39 0 -39 21568 21600 21568 21600 0 -39 0">
             <v:imagedata r:id="rId21" o:title="Flow Diagram (2)" croptop="20356f" cropbottom="6520f" cropleft="32926f" cropright="-1287f"/>
@@ -9586,6 +9890,7 @@
         <w:rPr>
           <w:noProof/>
         </w:rPr>
+        <w:lastRenderedPageBreak/>
         <w:pict>
           <v:shape id="_x0000_s1040" type="#_x0000_t75" style="position:absolute;margin-left:-4.5pt;margin-top:59.35pt;width:414.35pt;height:191.7pt;z-index:-251630592;mso-position-horizontal-relative:text;mso-position-vertical-relative:text;mso-width-relative:page;mso-height-relative:page" wrapcoords="-39 0 -39 21516 21600 21516 21600 0 -39 0">
             <v:imagedata r:id="rId22" o:title="0"/>
@@ -11841,7 +12146,7 @@
       <w:rPr>
         <w:noProof/>
       </w:rPr>
-      <w:t>22</w:t>
+      <w:t>30</w:t>
     </w:r>
     <w:r>
       <w:fldChar w:fldCharType="end"/>
@@ -11872,7 +12177,7 @@
         <w:noProof/>
         <w:lang w:val="en-US"/>
       </w:rPr>
-      <w:t>35</w:t>
+      <w:t>37</w:t>
     </w:r>
     <w:r>
       <w:rPr>
@@ -16714,7 +17019,7 @@
 </file>
 
 <file path=customXml/itemProps1.xml><?xml version="1.0" encoding="utf-8"?>
-<ds:datastoreItem xmlns:ds="http://schemas.openxmlformats.org/officeDocument/2006/customXml" ds:itemID="{0F48B5FD-24CD-4422-A3E0-EBA7B11142CA}">
+<ds:datastoreItem xmlns:ds="http://schemas.openxmlformats.org/officeDocument/2006/customXml" ds:itemID="{5E6E8C5F-9851-45E5-8663-472DB8BE844F}">
   <ds:schemaRefs>
     <ds:schemaRef ds:uri="http://schemas.openxmlformats.org/officeDocument/2006/bibliography"/>
   </ds:schemaRefs>

</xml_diff>